<commit_message>
Added and edited notes, specifically on the HTTP Request Message and Header Fields
</commit_message>
<xml_diff>
--- a/notes.docx
+++ b/notes.docx
@@ -1,6 +1,6 @@
 
 <file path=word/document.xml><?xml version="1.0" encoding="utf-8"?>
-<w:document xmlns:wpc="http://schemas.microsoft.com/office/word/2010/wordprocessingCanvas" xmlns:mc="http://schemas.openxmlformats.org/markup-compatibility/2006" xmlns:o="urn:schemas-microsoft-com:office:office" xmlns:r="http://schemas.openxmlformats.org/officeDocument/2006/relationships" xmlns:m="http://schemas.openxmlformats.org/officeDocument/2006/math" xmlns:v="urn:schemas-microsoft-com:vml" xmlns:wp14="http://schemas.microsoft.com/office/word/2010/wordprocessingDrawing" xmlns:wp="http://schemas.openxmlformats.org/drawingml/2006/wordprocessingDrawing" xmlns:w10="urn:schemas-microsoft-com:office:word" xmlns:w="http://schemas.openxmlformats.org/wordprocessingml/2006/main" xmlns:w14="http://schemas.microsoft.com/office/word/2010/wordml" xmlns:w15="http://schemas.microsoft.com/office/word/2012/wordml" xmlns:wpg="http://schemas.microsoft.com/office/word/2010/wordprocessingGroup" xmlns:wpi="http://schemas.microsoft.com/office/word/2010/wordprocessingInk" xmlns:wne="http://schemas.microsoft.com/office/word/2006/wordml" xmlns:wps="http://schemas.microsoft.com/office/word/2010/wordprocessingShape" mc:Ignorable="w14 w15 wp14">
+<w:document xmlns:wpc="http://schemas.microsoft.com/office/word/2010/wordprocessingCanvas" xmlns:mc="http://schemas.openxmlformats.org/markup-compatibility/2006" xmlns:o="urn:schemas-microsoft-com:office:office" xmlns:r="http://schemas.openxmlformats.org/officeDocument/2006/relationships" xmlns:m="http://schemas.openxmlformats.org/officeDocument/2006/math" xmlns:v="urn:schemas-microsoft-com:vml" xmlns:wp14="http://schemas.microsoft.com/office/word/2010/wordprocessingDrawing" xmlns:wp="http://schemas.openxmlformats.org/drawingml/2006/wordprocessingDrawing" xmlns:w10="urn:schemas-microsoft-com:office:word" xmlns:w="http://schemas.openxmlformats.org/wordprocessingml/2006/main" xmlns:w14="http://schemas.microsoft.com/office/word/2010/wordml" xmlns:wpg="http://schemas.microsoft.com/office/word/2010/wordprocessingGroup" xmlns:wpi="http://schemas.microsoft.com/office/word/2010/wordprocessingInk" xmlns:wne="http://schemas.microsoft.com/office/word/2006/wordml" xmlns:wps="http://schemas.microsoft.com/office/word/2010/wordprocessingShape" mc:Ignorable="w14 wp14">
   <w:body>
     <w:p>
       <w:pPr>
@@ -1719,6 +1719,151 @@
         <w:pStyle w:val="ListParagraph"/>
         <w:numPr>
           <w:ilvl w:val="0"/>
+          <w:numId w:val="38"/>
+        </w:numPr>
+        <w:rPr>
+          <w:rFonts w:ascii="Century Gothic" w:hAnsi="Century Gothic"/>
+        </w:rPr>
+      </w:pPr>
+      <w:r>
+        <w:rPr>
+          <w:rFonts w:ascii="Century Gothic" w:hAnsi="Century Gothic"/>
+        </w:rPr>
+        <w:t>GET</w:t>
+      </w:r>
+    </w:p>
+    <w:p>
+      <w:pPr>
+        <w:pStyle w:val="ListParagraph"/>
+        <w:numPr>
+          <w:ilvl w:val="0"/>
+          <w:numId w:val="38"/>
+        </w:numPr>
+        <w:rPr>
+          <w:rFonts w:ascii="Century Gothic" w:hAnsi="Century Gothic"/>
+        </w:rPr>
+      </w:pPr>
+      <w:r>
+        <w:rPr>
+          <w:rFonts w:ascii="Century Gothic" w:hAnsi="Century Gothic"/>
+        </w:rPr>
+        <w:t>HEAD</w:t>
+      </w:r>
+    </w:p>
+    <w:p>
+      <w:pPr>
+        <w:pStyle w:val="ListParagraph"/>
+        <w:numPr>
+          <w:ilvl w:val="0"/>
+          <w:numId w:val="38"/>
+        </w:numPr>
+        <w:rPr>
+          <w:rFonts w:ascii="Century Gothic" w:hAnsi="Century Gothic"/>
+        </w:rPr>
+      </w:pPr>
+      <w:r>
+        <w:rPr>
+          <w:rFonts w:ascii="Century Gothic" w:hAnsi="Century Gothic"/>
+        </w:rPr>
+        <w:t>POST</w:t>
+      </w:r>
+    </w:p>
+    <w:p>
+      <w:pPr>
+        <w:pStyle w:val="ListParagraph"/>
+        <w:numPr>
+          <w:ilvl w:val="0"/>
+          <w:numId w:val="38"/>
+        </w:numPr>
+        <w:rPr>
+          <w:rFonts w:ascii="Century Gothic" w:hAnsi="Century Gothic"/>
+        </w:rPr>
+      </w:pPr>
+      <w:r>
+        <w:rPr>
+          <w:rFonts w:ascii="Century Gothic" w:hAnsi="Century Gothic"/>
+        </w:rPr>
+        <w:t>PUT</w:t>
+      </w:r>
+    </w:p>
+    <w:p>
+      <w:pPr>
+        <w:pStyle w:val="ListParagraph"/>
+        <w:numPr>
+          <w:ilvl w:val="0"/>
+          <w:numId w:val="38"/>
+        </w:numPr>
+        <w:rPr>
+          <w:rFonts w:ascii="Century Gothic" w:hAnsi="Century Gothic"/>
+        </w:rPr>
+      </w:pPr>
+      <w:r>
+        <w:rPr>
+          <w:rFonts w:ascii="Century Gothic" w:hAnsi="Century Gothic"/>
+        </w:rPr>
+        <w:lastRenderedPageBreak/>
+        <w:t>DELETE</w:t>
+      </w:r>
+    </w:p>
+    <w:p>
+      <w:pPr>
+        <w:pStyle w:val="ListParagraph"/>
+        <w:numPr>
+          <w:ilvl w:val="0"/>
+          <w:numId w:val="38"/>
+        </w:numPr>
+        <w:rPr>
+          <w:rFonts w:ascii="Century Gothic" w:hAnsi="Century Gothic"/>
+        </w:rPr>
+      </w:pPr>
+      <w:r>
+        <w:rPr>
+          <w:rFonts w:ascii="Century Gothic" w:hAnsi="Century Gothic"/>
+        </w:rPr>
+        <w:t>CONNECT</w:t>
+      </w:r>
+    </w:p>
+    <w:p>
+      <w:pPr>
+        <w:pStyle w:val="ListParagraph"/>
+        <w:numPr>
+          <w:ilvl w:val="0"/>
+          <w:numId w:val="38"/>
+        </w:numPr>
+        <w:rPr>
+          <w:rFonts w:ascii="Century Gothic" w:hAnsi="Century Gothic"/>
+        </w:rPr>
+      </w:pPr>
+      <w:r>
+        <w:rPr>
+          <w:rFonts w:ascii="Century Gothic" w:hAnsi="Century Gothic"/>
+        </w:rPr>
+        <w:t>OPTIONS</w:t>
+      </w:r>
+    </w:p>
+    <w:p>
+      <w:pPr>
+        <w:pStyle w:val="ListParagraph"/>
+        <w:numPr>
+          <w:ilvl w:val="0"/>
+          <w:numId w:val="38"/>
+        </w:numPr>
+        <w:rPr>
+          <w:rFonts w:ascii="Century Gothic" w:hAnsi="Century Gothic"/>
+        </w:rPr>
+      </w:pPr>
+      <w:r>
+        <w:rPr>
+          <w:rFonts w:ascii="Century Gothic" w:hAnsi="Century Gothic"/>
+        </w:rPr>
+        <w:t>TRACE</w:t>
+      </w:r>
+    </w:p>
+    <w:p>
+      <w:pPr>
+        <w:pStyle w:val="ListParagraph"/>
+        <w:numPr>
+          <w:ilvl w:val="0"/>
           <w:numId w:val="32"/>
         </w:numPr>
         <w:rPr>
@@ -1765,6 +1910,350 @@
         <w:rPr>
           <w:rFonts w:ascii="Century Gothic" w:hAnsi="Century Gothic"/>
         </w:rPr>
+        <w:t>Request Header Fields – information about the request and the client</w:t>
+      </w:r>
+    </w:p>
+    <w:p>
+      <w:pPr>
+        <w:pStyle w:val="ListParagraph"/>
+        <w:numPr>
+          <w:ilvl w:val="0"/>
+          <w:numId w:val="39"/>
+        </w:numPr>
+        <w:rPr>
+          <w:rFonts w:ascii="Century Gothic" w:hAnsi="Century Gothic"/>
+        </w:rPr>
+      </w:pPr>
+      <w:r>
+        <w:rPr>
+          <w:rFonts w:ascii="Century Gothic" w:hAnsi="Century Gothic"/>
+        </w:rPr>
+        <w:t>Accept-Charset</w:t>
+      </w:r>
+    </w:p>
+    <w:p>
+      <w:pPr>
+        <w:pStyle w:val="ListParagraph"/>
+        <w:numPr>
+          <w:ilvl w:val="0"/>
+          <w:numId w:val="39"/>
+        </w:numPr>
+        <w:rPr>
+          <w:rFonts w:ascii="Century Gothic" w:hAnsi="Century Gothic"/>
+        </w:rPr>
+      </w:pPr>
+      <w:r>
+        <w:rPr>
+          <w:rFonts w:ascii="Century Gothic" w:hAnsi="Century Gothic"/>
+        </w:rPr>
+        <w:t>Accept-Encoding</w:t>
+      </w:r>
+    </w:p>
+    <w:p>
+      <w:pPr>
+        <w:pStyle w:val="ListParagraph"/>
+        <w:numPr>
+          <w:ilvl w:val="0"/>
+          <w:numId w:val="39"/>
+        </w:numPr>
+        <w:rPr>
+          <w:rFonts w:ascii="Century Gothic" w:hAnsi="Century Gothic"/>
+        </w:rPr>
+      </w:pPr>
+      <w:r>
+        <w:rPr>
+          <w:rFonts w:ascii="Century Gothic" w:hAnsi="Century Gothic"/>
+        </w:rPr>
+        <w:t>Accept-Language</w:t>
+      </w:r>
+    </w:p>
+    <w:p>
+      <w:pPr>
+        <w:pStyle w:val="ListParagraph"/>
+        <w:numPr>
+          <w:ilvl w:val="0"/>
+          <w:numId w:val="39"/>
+        </w:numPr>
+        <w:rPr>
+          <w:rFonts w:ascii="Century Gothic" w:hAnsi="Century Gothic"/>
+        </w:rPr>
+      </w:pPr>
+      <w:r>
+        <w:rPr>
+          <w:rFonts w:ascii="Century Gothic" w:hAnsi="Century Gothic"/>
+        </w:rPr>
+        <w:t>Authorization</w:t>
+      </w:r>
+    </w:p>
+    <w:p>
+      <w:pPr>
+        <w:pStyle w:val="ListParagraph"/>
+        <w:numPr>
+          <w:ilvl w:val="0"/>
+          <w:numId w:val="39"/>
+        </w:numPr>
+        <w:rPr>
+          <w:rFonts w:ascii="Century Gothic" w:hAnsi="Century Gothic"/>
+        </w:rPr>
+      </w:pPr>
+      <w:r>
+        <w:rPr>
+          <w:rFonts w:ascii="Century Gothic" w:hAnsi="Century Gothic"/>
+        </w:rPr>
+        <w:t>Expect</w:t>
+      </w:r>
+    </w:p>
+    <w:p>
+      <w:pPr>
+        <w:pStyle w:val="ListParagraph"/>
+        <w:numPr>
+          <w:ilvl w:val="0"/>
+          <w:numId w:val="39"/>
+        </w:numPr>
+        <w:rPr>
+          <w:rFonts w:ascii="Century Gothic" w:hAnsi="Century Gothic"/>
+        </w:rPr>
+      </w:pPr>
+      <w:r>
+        <w:rPr>
+          <w:rFonts w:ascii="Century Gothic" w:hAnsi="Century Gothic"/>
+        </w:rPr>
+        <w:t>From</w:t>
+      </w:r>
+    </w:p>
+    <w:p>
+      <w:pPr>
+        <w:pStyle w:val="ListParagraph"/>
+        <w:numPr>
+          <w:ilvl w:val="0"/>
+          <w:numId w:val="39"/>
+        </w:numPr>
+        <w:rPr>
+          <w:rFonts w:ascii="Century Gothic" w:hAnsi="Century Gothic"/>
+        </w:rPr>
+      </w:pPr>
+      <w:r>
+        <w:rPr>
+          <w:rFonts w:ascii="Century Gothic" w:hAnsi="Century Gothic"/>
+        </w:rPr>
+        <w:t>Host</w:t>
+      </w:r>
+    </w:p>
+    <w:p>
+      <w:pPr>
+        <w:pStyle w:val="ListParagraph"/>
+        <w:numPr>
+          <w:ilvl w:val="0"/>
+          <w:numId w:val="39"/>
+        </w:numPr>
+        <w:rPr>
+          <w:rFonts w:ascii="Century Gothic" w:hAnsi="Century Gothic"/>
+        </w:rPr>
+      </w:pPr>
+      <w:r>
+        <w:rPr>
+          <w:rFonts w:ascii="Century Gothic" w:hAnsi="Century Gothic"/>
+        </w:rPr>
+        <w:t>If-Match</w:t>
+      </w:r>
+    </w:p>
+    <w:p>
+      <w:pPr>
+        <w:pStyle w:val="ListParagraph"/>
+        <w:numPr>
+          <w:ilvl w:val="0"/>
+          <w:numId w:val="39"/>
+        </w:numPr>
+        <w:rPr>
+          <w:rFonts w:ascii="Century Gothic" w:hAnsi="Century Gothic"/>
+        </w:rPr>
+      </w:pPr>
+      <w:r>
+        <w:rPr>
+          <w:rFonts w:ascii="Century Gothic" w:hAnsi="Century Gothic"/>
+        </w:rPr>
+        <w:t>If-none-match</w:t>
+      </w:r>
+    </w:p>
+    <w:p>
+      <w:pPr>
+        <w:pStyle w:val="ListParagraph"/>
+        <w:numPr>
+          <w:ilvl w:val="0"/>
+          <w:numId w:val="39"/>
+        </w:numPr>
+        <w:rPr>
+          <w:rFonts w:ascii="Century Gothic" w:hAnsi="Century Gothic"/>
+        </w:rPr>
+      </w:pPr>
+      <w:r>
+        <w:rPr>
+          <w:rFonts w:ascii="Century Gothic" w:hAnsi="Century Gothic"/>
+        </w:rPr>
+        <w:t>Range</w:t>
+      </w:r>
+    </w:p>
+    <w:p>
+      <w:pPr>
+        <w:pStyle w:val="ListParagraph"/>
+        <w:numPr>
+          <w:ilvl w:val="0"/>
+          <w:numId w:val="39"/>
+        </w:numPr>
+        <w:rPr>
+          <w:rFonts w:ascii="Century Gothic" w:hAnsi="Century Gothic"/>
+        </w:rPr>
+      </w:pPr>
+      <w:r>
+        <w:rPr>
+          <w:rFonts w:ascii="Century Gothic" w:hAnsi="Century Gothic"/>
+        </w:rPr>
+        <w:t>If-range</w:t>
+      </w:r>
+    </w:p>
+    <w:p>
+      <w:pPr>
+        <w:pStyle w:val="ListParagraph"/>
+        <w:numPr>
+          <w:ilvl w:val="0"/>
+          <w:numId w:val="39"/>
+        </w:numPr>
+        <w:rPr>
+          <w:rFonts w:ascii="Century Gothic" w:hAnsi="Century Gothic"/>
+        </w:rPr>
+      </w:pPr>
+      <w:r>
+        <w:rPr>
+          <w:rFonts w:ascii="Century Gothic" w:hAnsi="Century Gothic"/>
+        </w:rPr>
+        <w:t>If-modified-since</w:t>
+      </w:r>
+    </w:p>
+    <w:p>
+      <w:pPr>
+        <w:pStyle w:val="ListParagraph"/>
+        <w:numPr>
+          <w:ilvl w:val="0"/>
+          <w:numId w:val="39"/>
+        </w:numPr>
+        <w:rPr>
+          <w:rFonts w:ascii="Century Gothic" w:hAnsi="Century Gothic"/>
+        </w:rPr>
+      </w:pPr>
+      <w:r>
+        <w:rPr>
+          <w:rFonts w:ascii="Century Gothic" w:hAnsi="Century Gothic"/>
+        </w:rPr>
+        <w:t>If-unmodified-since</w:t>
+      </w:r>
+    </w:p>
+    <w:p>
+      <w:pPr>
+        <w:pStyle w:val="ListParagraph"/>
+        <w:numPr>
+          <w:ilvl w:val="0"/>
+          <w:numId w:val="39"/>
+        </w:numPr>
+        <w:rPr>
+          <w:rFonts w:ascii="Century Gothic" w:hAnsi="Century Gothic"/>
+        </w:rPr>
+      </w:pPr>
+      <w:r>
+        <w:rPr>
+          <w:rFonts w:ascii="Century Gothic" w:hAnsi="Century Gothic"/>
+        </w:rPr>
+        <w:t>Max-forwards</w:t>
+      </w:r>
+    </w:p>
+    <w:p>
+      <w:pPr>
+        <w:pStyle w:val="ListParagraph"/>
+        <w:numPr>
+          <w:ilvl w:val="0"/>
+          <w:numId w:val="39"/>
+        </w:numPr>
+        <w:rPr>
+          <w:rFonts w:ascii="Century Gothic" w:hAnsi="Century Gothic"/>
+        </w:rPr>
+      </w:pPr>
+      <w:r>
+        <w:rPr>
+          <w:rFonts w:ascii="Century Gothic" w:hAnsi="Century Gothic"/>
+        </w:rPr>
+        <w:t>Proxy-authorization</w:t>
+      </w:r>
+    </w:p>
+    <w:p>
+      <w:pPr>
+        <w:pStyle w:val="ListParagraph"/>
+        <w:numPr>
+          <w:ilvl w:val="0"/>
+          <w:numId w:val="39"/>
+        </w:numPr>
+        <w:rPr>
+          <w:rFonts w:ascii="Century Gothic" w:hAnsi="Century Gothic"/>
+        </w:rPr>
+      </w:pPr>
+      <w:proofErr w:type="spellStart"/>
+      <w:r>
+        <w:rPr>
+          <w:rFonts w:ascii="Century Gothic" w:hAnsi="Century Gothic"/>
+        </w:rPr>
+        <w:t>Referer</w:t>
+      </w:r>
+      <w:proofErr w:type="spellEnd"/>
+    </w:p>
+    <w:p>
+      <w:pPr>
+        <w:pStyle w:val="ListParagraph"/>
+        <w:numPr>
+          <w:ilvl w:val="0"/>
+          <w:numId w:val="39"/>
+        </w:numPr>
+        <w:rPr>
+          <w:rFonts w:ascii="Century Gothic" w:hAnsi="Century Gothic"/>
+        </w:rPr>
+      </w:pPr>
+      <w:r>
+        <w:rPr>
+          <w:rFonts w:ascii="Century Gothic" w:hAnsi="Century Gothic"/>
+        </w:rPr>
+        <w:t>TE</w:t>
+      </w:r>
+    </w:p>
+    <w:p>
+      <w:pPr>
+        <w:pStyle w:val="ListParagraph"/>
+        <w:numPr>
+          <w:ilvl w:val="0"/>
+          <w:numId w:val="39"/>
+        </w:numPr>
+        <w:rPr>
+          <w:rFonts w:ascii="Century Gothic" w:hAnsi="Century Gothic"/>
+        </w:rPr>
+      </w:pPr>
+      <w:r>
+        <w:rPr>
+          <w:rFonts w:ascii="Century Gothic" w:hAnsi="Century Gothic"/>
+        </w:rPr>
+        <w:t>User-agent</w:t>
+      </w:r>
+    </w:p>
+    <w:p>
+      <w:pPr>
+        <w:pStyle w:val="ListParagraph"/>
+        <w:numPr>
+          <w:ilvl w:val="0"/>
+          <w:numId w:val="27"/>
+        </w:numPr>
+        <w:rPr>
+          <w:rFonts w:ascii="Century Gothic" w:hAnsi="Century Gothic"/>
+        </w:rPr>
+      </w:pPr>
+      <w:r>
+        <w:rPr>
+          <w:rFonts w:ascii="Century Gothic" w:hAnsi="Century Gothic"/>
+        </w:rPr>
         <w:t xml:space="preserve">Message headers </w:t>
       </w:r>
     </w:p>
@@ -1801,255 +2290,291 @@
         <w:rPr>
           <w:rFonts w:ascii="Century Gothic" w:hAnsi="Century Gothic"/>
         </w:rPr>
+        <w:t>Empty line (CRLF)</w:t>
+      </w:r>
+    </w:p>
+    <w:p>
+      <w:pPr>
+        <w:pStyle w:val="ListParagraph"/>
+        <w:numPr>
+          <w:ilvl w:val="0"/>
+          <w:numId w:val="33"/>
+        </w:numPr>
+        <w:rPr>
+          <w:rFonts w:ascii="Century Gothic" w:hAnsi="Century Gothic"/>
+        </w:rPr>
+      </w:pPr>
+      <w:r>
+        <w:rPr>
+          <w:rFonts w:ascii="Century Gothic" w:hAnsi="Century Gothic"/>
+        </w:rPr>
+        <w:t>Message body a.k.a. payload – optional</w:t>
+      </w:r>
+    </w:p>
+    <w:p>
+      <w:pPr>
+        <w:rPr>
+          <w:rFonts w:ascii="Century Gothic" w:hAnsi="Century Gothic"/>
+        </w:rPr>
+      </w:pPr>
+      <w:r>
+        <w:rPr>
+          <w:rFonts w:ascii="Century Gothic" w:hAnsi="Century Gothic"/>
+        </w:rPr>
+        <w:t>HTTP Response Message</w:t>
+      </w:r>
+    </w:p>
+    <w:p>
+      <w:pPr>
+        <w:pStyle w:val="ListParagraph"/>
+        <w:numPr>
+          <w:ilvl w:val="0"/>
+          <w:numId w:val="27"/>
+        </w:numPr>
+        <w:rPr>
+          <w:rFonts w:ascii="Century Gothic" w:hAnsi="Century Gothic"/>
+        </w:rPr>
+      </w:pPr>
+      <w:r>
+        <w:rPr>
+          <w:rFonts w:ascii="Century Gothic" w:hAnsi="Century Gothic"/>
+        </w:rPr>
+        <w:t>Status line (CRLF)</w:t>
+      </w:r>
+    </w:p>
+    <w:p>
+      <w:pPr>
+        <w:pStyle w:val="ListParagraph"/>
+        <w:numPr>
+          <w:ilvl w:val="0"/>
+          <w:numId w:val="34"/>
+        </w:numPr>
+        <w:rPr>
+          <w:rFonts w:ascii="Century Gothic" w:hAnsi="Century Gothic"/>
+        </w:rPr>
+      </w:pPr>
+      <w:r>
+        <w:rPr>
+          <w:rFonts w:ascii="Century Gothic" w:hAnsi="Century Gothic"/>
+        </w:rPr>
+        <w:t>HTTP protocol version</w:t>
+      </w:r>
+    </w:p>
+    <w:p>
+      <w:pPr>
+        <w:pStyle w:val="ListParagraph"/>
+        <w:numPr>
+          <w:ilvl w:val="0"/>
+          <w:numId w:val="34"/>
+        </w:numPr>
+        <w:rPr>
+          <w:rFonts w:ascii="Century Gothic" w:hAnsi="Century Gothic"/>
+        </w:rPr>
+      </w:pPr>
+      <w:r>
+        <w:rPr>
+          <w:rFonts w:ascii="Century Gothic" w:hAnsi="Century Gothic"/>
+        </w:rPr>
+        <w:t>Status code – 3-digit code that designates the status</w:t>
+      </w:r>
+    </w:p>
+    <w:p>
+      <w:pPr>
+        <w:pStyle w:val="ListParagraph"/>
+        <w:numPr>
+          <w:ilvl w:val="0"/>
+          <w:numId w:val="34"/>
+        </w:numPr>
+        <w:rPr>
+          <w:rFonts w:ascii="Century Gothic" w:hAnsi="Century Gothic"/>
+        </w:rPr>
+      </w:pPr>
+      <w:r>
+        <w:rPr>
+          <w:rFonts w:ascii="Century Gothic" w:hAnsi="Century Gothic"/>
+        </w:rPr>
+        <w:t xml:space="preserve">Reason phrase – descriptive meaning </w:t>
+      </w:r>
+      <w:proofErr w:type="spellStart"/>
+      <w:r>
+        <w:rPr>
+          <w:rFonts w:ascii="Century Gothic" w:hAnsi="Century Gothic"/>
+        </w:rPr>
+        <w:t>og</w:t>
+      </w:r>
+      <w:proofErr w:type="spellEnd"/>
+      <w:r>
+        <w:rPr>
+          <w:rFonts w:ascii="Century Gothic" w:hAnsi="Century Gothic"/>
+        </w:rPr>
+        <w:t xml:space="preserve"> the status code</w:t>
+      </w:r>
+    </w:p>
+    <w:p>
+      <w:pPr>
+        <w:pStyle w:val="ListParagraph"/>
+        <w:numPr>
+          <w:ilvl w:val="0"/>
+          <w:numId w:val="35"/>
+        </w:numPr>
+        <w:rPr>
+          <w:rFonts w:ascii="Century Gothic" w:hAnsi="Century Gothic"/>
+        </w:rPr>
+      </w:pPr>
+      <w:r>
+        <w:rPr>
+          <w:rFonts w:ascii="Century Gothic" w:hAnsi="Century Gothic"/>
+        </w:rPr>
+        <w:t>1xx (info), 2xx (success), 3xx (redirection), 4xx (client), 5xx (server)</w:t>
+      </w:r>
+    </w:p>
+    <w:p>
+      <w:pPr>
+        <w:pStyle w:val="ListParagraph"/>
+        <w:numPr>
+          <w:ilvl w:val="0"/>
+          <w:numId w:val="27"/>
+        </w:numPr>
+        <w:rPr>
+          <w:rFonts w:ascii="Century Gothic" w:hAnsi="Century Gothic"/>
+        </w:rPr>
+      </w:pPr>
+      <w:r>
+        <w:rPr>
+          <w:rFonts w:ascii="Century Gothic" w:hAnsi="Century Gothic"/>
+        </w:rPr>
+        <w:t>Message headers</w:t>
+      </w:r>
+    </w:p>
+    <w:p>
+      <w:pPr>
+        <w:pStyle w:val="ListParagraph"/>
+        <w:numPr>
+          <w:ilvl w:val="0"/>
+          <w:numId w:val="27"/>
+        </w:numPr>
+        <w:rPr>
+          <w:rFonts w:ascii="Century Gothic" w:hAnsi="Century Gothic"/>
+        </w:rPr>
+      </w:pPr>
+      <w:r>
+        <w:rPr>
+          <w:rFonts w:ascii="Century Gothic" w:hAnsi="Century Gothic"/>
+        </w:rPr>
+        <w:t>Empty line</w:t>
+      </w:r>
+    </w:p>
+    <w:p>
+      <w:pPr>
+        <w:pStyle w:val="ListParagraph"/>
+        <w:numPr>
+          <w:ilvl w:val="0"/>
+          <w:numId w:val="27"/>
+        </w:numPr>
+        <w:rPr>
+          <w:rFonts w:ascii="Century Gothic" w:hAnsi="Century Gothic"/>
+        </w:rPr>
+      </w:pPr>
+      <w:r>
+        <w:rPr>
+          <w:rFonts w:ascii="Century Gothic" w:hAnsi="Century Gothic"/>
+        </w:rPr>
+        <w:t>Message body – optional</w:t>
+      </w:r>
+    </w:p>
+    <w:p>
+      <w:pPr>
+        <w:rPr>
+          <w:rFonts w:ascii="Century Gothic" w:hAnsi="Century Gothic"/>
+        </w:rPr>
+      </w:pPr>
+      <w:r>
+        <w:rPr>
+          <w:rFonts w:ascii="Century Gothic" w:hAnsi="Century Gothic"/>
+        </w:rPr>
+        <w:t>HTTP Request Methods</w:t>
+      </w:r>
+    </w:p>
+    <w:p>
+      <w:pPr>
+        <w:pStyle w:val="ListParagraph"/>
+        <w:numPr>
+          <w:ilvl w:val="0"/>
+          <w:numId w:val="36"/>
+        </w:numPr>
+        <w:rPr>
+          <w:rFonts w:ascii="Century Gothic" w:hAnsi="Century Gothic"/>
+        </w:rPr>
+      </w:pPr>
+      <w:r>
+        <w:rPr>
+          <w:rFonts w:ascii="Century Gothic" w:hAnsi="Century Gothic"/>
+        </w:rPr>
+        <w:t>Standard</w:t>
+      </w:r>
+    </w:p>
+    <w:p>
+      <w:pPr>
+        <w:pStyle w:val="ListParagraph"/>
+        <w:numPr>
+          <w:ilvl w:val="0"/>
+          <w:numId w:val="37"/>
+        </w:numPr>
+        <w:rPr>
+          <w:rFonts w:ascii="Century Gothic" w:hAnsi="Century Gothic"/>
+        </w:rPr>
+      </w:pPr>
+      <w:r>
+        <w:rPr>
+          <w:rFonts w:ascii="Century Gothic" w:hAnsi="Century Gothic"/>
+        </w:rPr>
+        <w:t>GET</w:t>
+      </w:r>
+    </w:p>
+    <w:p>
+      <w:pPr>
+        <w:pStyle w:val="ListParagraph"/>
+        <w:numPr>
+          <w:ilvl w:val="0"/>
+          <w:numId w:val="35"/>
+        </w:numPr>
+        <w:rPr>
+          <w:rFonts w:ascii="Century Gothic" w:hAnsi="Century Gothic"/>
+        </w:rPr>
+      </w:pPr>
+    </w:p>
+    <w:p>
+      <w:pPr>
+        <w:pStyle w:val="ListParagraph"/>
+        <w:ind w:left="1080"/>
+        <w:rPr>
+          <w:rFonts w:ascii="Century Gothic" w:hAnsi="Century Gothic"/>
+        </w:rPr>
+      </w:pPr>
+      <w:r>
+        <w:rPr>
+          <w:rFonts w:ascii="Century Gothic" w:hAnsi="Century Gothic"/>
+        </w:rPr>
         <w:lastRenderedPageBreak/>
-        <w:t>Empty line (CRLF)</w:t>
-      </w:r>
-    </w:p>
-    <w:p>
-      <w:pPr>
-        <w:pStyle w:val="ListParagraph"/>
-        <w:numPr>
-          <w:ilvl w:val="0"/>
-          <w:numId w:val="33"/>
-        </w:numPr>
-        <w:rPr>
-          <w:rFonts w:ascii="Century Gothic" w:hAnsi="Century Gothic"/>
-        </w:rPr>
-      </w:pPr>
-      <w:r>
-        <w:rPr>
-          <w:rFonts w:ascii="Century Gothic" w:hAnsi="Century Gothic"/>
-        </w:rPr>
-        <w:t>Message body a.k.a. payload – optional</w:t>
-      </w:r>
-    </w:p>
-    <w:p>
-      <w:pPr>
-        <w:rPr>
-          <w:rFonts w:ascii="Century Gothic" w:hAnsi="Century Gothic"/>
-        </w:rPr>
-      </w:pPr>
-      <w:r>
-        <w:rPr>
-          <w:rFonts w:ascii="Century Gothic" w:hAnsi="Century Gothic"/>
-        </w:rPr>
-        <w:t>HTTP Response Message</w:t>
-      </w:r>
-    </w:p>
-    <w:p>
-      <w:pPr>
-        <w:pStyle w:val="ListParagraph"/>
-        <w:numPr>
-          <w:ilvl w:val="0"/>
-          <w:numId w:val="27"/>
-        </w:numPr>
-        <w:rPr>
-          <w:rFonts w:ascii="Century Gothic" w:hAnsi="Century Gothic"/>
-        </w:rPr>
-      </w:pPr>
-      <w:r>
-        <w:rPr>
-          <w:rFonts w:ascii="Century Gothic" w:hAnsi="Century Gothic"/>
-        </w:rPr>
-        <w:t>Status line (CRLF)</w:t>
-      </w:r>
-    </w:p>
-    <w:p>
-      <w:pPr>
-        <w:pStyle w:val="ListParagraph"/>
-        <w:numPr>
-          <w:ilvl w:val="0"/>
-          <w:numId w:val="34"/>
-        </w:numPr>
-        <w:rPr>
-          <w:rFonts w:ascii="Century Gothic" w:hAnsi="Century Gothic"/>
-        </w:rPr>
-      </w:pPr>
-      <w:r>
-        <w:rPr>
-          <w:rFonts w:ascii="Century Gothic" w:hAnsi="Century Gothic"/>
-        </w:rPr>
-        <w:t>HTTP protocol version</w:t>
-      </w:r>
-    </w:p>
-    <w:p>
-      <w:pPr>
-        <w:pStyle w:val="ListParagraph"/>
-        <w:numPr>
-          <w:ilvl w:val="0"/>
-          <w:numId w:val="34"/>
-        </w:numPr>
-        <w:rPr>
-          <w:rFonts w:ascii="Century Gothic" w:hAnsi="Century Gothic"/>
-        </w:rPr>
-      </w:pPr>
-      <w:r>
-        <w:rPr>
-          <w:rFonts w:ascii="Century Gothic" w:hAnsi="Century Gothic"/>
-        </w:rPr>
-        <w:t>Status code – 3-digit code that designates the status</w:t>
-      </w:r>
-    </w:p>
-    <w:p>
-      <w:pPr>
-        <w:pStyle w:val="ListParagraph"/>
-        <w:numPr>
-          <w:ilvl w:val="0"/>
-          <w:numId w:val="34"/>
-        </w:numPr>
-        <w:rPr>
-          <w:rFonts w:ascii="Century Gothic" w:hAnsi="Century Gothic"/>
-        </w:rPr>
-      </w:pPr>
-      <w:r>
-        <w:rPr>
-          <w:rFonts w:ascii="Century Gothic" w:hAnsi="Century Gothic"/>
-        </w:rPr>
-        <w:t xml:space="preserve">Reason phrase – descriptive meaning </w:t>
-      </w:r>
-      <w:proofErr w:type="spellStart"/>
-      <w:r>
-        <w:rPr>
-          <w:rFonts w:ascii="Century Gothic" w:hAnsi="Century Gothic"/>
-        </w:rPr>
-        <w:t>og</w:t>
-      </w:r>
-      <w:proofErr w:type="spellEnd"/>
-      <w:r>
-        <w:rPr>
-          <w:rFonts w:ascii="Century Gothic" w:hAnsi="Century Gothic"/>
-        </w:rPr>
-        <w:t xml:space="preserve"> the status code</w:t>
-      </w:r>
-    </w:p>
-    <w:p>
-      <w:pPr>
-        <w:pStyle w:val="ListParagraph"/>
-        <w:numPr>
-          <w:ilvl w:val="0"/>
-          <w:numId w:val="35"/>
-        </w:numPr>
-        <w:rPr>
-          <w:rFonts w:ascii="Century Gothic" w:hAnsi="Century Gothic"/>
-        </w:rPr>
-      </w:pPr>
-      <w:r>
-        <w:rPr>
-          <w:rFonts w:ascii="Century Gothic" w:hAnsi="Century Gothic"/>
-        </w:rPr>
-        <w:t>1xx (info), 2xx (success), 3xx (redirection), 4xx (client), 5xx (server)</w:t>
-      </w:r>
-    </w:p>
-    <w:p>
-      <w:pPr>
-        <w:pStyle w:val="ListParagraph"/>
-        <w:numPr>
-          <w:ilvl w:val="0"/>
-          <w:numId w:val="27"/>
-        </w:numPr>
-        <w:rPr>
-          <w:rFonts w:ascii="Century Gothic" w:hAnsi="Century Gothic"/>
-        </w:rPr>
-      </w:pPr>
-      <w:r>
-        <w:rPr>
-          <w:rFonts w:ascii="Century Gothic" w:hAnsi="Century Gothic"/>
-        </w:rPr>
-        <w:t>Message headers</w:t>
-      </w:r>
-    </w:p>
-    <w:p>
-      <w:pPr>
-        <w:pStyle w:val="ListParagraph"/>
-        <w:numPr>
-          <w:ilvl w:val="0"/>
-          <w:numId w:val="27"/>
-        </w:numPr>
-        <w:rPr>
-          <w:rFonts w:ascii="Century Gothic" w:hAnsi="Century Gothic"/>
-        </w:rPr>
-      </w:pPr>
-      <w:r>
-        <w:rPr>
-          <w:rFonts w:ascii="Century Gothic" w:hAnsi="Century Gothic"/>
-        </w:rPr>
-        <w:t>Empty line</w:t>
-      </w:r>
-    </w:p>
-    <w:p>
-      <w:pPr>
-        <w:pStyle w:val="ListParagraph"/>
-        <w:numPr>
-          <w:ilvl w:val="0"/>
-          <w:numId w:val="27"/>
-        </w:numPr>
-        <w:rPr>
-          <w:rFonts w:ascii="Century Gothic" w:hAnsi="Century Gothic"/>
-        </w:rPr>
-      </w:pPr>
-      <w:r>
-        <w:rPr>
-          <w:rFonts w:ascii="Century Gothic" w:hAnsi="Century Gothic"/>
-        </w:rPr>
-        <w:t>Message body – optional</w:t>
-      </w:r>
-    </w:p>
-    <w:p>
-      <w:pPr>
-        <w:rPr>
-          <w:rFonts w:ascii="Century Gothic" w:hAnsi="Century Gothic"/>
-        </w:rPr>
-      </w:pPr>
-      <w:r>
-        <w:rPr>
-          <w:rFonts w:ascii="Century Gothic" w:hAnsi="Century Gothic"/>
-        </w:rPr>
-        <w:t>HTTP Request Methods</w:t>
-      </w:r>
-    </w:p>
-    <w:p>
-      <w:pPr>
-        <w:pStyle w:val="ListParagraph"/>
-        <w:numPr>
-          <w:ilvl w:val="0"/>
-          <w:numId w:val="36"/>
-        </w:numPr>
-        <w:rPr>
-          <w:rFonts w:ascii="Century Gothic" w:hAnsi="Century Gothic"/>
-        </w:rPr>
-      </w:pPr>
-      <w:r>
-        <w:rPr>
-          <w:rFonts w:ascii="Century Gothic" w:hAnsi="Century Gothic"/>
-        </w:rPr>
-        <w:t>Standard</w:t>
-      </w:r>
-    </w:p>
-    <w:p>
-      <w:pPr>
-        <w:pStyle w:val="ListParagraph"/>
-        <w:numPr>
-          <w:ilvl w:val="0"/>
-          <w:numId w:val="37"/>
-        </w:numPr>
-        <w:rPr>
-          <w:rFonts w:ascii="Century Gothic" w:hAnsi="Century Gothic"/>
-        </w:rPr>
-      </w:pPr>
-      <w:r>
-        <w:rPr>
-          <w:rFonts w:ascii="Century Gothic" w:hAnsi="Century Gothic"/>
-        </w:rPr>
-        <w:t>GET</w:t>
-      </w:r>
-    </w:p>
-    <w:p>
-      <w:pPr>
-        <w:pStyle w:val="ListParagraph"/>
-        <w:numPr>
-          <w:ilvl w:val="0"/>
-          <w:numId w:val="35"/>
-        </w:numPr>
+        <w:t xml:space="preserve"> </w:t>
+      </w:r>
+    </w:p>
+    <w:p>
+      <w:pPr>
+        <w:rPr>
+          <w:rFonts w:ascii="Century Gothic" w:hAnsi="Century Gothic"/>
+        </w:rPr>
+      </w:pPr>
+    </w:p>
+    <w:p>
+      <w:pPr>
+        <w:rPr>
+          <w:rFonts w:ascii="Century Gothic" w:hAnsi="Century Gothic"/>
+        </w:rPr>
+      </w:pPr>
+    </w:p>
+    <w:p>
+      <w:pPr>
         <w:rPr>
           <w:rFonts w:ascii="Century Gothic" w:hAnsi="Century Gothic"/>
         </w:rPr>
@@ -2059,17 +2584,119 @@
     </w:p>
     <w:p>
       <w:pPr>
-        <w:pStyle w:val="ListParagraph"/>
-        <w:ind w:left="1080"/>
-        <w:rPr>
-          <w:rFonts w:ascii="Century Gothic" w:hAnsi="Century Gothic"/>
-        </w:rPr>
-      </w:pPr>
+        <w:rPr>
+          <w:rFonts w:ascii="Century Gothic" w:hAnsi="Century Gothic"/>
+        </w:rPr>
+      </w:pPr>
+      <w:r>
+        <w:rPr>
+          <w:rFonts w:ascii="Century Gothic" w:hAnsi="Century Gothic"/>
+        </w:rPr>
+        <w:t xml:space="preserve">If ever need ng definition </w:t>
+      </w:r>
+      <w:proofErr w:type="spellStart"/>
+      <w:r>
+        <w:rPr>
+          <w:rFonts w:ascii="Century Gothic" w:hAnsi="Century Gothic"/>
+        </w:rPr>
+        <w:t>sa</w:t>
+      </w:r>
+      <w:proofErr w:type="spellEnd"/>
       <w:r>
         <w:rPr>
           <w:rFonts w:ascii="Century Gothic" w:hAnsi="Century Gothic"/>
         </w:rPr>
         <w:t xml:space="preserve"> </w:t>
+      </w:r>
+      <w:proofErr w:type="spellStart"/>
+      <w:r>
+        <w:rPr>
+          <w:rFonts w:ascii="Century Gothic" w:hAnsi="Century Gothic"/>
+        </w:rPr>
+        <w:t>mga</w:t>
+      </w:r>
+      <w:proofErr w:type="spellEnd"/>
+      <w:r>
+        <w:rPr>
+          <w:rFonts w:ascii="Century Gothic" w:hAnsi="Century Gothic"/>
+        </w:rPr>
+        <w:t xml:space="preserve"> terms, </w:t>
+      </w:r>
+      <w:proofErr w:type="spellStart"/>
+      <w:r>
+        <w:rPr>
+          <w:rFonts w:ascii="Century Gothic" w:hAnsi="Century Gothic"/>
+        </w:rPr>
+        <w:t>pwede</w:t>
+      </w:r>
+      <w:proofErr w:type="spellEnd"/>
+      <w:r>
+        <w:rPr>
+          <w:rFonts w:ascii="Century Gothic" w:hAnsi="Century Gothic"/>
+        </w:rPr>
+        <w:t xml:space="preserve"> </w:t>
+      </w:r>
+      <w:proofErr w:type="spellStart"/>
+      <w:proofErr w:type="gramStart"/>
+      <w:r>
+        <w:rPr>
+          <w:rFonts w:ascii="Century Gothic" w:hAnsi="Century Gothic"/>
+        </w:rPr>
+        <w:t>dito</w:t>
+      </w:r>
+      <w:proofErr w:type="spellEnd"/>
+      <w:r>
+        <w:rPr>
+          <w:rFonts w:ascii="Century Gothic" w:hAnsi="Century Gothic"/>
+        </w:rPr>
+        <w:t xml:space="preserve"> :D</w:t>
+      </w:r>
+      <w:proofErr w:type="gramEnd"/>
+      <w:r>
+        <w:rPr>
+          <w:rFonts w:ascii="Century Gothic" w:hAnsi="Century Gothic"/>
+        </w:rPr>
+        <w:t xml:space="preserve"> :) </w:t>
+      </w:r>
+    </w:p>
+    <w:p>
+      <w:pPr>
+        <w:rPr>
+          <w:rFonts w:ascii="Century Gothic" w:hAnsi="Century Gothic"/>
+        </w:rPr>
+      </w:pPr>
+      <w:r>
+        <w:rPr>
+          <w:rFonts w:ascii="Century Gothic" w:hAnsi="Century Gothic"/>
+        </w:rPr>
+        <w:t xml:space="preserve">HTTP 1.1 RFC </w:t>
+      </w:r>
+      <w:proofErr w:type="gramStart"/>
+      <w:r>
+        <w:rPr>
+          <w:rFonts w:ascii="Century Gothic" w:hAnsi="Century Gothic"/>
+        </w:rPr>
+        <w:t>2616 :</w:t>
+      </w:r>
+      <w:proofErr w:type="gramEnd"/>
+      <w:r>
+        <w:rPr>
+          <w:rFonts w:ascii="Century Gothic" w:hAnsi="Century Gothic"/>
+        </w:rPr>
+        <w:t xml:space="preserve"> Header Field Definitions</w:t>
+      </w:r>
+    </w:p>
+    <w:p>
+      <w:pPr>
+        <w:rPr>
+          <w:rFonts w:ascii="Century Gothic" w:hAnsi="Century Gothic"/>
+        </w:rPr>
+      </w:pPr>
+      <w:r>
+        <w:rPr>
+          <w:rFonts w:ascii="Century Gothic" w:hAnsi="Century Gothic"/>
+        </w:rPr>
+        <w:t>https://www.w3.org/Protocols/rfc2616/rfc2616-sec14.html</w:t>
       </w:r>
     </w:p>
     <w:p>
@@ -2090,8 +2717,8 @@
 </file>
 
 <file path=word/numbering.xml><?xml version="1.0" encoding="utf-8"?>
-<w:numbering xmlns:wpc="http://schemas.microsoft.com/office/word/2010/wordprocessingCanvas" xmlns:mc="http://schemas.openxmlformats.org/markup-compatibility/2006" xmlns:o="urn:schemas-microsoft-com:office:office" xmlns:r="http://schemas.openxmlformats.org/officeDocument/2006/relationships" xmlns:m="http://schemas.openxmlformats.org/officeDocument/2006/math" xmlns:v="urn:schemas-microsoft-com:vml" xmlns:wp14="http://schemas.microsoft.com/office/word/2010/wordprocessingDrawing" xmlns:wp="http://schemas.openxmlformats.org/drawingml/2006/wordprocessingDrawing" xmlns:w10="urn:schemas-microsoft-com:office:word" xmlns:w="http://schemas.openxmlformats.org/wordprocessingml/2006/main" xmlns:w14="http://schemas.microsoft.com/office/word/2010/wordml" xmlns:w15="http://schemas.microsoft.com/office/word/2012/wordml" xmlns:wpg="http://schemas.microsoft.com/office/word/2010/wordprocessingGroup" xmlns:wpi="http://schemas.microsoft.com/office/word/2010/wordprocessingInk" xmlns:wne="http://schemas.microsoft.com/office/word/2006/wordml" xmlns:wps="http://schemas.microsoft.com/office/word/2010/wordprocessingShape" mc:Ignorable="w14 w15 wp14">
-  <w:abstractNum w:abstractNumId="0" w15:restartNumberingAfterBreak="0">
+<w:numbering xmlns:wpc="http://schemas.microsoft.com/office/word/2010/wordprocessingCanvas" xmlns:mc="http://schemas.openxmlformats.org/markup-compatibility/2006" xmlns:o="urn:schemas-microsoft-com:office:office" xmlns:r="http://schemas.openxmlformats.org/officeDocument/2006/relationships" xmlns:m="http://schemas.openxmlformats.org/officeDocument/2006/math" xmlns:v="urn:schemas-microsoft-com:vml" xmlns:wp14="http://schemas.microsoft.com/office/word/2010/wordprocessingDrawing" xmlns:wp="http://schemas.openxmlformats.org/drawingml/2006/wordprocessingDrawing" xmlns:w10="urn:schemas-microsoft-com:office:word" xmlns:w="http://schemas.openxmlformats.org/wordprocessingml/2006/main" xmlns:w14="http://schemas.microsoft.com/office/word/2010/wordml" xmlns:wpg="http://schemas.microsoft.com/office/word/2010/wordprocessingGroup" xmlns:wpi="http://schemas.microsoft.com/office/word/2010/wordprocessingInk" xmlns:wne="http://schemas.microsoft.com/office/word/2006/wordml" xmlns:wps="http://schemas.microsoft.com/office/word/2010/wordprocessingShape" mc:Ignorable="w14 wp14">
+  <w:abstractNum w:abstractNumId="0">
     <w:nsid w:val="00B24C75"/>
     <w:multiLevelType w:val="hybridMultilevel"/>
     <w:tmpl w:val="DA6E368C"/>
@@ -2204,7 +2831,7 @@
       </w:rPr>
     </w:lvl>
   </w:abstractNum>
-  <w:abstractNum w:abstractNumId="1" w15:restartNumberingAfterBreak="0">
+  <w:abstractNum w:abstractNumId="1">
     <w:nsid w:val="05A426F1"/>
     <w:multiLevelType w:val="hybridMultilevel"/>
     <w:tmpl w:val="3676B316"/>
@@ -2317,7 +2944,7 @@
       </w:rPr>
     </w:lvl>
   </w:abstractNum>
-  <w:abstractNum w:abstractNumId="2" w15:restartNumberingAfterBreak="0">
+  <w:abstractNum w:abstractNumId="2">
     <w:nsid w:val="063F585D"/>
     <w:multiLevelType w:val="hybridMultilevel"/>
     <w:tmpl w:val="49E8966C"/>
@@ -2430,7 +3057,7 @@
       </w:rPr>
     </w:lvl>
   </w:abstractNum>
-  <w:abstractNum w:abstractNumId="3" w15:restartNumberingAfterBreak="0">
+  <w:abstractNum w:abstractNumId="3">
     <w:nsid w:val="0C18209C"/>
     <w:multiLevelType w:val="hybridMultilevel"/>
     <w:tmpl w:val="EE08499A"/>
@@ -2542,7 +3169,7 @@
       </w:rPr>
     </w:lvl>
   </w:abstractNum>
-  <w:abstractNum w:abstractNumId="4" w15:restartNumberingAfterBreak="0">
+  <w:abstractNum w:abstractNumId="4">
     <w:nsid w:val="105B3819"/>
     <w:multiLevelType w:val="hybridMultilevel"/>
     <w:tmpl w:val="89087F7C"/>
@@ -2655,7 +3282,7 @@
       </w:rPr>
     </w:lvl>
   </w:abstractNum>
-  <w:abstractNum w:abstractNumId="5" w15:restartNumberingAfterBreak="0">
+  <w:abstractNum w:abstractNumId="5">
     <w:nsid w:val="11743BD4"/>
     <w:multiLevelType w:val="hybridMultilevel"/>
     <w:tmpl w:val="ED72AE24"/>
@@ -2768,7 +3395,7 @@
       </w:rPr>
     </w:lvl>
   </w:abstractNum>
-  <w:abstractNum w:abstractNumId="6" w15:restartNumberingAfterBreak="0">
+  <w:abstractNum w:abstractNumId="6">
     <w:nsid w:val="120625E3"/>
     <w:multiLevelType w:val="hybridMultilevel"/>
     <w:tmpl w:val="3EA4A656"/>
@@ -2881,7 +3508,7 @@
       </w:rPr>
     </w:lvl>
   </w:abstractNum>
-  <w:abstractNum w:abstractNumId="7" w15:restartNumberingAfterBreak="0">
+  <w:abstractNum w:abstractNumId="7">
     <w:nsid w:val="147F0F2E"/>
     <w:multiLevelType w:val="hybridMultilevel"/>
     <w:tmpl w:val="31B8E53E"/>
@@ -2994,7 +3621,7 @@
       </w:rPr>
     </w:lvl>
   </w:abstractNum>
-  <w:abstractNum w:abstractNumId="8" w15:restartNumberingAfterBreak="0">
+  <w:abstractNum w:abstractNumId="8">
     <w:nsid w:val="176B2551"/>
     <w:multiLevelType w:val="hybridMultilevel"/>
     <w:tmpl w:val="9C0CFF6E"/>
@@ -3107,7 +3734,7 @@
       </w:rPr>
     </w:lvl>
   </w:abstractNum>
-  <w:abstractNum w:abstractNumId="9" w15:restartNumberingAfterBreak="0">
+  <w:abstractNum w:abstractNumId="9">
     <w:nsid w:val="17CD5770"/>
     <w:multiLevelType w:val="hybridMultilevel"/>
     <w:tmpl w:val="34309CA2"/>
@@ -3220,7 +3847,7 @@
       </w:rPr>
     </w:lvl>
   </w:abstractNum>
-  <w:abstractNum w:abstractNumId="10" w15:restartNumberingAfterBreak="0">
+  <w:abstractNum w:abstractNumId="10">
     <w:nsid w:val="18192B6F"/>
     <w:multiLevelType w:val="hybridMultilevel"/>
     <w:tmpl w:val="C554DD36"/>
@@ -3332,7 +3959,7 @@
       </w:rPr>
     </w:lvl>
   </w:abstractNum>
-  <w:abstractNum w:abstractNumId="11" w15:restartNumberingAfterBreak="0">
+  <w:abstractNum w:abstractNumId="11">
     <w:nsid w:val="19395774"/>
     <w:multiLevelType w:val="hybridMultilevel"/>
     <w:tmpl w:val="AAEA3E6A"/>
@@ -3445,7 +4072,7 @@
       </w:rPr>
     </w:lvl>
   </w:abstractNum>
-  <w:abstractNum w:abstractNumId="12" w15:restartNumberingAfterBreak="0">
+  <w:abstractNum w:abstractNumId="12">
     <w:nsid w:val="1A2D5AAF"/>
     <w:multiLevelType w:val="hybridMultilevel"/>
     <w:tmpl w:val="B8E49070"/>
@@ -3558,7 +4185,7 @@
       </w:rPr>
     </w:lvl>
   </w:abstractNum>
-  <w:abstractNum w:abstractNumId="13" w15:restartNumberingAfterBreak="0">
+  <w:abstractNum w:abstractNumId="13">
     <w:nsid w:val="1C896E9B"/>
     <w:multiLevelType w:val="hybridMultilevel"/>
     <w:tmpl w:val="FF1A2EFE"/>
@@ -3671,7 +4298,7 @@
       </w:rPr>
     </w:lvl>
   </w:abstractNum>
-  <w:abstractNum w:abstractNumId="14" w15:restartNumberingAfterBreak="0">
+  <w:abstractNum w:abstractNumId="14">
     <w:nsid w:val="1D102D58"/>
     <w:multiLevelType w:val="hybridMultilevel"/>
     <w:tmpl w:val="9820AA8E"/>
@@ -3784,7 +4411,7 @@
       </w:rPr>
     </w:lvl>
   </w:abstractNum>
-  <w:abstractNum w:abstractNumId="15" w15:restartNumberingAfterBreak="0">
+  <w:abstractNum w:abstractNumId="15">
     <w:nsid w:val="1E747F14"/>
     <w:multiLevelType w:val="hybridMultilevel"/>
     <w:tmpl w:val="017C409C"/>
@@ -3896,7 +4523,7 @@
       </w:rPr>
     </w:lvl>
   </w:abstractNum>
-  <w:abstractNum w:abstractNumId="16" w15:restartNumberingAfterBreak="0">
+  <w:abstractNum w:abstractNumId="16">
     <w:nsid w:val="23802185"/>
     <w:multiLevelType w:val="hybridMultilevel"/>
     <w:tmpl w:val="53D2179E"/>
@@ -4009,7 +4636,7 @@
       </w:rPr>
     </w:lvl>
   </w:abstractNum>
-  <w:abstractNum w:abstractNumId="17" w15:restartNumberingAfterBreak="0">
+  <w:abstractNum w:abstractNumId="17">
     <w:nsid w:val="2ADE3078"/>
     <w:multiLevelType w:val="hybridMultilevel"/>
     <w:tmpl w:val="52F03ED8"/>
@@ -4122,7 +4749,7 @@
       </w:rPr>
     </w:lvl>
   </w:abstractNum>
-  <w:abstractNum w:abstractNumId="18" w15:restartNumberingAfterBreak="0">
+  <w:abstractNum w:abstractNumId="18">
     <w:nsid w:val="363B4118"/>
     <w:multiLevelType w:val="hybridMultilevel"/>
     <w:tmpl w:val="D458F4DC"/>
@@ -4235,7 +4862,7 @@
       </w:rPr>
     </w:lvl>
   </w:abstractNum>
-  <w:abstractNum w:abstractNumId="19" w15:restartNumberingAfterBreak="0">
+  <w:abstractNum w:abstractNumId="19">
     <w:nsid w:val="373F3A1D"/>
     <w:multiLevelType w:val="hybridMultilevel"/>
     <w:tmpl w:val="5E62303E"/>
@@ -4348,7 +4975,7 @@
       </w:rPr>
     </w:lvl>
   </w:abstractNum>
-  <w:abstractNum w:abstractNumId="20" w15:restartNumberingAfterBreak="0">
+  <w:abstractNum w:abstractNumId="20">
     <w:nsid w:val="3AF87B64"/>
     <w:multiLevelType w:val="hybridMultilevel"/>
     <w:tmpl w:val="E3024962"/>
@@ -4461,7 +5088,7 @@
       </w:rPr>
     </w:lvl>
   </w:abstractNum>
-  <w:abstractNum w:abstractNumId="21" w15:restartNumberingAfterBreak="0">
+  <w:abstractNum w:abstractNumId="21">
     <w:nsid w:val="4E640DF9"/>
     <w:multiLevelType w:val="hybridMultilevel"/>
     <w:tmpl w:val="8334D91C"/>
@@ -4574,7 +5201,7 @@
       </w:rPr>
     </w:lvl>
   </w:abstractNum>
-  <w:abstractNum w:abstractNumId="22" w15:restartNumberingAfterBreak="0">
+  <w:abstractNum w:abstractNumId="22">
     <w:nsid w:val="4ED039DB"/>
     <w:multiLevelType w:val="hybridMultilevel"/>
     <w:tmpl w:val="CD02634A"/>
@@ -4687,7 +5314,7 @@
       </w:rPr>
     </w:lvl>
   </w:abstractNum>
-  <w:abstractNum w:abstractNumId="23" w15:restartNumberingAfterBreak="0">
+  <w:abstractNum w:abstractNumId="23">
     <w:nsid w:val="4F2C0016"/>
     <w:multiLevelType w:val="hybridMultilevel"/>
     <w:tmpl w:val="D92AE26C"/>
@@ -4800,7 +5427,120 @@
       </w:rPr>
     </w:lvl>
   </w:abstractNum>
-  <w:abstractNum w:abstractNumId="24" w15:restartNumberingAfterBreak="0">
+  <w:abstractNum w:abstractNumId="24">
+    <w:nsid w:val="50F807DE"/>
+    <w:multiLevelType w:val="hybridMultilevel"/>
+    <w:tmpl w:val="1384FB64"/>
+    <w:lvl w:ilvl="0" w:tplc="0409000B">
+      <w:start w:val="1"/>
+      <w:numFmt w:val="bullet"/>
+      <w:lvlText w:val=""/>
+      <w:lvlJc w:val="left"/>
+      <w:pPr>
+        <w:ind w:left="1440" w:hanging="360"/>
+      </w:pPr>
+      <w:rPr>
+        <w:rFonts w:ascii="Wingdings" w:hAnsi="Wingdings" w:hint="default"/>
+      </w:rPr>
+    </w:lvl>
+    <w:lvl w:ilvl="1" w:tplc="04090003" w:tentative="1">
+      <w:start w:val="1"/>
+      <w:numFmt w:val="bullet"/>
+      <w:lvlText w:val="o"/>
+      <w:lvlJc w:val="left"/>
+      <w:pPr>
+        <w:ind w:left="2160" w:hanging="360"/>
+      </w:pPr>
+      <w:rPr>
+        <w:rFonts w:ascii="Courier New" w:hAnsi="Courier New" w:cs="Courier New" w:hint="default"/>
+      </w:rPr>
+    </w:lvl>
+    <w:lvl w:ilvl="2" w:tplc="04090005" w:tentative="1">
+      <w:start w:val="1"/>
+      <w:numFmt w:val="bullet"/>
+      <w:lvlText w:val=""/>
+      <w:lvlJc w:val="left"/>
+      <w:pPr>
+        <w:ind w:left="2880" w:hanging="360"/>
+      </w:pPr>
+      <w:rPr>
+        <w:rFonts w:ascii="Wingdings" w:hAnsi="Wingdings" w:hint="default"/>
+      </w:rPr>
+    </w:lvl>
+    <w:lvl w:ilvl="3" w:tplc="04090001" w:tentative="1">
+      <w:start w:val="1"/>
+      <w:numFmt w:val="bullet"/>
+      <w:lvlText w:val=""/>
+      <w:lvlJc w:val="left"/>
+      <w:pPr>
+        <w:ind w:left="3600" w:hanging="360"/>
+      </w:pPr>
+      <w:rPr>
+        <w:rFonts w:ascii="Symbol" w:hAnsi="Symbol" w:hint="default"/>
+      </w:rPr>
+    </w:lvl>
+    <w:lvl w:ilvl="4" w:tplc="04090003" w:tentative="1">
+      <w:start w:val="1"/>
+      <w:numFmt w:val="bullet"/>
+      <w:lvlText w:val="o"/>
+      <w:lvlJc w:val="left"/>
+      <w:pPr>
+        <w:ind w:left="4320" w:hanging="360"/>
+      </w:pPr>
+      <w:rPr>
+        <w:rFonts w:ascii="Courier New" w:hAnsi="Courier New" w:cs="Courier New" w:hint="default"/>
+      </w:rPr>
+    </w:lvl>
+    <w:lvl w:ilvl="5" w:tplc="04090005" w:tentative="1">
+      <w:start w:val="1"/>
+      <w:numFmt w:val="bullet"/>
+      <w:lvlText w:val=""/>
+      <w:lvlJc w:val="left"/>
+      <w:pPr>
+        <w:ind w:left="5040" w:hanging="360"/>
+      </w:pPr>
+      <w:rPr>
+        <w:rFonts w:ascii="Wingdings" w:hAnsi="Wingdings" w:hint="default"/>
+      </w:rPr>
+    </w:lvl>
+    <w:lvl w:ilvl="6" w:tplc="04090001" w:tentative="1">
+      <w:start w:val="1"/>
+      <w:numFmt w:val="bullet"/>
+      <w:lvlText w:val=""/>
+      <w:lvlJc w:val="left"/>
+      <w:pPr>
+        <w:ind w:left="5760" w:hanging="360"/>
+      </w:pPr>
+      <w:rPr>
+        <w:rFonts w:ascii="Symbol" w:hAnsi="Symbol" w:hint="default"/>
+      </w:rPr>
+    </w:lvl>
+    <w:lvl w:ilvl="7" w:tplc="04090003" w:tentative="1">
+      <w:start w:val="1"/>
+      <w:numFmt w:val="bullet"/>
+      <w:lvlText w:val="o"/>
+      <w:lvlJc w:val="left"/>
+      <w:pPr>
+        <w:ind w:left="6480" w:hanging="360"/>
+      </w:pPr>
+      <w:rPr>
+        <w:rFonts w:ascii="Courier New" w:hAnsi="Courier New" w:cs="Courier New" w:hint="default"/>
+      </w:rPr>
+    </w:lvl>
+    <w:lvl w:ilvl="8" w:tplc="04090005" w:tentative="1">
+      <w:start w:val="1"/>
+      <w:numFmt w:val="bullet"/>
+      <w:lvlText w:val=""/>
+      <w:lvlJc w:val="left"/>
+      <w:pPr>
+        <w:ind w:left="7200" w:hanging="360"/>
+      </w:pPr>
+      <w:rPr>
+        <w:rFonts w:ascii="Wingdings" w:hAnsi="Wingdings" w:hint="default"/>
+      </w:rPr>
+    </w:lvl>
+  </w:abstractNum>
+  <w:abstractNum w:abstractNumId="25">
     <w:nsid w:val="5175444C"/>
     <w:multiLevelType w:val="hybridMultilevel"/>
     <w:tmpl w:val="15FA896A"/>
@@ -4913,7 +5653,7 @@
       </w:rPr>
     </w:lvl>
   </w:abstractNum>
-  <w:abstractNum w:abstractNumId="25" w15:restartNumberingAfterBreak="0">
+  <w:abstractNum w:abstractNumId="26">
     <w:nsid w:val="53313EBD"/>
     <w:multiLevelType w:val="hybridMultilevel"/>
     <w:tmpl w:val="19C27CC6"/>
@@ -5026,7 +5766,7 @@
       </w:rPr>
     </w:lvl>
   </w:abstractNum>
-  <w:abstractNum w:abstractNumId="26" w15:restartNumberingAfterBreak="0">
+  <w:abstractNum w:abstractNumId="27">
     <w:nsid w:val="59875191"/>
     <w:multiLevelType w:val="hybridMultilevel"/>
     <w:tmpl w:val="D8385942"/>
@@ -5139,7 +5879,7 @@
       </w:rPr>
     </w:lvl>
   </w:abstractNum>
-  <w:abstractNum w:abstractNumId="27" w15:restartNumberingAfterBreak="0">
+  <w:abstractNum w:abstractNumId="28">
     <w:nsid w:val="5C12658E"/>
     <w:multiLevelType w:val="hybridMultilevel"/>
     <w:tmpl w:val="3E7C7670"/>
@@ -5252,7 +5992,7 @@
       </w:rPr>
     </w:lvl>
   </w:abstractNum>
-  <w:abstractNum w:abstractNumId="28" w15:restartNumberingAfterBreak="0">
+  <w:abstractNum w:abstractNumId="29">
     <w:nsid w:val="5DAF600E"/>
     <w:multiLevelType w:val="hybridMultilevel"/>
     <w:tmpl w:val="8F2402F8"/>
@@ -5365,7 +6105,7 @@
       </w:rPr>
     </w:lvl>
   </w:abstractNum>
-  <w:abstractNum w:abstractNumId="29" w15:restartNumberingAfterBreak="0">
+  <w:abstractNum w:abstractNumId="30">
     <w:nsid w:val="608462B2"/>
     <w:multiLevelType w:val="hybridMultilevel"/>
     <w:tmpl w:val="3EC20EE8"/>
@@ -5477,7 +6217,7 @@
       </w:rPr>
     </w:lvl>
   </w:abstractNum>
-  <w:abstractNum w:abstractNumId="30" w15:restartNumberingAfterBreak="0">
+  <w:abstractNum w:abstractNumId="31">
     <w:nsid w:val="649F7CF0"/>
     <w:multiLevelType w:val="hybridMultilevel"/>
     <w:tmpl w:val="82520EF8"/>
@@ -5590,7 +6330,7 @@
       </w:rPr>
     </w:lvl>
   </w:abstractNum>
-  <w:abstractNum w:abstractNumId="31" w15:restartNumberingAfterBreak="0">
+  <w:abstractNum w:abstractNumId="32">
     <w:nsid w:val="65374E97"/>
     <w:multiLevelType w:val="hybridMultilevel"/>
     <w:tmpl w:val="AAA8597C"/>
@@ -5703,7 +6443,7 @@
       </w:rPr>
     </w:lvl>
   </w:abstractNum>
-  <w:abstractNum w:abstractNumId="32" w15:restartNumberingAfterBreak="0">
+  <w:abstractNum w:abstractNumId="33">
     <w:nsid w:val="67CA094D"/>
     <w:multiLevelType w:val="hybridMultilevel"/>
     <w:tmpl w:val="FDA8BE46"/>
@@ -5816,7 +6556,7 @@
       </w:rPr>
     </w:lvl>
   </w:abstractNum>
-  <w:abstractNum w:abstractNumId="33" w15:restartNumberingAfterBreak="0">
+  <w:abstractNum w:abstractNumId="34">
     <w:nsid w:val="69680E32"/>
     <w:multiLevelType w:val="hybridMultilevel"/>
     <w:tmpl w:val="81E4AAD6"/>
@@ -5928,7 +6668,7 @@
       </w:rPr>
     </w:lvl>
   </w:abstractNum>
-  <w:abstractNum w:abstractNumId="34" w15:restartNumberingAfterBreak="0">
+  <w:abstractNum w:abstractNumId="35">
     <w:nsid w:val="6B072FC1"/>
     <w:multiLevelType w:val="hybridMultilevel"/>
     <w:tmpl w:val="F3AA8AD8"/>
@@ -6041,7 +6781,7 @@
       </w:rPr>
     </w:lvl>
   </w:abstractNum>
-  <w:abstractNum w:abstractNumId="35" w15:restartNumberingAfterBreak="0">
+  <w:abstractNum w:abstractNumId="36">
     <w:nsid w:val="6FCA5C9C"/>
     <w:multiLevelType w:val="hybridMultilevel"/>
     <w:tmpl w:val="40F2FAB2"/>
@@ -6154,7 +6894,7 @@
       </w:rPr>
     </w:lvl>
   </w:abstractNum>
-  <w:abstractNum w:abstractNumId="36" w15:restartNumberingAfterBreak="0">
+  <w:abstractNum w:abstractNumId="37">
     <w:nsid w:val="7E560EFF"/>
     <w:multiLevelType w:val="hybridMultilevel"/>
     <w:tmpl w:val="FF1A2F2A"/>
@@ -6261,6 +7001,119 @@
       <w:lvlJc w:val="left"/>
       <w:pPr>
         <w:ind w:left="6480" w:hanging="360"/>
+      </w:pPr>
+      <w:rPr>
+        <w:rFonts w:ascii="Wingdings" w:hAnsi="Wingdings" w:hint="default"/>
+      </w:rPr>
+    </w:lvl>
+  </w:abstractNum>
+  <w:abstractNum w:abstractNumId="38">
+    <w:nsid w:val="7FE36C6B"/>
+    <w:multiLevelType w:val="hybridMultilevel"/>
+    <w:tmpl w:val="1F185284"/>
+    <w:lvl w:ilvl="0" w:tplc="04090005">
+      <w:start w:val="1"/>
+      <w:numFmt w:val="bullet"/>
+      <w:lvlText w:val=""/>
+      <w:lvlJc w:val="left"/>
+      <w:pPr>
+        <w:ind w:left="1080" w:hanging="360"/>
+      </w:pPr>
+      <w:rPr>
+        <w:rFonts w:ascii="Wingdings" w:hAnsi="Wingdings" w:hint="default"/>
+      </w:rPr>
+    </w:lvl>
+    <w:lvl w:ilvl="1" w:tplc="04090003" w:tentative="1">
+      <w:start w:val="1"/>
+      <w:numFmt w:val="bullet"/>
+      <w:lvlText w:val="o"/>
+      <w:lvlJc w:val="left"/>
+      <w:pPr>
+        <w:ind w:left="1800" w:hanging="360"/>
+      </w:pPr>
+      <w:rPr>
+        <w:rFonts w:ascii="Courier New" w:hAnsi="Courier New" w:cs="Courier New" w:hint="default"/>
+      </w:rPr>
+    </w:lvl>
+    <w:lvl w:ilvl="2" w:tplc="04090005" w:tentative="1">
+      <w:start w:val="1"/>
+      <w:numFmt w:val="bullet"/>
+      <w:lvlText w:val=""/>
+      <w:lvlJc w:val="left"/>
+      <w:pPr>
+        <w:ind w:left="2520" w:hanging="360"/>
+      </w:pPr>
+      <w:rPr>
+        <w:rFonts w:ascii="Wingdings" w:hAnsi="Wingdings" w:hint="default"/>
+      </w:rPr>
+    </w:lvl>
+    <w:lvl w:ilvl="3" w:tplc="04090001" w:tentative="1">
+      <w:start w:val="1"/>
+      <w:numFmt w:val="bullet"/>
+      <w:lvlText w:val=""/>
+      <w:lvlJc w:val="left"/>
+      <w:pPr>
+        <w:ind w:left="3240" w:hanging="360"/>
+      </w:pPr>
+      <w:rPr>
+        <w:rFonts w:ascii="Symbol" w:hAnsi="Symbol" w:hint="default"/>
+      </w:rPr>
+    </w:lvl>
+    <w:lvl w:ilvl="4" w:tplc="04090003" w:tentative="1">
+      <w:start w:val="1"/>
+      <w:numFmt w:val="bullet"/>
+      <w:lvlText w:val="o"/>
+      <w:lvlJc w:val="left"/>
+      <w:pPr>
+        <w:ind w:left="3960" w:hanging="360"/>
+      </w:pPr>
+      <w:rPr>
+        <w:rFonts w:ascii="Courier New" w:hAnsi="Courier New" w:cs="Courier New" w:hint="default"/>
+      </w:rPr>
+    </w:lvl>
+    <w:lvl w:ilvl="5" w:tplc="04090005" w:tentative="1">
+      <w:start w:val="1"/>
+      <w:numFmt w:val="bullet"/>
+      <w:lvlText w:val=""/>
+      <w:lvlJc w:val="left"/>
+      <w:pPr>
+        <w:ind w:left="4680" w:hanging="360"/>
+      </w:pPr>
+      <w:rPr>
+        <w:rFonts w:ascii="Wingdings" w:hAnsi="Wingdings" w:hint="default"/>
+      </w:rPr>
+    </w:lvl>
+    <w:lvl w:ilvl="6" w:tplc="04090001" w:tentative="1">
+      <w:start w:val="1"/>
+      <w:numFmt w:val="bullet"/>
+      <w:lvlText w:val=""/>
+      <w:lvlJc w:val="left"/>
+      <w:pPr>
+        <w:ind w:left="5400" w:hanging="360"/>
+      </w:pPr>
+      <w:rPr>
+        <w:rFonts w:ascii="Symbol" w:hAnsi="Symbol" w:hint="default"/>
+      </w:rPr>
+    </w:lvl>
+    <w:lvl w:ilvl="7" w:tplc="04090003" w:tentative="1">
+      <w:start w:val="1"/>
+      <w:numFmt w:val="bullet"/>
+      <w:lvlText w:val="o"/>
+      <w:lvlJc w:val="left"/>
+      <w:pPr>
+        <w:ind w:left="6120" w:hanging="360"/>
+      </w:pPr>
+      <w:rPr>
+        <w:rFonts w:ascii="Courier New" w:hAnsi="Courier New" w:cs="Courier New" w:hint="default"/>
+      </w:rPr>
+    </w:lvl>
+    <w:lvl w:ilvl="8" w:tplc="04090005" w:tentative="1">
+      <w:start w:val="1"/>
+      <w:numFmt w:val="bullet"/>
+      <w:lvlText w:val=""/>
+      <w:lvlJc w:val="left"/>
+      <w:pPr>
+        <w:ind w:left="6840" w:hanging="360"/>
       </w:pPr>
       <w:rPr>
         <w:rFonts w:ascii="Wingdings" w:hAnsi="Wingdings" w:hint="default"/>
@@ -6271,16 +7124,16 @@
     <w:abstractNumId w:val="3"/>
   </w:num>
   <w:num w:numId="2">
-    <w:abstractNumId w:val="35"/>
+    <w:abstractNumId w:val="36"/>
   </w:num>
   <w:num w:numId="3">
-    <w:abstractNumId w:val="26"/>
+    <w:abstractNumId w:val="27"/>
   </w:num>
   <w:num w:numId="4">
-    <w:abstractNumId w:val="28"/>
+    <w:abstractNumId w:val="29"/>
   </w:num>
   <w:num w:numId="5">
-    <w:abstractNumId w:val="34"/>
+    <w:abstractNumId w:val="35"/>
   </w:num>
   <w:num w:numId="6">
     <w:abstractNumId w:val="10"/>
@@ -6304,13 +7157,13 @@
     <w:abstractNumId w:val="18"/>
   </w:num>
   <w:num w:numId="13">
-    <w:abstractNumId w:val="32"/>
+    <w:abstractNumId w:val="33"/>
   </w:num>
   <w:num w:numId="14">
     <w:abstractNumId w:val="21"/>
   </w:num>
   <w:num w:numId="15">
-    <w:abstractNumId w:val="27"/>
+    <w:abstractNumId w:val="28"/>
   </w:num>
   <w:num w:numId="16">
     <w:abstractNumId w:val="16"/>
@@ -6328,19 +7181,19 @@
     <w:abstractNumId w:val="4"/>
   </w:num>
   <w:num w:numId="21">
-    <w:abstractNumId w:val="36"/>
+    <w:abstractNumId w:val="37"/>
   </w:num>
   <w:num w:numId="22">
     <w:abstractNumId w:val="20"/>
   </w:num>
   <w:num w:numId="23">
-    <w:abstractNumId w:val="31"/>
+    <w:abstractNumId w:val="32"/>
   </w:num>
   <w:num w:numId="24">
-    <w:abstractNumId w:val="33"/>
+    <w:abstractNumId w:val="34"/>
   </w:num>
   <w:num w:numId="25">
-    <w:abstractNumId w:val="29"/>
+    <w:abstractNumId w:val="30"/>
   </w:num>
   <w:num w:numId="26">
     <w:abstractNumId w:val="11"/>
@@ -6349,7 +7202,7 @@
     <w:abstractNumId w:val="12"/>
   </w:num>
   <w:num w:numId="28">
-    <w:abstractNumId w:val="24"/>
+    <w:abstractNumId w:val="25"/>
   </w:num>
   <w:num w:numId="29">
     <w:abstractNumId w:val="1"/>
@@ -6361,7 +7214,7 @@
     <w:abstractNumId w:val="6"/>
   </w:num>
   <w:num w:numId="32">
-    <w:abstractNumId w:val="25"/>
+    <w:abstractNumId w:val="26"/>
   </w:num>
   <w:num w:numId="33">
     <w:abstractNumId w:val="9"/>
@@ -6370,7 +7223,7 @@
     <w:abstractNumId w:val="5"/>
   </w:num>
   <w:num w:numId="35">
-    <w:abstractNumId w:val="30"/>
+    <w:abstractNumId w:val="31"/>
   </w:num>
   <w:num w:numId="36">
     <w:abstractNumId w:val="7"/>
@@ -6378,11 +7231,17 @@
   <w:num w:numId="37">
     <w:abstractNumId w:val="14"/>
   </w:num>
+  <w:num w:numId="38">
+    <w:abstractNumId w:val="24"/>
+  </w:num>
+  <w:num w:numId="39">
+    <w:abstractNumId w:val="38"/>
+  </w:num>
 </w:numbering>
 </file>
 
 <file path=word/styles.xml><?xml version="1.0" encoding="utf-8"?>
-<w:styles xmlns:mc="http://schemas.openxmlformats.org/markup-compatibility/2006" xmlns:r="http://schemas.openxmlformats.org/officeDocument/2006/relationships" xmlns:w="http://schemas.openxmlformats.org/wordprocessingml/2006/main" xmlns:w14="http://schemas.microsoft.com/office/word/2010/wordml" xmlns:w15="http://schemas.microsoft.com/office/word/2012/wordml" mc:Ignorable="w14 w15">
+<w:styles xmlns:mc="http://schemas.openxmlformats.org/markup-compatibility/2006" xmlns:r="http://schemas.openxmlformats.org/officeDocument/2006/relationships" xmlns:w="http://schemas.openxmlformats.org/wordprocessingml/2006/main" xmlns:w14="http://schemas.microsoft.com/office/word/2010/wordml" mc:Ignorable="w14">
   <w:docDefaults>
     <w:rPrDefault>
       <w:rPr>
@@ -6398,378 +7257,345 @@
       </w:pPr>
     </w:pPrDefault>
   </w:docDefaults>
-  <w:latentStyles w:defLockedState="0" w:defUIPriority="99" w:defSemiHidden="0" w:defUnhideWhenUsed="0" w:defQFormat="0" w:count="371">
-    <w:lsdException w:name="Normal" w:uiPriority="0" w:qFormat="1"/>
-    <w:lsdException w:name="heading 1" w:uiPriority="9" w:qFormat="1"/>
-    <w:lsdException w:name="heading 2" w:semiHidden="1" w:uiPriority="9" w:unhideWhenUsed="1" w:qFormat="1"/>
-    <w:lsdException w:name="heading 3" w:semiHidden="1" w:uiPriority="9" w:unhideWhenUsed="1" w:qFormat="1"/>
-    <w:lsdException w:name="heading 4" w:semiHidden="1" w:uiPriority="9" w:unhideWhenUsed="1" w:qFormat="1"/>
-    <w:lsdException w:name="heading 5" w:semiHidden="1" w:uiPriority="9" w:unhideWhenUsed="1" w:qFormat="1"/>
-    <w:lsdException w:name="heading 6" w:semiHidden="1" w:uiPriority="9" w:unhideWhenUsed="1" w:qFormat="1"/>
-    <w:lsdException w:name="heading 7" w:semiHidden="1" w:uiPriority="9" w:unhideWhenUsed="1" w:qFormat="1"/>
-    <w:lsdException w:name="heading 8" w:semiHidden="1" w:uiPriority="9" w:unhideWhenUsed="1" w:qFormat="1"/>
-    <w:lsdException w:name="heading 9" w:semiHidden="1" w:uiPriority="9" w:unhideWhenUsed="1" w:qFormat="1"/>
-    <w:lsdException w:name="index 1" w:semiHidden="1" w:unhideWhenUsed="1"/>
-    <w:lsdException w:name="index 2" w:semiHidden="1" w:unhideWhenUsed="1"/>
-    <w:lsdException w:name="index 3" w:semiHidden="1" w:unhideWhenUsed="1"/>
-    <w:lsdException w:name="index 4" w:semiHidden="1" w:unhideWhenUsed="1"/>
-    <w:lsdException w:name="index 5" w:semiHidden="1" w:unhideWhenUsed="1"/>
-    <w:lsdException w:name="index 6" w:semiHidden="1" w:unhideWhenUsed="1"/>
-    <w:lsdException w:name="index 7" w:semiHidden="1" w:unhideWhenUsed="1"/>
-    <w:lsdException w:name="index 8" w:semiHidden="1" w:unhideWhenUsed="1"/>
-    <w:lsdException w:name="index 9" w:semiHidden="1" w:unhideWhenUsed="1"/>
-    <w:lsdException w:name="toc 1" w:semiHidden="1" w:uiPriority="39" w:unhideWhenUsed="1"/>
-    <w:lsdException w:name="toc 2" w:semiHidden="1" w:uiPriority="39" w:unhideWhenUsed="1"/>
-    <w:lsdException w:name="toc 3" w:semiHidden="1" w:uiPriority="39" w:unhideWhenUsed="1"/>
-    <w:lsdException w:name="toc 4" w:semiHidden="1" w:uiPriority="39" w:unhideWhenUsed="1"/>
-    <w:lsdException w:name="toc 5" w:semiHidden="1" w:uiPriority="39" w:unhideWhenUsed="1"/>
-    <w:lsdException w:name="toc 6" w:semiHidden="1" w:uiPriority="39" w:unhideWhenUsed="1"/>
-    <w:lsdException w:name="toc 7" w:semiHidden="1" w:uiPriority="39" w:unhideWhenUsed="1"/>
-    <w:lsdException w:name="toc 8" w:semiHidden="1" w:uiPriority="39" w:unhideWhenUsed="1"/>
-    <w:lsdException w:name="toc 9" w:semiHidden="1" w:uiPriority="39" w:unhideWhenUsed="1"/>
-    <w:lsdException w:name="Normal Indent" w:semiHidden="1" w:unhideWhenUsed="1"/>
-    <w:lsdException w:name="footnote text" w:semiHidden="1" w:unhideWhenUsed="1"/>
-    <w:lsdException w:name="annotation text" w:semiHidden="1" w:unhideWhenUsed="1"/>
-    <w:lsdException w:name="header" w:semiHidden="1" w:unhideWhenUsed="1"/>
-    <w:lsdException w:name="footer" w:semiHidden="1" w:unhideWhenUsed="1"/>
-    <w:lsdException w:name="index heading" w:semiHidden="1" w:unhideWhenUsed="1"/>
-    <w:lsdException w:name="caption" w:semiHidden="1" w:uiPriority="35" w:unhideWhenUsed="1" w:qFormat="1"/>
-    <w:lsdException w:name="table of figures" w:semiHidden="1" w:unhideWhenUsed="1"/>
-    <w:lsdException w:name="envelope address" w:semiHidden="1" w:unhideWhenUsed="1"/>
-    <w:lsdException w:name="envelope return" w:semiHidden="1" w:unhideWhenUsed="1"/>
-    <w:lsdException w:name="footnote reference" w:semiHidden="1" w:unhideWhenUsed="1"/>
-    <w:lsdException w:name="annotation reference" w:semiHidden="1" w:unhideWhenUsed="1"/>
-    <w:lsdException w:name="line number" w:semiHidden="1" w:unhideWhenUsed="1"/>
-    <w:lsdException w:name="page number" w:semiHidden="1" w:unhideWhenUsed="1"/>
-    <w:lsdException w:name="endnote reference" w:semiHidden="1" w:unhideWhenUsed="1"/>
-    <w:lsdException w:name="endnote text" w:semiHidden="1" w:unhideWhenUsed="1"/>
-    <w:lsdException w:name="table of authorities" w:semiHidden="1" w:unhideWhenUsed="1"/>
-    <w:lsdException w:name="macro" w:semiHidden="1" w:unhideWhenUsed="1"/>
-    <w:lsdException w:name="toa heading" w:semiHidden="1" w:unhideWhenUsed="1"/>
-    <w:lsdException w:name="List" w:semiHidden="1" w:unhideWhenUsed="1"/>
-    <w:lsdException w:name="List Bullet" w:semiHidden="1" w:unhideWhenUsed="1"/>
-    <w:lsdException w:name="List Number" w:semiHidden="1" w:unhideWhenUsed="1"/>
-    <w:lsdException w:name="List 2" w:semiHidden="1" w:unhideWhenUsed="1"/>
-    <w:lsdException w:name="List 3" w:semiHidden="1" w:unhideWhenUsed="1"/>
-    <w:lsdException w:name="List 4" w:semiHidden="1" w:unhideWhenUsed="1"/>
-    <w:lsdException w:name="List 5" w:semiHidden="1" w:unhideWhenUsed="1"/>
-    <w:lsdException w:name="List Bullet 2" w:semiHidden="1" w:unhideWhenUsed="1"/>
-    <w:lsdException w:name="List Bullet 3" w:semiHidden="1" w:unhideWhenUsed="1"/>
-    <w:lsdException w:name="List Bullet 4" w:semiHidden="1" w:unhideWhenUsed="1"/>
-    <w:lsdException w:name="List Bullet 5" w:semiHidden="1" w:unhideWhenUsed="1"/>
-    <w:lsdException w:name="List Number 2" w:semiHidden="1" w:unhideWhenUsed="1"/>
-    <w:lsdException w:name="List Number 3" w:semiHidden="1" w:unhideWhenUsed="1"/>
-    <w:lsdException w:name="List Number 4" w:semiHidden="1" w:unhideWhenUsed="1"/>
-    <w:lsdException w:name="List Number 5" w:semiHidden="1" w:unhideWhenUsed="1"/>
-    <w:lsdException w:name="Title" w:uiPriority="10" w:qFormat="1"/>
-    <w:lsdException w:name="Closing" w:semiHidden="1" w:unhideWhenUsed="1"/>
-    <w:lsdException w:name="Signature" w:semiHidden="1" w:unhideWhenUsed="1"/>
-    <w:lsdException w:name="Default Paragraph Font" w:semiHidden="1" w:uiPriority="1" w:unhideWhenUsed="1"/>
-    <w:lsdException w:name="Body Text" w:semiHidden="1" w:unhideWhenUsed="1"/>
-    <w:lsdException w:name="Body Text Indent" w:semiHidden="1" w:unhideWhenUsed="1"/>
-    <w:lsdException w:name="List Continue" w:semiHidden="1" w:unhideWhenUsed="1"/>
-    <w:lsdException w:name="List Continue 2" w:semiHidden="1" w:unhideWhenUsed="1"/>
-    <w:lsdException w:name="List Continue 3" w:semiHidden="1" w:unhideWhenUsed="1"/>
-    <w:lsdException w:name="List Continue 4" w:semiHidden="1" w:unhideWhenUsed="1"/>
-    <w:lsdException w:name="List Continue 5" w:semiHidden="1" w:unhideWhenUsed="1"/>
-    <w:lsdException w:name="Message Header" w:semiHidden="1" w:unhideWhenUsed="1"/>
-    <w:lsdException w:name="Subtitle" w:uiPriority="11" w:qFormat="1"/>
-    <w:lsdException w:name="Salutation" w:semiHidden="1" w:unhideWhenUsed="1"/>
-    <w:lsdException w:name="Date" w:semiHidden="1" w:unhideWhenUsed="1"/>
-    <w:lsdException w:name="Body Text First Indent" w:semiHidden="1" w:unhideWhenUsed="1"/>
-    <w:lsdException w:name="Body Text First Indent 2" w:semiHidden="1" w:unhideWhenUsed="1"/>
-    <w:lsdException w:name="Note Heading" w:semiHidden="1" w:unhideWhenUsed="1"/>
-    <w:lsdException w:name="Body Text 2" w:semiHidden="1" w:unhideWhenUsed="1"/>
-    <w:lsdException w:name="Body Text 3" w:semiHidden="1" w:unhideWhenUsed="1"/>
-    <w:lsdException w:name="Body Text Indent 2" w:semiHidden="1" w:unhideWhenUsed="1"/>
-    <w:lsdException w:name="Body Text Indent 3" w:semiHidden="1" w:unhideWhenUsed="1"/>
-    <w:lsdException w:name="Block Text" w:semiHidden="1" w:unhideWhenUsed="1"/>
-    <w:lsdException w:name="Hyperlink" w:semiHidden="1" w:unhideWhenUsed="1"/>
-    <w:lsdException w:name="FollowedHyperlink" w:semiHidden="1" w:unhideWhenUsed="1"/>
-    <w:lsdException w:name="Strong" w:uiPriority="22" w:qFormat="1"/>
-    <w:lsdException w:name="Emphasis" w:uiPriority="20" w:qFormat="1"/>
-    <w:lsdException w:name="Document Map" w:semiHidden="1" w:unhideWhenUsed="1"/>
-    <w:lsdException w:name="Plain Text" w:semiHidden="1" w:unhideWhenUsed="1"/>
-    <w:lsdException w:name="E-mail Signature" w:semiHidden="1" w:unhideWhenUsed="1"/>
-    <w:lsdException w:name="HTML Top of Form" w:semiHidden="1" w:unhideWhenUsed="1"/>
-    <w:lsdException w:name="HTML Bottom of Form" w:semiHidden="1" w:unhideWhenUsed="1"/>
-    <w:lsdException w:name="Normal (Web)" w:semiHidden="1" w:unhideWhenUsed="1"/>
-    <w:lsdException w:name="HTML Acronym" w:semiHidden="1" w:unhideWhenUsed="1"/>
-    <w:lsdException w:name="HTML Address" w:semiHidden="1" w:unhideWhenUsed="1"/>
-    <w:lsdException w:name="HTML Cite" w:semiHidden="1" w:unhideWhenUsed="1"/>
-    <w:lsdException w:name="HTML Code" w:semiHidden="1" w:unhideWhenUsed="1"/>
-    <w:lsdException w:name="HTML Definition" w:semiHidden="1" w:unhideWhenUsed="1"/>
-    <w:lsdException w:name="HTML Keyboard" w:semiHidden="1" w:unhideWhenUsed="1"/>
-    <w:lsdException w:name="HTML Preformatted" w:semiHidden="1" w:unhideWhenUsed="1"/>
-    <w:lsdException w:name="HTML Sample" w:semiHidden="1" w:unhideWhenUsed="1"/>
-    <w:lsdException w:name="HTML Typewriter" w:semiHidden="1" w:unhideWhenUsed="1"/>
-    <w:lsdException w:name="HTML Variable" w:semiHidden="1" w:unhideWhenUsed="1"/>
-    <w:lsdException w:name="Normal Table" w:semiHidden="1" w:unhideWhenUsed="1"/>
-    <w:lsdException w:name="annotation subject" w:semiHidden="1" w:unhideWhenUsed="1"/>
-    <w:lsdException w:name="No List" w:semiHidden="1" w:unhideWhenUsed="1"/>
-    <w:lsdException w:name="Outline List 1" w:semiHidden="1" w:unhideWhenUsed="1"/>
-    <w:lsdException w:name="Outline List 2" w:semiHidden="1" w:unhideWhenUsed="1"/>
-    <w:lsdException w:name="Outline List 3" w:semiHidden="1" w:unhideWhenUsed="1"/>
-    <w:lsdException w:name="Table Simple 1" w:semiHidden="1" w:unhideWhenUsed="1"/>
-    <w:lsdException w:name="Table Simple 2" w:semiHidden="1" w:unhideWhenUsed="1"/>
-    <w:lsdException w:name="Table Simple 3" w:semiHidden="1" w:unhideWhenUsed="1"/>
-    <w:lsdException w:name="Table Classic 1" w:semiHidden="1" w:unhideWhenUsed="1"/>
-    <w:lsdException w:name="Table Classic 2" w:semiHidden="1" w:unhideWhenUsed="1"/>
-    <w:lsdException w:name="Table Classic 3" w:semiHidden="1" w:unhideWhenUsed="1"/>
-    <w:lsdException w:name="Table Classic 4" w:semiHidden="1" w:unhideWhenUsed="1"/>
-    <w:lsdException w:name="Table Colorful 1" w:semiHidden="1" w:unhideWhenUsed="1"/>
-    <w:lsdException w:name="Table Colorful 2" w:semiHidden="1" w:unhideWhenUsed="1"/>
-    <w:lsdException w:name="Table Colorful 3" w:semiHidden="1" w:unhideWhenUsed="1"/>
-    <w:lsdException w:name="Table Columns 1" w:semiHidden="1" w:unhideWhenUsed="1"/>
-    <w:lsdException w:name="Table Columns 2" w:semiHidden="1" w:unhideWhenUsed="1"/>
-    <w:lsdException w:name="Table Columns 3" w:semiHidden="1" w:unhideWhenUsed="1"/>
-    <w:lsdException w:name="Table Columns 4" w:semiHidden="1" w:unhideWhenUsed="1"/>
-    <w:lsdException w:name="Table Columns 5" w:semiHidden="1" w:unhideWhenUsed="1"/>
-    <w:lsdException w:name="Table Grid 1" w:semiHidden="1" w:unhideWhenUsed="1"/>
-    <w:lsdException w:name="Table Grid 2" w:semiHidden="1" w:unhideWhenUsed="1"/>
-    <w:lsdException w:name="Table Grid 3" w:semiHidden="1" w:unhideWhenUsed="1"/>
-    <w:lsdException w:name="Table Grid 4" w:semiHidden="1" w:unhideWhenUsed="1"/>
-    <w:lsdException w:name="Table Grid 5" w:semiHidden="1" w:unhideWhenUsed="1"/>
-    <w:lsdException w:name="Table Grid 6" w:semiHidden="1" w:unhideWhenUsed="1"/>
-    <w:lsdException w:name="Table Grid 7" w:semiHidden="1" w:unhideWhenUsed="1"/>
-    <w:lsdException w:name="Table Grid 8" w:semiHidden="1" w:unhideWhenUsed="1"/>
-    <w:lsdException w:name="Table List 1" w:semiHidden="1" w:unhideWhenUsed="1"/>
-    <w:lsdException w:name="Table List 2" w:semiHidden="1" w:unhideWhenUsed="1"/>
-    <w:lsdException w:name="Table List 3" w:semiHidden="1" w:unhideWhenUsed="1"/>
-    <w:lsdException w:name="Table List 4" w:semiHidden="1" w:unhideWhenUsed="1"/>
-    <w:lsdException w:name="Table List 5" w:semiHidden="1" w:unhideWhenUsed="1"/>
-    <w:lsdException w:name="Table List 6" w:semiHidden="1" w:unhideWhenUsed="1"/>
-    <w:lsdException w:name="Table List 7" w:semiHidden="1" w:unhideWhenUsed="1"/>
-    <w:lsdException w:name="Table List 8" w:semiHidden="1" w:unhideWhenUsed="1"/>
-    <w:lsdException w:name="Table 3D effects 1" w:semiHidden="1" w:unhideWhenUsed="1"/>
-    <w:lsdException w:name="Table 3D effects 2" w:semiHidden="1" w:unhideWhenUsed="1"/>
-    <w:lsdException w:name="Table 3D effects 3" w:semiHidden="1" w:unhideWhenUsed="1"/>
-    <w:lsdException w:name="Table Contemporary" w:semiHidden="1" w:unhideWhenUsed="1"/>
-    <w:lsdException w:name="Table Elegant" w:semiHidden="1" w:unhideWhenUsed="1"/>
-    <w:lsdException w:name="Table Professional" w:semiHidden="1" w:unhideWhenUsed="1"/>
-    <w:lsdException w:name="Table Subtle 1" w:semiHidden="1" w:unhideWhenUsed="1"/>
-    <w:lsdException w:name="Table Subtle 2" w:semiHidden="1" w:unhideWhenUsed="1"/>
-    <w:lsdException w:name="Table Web 1" w:semiHidden="1" w:unhideWhenUsed="1"/>
-    <w:lsdException w:name="Table Web 2" w:semiHidden="1" w:unhideWhenUsed="1"/>
-    <w:lsdException w:name="Table Web 3" w:semiHidden="1" w:unhideWhenUsed="1"/>
-    <w:lsdException w:name="Balloon Text" w:semiHidden="1" w:unhideWhenUsed="1"/>
-    <w:lsdException w:name="Table Grid" w:uiPriority="39"/>
-    <w:lsdException w:name="Table Theme" w:semiHidden="1" w:unhideWhenUsed="1"/>
-    <w:lsdException w:name="Placeholder Text" w:semiHidden="1"/>
-    <w:lsdException w:name="No Spacing" w:uiPriority="1" w:qFormat="1"/>
-    <w:lsdException w:name="Light Shading" w:uiPriority="60"/>
-    <w:lsdException w:name="Light List" w:uiPriority="61"/>
-    <w:lsdException w:name="Light Grid" w:uiPriority="62"/>
-    <w:lsdException w:name="Medium Shading 1" w:uiPriority="63"/>
-    <w:lsdException w:name="Medium Shading 2" w:uiPriority="64"/>
-    <w:lsdException w:name="Medium List 1" w:uiPriority="65"/>
-    <w:lsdException w:name="Medium List 2" w:uiPriority="66"/>
-    <w:lsdException w:name="Medium Grid 1" w:uiPriority="67"/>
-    <w:lsdException w:name="Medium Grid 2" w:uiPriority="68"/>
-    <w:lsdException w:name="Medium Grid 3" w:uiPriority="69"/>
-    <w:lsdException w:name="Dark List" w:uiPriority="70"/>
-    <w:lsdException w:name="Colorful Shading" w:uiPriority="71"/>
-    <w:lsdException w:name="Colorful List" w:uiPriority="72"/>
-    <w:lsdException w:name="Colorful Grid" w:uiPriority="73"/>
-    <w:lsdException w:name="Light Shading Accent 1" w:uiPriority="60"/>
-    <w:lsdException w:name="Light List Accent 1" w:uiPriority="61"/>
-    <w:lsdException w:name="Light Grid Accent 1" w:uiPriority="62"/>
-    <w:lsdException w:name="Medium Shading 1 Accent 1" w:uiPriority="63"/>
-    <w:lsdException w:name="Medium Shading 2 Accent 1" w:uiPriority="64"/>
-    <w:lsdException w:name="Medium List 1 Accent 1" w:uiPriority="65"/>
-    <w:lsdException w:name="Revision" w:semiHidden="1"/>
-    <w:lsdException w:name="List Paragraph" w:uiPriority="34" w:qFormat="1"/>
-    <w:lsdException w:name="Quote" w:uiPriority="29" w:qFormat="1"/>
-    <w:lsdException w:name="Intense Quote" w:uiPriority="30" w:qFormat="1"/>
-    <w:lsdException w:name="Medium List 2 Accent 1" w:uiPriority="66"/>
-    <w:lsdException w:name="Medium Grid 1 Accent 1" w:uiPriority="67"/>
-    <w:lsdException w:name="Medium Grid 2 Accent 1" w:uiPriority="68"/>
-    <w:lsdException w:name="Medium Grid 3 Accent 1" w:uiPriority="69"/>
-    <w:lsdException w:name="Dark List Accent 1" w:uiPriority="70"/>
-    <w:lsdException w:name="Colorful Shading Accent 1" w:uiPriority="71"/>
-    <w:lsdException w:name="Colorful List Accent 1" w:uiPriority="72"/>
-    <w:lsdException w:name="Colorful Grid Accent 1" w:uiPriority="73"/>
-    <w:lsdException w:name="Light Shading Accent 2" w:uiPriority="60"/>
-    <w:lsdException w:name="Light List Accent 2" w:uiPriority="61"/>
-    <w:lsdException w:name="Light Grid Accent 2" w:uiPriority="62"/>
-    <w:lsdException w:name="Medium Shading 1 Accent 2" w:uiPriority="63"/>
-    <w:lsdException w:name="Medium Shading 2 Accent 2" w:uiPriority="64"/>
-    <w:lsdException w:name="Medium List 1 Accent 2" w:uiPriority="65"/>
-    <w:lsdException w:name="Medium List 2 Accent 2" w:uiPriority="66"/>
-    <w:lsdException w:name="Medium Grid 1 Accent 2" w:uiPriority="67"/>
-    <w:lsdException w:name="Medium Grid 2 Accent 2" w:uiPriority="68"/>
-    <w:lsdException w:name="Medium Grid 3 Accent 2" w:uiPriority="69"/>
-    <w:lsdException w:name="Dark List Accent 2" w:uiPriority="70"/>
-    <w:lsdException w:name="Colorful Shading Accent 2" w:uiPriority="71"/>
-    <w:lsdException w:name="Colorful List Accent 2" w:uiPriority="72"/>
-    <w:lsdException w:name="Colorful Grid Accent 2" w:uiPriority="73"/>
-    <w:lsdException w:name="Light Shading Accent 3" w:uiPriority="60"/>
-    <w:lsdException w:name="Light List Accent 3" w:uiPriority="61"/>
-    <w:lsdException w:name="Light Grid Accent 3" w:uiPriority="62"/>
-    <w:lsdException w:name="Medium Shading 1 Accent 3" w:uiPriority="63"/>
-    <w:lsdException w:name="Medium Shading 2 Accent 3" w:uiPriority="64"/>
-    <w:lsdException w:name="Medium List 1 Accent 3" w:uiPriority="65"/>
-    <w:lsdException w:name="Medium List 2 Accent 3" w:uiPriority="66"/>
-    <w:lsdException w:name="Medium Grid 1 Accent 3" w:uiPriority="67"/>
-    <w:lsdException w:name="Medium Grid 2 Accent 3" w:uiPriority="68"/>
-    <w:lsdException w:name="Medium Grid 3 Accent 3" w:uiPriority="69"/>
-    <w:lsdException w:name="Dark List Accent 3" w:uiPriority="70"/>
-    <w:lsdException w:name="Colorful Shading Accent 3" w:uiPriority="71"/>
-    <w:lsdException w:name="Colorful List Accent 3" w:uiPriority="72"/>
-    <w:lsdException w:name="Colorful Grid Accent 3" w:uiPriority="73"/>
-    <w:lsdException w:name="Light Shading Accent 4" w:uiPriority="60"/>
-    <w:lsdException w:name="Light List Accent 4" w:uiPriority="61"/>
-    <w:lsdException w:name="Light Grid Accent 4" w:uiPriority="62"/>
-    <w:lsdException w:name="Medium Shading 1 Accent 4" w:uiPriority="63"/>
-    <w:lsdException w:name="Medium Shading 2 Accent 4" w:uiPriority="64"/>
-    <w:lsdException w:name="Medium List 1 Accent 4" w:uiPriority="65"/>
-    <w:lsdException w:name="Medium List 2 Accent 4" w:uiPriority="66"/>
-    <w:lsdException w:name="Medium Grid 1 Accent 4" w:uiPriority="67"/>
-    <w:lsdException w:name="Medium Grid 2 Accent 4" w:uiPriority="68"/>
-    <w:lsdException w:name="Medium Grid 3 Accent 4" w:uiPriority="69"/>
-    <w:lsdException w:name="Dark List Accent 4" w:uiPriority="70"/>
-    <w:lsdException w:name="Colorful Shading Accent 4" w:uiPriority="71"/>
-    <w:lsdException w:name="Colorful List Accent 4" w:uiPriority="72"/>
-    <w:lsdException w:name="Colorful Grid Accent 4" w:uiPriority="73"/>
-    <w:lsdException w:name="Light Shading Accent 5" w:uiPriority="60"/>
-    <w:lsdException w:name="Light List Accent 5" w:uiPriority="61"/>
-    <w:lsdException w:name="Light Grid Accent 5" w:uiPriority="62"/>
-    <w:lsdException w:name="Medium Shading 1 Accent 5" w:uiPriority="63"/>
-    <w:lsdException w:name="Medium Shading 2 Accent 5" w:uiPriority="64"/>
-    <w:lsdException w:name="Medium List 1 Accent 5" w:uiPriority="65"/>
-    <w:lsdException w:name="Medium List 2 Accent 5" w:uiPriority="66"/>
-    <w:lsdException w:name="Medium Grid 1 Accent 5" w:uiPriority="67"/>
-    <w:lsdException w:name="Medium Grid 2 Accent 5" w:uiPriority="68"/>
-    <w:lsdException w:name="Medium Grid 3 Accent 5" w:uiPriority="69"/>
-    <w:lsdException w:name="Dark List Accent 5" w:uiPriority="70"/>
-    <w:lsdException w:name="Colorful Shading Accent 5" w:uiPriority="71"/>
-    <w:lsdException w:name="Colorful List Accent 5" w:uiPriority="72"/>
-    <w:lsdException w:name="Colorful Grid Accent 5" w:uiPriority="73"/>
-    <w:lsdException w:name="Light Shading Accent 6" w:uiPriority="60"/>
-    <w:lsdException w:name="Light List Accent 6" w:uiPriority="61"/>
-    <w:lsdException w:name="Light Grid Accent 6" w:uiPriority="62"/>
-    <w:lsdException w:name="Medium Shading 1 Accent 6" w:uiPriority="63"/>
-    <w:lsdException w:name="Medium Shading 2 Accent 6" w:uiPriority="64"/>
-    <w:lsdException w:name="Medium List 1 Accent 6" w:uiPriority="65"/>
-    <w:lsdException w:name="Medium List 2 Accent 6" w:uiPriority="66"/>
-    <w:lsdException w:name="Medium Grid 1 Accent 6" w:uiPriority="67"/>
-    <w:lsdException w:name="Medium Grid 2 Accent 6" w:uiPriority="68"/>
-    <w:lsdException w:name="Medium Grid 3 Accent 6" w:uiPriority="69"/>
-    <w:lsdException w:name="Dark List Accent 6" w:uiPriority="70"/>
-    <w:lsdException w:name="Colorful Shading Accent 6" w:uiPriority="71"/>
-    <w:lsdException w:name="Colorful List Accent 6" w:uiPriority="72"/>
-    <w:lsdException w:name="Colorful Grid Accent 6" w:uiPriority="73"/>
-    <w:lsdException w:name="Subtle Emphasis" w:uiPriority="19" w:qFormat="1"/>
-    <w:lsdException w:name="Intense Emphasis" w:uiPriority="21" w:qFormat="1"/>
-    <w:lsdException w:name="Subtle Reference" w:uiPriority="31" w:qFormat="1"/>
-    <w:lsdException w:name="Intense Reference" w:uiPriority="32" w:qFormat="1"/>
-    <w:lsdException w:name="Book Title" w:uiPriority="33" w:qFormat="1"/>
-    <w:lsdException w:name="Bibliography" w:semiHidden="1" w:uiPriority="37" w:unhideWhenUsed="1"/>
-    <w:lsdException w:name="TOC Heading" w:semiHidden="1" w:uiPriority="39" w:unhideWhenUsed="1" w:qFormat="1"/>
-    <w:lsdException w:name="Plain Table 1" w:uiPriority="41"/>
-    <w:lsdException w:name="Plain Table 2" w:uiPriority="42"/>
-    <w:lsdException w:name="Plain Table 3" w:uiPriority="43"/>
-    <w:lsdException w:name="Plain Table 4" w:uiPriority="44"/>
-    <w:lsdException w:name="Plain Table 5" w:uiPriority="45"/>
-    <w:lsdException w:name="Grid Table Light" w:uiPriority="40"/>
-    <w:lsdException w:name="Grid Table 1 Light" w:uiPriority="46"/>
-    <w:lsdException w:name="Grid Table 2" w:uiPriority="47"/>
-    <w:lsdException w:name="Grid Table 3" w:uiPriority="48"/>
-    <w:lsdException w:name="Grid Table 4" w:uiPriority="49"/>
-    <w:lsdException w:name="Grid Table 5 Dark" w:uiPriority="50"/>
-    <w:lsdException w:name="Grid Table 6 Colorful" w:uiPriority="51"/>
-    <w:lsdException w:name="Grid Table 7 Colorful" w:uiPriority="52"/>
-    <w:lsdException w:name="Grid Table 1 Light Accent 1" w:uiPriority="46"/>
-    <w:lsdException w:name="Grid Table 2 Accent 1" w:uiPriority="47"/>
-    <w:lsdException w:name="Grid Table 3 Accent 1" w:uiPriority="48"/>
-    <w:lsdException w:name="Grid Table 4 Accent 1" w:uiPriority="49"/>
-    <w:lsdException w:name="Grid Table 5 Dark Accent 1" w:uiPriority="50"/>
-    <w:lsdException w:name="Grid Table 6 Colorful Accent 1" w:uiPriority="51"/>
-    <w:lsdException w:name="Grid Table 7 Colorful Accent 1" w:uiPriority="52"/>
-    <w:lsdException w:name="Grid Table 1 Light Accent 2" w:uiPriority="46"/>
-    <w:lsdException w:name="Grid Table 2 Accent 2" w:uiPriority="47"/>
-    <w:lsdException w:name="Grid Table 3 Accent 2" w:uiPriority="48"/>
-    <w:lsdException w:name="Grid Table 4 Accent 2" w:uiPriority="49"/>
-    <w:lsdException w:name="Grid Table 5 Dark Accent 2" w:uiPriority="50"/>
-    <w:lsdException w:name="Grid Table 6 Colorful Accent 2" w:uiPriority="51"/>
-    <w:lsdException w:name="Grid Table 7 Colorful Accent 2" w:uiPriority="52"/>
-    <w:lsdException w:name="Grid Table 1 Light Accent 3" w:uiPriority="46"/>
-    <w:lsdException w:name="Grid Table 2 Accent 3" w:uiPriority="47"/>
-    <w:lsdException w:name="Grid Table 3 Accent 3" w:uiPriority="48"/>
-    <w:lsdException w:name="Grid Table 4 Accent 3" w:uiPriority="49"/>
-    <w:lsdException w:name="Grid Table 5 Dark Accent 3" w:uiPriority="50"/>
-    <w:lsdException w:name="Grid Table 6 Colorful Accent 3" w:uiPriority="51"/>
-    <w:lsdException w:name="Grid Table 7 Colorful Accent 3" w:uiPriority="52"/>
-    <w:lsdException w:name="Grid Table 1 Light Accent 4" w:uiPriority="46"/>
-    <w:lsdException w:name="Grid Table 2 Accent 4" w:uiPriority="47"/>
-    <w:lsdException w:name="Grid Table 3 Accent 4" w:uiPriority="48"/>
-    <w:lsdException w:name="Grid Table 4 Accent 4" w:uiPriority="49"/>
-    <w:lsdException w:name="Grid Table 5 Dark Accent 4" w:uiPriority="50"/>
-    <w:lsdException w:name="Grid Table 6 Colorful Accent 4" w:uiPriority="51"/>
-    <w:lsdException w:name="Grid Table 7 Colorful Accent 4" w:uiPriority="52"/>
-    <w:lsdException w:name="Grid Table 1 Light Accent 5" w:uiPriority="46"/>
-    <w:lsdException w:name="Grid Table 2 Accent 5" w:uiPriority="47"/>
-    <w:lsdException w:name="Grid Table 3 Accent 5" w:uiPriority="48"/>
-    <w:lsdException w:name="Grid Table 4 Accent 5" w:uiPriority="49"/>
-    <w:lsdException w:name="Grid Table 5 Dark Accent 5" w:uiPriority="50"/>
-    <w:lsdException w:name="Grid Table 6 Colorful Accent 5" w:uiPriority="51"/>
-    <w:lsdException w:name="Grid Table 7 Colorful Accent 5" w:uiPriority="52"/>
-    <w:lsdException w:name="Grid Table 1 Light Accent 6" w:uiPriority="46"/>
-    <w:lsdException w:name="Grid Table 2 Accent 6" w:uiPriority="47"/>
-    <w:lsdException w:name="Grid Table 3 Accent 6" w:uiPriority="48"/>
-    <w:lsdException w:name="Grid Table 4 Accent 6" w:uiPriority="49"/>
-    <w:lsdException w:name="Grid Table 5 Dark Accent 6" w:uiPriority="50"/>
-    <w:lsdException w:name="Grid Table 6 Colorful Accent 6" w:uiPriority="51"/>
-    <w:lsdException w:name="Grid Table 7 Colorful Accent 6" w:uiPriority="52"/>
-    <w:lsdException w:name="List Table 1 Light" w:uiPriority="46"/>
-    <w:lsdException w:name="List Table 2" w:uiPriority="47"/>
-    <w:lsdException w:name="List Table 3" w:uiPriority="48"/>
-    <w:lsdException w:name="List Table 4" w:uiPriority="49"/>
-    <w:lsdException w:name="List Table 5 Dark" w:uiPriority="50"/>
-    <w:lsdException w:name="List Table 6 Colorful" w:uiPriority="51"/>
-    <w:lsdException w:name="List Table 7 Colorful" w:uiPriority="52"/>
-    <w:lsdException w:name="List Table 1 Light Accent 1" w:uiPriority="46"/>
-    <w:lsdException w:name="List Table 2 Accent 1" w:uiPriority="47"/>
-    <w:lsdException w:name="List Table 3 Accent 1" w:uiPriority="48"/>
-    <w:lsdException w:name="List Table 4 Accent 1" w:uiPriority="49"/>
-    <w:lsdException w:name="List Table 5 Dark Accent 1" w:uiPriority="50"/>
-    <w:lsdException w:name="List Table 6 Colorful Accent 1" w:uiPriority="51"/>
-    <w:lsdException w:name="List Table 7 Colorful Accent 1" w:uiPriority="52"/>
-    <w:lsdException w:name="List Table 1 Light Accent 2" w:uiPriority="46"/>
-    <w:lsdException w:name="List Table 2 Accent 2" w:uiPriority="47"/>
-    <w:lsdException w:name="List Table 3 Accent 2" w:uiPriority="48"/>
-    <w:lsdException w:name="List Table 4 Accent 2" w:uiPriority="49"/>
-    <w:lsdException w:name="List Table 5 Dark Accent 2" w:uiPriority="50"/>
-    <w:lsdException w:name="List Table 6 Colorful Accent 2" w:uiPriority="51"/>
-    <w:lsdException w:name="List Table 7 Colorful Accent 2" w:uiPriority="52"/>
-    <w:lsdException w:name="List Table 1 Light Accent 3" w:uiPriority="46"/>
-    <w:lsdException w:name="List Table 2 Accent 3" w:uiPriority="47"/>
-    <w:lsdException w:name="List Table 3 Accent 3" w:uiPriority="48"/>
-    <w:lsdException w:name="List Table 4 Accent 3" w:uiPriority="49"/>
-    <w:lsdException w:name="List Table 5 Dark Accent 3" w:uiPriority="50"/>
-    <w:lsdException w:name="List Table 6 Colorful Accent 3" w:uiPriority="51"/>
-    <w:lsdException w:name="List Table 7 Colorful Accent 3" w:uiPriority="52"/>
-    <w:lsdException w:name="List Table 1 Light Accent 4" w:uiPriority="46"/>
-    <w:lsdException w:name="List Table 2 Accent 4" w:uiPriority="47"/>
-    <w:lsdException w:name="List Table 3 Accent 4" w:uiPriority="48"/>
-    <w:lsdException w:name="List Table 4 Accent 4" w:uiPriority="49"/>
-    <w:lsdException w:name="List Table 5 Dark Accent 4" w:uiPriority="50"/>
-    <w:lsdException w:name="List Table 6 Colorful Accent 4" w:uiPriority="51"/>
-    <w:lsdException w:name="List Table 7 Colorful Accent 4" w:uiPriority="52"/>
-    <w:lsdException w:name="List Table 1 Light Accent 5" w:uiPriority="46"/>
-    <w:lsdException w:name="List Table 2 Accent 5" w:uiPriority="47"/>
-    <w:lsdException w:name="List Table 3 Accent 5" w:uiPriority="48"/>
-    <w:lsdException w:name="List Table 4 Accent 5" w:uiPriority="49"/>
-    <w:lsdException w:name="List Table 5 Dark Accent 5" w:uiPriority="50"/>
-    <w:lsdException w:name="List Table 6 Colorful Accent 5" w:uiPriority="51"/>
-    <w:lsdException w:name="List Table 7 Colorful Accent 5" w:uiPriority="52"/>
-    <w:lsdException w:name="List Table 1 Light Accent 6" w:uiPriority="46"/>
-    <w:lsdException w:name="List Table 2 Accent 6" w:uiPriority="47"/>
-    <w:lsdException w:name="List Table 3 Accent 6" w:uiPriority="48"/>
-    <w:lsdException w:name="List Table 4 Accent 6" w:uiPriority="49"/>
-    <w:lsdException w:name="List Table 5 Dark Accent 6" w:uiPriority="50"/>
-    <w:lsdException w:name="List Table 6 Colorful Accent 6" w:uiPriority="51"/>
-    <w:lsdException w:name="List Table 7 Colorful Accent 6" w:uiPriority="52"/>
+  <w:latentStyles w:defLockedState="0" w:defUIPriority="99" w:defSemiHidden="1" w:defUnhideWhenUsed="1" w:defQFormat="0" w:count="267">
+    <w:lsdException w:name="Normal" w:semiHidden="0" w:uiPriority="0" w:unhideWhenUsed="0" w:qFormat="1"/>
+    <w:lsdException w:name="heading 1" w:semiHidden="0" w:uiPriority="9" w:unhideWhenUsed="0" w:qFormat="1"/>
+    <w:lsdException w:name="heading 2" w:uiPriority="9" w:qFormat="1"/>
+    <w:lsdException w:name="heading 3" w:uiPriority="9" w:qFormat="1"/>
+    <w:lsdException w:name="heading 4" w:uiPriority="9" w:qFormat="1"/>
+    <w:lsdException w:name="heading 5" w:uiPriority="9" w:qFormat="1"/>
+    <w:lsdException w:name="heading 6" w:uiPriority="9" w:qFormat="1"/>
+    <w:lsdException w:name="heading 7" w:uiPriority="9" w:qFormat="1"/>
+    <w:lsdException w:name="heading 8" w:uiPriority="9" w:qFormat="1"/>
+    <w:lsdException w:name="heading 9" w:uiPriority="9" w:qFormat="1"/>
+    <w:lsdException w:name="toc 1" w:uiPriority="39"/>
+    <w:lsdException w:name="toc 2" w:uiPriority="39"/>
+    <w:lsdException w:name="toc 3" w:uiPriority="39"/>
+    <w:lsdException w:name="toc 4" w:uiPriority="39"/>
+    <w:lsdException w:name="toc 5" w:uiPriority="39"/>
+    <w:lsdException w:name="toc 6" w:uiPriority="39"/>
+    <w:lsdException w:name="toc 7" w:uiPriority="39"/>
+    <w:lsdException w:name="toc 8" w:uiPriority="39"/>
+    <w:lsdException w:name="toc 9" w:uiPriority="39"/>
+    <w:lsdException w:name="caption" w:uiPriority="35" w:qFormat="1"/>
+    <w:lsdException w:name="Title" w:semiHidden="0" w:uiPriority="10" w:unhideWhenUsed="0" w:qFormat="1"/>
+    <w:lsdException w:name="Default Paragraph Font" w:uiPriority="1"/>
+    <w:lsdException w:name="Subtitle" w:semiHidden="0" w:uiPriority="11" w:unhideWhenUsed="0" w:qFormat="1"/>
+    <w:lsdException w:name="Strong" w:semiHidden="0" w:uiPriority="22" w:unhideWhenUsed="0" w:qFormat="1"/>
+    <w:lsdException w:name="Emphasis" w:semiHidden="0" w:uiPriority="20" w:unhideWhenUsed="0" w:qFormat="1"/>
+    <w:lsdException w:name="Table Grid" w:semiHidden="0" w:uiPriority="39" w:unhideWhenUsed="0"/>
+    <w:lsdException w:name="Placeholder Text" w:unhideWhenUsed="0"/>
+    <w:lsdException w:name="No Spacing" w:semiHidden="0" w:uiPriority="1" w:unhideWhenUsed="0" w:qFormat="1"/>
+    <w:lsdException w:name="Light Shading" w:semiHidden="0" w:uiPriority="60" w:unhideWhenUsed="0"/>
+    <w:lsdException w:name="Light List" w:semiHidden="0" w:uiPriority="61" w:unhideWhenUsed="0"/>
+    <w:lsdException w:name="Light Grid" w:semiHidden="0" w:uiPriority="62" w:unhideWhenUsed="0"/>
+    <w:lsdException w:name="Medium Shading 1" w:semiHidden="0" w:uiPriority="63" w:unhideWhenUsed="0"/>
+    <w:lsdException w:name="Medium Shading 2" w:semiHidden="0" w:uiPriority="64" w:unhideWhenUsed="0"/>
+    <w:lsdException w:name="Medium List 1" w:semiHidden="0" w:uiPriority="65" w:unhideWhenUsed="0"/>
+    <w:lsdException w:name="Medium List 2" w:semiHidden="0" w:uiPriority="66" w:unhideWhenUsed="0"/>
+    <w:lsdException w:name="Medium Grid 1" w:semiHidden="0" w:uiPriority="67" w:unhideWhenUsed="0"/>
+    <w:lsdException w:name="Medium Grid 2" w:semiHidden="0" w:uiPriority="68" w:unhideWhenUsed="0"/>
+    <w:lsdException w:name="Medium Grid 3" w:semiHidden="0" w:uiPriority="69" w:unhideWhenUsed="0"/>
+    <w:lsdException w:name="Dark List" w:semiHidden="0" w:uiPriority="70" w:unhideWhenUsed="0"/>
+    <w:lsdException w:name="Colorful Shading" w:semiHidden="0" w:uiPriority="71" w:unhideWhenUsed="0"/>
+    <w:lsdException w:name="Colorful List" w:semiHidden="0" w:uiPriority="72" w:unhideWhenUsed="0"/>
+    <w:lsdException w:name="Colorful Grid" w:semiHidden="0" w:uiPriority="73" w:unhideWhenUsed="0"/>
+    <w:lsdException w:name="Light Shading Accent 1" w:semiHidden="0" w:uiPriority="60" w:unhideWhenUsed="0"/>
+    <w:lsdException w:name="Light List Accent 1" w:semiHidden="0" w:uiPriority="61" w:unhideWhenUsed="0"/>
+    <w:lsdException w:name="Light Grid Accent 1" w:semiHidden="0" w:uiPriority="62" w:unhideWhenUsed="0"/>
+    <w:lsdException w:name="Medium Shading 1 Accent 1" w:semiHidden="0" w:uiPriority="63" w:unhideWhenUsed="0"/>
+    <w:lsdException w:name="Medium Shading 2 Accent 1" w:semiHidden="0" w:uiPriority="64" w:unhideWhenUsed="0"/>
+    <w:lsdException w:name="Medium List 1 Accent 1" w:semiHidden="0" w:uiPriority="65" w:unhideWhenUsed="0"/>
+    <w:lsdException w:name="Revision" w:unhideWhenUsed="0"/>
+    <w:lsdException w:name="List Paragraph" w:semiHidden="0" w:uiPriority="34" w:unhideWhenUsed="0" w:qFormat="1"/>
+    <w:lsdException w:name="Quote" w:semiHidden="0" w:uiPriority="29" w:unhideWhenUsed="0" w:qFormat="1"/>
+    <w:lsdException w:name="Intense Quote" w:semiHidden="0" w:uiPriority="30" w:unhideWhenUsed="0" w:qFormat="1"/>
+    <w:lsdException w:name="Medium List 2 Accent 1" w:semiHidden="0" w:uiPriority="66" w:unhideWhenUsed="0"/>
+    <w:lsdException w:name="Medium Grid 1 Accent 1" w:semiHidden="0" w:uiPriority="67" w:unhideWhenUsed="0"/>
+    <w:lsdException w:name="Medium Grid 2 Accent 1" w:semiHidden="0" w:uiPriority="68" w:unhideWhenUsed="0"/>
+    <w:lsdException w:name="Medium Grid 3 Accent 1" w:semiHidden="0" w:uiPriority="69" w:unhideWhenUsed="0"/>
+    <w:lsdException w:name="Dark List Accent 1" w:semiHidden="0" w:uiPriority="70" w:unhideWhenUsed="0"/>
+    <w:lsdException w:name="Colorful Shading Accent 1" w:semiHidden="0" w:uiPriority="71" w:unhideWhenUsed="0"/>
+    <w:lsdException w:name="Colorful List Accent 1" w:semiHidden="0" w:uiPriority="72" w:unhideWhenUsed="0"/>
+    <w:lsdException w:name="Colorful Grid Accent 1" w:semiHidden="0" w:uiPriority="73" w:unhideWhenUsed="0"/>
+    <w:lsdException w:name="Light Shading Accent 2" w:semiHidden="0" w:uiPriority="60" w:unhideWhenUsed="0"/>
+    <w:lsdException w:name="Light List Accent 2" w:semiHidden="0" w:uiPriority="61" w:unhideWhenUsed="0"/>
+    <w:lsdException w:name="Light Grid Accent 2" w:semiHidden="0" w:uiPriority="62" w:unhideWhenUsed="0"/>
+    <w:lsdException w:name="Medium Shading 1 Accent 2" w:semiHidden="0" w:uiPriority="63" w:unhideWhenUsed="0"/>
+    <w:lsdException w:name="Medium Shading 2 Accent 2" w:semiHidden="0" w:uiPriority="64" w:unhideWhenUsed="0"/>
+    <w:lsdException w:name="Medium List 1 Accent 2" w:semiHidden="0" w:uiPriority="65" w:unhideWhenUsed="0"/>
+    <w:lsdException w:name="Medium List 2 Accent 2" w:semiHidden="0" w:uiPriority="66" w:unhideWhenUsed="0"/>
+    <w:lsdException w:name="Medium Grid 1 Accent 2" w:semiHidden="0" w:uiPriority="67" w:unhideWhenUsed="0"/>
+    <w:lsdException w:name="Medium Grid 2 Accent 2" w:semiHidden="0" w:uiPriority="68" w:unhideWhenUsed="0"/>
+    <w:lsdException w:name="Medium Grid 3 Accent 2" w:semiHidden="0" w:uiPriority="69" w:unhideWhenUsed="0"/>
+    <w:lsdException w:name="Dark List Accent 2" w:semiHidden="0" w:uiPriority="70" w:unhideWhenUsed="0"/>
+    <w:lsdException w:name="Colorful Shading Accent 2" w:semiHidden="0" w:uiPriority="71" w:unhideWhenUsed="0"/>
+    <w:lsdException w:name="Colorful List Accent 2" w:semiHidden="0" w:uiPriority="72" w:unhideWhenUsed="0"/>
+    <w:lsdException w:name="Colorful Grid Accent 2" w:semiHidden="0" w:uiPriority="73" w:unhideWhenUsed="0"/>
+    <w:lsdException w:name="Light Shading Accent 3" w:semiHidden="0" w:uiPriority="60" w:unhideWhenUsed="0"/>
+    <w:lsdException w:name="Light List Accent 3" w:semiHidden="0" w:uiPriority="61" w:unhideWhenUsed="0"/>
+    <w:lsdException w:name="Light Grid Accent 3" w:semiHidden="0" w:uiPriority="62" w:unhideWhenUsed="0"/>
+    <w:lsdException w:name="Medium Shading 1 Accent 3" w:semiHidden="0" w:uiPriority="63" w:unhideWhenUsed="0"/>
+    <w:lsdException w:name="Medium Shading 2 Accent 3" w:semiHidden="0" w:uiPriority="64" w:unhideWhenUsed="0"/>
+    <w:lsdException w:name="Medium List 1 Accent 3" w:semiHidden="0" w:uiPriority="65" w:unhideWhenUsed="0"/>
+    <w:lsdException w:name="Medium List 2 Accent 3" w:semiHidden="0" w:uiPriority="66" w:unhideWhenUsed="0"/>
+    <w:lsdException w:name="Medium Grid 1 Accent 3" w:semiHidden="0" w:uiPriority="67" w:unhideWhenUsed="0"/>
+    <w:lsdException w:name="Medium Grid 2 Accent 3" w:semiHidden="0" w:uiPriority="68" w:unhideWhenUsed="0"/>
+    <w:lsdException w:name="Medium Grid 3 Accent 3" w:semiHidden="0" w:uiPriority="69" w:unhideWhenUsed="0"/>
+    <w:lsdException w:name="Dark List Accent 3" w:semiHidden="0" w:uiPriority="70" w:unhideWhenUsed="0"/>
+    <w:lsdException w:name="Colorful Shading Accent 3" w:semiHidden="0" w:uiPriority="71" w:unhideWhenUsed="0"/>
+    <w:lsdException w:name="Colorful List Accent 3" w:semiHidden="0" w:uiPriority="72" w:unhideWhenUsed="0"/>
+    <w:lsdException w:name="Colorful Grid Accent 3" w:semiHidden="0" w:uiPriority="73" w:unhideWhenUsed="0"/>
+    <w:lsdException w:name="Light Shading Accent 4" w:semiHidden="0" w:uiPriority="60" w:unhideWhenUsed="0"/>
+    <w:lsdException w:name="Light List Accent 4" w:semiHidden="0" w:uiPriority="61" w:unhideWhenUsed="0"/>
+    <w:lsdException w:name="Light Grid Accent 4" w:semiHidden="0" w:uiPriority="62" w:unhideWhenUsed="0"/>
+    <w:lsdException w:name="Medium Shading 1 Accent 4" w:semiHidden="0" w:uiPriority="63" w:unhideWhenUsed="0"/>
+    <w:lsdException w:name="Medium Shading 2 Accent 4" w:semiHidden="0" w:uiPriority="64" w:unhideWhenUsed="0"/>
+    <w:lsdException w:name="Medium List 1 Accent 4" w:semiHidden="0" w:uiPriority="65" w:unhideWhenUsed="0"/>
+    <w:lsdException w:name="Medium List 2 Accent 4" w:semiHidden="0" w:uiPriority="66" w:unhideWhenUsed="0"/>
+    <w:lsdException w:name="Medium Grid 1 Accent 4" w:semiHidden="0" w:uiPriority="67" w:unhideWhenUsed="0"/>
+    <w:lsdException w:name="Medium Grid 2 Accent 4" w:semiHidden="0" w:uiPriority="68" w:unhideWhenUsed="0"/>
+    <w:lsdException w:name="Medium Grid 3 Accent 4" w:semiHidden="0" w:uiPriority="69" w:unhideWhenUsed="0"/>
+    <w:lsdException w:name="Dark List Accent 4" w:semiHidden="0" w:uiPriority="70" w:unhideWhenUsed="0"/>
+    <w:lsdException w:name="Colorful Shading Accent 4" w:semiHidden="0" w:uiPriority="71" w:unhideWhenUsed="0"/>
+    <w:lsdException w:name="Colorful List Accent 4" w:semiHidden="0" w:uiPriority="72" w:unhideWhenUsed="0"/>
+    <w:lsdException w:name="Colorful Grid Accent 4" w:semiHidden="0" w:uiPriority="73" w:unhideWhenUsed="0"/>
+    <w:lsdException w:name="Light Shading Accent 5" w:semiHidden="0" w:uiPriority="60" w:unhideWhenUsed="0"/>
+    <w:lsdException w:name="Light List Accent 5" w:semiHidden="0" w:uiPriority="61" w:unhideWhenUsed="0"/>
+    <w:lsdException w:name="Light Grid Accent 5" w:semiHidden="0" w:uiPriority="62" w:unhideWhenUsed="0"/>
+    <w:lsdException w:name="Medium Shading 1 Accent 5" w:semiHidden="0" w:uiPriority="63" w:unhideWhenUsed="0"/>
+    <w:lsdException w:name="Medium Shading 2 Accent 5" w:semiHidden="0" w:uiPriority="64" w:unhideWhenUsed="0"/>
+    <w:lsdException w:name="Medium List 1 Accent 5" w:semiHidden="0" w:uiPriority="65" w:unhideWhenUsed="0"/>
+    <w:lsdException w:name="Medium List 2 Accent 5" w:semiHidden="0" w:uiPriority="66" w:unhideWhenUsed="0"/>
+    <w:lsdException w:name="Medium Grid 1 Accent 5" w:semiHidden="0" w:uiPriority="67" w:unhideWhenUsed="0"/>
+    <w:lsdException w:name="Medium Grid 2 Accent 5" w:semiHidden="0" w:uiPriority="68" w:unhideWhenUsed="0"/>
+    <w:lsdException w:name="Medium Grid 3 Accent 5" w:semiHidden="0" w:uiPriority="69" w:unhideWhenUsed="0"/>
+    <w:lsdException w:name="Dark List Accent 5" w:semiHidden="0" w:uiPriority="70" w:unhideWhenUsed="0"/>
+    <w:lsdException w:name="Colorful Shading Accent 5" w:semiHidden="0" w:uiPriority="71" w:unhideWhenUsed="0"/>
+    <w:lsdException w:name="Colorful List Accent 5" w:semiHidden="0" w:uiPriority="72" w:unhideWhenUsed="0"/>
+    <w:lsdException w:name="Colorful Grid Accent 5" w:semiHidden="0" w:uiPriority="73" w:unhideWhenUsed="0"/>
+    <w:lsdException w:name="Light Shading Accent 6" w:semiHidden="0" w:uiPriority="60" w:unhideWhenUsed="0"/>
+    <w:lsdException w:name="Light List Accent 6" w:semiHidden="0" w:uiPriority="61" w:unhideWhenUsed="0"/>
+    <w:lsdException w:name="Light Grid Accent 6" w:semiHidden="0" w:uiPriority="62" w:unhideWhenUsed="0"/>
+    <w:lsdException w:name="Medium Shading 1 Accent 6" w:semiHidden="0" w:uiPriority="63" w:unhideWhenUsed="0"/>
+    <w:lsdException w:name="Medium Shading 2 Accent 6" w:semiHidden="0" w:uiPriority="64" w:unhideWhenUsed="0"/>
+    <w:lsdException w:name="Medium List 1 Accent 6" w:semiHidden="0" w:uiPriority="65" w:unhideWhenUsed="0"/>
+    <w:lsdException w:name="Medium List 2 Accent 6" w:semiHidden="0" w:uiPriority="66" w:unhideWhenUsed="0"/>
+    <w:lsdException w:name="Medium Grid 1 Accent 6" w:semiHidden="0" w:uiPriority="67" w:unhideWhenUsed="0"/>
+    <w:lsdException w:name="Medium Grid 2 Accent 6" w:semiHidden="0" w:uiPriority="68" w:unhideWhenUsed="0"/>
+    <w:lsdException w:name="Medium Grid 3 Accent 6" w:semiHidden="0" w:uiPriority="69" w:unhideWhenUsed="0"/>
+    <w:lsdException w:name="Dark List Accent 6" w:semiHidden="0" w:uiPriority="70" w:unhideWhenUsed="0"/>
+    <w:lsdException w:name="Colorful Shading Accent 6" w:semiHidden="0" w:uiPriority="71" w:unhideWhenUsed="0"/>
+    <w:lsdException w:name="Colorful List Accent 6" w:semiHidden="0" w:uiPriority="72" w:unhideWhenUsed="0"/>
+    <w:lsdException w:name="Colorful Grid Accent 6" w:semiHidden="0" w:uiPriority="73" w:unhideWhenUsed="0"/>
+    <w:lsdException w:name="Subtle Emphasis" w:semiHidden="0" w:uiPriority="19" w:unhideWhenUsed="0" w:qFormat="1"/>
+    <w:lsdException w:name="Intense Emphasis" w:semiHidden="0" w:uiPriority="21" w:unhideWhenUsed="0" w:qFormat="1"/>
+    <w:lsdException w:name="Subtle Reference" w:semiHidden="0" w:uiPriority="31" w:unhideWhenUsed="0" w:qFormat="1"/>
+    <w:lsdException w:name="Intense Reference" w:semiHidden="0" w:uiPriority="32" w:unhideWhenUsed="0" w:qFormat="1"/>
+    <w:lsdException w:name="Book Title" w:semiHidden="0" w:uiPriority="33" w:unhideWhenUsed="0" w:qFormat="1"/>
+    <w:lsdException w:name="Bibliography" w:uiPriority="37"/>
+    <w:lsdException w:name="TOC Heading" w:uiPriority="39" w:qFormat="1"/>
+  </w:latentStyles>
+  <w:style w:type="paragraph" w:default="1" w:styleId="Normal">
+    <w:name w:val="Normal"/>
+    <w:qFormat/>
+  </w:style>
+  <w:style w:type="character" w:default="1" w:styleId="DefaultParagraphFont">
+    <w:name w:val="Default Paragraph Font"/>
+    <w:uiPriority w:val="1"/>
+    <w:semiHidden/>
+    <w:unhideWhenUsed/>
+  </w:style>
+  <w:style w:type="table" w:default="1" w:styleId="TableNormal">
+    <w:name w:val="Normal Table"/>
+    <w:uiPriority w:val="99"/>
+    <w:semiHidden/>
+    <w:unhideWhenUsed/>
+    <w:tblPr>
+      <w:tblInd w:w="0" w:type="dxa"/>
+      <w:tblCellMar>
+        <w:top w:w="0" w:type="dxa"/>
+        <w:left w:w="108" w:type="dxa"/>
+        <w:bottom w:w="0" w:type="dxa"/>
+        <w:right w:w="108" w:type="dxa"/>
+      </w:tblCellMar>
+    </w:tblPr>
+  </w:style>
+  <w:style w:type="numbering" w:default="1" w:styleId="NoList">
+    <w:name w:val="No List"/>
+    <w:uiPriority w:val="99"/>
+    <w:semiHidden/>
+    <w:unhideWhenUsed/>
+  </w:style>
+  <w:style w:type="paragraph" w:styleId="ListParagraph">
+    <w:name w:val="List Paragraph"/>
+    <w:basedOn w:val="Normal"/>
+    <w:uiPriority w:val="34"/>
+    <w:qFormat/>
+    <w:rsid w:val="00DE5290"/>
+    <w:pPr>
+      <w:ind w:left="720"/>
+      <w:contextualSpacing/>
+    </w:pPr>
+  </w:style>
+</w:styles>
+</file>
+
+<file path=word/stylesWithEffects.xml><?xml version="1.0" encoding="utf-8"?>
+<w:styles xmlns:wpc="http://schemas.microsoft.com/office/word/2010/wordprocessingCanvas" xmlns:mc="http://schemas.openxmlformats.org/markup-compatibility/2006" xmlns:o="urn:schemas-microsoft-com:office:office" xmlns:r="http://schemas.openxmlformats.org/officeDocument/2006/relationships" xmlns:m="http://schemas.openxmlformats.org/officeDocument/2006/math" xmlns:v="urn:schemas-microsoft-com:vml" xmlns:wp14="http://schemas.microsoft.com/office/word/2010/wordprocessingDrawing" xmlns:wp="http://schemas.openxmlformats.org/drawingml/2006/wordprocessingDrawing" xmlns:w10="urn:schemas-microsoft-com:office:word" xmlns:w="http://schemas.openxmlformats.org/wordprocessingml/2006/main" xmlns:w14="http://schemas.microsoft.com/office/word/2010/wordml" xmlns:wpg="http://schemas.microsoft.com/office/word/2010/wordprocessingGroup" xmlns:wpi="http://schemas.microsoft.com/office/word/2010/wordprocessingInk" xmlns:wne="http://schemas.microsoft.com/office/word/2006/wordml" xmlns:wps="http://schemas.microsoft.com/office/word/2010/wordprocessingShape" mc:Ignorable="w14 wp14">
+  <w:docDefaults>
+    <w:rPrDefault>
+      <w:rPr>
+        <w:rFonts w:asciiTheme="minorHAnsi" w:eastAsiaTheme="minorHAnsi" w:hAnsiTheme="minorHAnsi" w:cstheme="minorBidi"/>
+        <w:sz w:val="22"/>
+        <w:szCs w:val="22"/>
+        <w:lang w:val="en-PH" w:eastAsia="en-US" w:bidi="ar-SA"/>
+      </w:rPr>
+    </w:rPrDefault>
+    <w:pPrDefault>
+      <w:pPr>
+        <w:spacing w:after="160" w:line="259" w:lineRule="auto"/>
+      </w:pPr>
+    </w:pPrDefault>
+  </w:docDefaults>
+  <w:latentStyles w:defLockedState="0" w:defUIPriority="99" w:defSemiHidden="1" w:defUnhideWhenUsed="1" w:defQFormat="0" w:count="267">
+    <w:lsdException w:name="Normal" w:semiHidden="0" w:uiPriority="0" w:unhideWhenUsed="0" w:qFormat="1"/>
+    <w:lsdException w:name="heading 1" w:semiHidden="0" w:uiPriority="9" w:unhideWhenUsed="0" w:qFormat="1"/>
+    <w:lsdException w:name="heading 2" w:uiPriority="9" w:qFormat="1"/>
+    <w:lsdException w:name="heading 3" w:uiPriority="9" w:qFormat="1"/>
+    <w:lsdException w:name="heading 4" w:uiPriority="9" w:qFormat="1"/>
+    <w:lsdException w:name="heading 5" w:uiPriority="9" w:qFormat="1"/>
+    <w:lsdException w:name="heading 6" w:uiPriority="9" w:qFormat="1"/>
+    <w:lsdException w:name="heading 7" w:uiPriority="9" w:qFormat="1"/>
+    <w:lsdException w:name="heading 8" w:uiPriority="9" w:qFormat="1"/>
+    <w:lsdException w:name="heading 9" w:uiPriority="9" w:qFormat="1"/>
+    <w:lsdException w:name="toc 1" w:uiPriority="39"/>
+    <w:lsdException w:name="toc 2" w:uiPriority="39"/>
+    <w:lsdException w:name="toc 3" w:uiPriority="39"/>
+    <w:lsdException w:name="toc 4" w:uiPriority="39"/>
+    <w:lsdException w:name="toc 5" w:uiPriority="39"/>
+    <w:lsdException w:name="toc 6" w:uiPriority="39"/>
+    <w:lsdException w:name="toc 7" w:uiPriority="39"/>
+    <w:lsdException w:name="toc 8" w:uiPriority="39"/>
+    <w:lsdException w:name="toc 9" w:uiPriority="39"/>
+    <w:lsdException w:name="caption" w:uiPriority="35" w:qFormat="1"/>
+    <w:lsdException w:name="Title" w:semiHidden="0" w:uiPriority="10" w:unhideWhenUsed="0" w:qFormat="1"/>
+    <w:lsdException w:name="Default Paragraph Font" w:uiPriority="1"/>
+    <w:lsdException w:name="Subtitle" w:semiHidden="0" w:uiPriority="11" w:unhideWhenUsed="0" w:qFormat="1"/>
+    <w:lsdException w:name="Strong" w:semiHidden="0" w:uiPriority="22" w:unhideWhenUsed="0" w:qFormat="1"/>
+    <w:lsdException w:name="Emphasis" w:semiHidden="0" w:uiPriority="20" w:unhideWhenUsed="0" w:qFormat="1"/>
+    <w:lsdException w:name="Table Grid" w:semiHidden="0" w:uiPriority="39" w:unhideWhenUsed="0"/>
+    <w:lsdException w:name="Placeholder Text" w:unhideWhenUsed="0"/>
+    <w:lsdException w:name="No Spacing" w:semiHidden="0" w:uiPriority="1" w:unhideWhenUsed="0" w:qFormat="1"/>
+    <w:lsdException w:name="Light Shading" w:semiHidden="0" w:uiPriority="60" w:unhideWhenUsed="0"/>
+    <w:lsdException w:name="Light List" w:semiHidden="0" w:uiPriority="61" w:unhideWhenUsed="0"/>
+    <w:lsdException w:name="Light Grid" w:semiHidden="0" w:uiPriority="62" w:unhideWhenUsed="0"/>
+    <w:lsdException w:name="Medium Shading 1" w:semiHidden="0" w:uiPriority="63" w:unhideWhenUsed="0"/>
+    <w:lsdException w:name="Medium Shading 2" w:semiHidden="0" w:uiPriority="64" w:unhideWhenUsed="0"/>
+    <w:lsdException w:name="Medium List 1" w:semiHidden="0" w:uiPriority="65" w:unhideWhenUsed="0"/>
+    <w:lsdException w:name="Medium List 2" w:semiHidden="0" w:uiPriority="66" w:unhideWhenUsed="0"/>
+    <w:lsdException w:name="Medium Grid 1" w:semiHidden="0" w:uiPriority="67" w:unhideWhenUsed="0"/>
+    <w:lsdException w:name="Medium Grid 2" w:semiHidden="0" w:uiPriority="68" w:unhideWhenUsed="0"/>
+    <w:lsdException w:name="Medium Grid 3" w:semiHidden="0" w:uiPriority="69" w:unhideWhenUsed="0"/>
+    <w:lsdException w:name="Dark List" w:semiHidden="0" w:uiPriority="70" w:unhideWhenUsed="0"/>
+    <w:lsdException w:name="Colorful Shading" w:semiHidden="0" w:uiPriority="71" w:unhideWhenUsed="0"/>
+    <w:lsdException w:name="Colorful List" w:semiHidden="0" w:uiPriority="72" w:unhideWhenUsed="0"/>
+    <w:lsdException w:name="Colorful Grid" w:semiHidden="0" w:uiPriority="73" w:unhideWhenUsed="0"/>
+    <w:lsdException w:name="Light Shading Accent 1" w:semiHidden="0" w:uiPriority="60" w:unhideWhenUsed="0"/>
+    <w:lsdException w:name="Light List Accent 1" w:semiHidden="0" w:uiPriority="61" w:unhideWhenUsed="0"/>
+    <w:lsdException w:name="Light Grid Accent 1" w:semiHidden="0" w:uiPriority="62" w:unhideWhenUsed="0"/>
+    <w:lsdException w:name="Medium Shading 1 Accent 1" w:semiHidden="0" w:uiPriority="63" w:unhideWhenUsed="0"/>
+    <w:lsdException w:name="Medium Shading 2 Accent 1" w:semiHidden="0" w:uiPriority="64" w:unhideWhenUsed="0"/>
+    <w:lsdException w:name="Medium List 1 Accent 1" w:semiHidden="0" w:uiPriority="65" w:unhideWhenUsed="0"/>
+    <w:lsdException w:name="Revision" w:unhideWhenUsed="0"/>
+    <w:lsdException w:name="List Paragraph" w:semiHidden="0" w:uiPriority="34" w:unhideWhenUsed="0" w:qFormat="1"/>
+    <w:lsdException w:name="Quote" w:semiHidden="0" w:uiPriority="29" w:unhideWhenUsed="0" w:qFormat="1"/>
+    <w:lsdException w:name="Intense Quote" w:semiHidden="0" w:uiPriority="30" w:unhideWhenUsed="0" w:qFormat="1"/>
+    <w:lsdException w:name="Medium List 2 Accent 1" w:semiHidden="0" w:uiPriority="66" w:unhideWhenUsed="0"/>
+    <w:lsdException w:name="Medium Grid 1 Accent 1" w:semiHidden="0" w:uiPriority="67" w:unhideWhenUsed="0"/>
+    <w:lsdException w:name="Medium Grid 2 Accent 1" w:semiHidden="0" w:uiPriority="68" w:unhideWhenUsed="0"/>
+    <w:lsdException w:name="Medium Grid 3 Accent 1" w:semiHidden="0" w:uiPriority="69" w:unhideWhenUsed="0"/>
+    <w:lsdException w:name="Dark List Accent 1" w:semiHidden="0" w:uiPriority="70" w:unhideWhenUsed="0"/>
+    <w:lsdException w:name="Colorful Shading Accent 1" w:semiHidden="0" w:uiPriority="71" w:unhideWhenUsed="0"/>
+    <w:lsdException w:name="Colorful List Accent 1" w:semiHidden="0" w:uiPriority="72" w:unhideWhenUsed="0"/>
+    <w:lsdException w:name="Colorful Grid Accent 1" w:semiHidden="0" w:uiPriority="73" w:unhideWhenUsed="0"/>
+    <w:lsdException w:name="Light Shading Accent 2" w:semiHidden="0" w:uiPriority="60" w:unhideWhenUsed="0"/>
+    <w:lsdException w:name="Light List Accent 2" w:semiHidden="0" w:uiPriority="61" w:unhideWhenUsed="0"/>
+    <w:lsdException w:name="Light Grid Accent 2" w:semiHidden="0" w:uiPriority="62" w:unhideWhenUsed="0"/>
+    <w:lsdException w:name="Medium Shading 1 Accent 2" w:semiHidden="0" w:uiPriority="63" w:unhideWhenUsed="0"/>
+    <w:lsdException w:name="Medium Shading 2 Accent 2" w:semiHidden="0" w:uiPriority="64" w:unhideWhenUsed="0"/>
+    <w:lsdException w:name="Medium List 1 Accent 2" w:semiHidden="0" w:uiPriority="65" w:unhideWhenUsed="0"/>
+    <w:lsdException w:name="Medium List 2 Accent 2" w:semiHidden="0" w:uiPriority="66" w:unhideWhenUsed="0"/>
+    <w:lsdException w:name="Medium Grid 1 Accent 2" w:semiHidden="0" w:uiPriority="67" w:unhideWhenUsed="0"/>
+    <w:lsdException w:name="Medium Grid 2 Accent 2" w:semiHidden="0" w:uiPriority="68" w:unhideWhenUsed="0"/>
+    <w:lsdException w:name="Medium Grid 3 Accent 2" w:semiHidden="0" w:uiPriority="69" w:unhideWhenUsed="0"/>
+    <w:lsdException w:name="Dark List Accent 2" w:semiHidden="0" w:uiPriority="70" w:unhideWhenUsed="0"/>
+    <w:lsdException w:name="Colorful Shading Accent 2" w:semiHidden="0" w:uiPriority="71" w:unhideWhenUsed="0"/>
+    <w:lsdException w:name="Colorful List Accent 2" w:semiHidden="0" w:uiPriority="72" w:unhideWhenUsed="0"/>
+    <w:lsdException w:name="Colorful Grid Accent 2" w:semiHidden="0" w:uiPriority="73" w:unhideWhenUsed="0"/>
+    <w:lsdException w:name="Light Shading Accent 3" w:semiHidden="0" w:uiPriority="60" w:unhideWhenUsed="0"/>
+    <w:lsdException w:name="Light List Accent 3" w:semiHidden="0" w:uiPriority="61" w:unhideWhenUsed="0"/>
+    <w:lsdException w:name="Light Grid Accent 3" w:semiHidden="0" w:uiPriority="62" w:unhideWhenUsed="0"/>
+    <w:lsdException w:name="Medium Shading 1 Accent 3" w:semiHidden="0" w:uiPriority="63" w:unhideWhenUsed="0"/>
+    <w:lsdException w:name="Medium Shading 2 Accent 3" w:semiHidden="0" w:uiPriority="64" w:unhideWhenUsed="0"/>
+    <w:lsdException w:name="Medium List 1 Accent 3" w:semiHidden="0" w:uiPriority="65" w:unhideWhenUsed="0"/>
+    <w:lsdException w:name="Medium List 2 Accent 3" w:semiHidden="0" w:uiPriority="66" w:unhideWhenUsed="0"/>
+    <w:lsdException w:name="Medium Grid 1 Accent 3" w:semiHidden="0" w:uiPriority="67" w:unhideWhenUsed="0"/>
+    <w:lsdException w:name="Medium Grid 2 Accent 3" w:semiHidden="0" w:uiPriority="68" w:unhideWhenUsed="0"/>
+    <w:lsdException w:name="Medium Grid 3 Accent 3" w:semiHidden="0" w:uiPriority="69" w:unhideWhenUsed="0"/>
+    <w:lsdException w:name="Dark List Accent 3" w:semiHidden="0" w:uiPriority="70" w:unhideWhenUsed="0"/>
+    <w:lsdException w:name="Colorful Shading Accent 3" w:semiHidden="0" w:uiPriority="71" w:unhideWhenUsed="0"/>
+    <w:lsdException w:name="Colorful List Accent 3" w:semiHidden="0" w:uiPriority="72" w:unhideWhenUsed="0"/>
+    <w:lsdException w:name="Colorful Grid Accent 3" w:semiHidden="0" w:uiPriority="73" w:unhideWhenUsed="0"/>
+    <w:lsdException w:name="Light Shading Accent 4" w:semiHidden="0" w:uiPriority="60" w:unhideWhenUsed="0"/>
+    <w:lsdException w:name="Light List Accent 4" w:semiHidden="0" w:uiPriority="61" w:unhideWhenUsed="0"/>
+    <w:lsdException w:name="Light Grid Accent 4" w:semiHidden="0" w:uiPriority="62" w:unhideWhenUsed="0"/>
+    <w:lsdException w:name="Medium Shading 1 Accent 4" w:semiHidden="0" w:uiPriority="63" w:unhideWhenUsed="0"/>
+    <w:lsdException w:name="Medium Shading 2 Accent 4" w:semiHidden="0" w:uiPriority="64" w:unhideWhenUsed="0"/>
+    <w:lsdException w:name="Medium List 1 Accent 4" w:semiHidden="0" w:uiPriority="65" w:unhideWhenUsed="0"/>
+    <w:lsdException w:name="Medium List 2 Accent 4" w:semiHidden="0" w:uiPriority="66" w:unhideWhenUsed="0"/>
+    <w:lsdException w:name="Medium Grid 1 Accent 4" w:semiHidden="0" w:uiPriority="67" w:unhideWhenUsed="0"/>
+    <w:lsdException w:name="Medium Grid 2 Accent 4" w:semiHidden="0" w:uiPriority="68" w:unhideWhenUsed="0"/>
+    <w:lsdException w:name="Medium Grid 3 Accent 4" w:semiHidden="0" w:uiPriority="69" w:unhideWhenUsed="0"/>
+    <w:lsdException w:name="Dark List Accent 4" w:semiHidden="0" w:uiPriority="70" w:unhideWhenUsed="0"/>
+    <w:lsdException w:name="Colorful Shading Accent 4" w:semiHidden="0" w:uiPriority="71" w:unhideWhenUsed="0"/>
+    <w:lsdException w:name="Colorful List Accent 4" w:semiHidden="0" w:uiPriority="72" w:unhideWhenUsed="0"/>
+    <w:lsdException w:name="Colorful Grid Accent 4" w:semiHidden="0" w:uiPriority="73" w:unhideWhenUsed="0"/>
+    <w:lsdException w:name="Light Shading Accent 5" w:semiHidden="0" w:uiPriority="60" w:unhideWhenUsed="0"/>
+    <w:lsdException w:name="Light List Accent 5" w:semiHidden="0" w:uiPriority="61" w:unhideWhenUsed="0"/>
+    <w:lsdException w:name="Light Grid Accent 5" w:semiHidden="0" w:uiPriority="62" w:unhideWhenUsed="0"/>
+    <w:lsdException w:name="Medium Shading 1 Accent 5" w:semiHidden="0" w:uiPriority="63" w:unhideWhenUsed="0"/>
+    <w:lsdException w:name="Medium Shading 2 Accent 5" w:semiHidden="0" w:uiPriority="64" w:unhideWhenUsed="0"/>
+    <w:lsdException w:name="Medium List 1 Accent 5" w:semiHidden="0" w:uiPriority="65" w:unhideWhenUsed="0"/>
+    <w:lsdException w:name="Medium List 2 Accent 5" w:semiHidden="0" w:uiPriority="66" w:unhideWhenUsed="0"/>
+    <w:lsdException w:name="Medium Grid 1 Accent 5" w:semiHidden="0" w:uiPriority="67" w:unhideWhenUsed="0"/>
+    <w:lsdException w:name="Medium Grid 2 Accent 5" w:semiHidden="0" w:uiPriority="68" w:unhideWhenUsed="0"/>
+    <w:lsdException w:name="Medium Grid 3 Accent 5" w:semiHidden="0" w:uiPriority="69" w:unhideWhenUsed="0"/>
+    <w:lsdException w:name="Dark List Accent 5" w:semiHidden="0" w:uiPriority="70" w:unhideWhenUsed="0"/>
+    <w:lsdException w:name="Colorful Shading Accent 5" w:semiHidden="0" w:uiPriority="71" w:unhideWhenUsed="0"/>
+    <w:lsdException w:name="Colorful List Accent 5" w:semiHidden="0" w:uiPriority="72" w:unhideWhenUsed="0"/>
+    <w:lsdException w:name="Colorful Grid Accent 5" w:semiHidden="0" w:uiPriority="73" w:unhideWhenUsed="0"/>
+    <w:lsdException w:name="Light Shading Accent 6" w:semiHidden="0" w:uiPriority="60" w:unhideWhenUsed="0"/>
+    <w:lsdException w:name="Light List Accent 6" w:semiHidden="0" w:uiPriority="61" w:unhideWhenUsed="0"/>
+    <w:lsdException w:name="Light Grid Accent 6" w:semiHidden="0" w:uiPriority="62" w:unhideWhenUsed="0"/>
+    <w:lsdException w:name="Medium Shading 1 Accent 6" w:semiHidden="0" w:uiPriority="63" w:unhideWhenUsed="0"/>
+    <w:lsdException w:name="Medium Shading 2 Accent 6" w:semiHidden="0" w:uiPriority="64" w:unhideWhenUsed="0"/>
+    <w:lsdException w:name="Medium List 1 Accent 6" w:semiHidden="0" w:uiPriority="65" w:unhideWhenUsed="0"/>
+    <w:lsdException w:name="Medium List 2 Accent 6" w:semiHidden="0" w:uiPriority="66" w:unhideWhenUsed="0"/>
+    <w:lsdException w:name="Medium Grid 1 Accent 6" w:semiHidden="0" w:uiPriority="67" w:unhideWhenUsed="0"/>
+    <w:lsdException w:name="Medium Grid 2 Accent 6" w:semiHidden="0" w:uiPriority="68" w:unhideWhenUsed="0"/>
+    <w:lsdException w:name="Medium Grid 3 Accent 6" w:semiHidden="0" w:uiPriority="69" w:unhideWhenUsed="0"/>
+    <w:lsdException w:name="Dark List Accent 6" w:semiHidden="0" w:uiPriority="70" w:unhideWhenUsed="0"/>
+    <w:lsdException w:name="Colorful Shading Accent 6" w:semiHidden="0" w:uiPriority="71" w:unhideWhenUsed="0"/>
+    <w:lsdException w:name="Colorful List Accent 6" w:semiHidden="0" w:uiPriority="72" w:unhideWhenUsed="0"/>
+    <w:lsdException w:name="Colorful Grid Accent 6" w:semiHidden="0" w:uiPriority="73" w:unhideWhenUsed="0"/>
+    <w:lsdException w:name="Subtle Emphasis" w:semiHidden="0" w:uiPriority="19" w:unhideWhenUsed="0" w:qFormat="1"/>
+    <w:lsdException w:name="Intense Emphasis" w:semiHidden="0" w:uiPriority="21" w:unhideWhenUsed="0" w:qFormat="1"/>
+    <w:lsdException w:name="Subtle Reference" w:semiHidden="0" w:uiPriority="31" w:unhideWhenUsed="0" w:qFormat="1"/>
+    <w:lsdException w:name="Intense Reference" w:semiHidden="0" w:uiPriority="32" w:unhideWhenUsed="0" w:qFormat="1"/>
+    <w:lsdException w:name="Book Title" w:semiHidden="0" w:uiPriority="33" w:unhideWhenUsed="0" w:qFormat="1"/>
+    <w:lsdException w:name="Bibliography" w:uiPriority="37"/>
+    <w:lsdException w:name="TOC Heading" w:uiPriority="39" w:qFormat="1"/>
   </w:latentStyles>
   <w:style w:type="paragraph" w:default="1" w:styleId="Normal">
     <w:name w:val="Normal"/>
@@ -7071,7 +7897,7 @@
   <a:extraClrSchemeLst/>
   <a:extLst>
     <a:ext uri="{05A4C25C-085E-4340-85A3-A5531E510DB2}">
-      <thm15:themeFamily xmlns:thm15="http://schemas.microsoft.com/office/thememl/2012/main" name="Office Theme" id="{62F939B6-93AF-4DB8-9C6B-D6C7DFDC589F}" vid="{4A3C46E8-61CC-4603-A589-7422A47A8E4A}"/>
+      <thm15:themeFamily xmlns:thm15="http://schemas.microsoft.com/office/thememl/2012/main" xmlns="" name="Office Theme" id="{62F939B6-93AF-4DB8-9C6B-D6C7DFDC589F}" vid="{4A3C46E8-61CC-4603-A589-7422A47A8E4A}"/>
     </a:ext>
   </a:extLst>
 </a:theme>

</xml_diff>

<commit_message>
Add some notes in response message and status code
</commit_message>
<xml_diff>
--- a/notes.docx
+++ b/notes.docx
@@ -1,6 +1,6 @@
 
 <file path=word/document.xml><?xml version="1.0" encoding="utf-8"?>
-<w:document xmlns:wpc="http://schemas.microsoft.com/office/word/2010/wordprocessingCanvas" xmlns:cx="http://schemas.microsoft.com/office/drawing/2014/chartex" xmlns:cx1="http://schemas.microsoft.com/office/drawing/2015/9/8/chartex" xmlns:cx2="http://schemas.microsoft.com/office/drawing/2015/10/21/chartex" xmlns:cx3="http://schemas.microsoft.com/office/drawing/2016/5/9/chartex" xmlns:cx4="http://schemas.microsoft.com/office/drawing/2016/5/10/chartex" xmlns:cx5="http://schemas.microsoft.com/office/drawing/2016/5/11/chartex" xmlns:mc="http://schemas.openxmlformats.org/markup-compatibility/2006" xmlns:o="urn:schemas-microsoft-com:office:office" xmlns:r="http://schemas.openxmlformats.org/officeDocument/2006/relationships" xmlns:m="http://schemas.openxmlformats.org/officeDocument/2006/math" xmlns:v="urn:schemas-microsoft-com:vml" xmlns:wp14="http://schemas.microsoft.com/office/word/2010/wordprocessingDrawing" xmlns:wp="http://schemas.openxmlformats.org/drawingml/2006/wordprocessingDrawing" xmlns:w10="urn:schemas-microsoft-com:office:word" xmlns:w="http://schemas.openxmlformats.org/wordprocessingml/2006/main" xmlns:w14="http://schemas.microsoft.com/office/word/2010/wordml" xmlns:w15="http://schemas.microsoft.com/office/word/2012/wordml" xmlns:w16se="http://schemas.microsoft.com/office/word/2015/wordml/symex" xmlns:wpg="http://schemas.microsoft.com/office/word/2010/wordprocessingGroup" xmlns:wpi="http://schemas.microsoft.com/office/word/2010/wordprocessingInk" xmlns:wne="http://schemas.microsoft.com/office/word/2006/wordml" xmlns:wps="http://schemas.microsoft.com/office/word/2010/wordprocessingShape" mc:Ignorable="w14 w15 w16se wp14">
+<w:document xmlns:ve="http://schemas.openxmlformats.org/markup-compatibility/2006" xmlns:o="urn:schemas-microsoft-com:office:office" xmlns:r="http://schemas.openxmlformats.org/officeDocument/2006/relationships" xmlns:m="http://schemas.openxmlformats.org/officeDocument/2006/math" xmlns:v="urn:schemas-microsoft-com:vml" xmlns:wp="http://schemas.openxmlformats.org/drawingml/2006/wordprocessingDrawing" xmlns:w10="urn:schemas-microsoft-com:office:word" xmlns:w="http://schemas.openxmlformats.org/wordprocessingml/2006/main" xmlns:wne="http://schemas.microsoft.com/office/word/2006/wordml">
   <w:body>
     <w:p>
       <w:pPr>
@@ -156,7 +156,21 @@
         <w:rPr>
           <w:rFonts w:ascii="Century Gothic" w:hAnsi="Century Gothic"/>
         </w:rPr>
-        <w:t>wired - ex. coaxial ,fiber, UTP</w:t>
+        <w:t>wired - ex. coaxial ,</w:t>
+      </w:r>
+      <w:proofErr w:type="spellStart"/>
+      <w:r>
+        <w:rPr>
+          <w:rFonts w:ascii="Century Gothic" w:hAnsi="Century Gothic"/>
+        </w:rPr>
+        <w:t>fiber</w:t>
+      </w:r>
+      <w:proofErr w:type="spellEnd"/>
+      <w:r>
+        <w:rPr>
+          <w:rFonts w:ascii="Century Gothic" w:hAnsi="Century Gothic"/>
+        </w:rPr>
+        <w:t>, UTP</w:t>
       </w:r>
     </w:p>
     <w:p>
@@ -354,7 +368,21 @@
         <w:rPr>
           <w:rFonts w:ascii="Century Gothic" w:hAnsi="Century Gothic"/>
         </w:rPr>
-        <w:t>DARPA (Defense Advanced Research Project Agency</w:t>
+        <w:t>DARPA (</w:t>
+      </w:r>
+      <w:proofErr w:type="spellStart"/>
+      <w:r>
+        <w:rPr>
+          <w:rFonts w:ascii="Century Gothic" w:hAnsi="Century Gothic"/>
+        </w:rPr>
+        <w:t>Defense</w:t>
+      </w:r>
+      <w:proofErr w:type="spellEnd"/>
+      <w:r>
+        <w:rPr>
+          <w:rFonts w:ascii="Century Gothic" w:hAnsi="Century Gothic"/>
+        </w:rPr>
+        <w:t xml:space="preserve"> Advanced Research Project Agency</w:t>
       </w:r>
       <w:r>
         <w:rPr>
@@ -374,11 +402,19 @@
           <w:rFonts w:ascii="Century Gothic" w:hAnsi="Century Gothic"/>
         </w:rPr>
       </w:pPr>
-      <w:r>
-        <w:rPr>
-          <w:rFonts w:ascii="Century Gothic" w:hAnsi="Century Gothic"/>
-        </w:rPr>
-        <w:t>IoT- Internet of things</w:t>
+      <w:proofErr w:type="spellStart"/>
+      <w:r>
+        <w:rPr>
+          <w:rFonts w:ascii="Century Gothic" w:hAnsi="Century Gothic"/>
+        </w:rPr>
+        <w:t>IoT</w:t>
+      </w:r>
+      <w:proofErr w:type="spellEnd"/>
+      <w:r>
+        <w:rPr>
+          <w:rFonts w:ascii="Century Gothic" w:hAnsi="Century Gothic"/>
+        </w:rPr>
+        <w:t>- Internet of things</w:t>
       </w:r>
     </w:p>
     <w:p>
@@ -2305,8 +2341,16 @@
         <w:rPr>
           <w:rFonts w:ascii="Century Gothic" w:hAnsi="Century Gothic"/>
         </w:rPr>
-        <w:t>Accept-Charset</w:t>
-      </w:r>
+        <w:t>Accept-</w:t>
+      </w:r>
+      <w:proofErr w:type="spellStart"/>
+      <w:r>
+        <w:rPr>
+          <w:rFonts w:ascii="Century Gothic" w:hAnsi="Century Gothic"/>
+        </w:rPr>
+        <w:t>Charset</w:t>
+      </w:r>
+      <w:proofErr w:type="spellEnd"/>
     </w:p>
     <w:p>
       <w:pPr>
@@ -2572,12 +2616,14 @@
           <w:rFonts w:ascii="Century Gothic" w:hAnsi="Century Gothic"/>
         </w:rPr>
       </w:pPr>
+      <w:proofErr w:type="spellStart"/>
       <w:r>
         <w:rPr>
           <w:rFonts w:ascii="Century Gothic" w:hAnsi="Century Gothic"/>
         </w:rPr>
         <w:t>Referer</w:t>
       </w:r>
+      <w:proofErr w:type="spellEnd"/>
     </w:p>
     <w:p>
       <w:pPr>
@@ -2827,11 +2873,31 @@
           <w:rFonts w:ascii="Century Gothic" w:hAnsi="Century Gothic"/>
         </w:rPr>
       </w:pPr>
-      <w:r>
-        <w:rPr>
-          <w:rFonts w:ascii="Century Gothic" w:hAnsi="Century Gothic"/>
-        </w:rPr>
-        <w:t xml:space="preserve">ETag </w:t>
+      <w:proofErr w:type="spellStart"/>
+      <w:r>
+        <w:rPr>
+          <w:rFonts w:ascii="Century Gothic" w:hAnsi="Century Gothic"/>
+        </w:rPr>
+        <w:t>ETag</w:t>
+      </w:r>
+      <w:proofErr w:type="spellEnd"/>
+      <w:r>
+        <w:rPr>
+          <w:rFonts w:ascii="Century Gothic" w:hAnsi="Century Gothic"/>
+        </w:rPr>
+        <w:t xml:space="preserve"> </w:t>
+      </w:r>
+      <w:r>
+        <w:rPr>
+          <w:rFonts w:ascii="Century Gothic" w:hAnsi="Century Gothic"/>
+        </w:rPr>
+        <w:t>-</w:t>
+      </w:r>
+      <w:r>
+        <w:rPr>
+          <w:rFonts w:ascii="Century Gothic" w:hAnsi="Century Gothic"/>
+        </w:rPr>
+        <w:t xml:space="preserve"> an identifier</w:t>
       </w:r>
     </w:p>
     <w:p>
@@ -2857,6 +2923,12 @@
         </w:rPr>
         <w:t>-for redirection</w:t>
       </w:r>
+      <w:r>
+        <w:rPr>
+          <w:rFonts w:ascii="Century Gothic" w:hAnsi="Century Gothic"/>
+        </w:rPr>
+        <w:t>.</w:t>
+      </w:r>
     </w:p>
     <w:p>
       <w:pPr>
@@ -2873,7 +2945,13 @@
         <w:rPr>
           <w:rFonts w:ascii="Century Gothic" w:hAnsi="Century Gothic"/>
         </w:rPr>
-        <w:t>Proxy Certificate</w:t>
+        <w:t xml:space="preserve">Proxy </w:t>
+      </w:r>
+      <w:r>
+        <w:rPr>
+          <w:rFonts w:ascii="Century Gothic" w:hAnsi="Century Gothic"/>
+        </w:rPr>
+        <w:t>authentication</w:t>
       </w:r>
       <w:r>
         <w:rPr>
@@ -2881,6 +2959,12 @@
         </w:rPr>
         <w:t xml:space="preserve"> - </w:t>
       </w:r>
+      <w:r>
+        <w:rPr>
+          <w:rFonts w:ascii="Century Gothic" w:hAnsi="Century Gothic"/>
+        </w:rPr>
+        <w:t>authentication to access a proxy.</w:t>
+      </w:r>
     </w:p>
     <w:p>
       <w:pPr>
@@ -2922,7 +3006,19 @@
           <w:rFonts w:ascii="Century Gothic" w:hAnsi="Century Gothic"/>
         </w:rPr>
         <w:tab/>
-        <w:t xml:space="preserve">- indicate currently not available </w:t>
+        <w:t>- indicate</w:t>
+      </w:r>
+      <w:r>
+        <w:rPr>
+          <w:rFonts w:ascii="Century Gothic" w:hAnsi="Century Gothic"/>
+        </w:rPr>
+        <w:t xml:space="preserve"> to a client that the server is</w:t>
+      </w:r>
+      <w:r>
+        <w:rPr>
+          <w:rFonts w:ascii="Century Gothic" w:hAnsi="Century Gothic"/>
+        </w:rPr>
+        <w:t xml:space="preserve"> currently not available </w:t>
       </w:r>
     </w:p>
     <w:p>
@@ -2941,7 +3037,19 @@
           <w:rFonts w:ascii="Century Gothic" w:hAnsi="Century Gothic"/>
         </w:rPr>
         <w:tab/>
-        <w:t>-503 Service no Available</w:t>
+        <w:t>-503 Service no</w:t>
+      </w:r>
+      <w:r>
+        <w:rPr>
+          <w:rFonts w:ascii="Century Gothic" w:hAnsi="Century Gothic"/>
+        </w:rPr>
+        <w:t>t</w:t>
+      </w:r>
+      <w:r>
+        <w:rPr>
+          <w:rFonts w:ascii="Century Gothic" w:hAnsi="Century Gothic"/>
+        </w:rPr>
+        <w:t xml:space="preserve"> Available</w:t>
       </w:r>
     </w:p>
     <w:p>
@@ -2990,7 +3098,21 @@
         <w:rPr>
           <w:rFonts w:ascii="Century Gothic" w:hAnsi="Century Gothic"/>
         </w:rPr>
-        <w:t xml:space="preserve">Example Apache, Amazon s3 , sffe </w:t>
+        <w:t xml:space="preserve">Example Apache, Amazon s3 , </w:t>
+      </w:r>
+      <w:proofErr w:type="spellStart"/>
+      <w:r>
+        <w:rPr>
+          <w:rFonts w:ascii="Century Gothic" w:hAnsi="Century Gothic"/>
+        </w:rPr>
+        <w:t>sffe</w:t>
+      </w:r>
+      <w:proofErr w:type="spellEnd"/>
+      <w:r>
+        <w:rPr>
+          <w:rFonts w:ascii="Century Gothic" w:hAnsi="Century Gothic"/>
+        </w:rPr>
+        <w:t xml:space="preserve"> </w:t>
       </w:r>
     </w:p>
     <w:p>
@@ -3010,6 +3132,24 @@
         </w:rPr>
         <w:t>Vary – changing header values</w:t>
       </w:r>
+      <w:r>
+        <w:rPr>
+          <w:rFonts w:ascii="Century Gothic" w:hAnsi="Century Gothic"/>
+        </w:rPr>
+        <w:t>. Used in</w:t>
+      </w:r>
+      <w:r>
+        <w:rPr>
+          <w:rFonts w:ascii="Century Gothic" w:hAnsi="Century Gothic"/>
+        </w:rPr>
+        <w:t xml:space="preserve"> content</w:t>
+      </w:r>
+      <w:r>
+        <w:rPr>
+          <w:rFonts w:ascii="Century Gothic" w:hAnsi="Century Gothic"/>
+        </w:rPr>
+        <w:t xml:space="preserve"> negotiations </w:t>
+      </w:r>
     </w:p>
     <w:p>
       <w:pPr>
@@ -3033,6 +3173,12 @@
           <w:rFonts w:ascii="Century Gothic" w:hAnsi="Century Gothic"/>
         </w:rPr>
         <w:t xml:space="preserve"> -</w:t>
+      </w:r>
+      <w:r>
+        <w:rPr>
+          <w:rFonts w:ascii="Century Gothic" w:hAnsi="Century Gothic"/>
+        </w:rPr>
+        <w:t xml:space="preserve">  authentication to access a site.</w:t>
       </w:r>
     </w:p>
     <w:p>
@@ -3771,12 +3917,14 @@
           <w:rFonts w:ascii="Century Gothic" w:hAnsi="Century Gothic"/>
         </w:rPr>
       </w:pPr>
+      <w:proofErr w:type="spellStart"/>
       <w:r>
         <w:rPr>
           <w:rFonts w:ascii="Century Gothic" w:hAnsi="Century Gothic"/>
         </w:rPr>
         <w:t>WebDAV</w:t>
       </w:r>
+      <w:proofErr w:type="spellEnd"/>
       <w:r>
         <w:rPr>
           <w:rFonts w:ascii="Century Gothic" w:hAnsi="Century Gothic"/>
@@ -4151,11 +4299,19 @@
           <w:rFonts w:ascii="Century Gothic" w:hAnsi="Century Gothic"/>
         </w:rPr>
       </w:pPr>
-      <w:r>
-        <w:rPr>
-          <w:rFonts w:ascii="Century Gothic" w:hAnsi="Century Gothic"/>
-        </w:rPr>
-        <w:t>Pragma – from older version, generic directive</w:t>
+      <w:proofErr w:type="spellStart"/>
+      <w:r>
+        <w:rPr>
+          <w:rFonts w:ascii="Century Gothic" w:hAnsi="Century Gothic"/>
+        </w:rPr>
+        <w:t>Pragma</w:t>
+      </w:r>
+      <w:proofErr w:type="spellEnd"/>
+      <w:r>
+        <w:rPr>
+          <w:rFonts w:ascii="Century Gothic" w:hAnsi="Century Gothic"/>
+        </w:rPr>
+        <w:t xml:space="preserve"> – from older version, generic directive</w:t>
       </w:r>
       <w:r>
         <w:rPr>
@@ -4307,8 +4463,16 @@
         <w:rPr>
           <w:rFonts w:ascii="Century Gothic" w:hAnsi="Century Gothic"/>
         </w:rPr>
-        <w:t>Accept-Charset</w:t>
-      </w:r>
+        <w:t>Accept-</w:t>
+      </w:r>
+      <w:proofErr w:type="spellStart"/>
+      <w:r>
+        <w:rPr>
+          <w:rFonts w:ascii="Century Gothic" w:hAnsi="Century Gothic"/>
+        </w:rPr>
+        <w:t>Charset</w:t>
+      </w:r>
+      <w:proofErr w:type="spellEnd"/>
     </w:p>
     <w:p>
       <w:pPr>
@@ -4621,11 +4785,19 @@
           <w:rFonts w:ascii="Century Gothic" w:hAnsi="Century Gothic"/>
         </w:rPr>
       </w:pPr>
-      <w:r>
-        <w:rPr>
-          <w:rFonts w:ascii="Century Gothic" w:hAnsi="Century Gothic"/>
-        </w:rPr>
-        <w:t>Referer – where the request originated; to check where traffic is coming from</w:t>
+      <w:proofErr w:type="spellStart"/>
+      <w:r>
+        <w:rPr>
+          <w:rFonts w:ascii="Century Gothic" w:hAnsi="Century Gothic"/>
+        </w:rPr>
+        <w:t>Referer</w:t>
+      </w:r>
+      <w:proofErr w:type="spellEnd"/>
+      <w:r>
+        <w:rPr>
+          <w:rFonts w:ascii="Century Gothic" w:hAnsi="Century Gothic"/>
+        </w:rPr>
+        <w:t xml:space="preserve"> – where the request originated; to check where traffic is coming from</w:t>
       </w:r>
     </w:p>
     <w:p>
@@ -4729,11 +4901,19 @@
           <w:rFonts w:ascii="Century Gothic" w:hAnsi="Century Gothic"/>
         </w:rPr>
       </w:pPr>
-      <w:r>
-        <w:rPr>
-          <w:rFonts w:ascii="Century Gothic" w:hAnsi="Century Gothic"/>
-        </w:rPr>
-        <w:t xml:space="preserve">ETag (entity tag) </w:t>
+      <w:proofErr w:type="spellStart"/>
+      <w:r>
+        <w:rPr>
+          <w:rFonts w:ascii="Century Gothic" w:hAnsi="Century Gothic"/>
+        </w:rPr>
+        <w:t>ETag</w:t>
+      </w:r>
+      <w:proofErr w:type="spellEnd"/>
+      <w:r>
+        <w:rPr>
+          <w:rFonts w:ascii="Century Gothic" w:hAnsi="Century Gothic"/>
+        </w:rPr>
+        <w:t xml:space="preserve"> (entity tag) </w:t>
       </w:r>
     </w:p>
     <w:p>
@@ -5040,6 +5220,19 @@
     </w:p>
     <w:p>
       <w:pPr>
+        <w:rPr>
+          <w:rFonts w:ascii="Century Gothic" w:hAnsi="Century Gothic"/>
+        </w:rPr>
+      </w:pPr>
+      <w:r>
+        <w:rPr>
+          <w:rFonts w:ascii="Century Gothic" w:hAnsi="Century Gothic"/>
+        </w:rPr>
+        <w:t>-return values and its corresponding description.</w:t>
+      </w:r>
+    </w:p>
+    <w:p>
+      <w:pPr>
         <w:pStyle w:val="ListParagraph"/>
         <w:numPr>
           <w:ilvl w:val="0"/>
@@ -5091,6 +5284,18 @@
         </w:rPr>
         <w:t>100 – continue</w:t>
       </w:r>
+      <w:r>
+        <w:rPr>
+          <w:rFonts w:ascii="Century Gothic" w:hAnsi="Century Gothic"/>
+        </w:rPr>
+        <w:t>.</w:t>
+      </w:r>
+      <w:r>
+        <w:rPr>
+          <w:rFonts w:ascii="Century Gothic" w:hAnsi="Century Gothic"/>
+        </w:rPr>
+        <w:t xml:space="preserve"> </w:t>
+      </w:r>
     </w:p>
     <w:p>
       <w:pPr>
@@ -5109,6 +5314,12 @@
         </w:rPr>
         <w:t>101 – switching protocol</w:t>
       </w:r>
+      <w:r>
+        <w:rPr>
+          <w:rFonts w:ascii="Century Gothic" w:hAnsi="Century Gothic"/>
+        </w:rPr>
+        <w:t>. When the client request a switch to a different protocol using Upgrade header.</w:t>
+      </w:r>
     </w:p>
     <w:p>
       <w:pPr>
@@ -5145,6 +5356,12 @@
         </w:rPr>
         <w:t>200 – OK</w:t>
       </w:r>
+      <w:r>
+        <w:rPr>
+          <w:rFonts w:ascii="Century Gothic" w:hAnsi="Century Gothic"/>
+        </w:rPr>
+        <w:t>. Request is successful.</w:t>
+      </w:r>
     </w:p>
     <w:p>
       <w:pPr>
@@ -5163,6 +5380,12 @@
         </w:rPr>
         <w:t>201 – Created</w:t>
       </w:r>
+      <w:r>
+        <w:rPr>
+          <w:rFonts w:ascii="Century Gothic" w:hAnsi="Century Gothic"/>
+        </w:rPr>
+        <w:t>.  New resources has been created.</w:t>
+      </w:r>
     </w:p>
     <w:p>
       <w:pPr>
@@ -5223,6 +5446,12 @@
         </w:rPr>
         <w:t>Non-Authoritative Information; some are not from the origin server.</w:t>
       </w:r>
+      <w:r>
+        <w:rPr>
+          <w:rFonts w:ascii="Century Gothic" w:hAnsi="Century Gothic"/>
+        </w:rPr>
+        <w:t xml:space="preserve"> Something has been added while going through a proxy.</w:t>
+      </w:r>
     </w:p>
     <w:p>
       <w:pPr>
@@ -5245,7 +5474,25 @@
         <w:rPr>
           <w:rFonts w:ascii="Century Gothic" w:hAnsi="Century Gothic"/>
         </w:rPr>
-        <w:t>; not returning anything but success</w:t>
+        <w:t>;</w:t>
+      </w:r>
+      <w:r>
+        <w:rPr>
+          <w:rFonts w:ascii="Century Gothic" w:hAnsi="Century Gothic"/>
+        </w:rPr>
+        <w:t xml:space="preserve"> successful but</w:t>
+      </w:r>
+      <w:r>
+        <w:rPr>
+          <w:rFonts w:ascii="Century Gothic" w:hAnsi="Century Gothic"/>
+        </w:rPr>
+        <w:t xml:space="preserve"> not returning anything</w:t>
+      </w:r>
+      <w:r>
+        <w:rPr>
+          <w:rFonts w:ascii="Century Gothic" w:hAnsi="Century Gothic"/>
+        </w:rPr>
+        <w:t>.</w:t>
       </w:r>
     </w:p>
     <w:p>
@@ -5283,6 +5530,12 @@
         </w:rPr>
         <w:t>; client can reset forms and data entries</w:t>
       </w:r>
+      <w:r>
+        <w:rPr>
+          <w:rFonts w:ascii="Century Gothic" w:hAnsi="Century Gothic"/>
+        </w:rPr>
+        <w:t xml:space="preserve">. </w:t>
+      </w:r>
     </w:p>
     <w:p>
       <w:pPr>
@@ -5307,6 +5560,12 @@
         </w:rPr>
         <w:t>; in other words, this is not the whole resource.</w:t>
       </w:r>
+      <w:r>
+        <w:rPr>
+          <w:rFonts w:ascii="Century Gothic" w:hAnsi="Century Gothic"/>
+        </w:rPr>
+        <w:t xml:space="preserve"> </w:t>
+      </w:r>
     </w:p>
     <w:p>
       <w:pPr>
@@ -5349,6 +5608,52 @@
         </w:rPr>
         <w:t>; when resource is available in different forms</w:t>
       </w:r>
+      <w:r>
+        <w:rPr>
+          <w:rFonts w:ascii="Century Gothic" w:hAnsi="Century Gothic"/>
+        </w:rPr>
+        <w:t xml:space="preserve">. Example </w:t>
+      </w:r>
+      <w:proofErr w:type="spellStart"/>
+      <w:r>
+        <w:rPr>
+          <w:rFonts w:ascii="Century Gothic" w:hAnsi="Century Gothic"/>
+        </w:rPr>
+        <w:t>pdf</w:t>
+      </w:r>
+      <w:proofErr w:type="spellEnd"/>
+      <w:r>
+        <w:rPr>
+          <w:rFonts w:ascii="Century Gothic" w:hAnsi="Century Gothic"/>
+        </w:rPr>
+        <w:t xml:space="preserve">, </w:t>
+      </w:r>
+      <w:proofErr w:type="spellStart"/>
+      <w:r>
+        <w:rPr>
+          <w:rFonts w:ascii="Century Gothic" w:hAnsi="Century Gothic"/>
+        </w:rPr>
+        <w:t>java</w:t>
+      </w:r>
+      <w:r>
+        <w:rPr>
+          <w:rFonts w:ascii="Century Gothic" w:hAnsi="Century Gothic"/>
+        </w:rPr>
+        <w:t>,html</w:t>
+      </w:r>
+      <w:proofErr w:type="spellEnd"/>
+      <w:r>
+        <w:rPr>
+          <w:rFonts w:ascii="Century Gothic" w:hAnsi="Century Gothic"/>
+        </w:rPr>
+        <w:t xml:space="preserve"> , text file</w:t>
+      </w:r>
+      <w:r>
+        <w:rPr>
+          <w:rFonts w:ascii="Century Gothic" w:hAnsi="Century Gothic"/>
+        </w:rPr>
+        <w:t xml:space="preserve"> , etc..</w:t>
+      </w:r>
     </w:p>
     <w:p>
       <w:pPr>
@@ -5379,6 +5684,12 @@
         </w:rPr>
         <w:t>; resource is no longer here and location must be changed</w:t>
       </w:r>
+      <w:r>
+        <w:rPr>
+          <w:rFonts w:ascii="Century Gothic" w:hAnsi="Century Gothic"/>
+        </w:rPr>
+        <w:t>.</w:t>
+      </w:r>
     </w:p>
     <w:p>
       <w:pPr>
@@ -5403,6 +5714,12 @@
         </w:rPr>
         <w:t>; when a new resource is generated and can be found somewhere</w:t>
       </w:r>
+      <w:r>
+        <w:rPr>
+          <w:rFonts w:ascii="Century Gothic" w:hAnsi="Century Gothic"/>
+        </w:rPr>
+        <w:t>.</w:t>
+      </w:r>
     </w:p>
     <w:p>
       <w:pPr>
@@ -5427,6 +5744,12 @@
         </w:rPr>
         <w:t>; same as 302</w:t>
       </w:r>
+      <w:r>
+        <w:rPr>
+          <w:rFonts w:ascii="Century Gothic" w:hAnsi="Century Gothic"/>
+        </w:rPr>
+        <w:t>. can be found somewhere.</w:t>
+      </w:r>
     </w:p>
     <w:p>
       <w:pPr>
@@ -5475,6 +5798,30 @@
         </w:rPr>
         <w:t>; access through proxy</w:t>
       </w:r>
+      <w:r>
+        <w:rPr>
+          <w:rFonts w:ascii="Century Gothic" w:hAnsi="Century Gothic"/>
+        </w:rPr>
+        <w:t xml:space="preserve">. Not directly accessing origin </w:t>
+      </w:r>
+      <w:r>
+        <w:rPr>
+          <w:rFonts w:ascii="Century Gothic" w:hAnsi="Century Gothic"/>
+        </w:rPr>
+        <w:t xml:space="preserve">it is </w:t>
+      </w:r>
+      <w:r>
+        <w:rPr>
+          <w:rFonts w:ascii="Century Gothic" w:hAnsi="Century Gothic"/>
+        </w:rPr>
+        <w:t>either for vali</w:t>
+      </w:r>
+      <w:r>
+        <w:rPr>
+          <w:rFonts w:ascii="Century Gothic" w:hAnsi="Century Gothic"/>
+        </w:rPr>
+        <w:t>dation, filtering  or authorization.</w:t>
+      </w:r>
     </w:p>
     <w:p>
       <w:pPr>
@@ -5517,6 +5864,12 @@
         </w:rPr>
         <w:t>code)</w:t>
       </w:r>
+      <w:r>
+        <w:rPr>
+          <w:rFonts w:ascii="Century Gothic" w:hAnsi="Century Gothic"/>
+        </w:rPr>
+        <w:t>.Used by earlier version.</w:t>
+      </w:r>
     </w:p>
     <w:p>
       <w:pPr>
@@ -5533,6 +5886,7 @@
         <w:rPr>
           <w:rFonts w:ascii="Century Gothic" w:hAnsi="Century Gothic"/>
         </w:rPr>
+        <w:lastRenderedPageBreak/>
         <w:t>307 – Temporary Redirect</w:t>
       </w:r>
       <w:r>
@@ -5541,6 +5895,36 @@
         </w:rPr>
         <w:t>; like 301 but location must not be changed</w:t>
       </w:r>
+      <w:r>
+        <w:rPr>
+          <w:rFonts w:ascii="Century Gothic" w:hAnsi="Century Gothic"/>
+        </w:rPr>
+        <w:t>.</w:t>
+      </w:r>
+      <w:r>
+        <w:rPr>
+          <w:rFonts w:ascii="Century Gothic" w:hAnsi="Century Gothic"/>
+        </w:rPr>
+        <w:t xml:space="preserve"> Possibility in using this is when the site is in </w:t>
+      </w:r>
+      <w:r>
+        <w:rPr>
+          <w:rFonts w:ascii="Century Gothic" w:hAnsi="Century Gothic"/>
+        </w:rPr>
+        <w:t xml:space="preserve">maintenance or </w:t>
+      </w:r>
+      <w:r>
+        <w:rPr>
+          <w:rFonts w:ascii="Century Gothic" w:hAnsi="Century Gothic"/>
+        </w:rPr>
+        <w:t>cr</w:t>
+      </w:r>
+      <w:r>
+        <w:rPr>
+          <w:rFonts w:ascii="Century Gothic" w:hAnsi="Century Gothic"/>
+        </w:rPr>
+        <w:t>ashed.</w:t>
+      </w:r>
     </w:p>
     <w:p>
       <w:pPr>
@@ -5647,7 +6031,6 @@
         <w:rPr>
           <w:rFonts w:ascii="Century Gothic" w:hAnsi="Century Gothic"/>
         </w:rPr>
-        <w:lastRenderedPageBreak/>
         <w:t>403 – Forbidden</w:t>
       </w:r>
       <w:r>
@@ -5942,8 +6325,16 @@
         <w:rPr>
           <w:rFonts w:ascii="Century Gothic" w:hAnsi="Century Gothic"/>
         </w:rPr>
-        <w:t>416 – Request Range not Satisfiable</w:t>
-      </w:r>
+        <w:t xml:space="preserve">416 – Request Range not </w:t>
+      </w:r>
+      <w:proofErr w:type="spellStart"/>
+      <w:r>
+        <w:rPr>
+          <w:rFonts w:ascii="Century Gothic" w:hAnsi="Century Gothic"/>
+        </w:rPr>
+        <w:t>Satisfiable</w:t>
+      </w:r>
+      <w:proofErr w:type="spellEnd"/>
     </w:p>
     <w:p>
       <w:pPr>
@@ -5966,7 +6357,21 @@
         <w:rPr>
           <w:rFonts w:ascii="Century Gothic" w:hAnsi="Century Gothic"/>
         </w:rPr>
-        <w:t>; server cannot honor request</w:t>
+        <w:t xml:space="preserve">; server cannot </w:t>
+      </w:r>
+      <w:proofErr w:type="spellStart"/>
+      <w:r>
+        <w:rPr>
+          <w:rFonts w:ascii="Century Gothic" w:hAnsi="Century Gothic"/>
+        </w:rPr>
+        <w:t>honor</w:t>
+      </w:r>
+      <w:proofErr w:type="spellEnd"/>
+      <w:r>
+        <w:rPr>
+          <w:rFonts w:ascii="Century Gothic" w:hAnsi="Century Gothic"/>
+        </w:rPr>
+        <w:t xml:space="preserve"> request</w:t>
       </w:r>
     </w:p>
     <w:p>
@@ -6032,8 +6437,16 @@
         <w:rPr>
           <w:rFonts w:ascii="Century Gothic" w:hAnsi="Century Gothic"/>
         </w:rPr>
-        <w:t>, misconfiguration</w:t>
-      </w:r>
+        <w:t xml:space="preserve">, </w:t>
+      </w:r>
+      <w:proofErr w:type="spellStart"/>
+      <w:r>
+        <w:rPr>
+          <w:rFonts w:ascii="Century Gothic" w:hAnsi="Century Gothic"/>
+        </w:rPr>
+        <w:t>misconfiguration</w:t>
+      </w:r>
+      <w:proofErr w:type="spellEnd"/>
     </w:p>
     <w:p>
       <w:pPr>
@@ -6153,7 +6566,49 @@
         <w:rPr>
           <w:rFonts w:ascii="Century Gothic" w:hAnsi="Century Gothic"/>
         </w:rPr>
-        <w:t xml:space="preserve">If ever need ng definition sa mga </w:t>
+        <w:t xml:space="preserve">If ever need </w:t>
+      </w:r>
+      <w:proofErr w:type="spellStart"/>
+      <w:r>
+        <w:rPr>
+          <w:rFonts w:ascii="Century Gothic" w:hAnsi="Century Gothic"/>
+        </w:rPr>
+        <w:t>ng</w:t>
+      </w:r>
+      <w:proofErr w:type="spellEnd"/>
+      <w:r>
+        <w:rPr>
+          <w:rFonts w:ascii="Century Gothic" w:hAnsi="Century Gothic"/>
+        </w:rPr>
+        <w:t xml:space="preserve"> definition </w:t>
+      </w:r>
+      <w:proofErr w:type="spellStart"/>
+      <w:r>
+        <w:rPr>
+          <w:rFonts w:ascii="Century Gothic" w:hAnsi="Century Gothic"/>
+        </w:rPr>
+        <w:t>sa</w:t>
+      </w:r>
+      <w:proofErr w:type="spellEnd"/>
+      <w:r>
+        <w:rPr>
+          <w:rFonts w:ascii="Century Gothic" w:hAnsi="Century Gothic"/>
+        </w:rPr>
+        <w:t xml:space="preserve"> </w:t>
+      </w:r>
+      <w:proofErr w:type="spellStart"/>
+      <w:r>
+        <w:rPr>
+          <w:rFonts w:ascii="Century Gothic" w:hAnsi="Century Gothic"/>
+        </w:rPr>
+        <w:t>mga</w:t>
+      </w:r>
+      <w:proofErr w:type="spellEnd"/>
+      <w:r>
+        <w:rPr>
+          <w:rFonts w:ascii="Century Gothic" w:hAnsi="Century Gothic"/>
+        </w:rPr>
+        <w:t xml:space="preserve"> </w:t>
       </w:r>
       <w:r>
         <w:rPr>
@@ -6165,7 +6620,35 @@
         <w:rPr>
           <w:rFonts w:ascii="Century Gothic" w:hAnsi="Century Gothic"/>
         </w:rPr>
-        <w:t xml:space="preserve">terms, pwede dito :D :) </w:t>
+        <w:t xml:space="preserve">terms, </w:t>
+      </w:r>
+      <w:proofErr w:type="spellStart"/>
+      <w:r>
+        <w:rPr>
+          <w:rFonts w:ascii="Century Gothic" w:hAnsi="Century Gothic"/>
+        </w:rPr>
+        <w:t>pwede</w:t>
+      </w:r>
+      <w:proofErr w:type="spellEnd"/>
+      <w:r>
+        <w:rPr>
+          <w:rFonts w:ascii="Century Gothic" w:hAnsi="Century Gothic"/>
+        </w:rPr>
+        <w:t xml:space="preserve"> </w:t>
+      </w:r>
+      <w:proofErr w:type="spellStart"/>
+      <w:r>
+        <w:rPr>
+          <w:rFonts w:ascii="Century Gothic" w:hAnsi="Century Gothic"/>
+        </w:rPr>
+        <w:t>dito</w:t>
+      </w:r>
+      <w:proofErr w:type="spellEnd"/>
+      <w:r>
+        <w:rPr>
+          <w:rFonts w:ascii="Century Gothic" w:hAnsi="Century Gothic"/>
+        </w:rPr>
+        <w:t xml:space="preserve"> :D :) </w:t>
       </w:r>
     </w:p>
     <w:p>
@@ -6212,8 +6695,8 @@
 </file>
 
 <file path=word/numbering.xml><?xml version="1.0" encoding="utf-8"?>
-<w:numbering xmlns:wpc="http://schemas.microsoft.com/office/word/2010/wordprocessingCanvas" xmlns:cx="http://schemas.microsoft.com/office/drawing/2014/chartex" xmlns:cx1="http://schemas.microsoft.com/office/drawing/2015/9/8/chartex" xmlns:cx2="http://schemas.microsoft.com/office/drawing/2015/10/21/chartex" xmlns:cx3="http://schemas.microsoft.com/office/drawing/2016/5/9/chartex" xmlns:cx4="http://schemas.microsoft.com/office/drawing/2016/5/10/chartex" xmlns:cx5="http://schemas.microsoft.com/office/drawing/2016/5/11/chartex" xmlns:mc="http://schemas.openxmlformats.org/markup-compatibility/2006" xmlns:o="urn:schemas-microsoft-com:office:office" xmlns:r="http://schemas.openxmlformats.org/officeDocument/2006/relationships" xmlns:m="http://schemas.openxmlformats.org/officeDocument/2006/math" xmlns:v="urn:schemas-microsoft-com:vml" xmlns:wp14="http://schemas.microsoft.com/office/word/2010/wordprocessingDrawing" xmlns:wp="http://schemas.openxmlformats.org/drawingml/2006/wordprocessingDrawing" xmlns:w10="urn:schemas-microsoft-com:office:word" xmlns:w="http://schemas.openxmlformats.org/wordprocessingml/2006/main" xmlns:w14="http://schemas.microsoft.com/office/word/2010/wordml" xmlns:w15="http://schemas.microsoft.com/office/word/2012/wordml" xmlns:w16se="http://schemas.microsoft.com/office/word/2015/wordml/symex" xmlns:wpg="http://schemas.microsoft.com/office/word/2010/wordprocessingGroup" xmlns:wpi="http://schemas.microsoft.com/office/word/2010/wordprocessingInk" xmlns:wne="http://schemas.microsoft.com/office/word/2006/wordml" xmlns:wps="http://schemas.microsoft.com/office/word/2010/wordprocessingShape" mc:Ignorable="w14 w15 w16se wp14">
-  <w:abstractNum w:abstractNumId="0" w15:restartNumberingAfterBreak="0">
+<w:numbering xmlns:ve="http://schemas.openxmlformats.org/markup-compatibility/2006" xmlns:o="urn:schemas-microsoft-com:office:office" xmlns:r="http://schemas.openxmlformats.org/officeDocument/2006/relationships" xmlns:m="http://schemas.openxmlformats.org/officeDocument/2006/math" xmlns:v="urn:schemas-microsoft-com:vml" xmlns:wp="http://schemas.openxmlformats.org/drawingml/2006/wordprocessingDrawing" xmlns:w10="urn:schemas-microsoft-com:office:word" xmlns:w="http://schemas.openxmlformats.org/wordprocessingml/2006/main" xmlns:wne="http://schemas.microsoft.com/office/word/2006/wordml">
+  <w:abstractNum w:abstractNumId="0">
     <w:nsid w:val="02DD0FDE"/>
     <w:multiLevelType w:val="hybridMultilevel"/>
     <w:tmpl w:val="D7F2FD5A"/>
@@ -6326,7 +6809,7 @@
       </w:rPr>
     </w:lvl>
   </w:abstractNum>
-  <w:abstractNum w:abstractNumId="1" w15:restartNumberingAfterBreak="0">
+  <w:abstractNum w:abstractNumId="1">
     <w:nsid w:val="04AD0C9A"/>
     <w:multiLevelType w:val="hybridMultilevel"/>
     <w:tmpl w:val="63845F86"/>
@@ -6439,7 +6922,7 @@
       </w:rPr>
     </w:lvl>
   </w:abstractNum>
-  <w:abstractNum w:abstractNumId="2" w15:restartNumberingAfterBreak="0">
+  <w:abstractNum w:abstractNumId="2">
     <w:nsid w:val="05A426F1"/>
     <w:multiLevelType w:val="hybridMultilevel"/>
     <w:tmpl w:val="3676B316"/>
@@ -6552,7 +7035,7 @@
       </w:rPr>
     </w:lvl>
   </w:abstractNum>
-  <w:abstractNum w:abstractNumId="3" w15:restartNumberingAfterBreak="0">
+  <w:abstractNum w:abstractNumId="3">
     <w:nsid w:val="0C333DC6"/>
     <w:multiLevelType w:val="hybridMultilevel"/>
     <w:tmpl w:val="1C70484C"/>
@@ -6665,7 +7148,7 @@
       </w:rPr>
     </w:lvl>
   </w:abstractNum>
-  <w:abstractNum w:abstractNumId="4" w15:restartNumberingAfterBreak="0">
+  <w:abstractNum w:abstractNumId="4">
     <w:nsid w:val="105B3819"/>
     <w:multiLevelType w:val="hybridMultilevel"/>
     <w:tmpl w:val="89087F7C"/>
@@ -6778,7 +7261,7 @@
       </w:rPr>
     </w:lvl>
   </w:abstractNum>
-  <w:abstractNum w:abstractNumId="5" w15:restartNumberingAfterBreak="0">
+  <w:abstractNum w:abstractNumId="5">
     <w:nsid w:val="11743BD4"/>
     <w:multiLevelType w:val="hybridMultilevel"/>
     <w:tmpl w:val="ED72AE24"/>
@@ -6891,7 +7374,7 @@
       </w:rPr>
     </w:lvl>
   </w:abstractNum>
-  <w:abstractNum w:abstractNumId="6" w15:restartNumberingAfterBreak="0">
+  <w:abstractNum w:abstractNumId="6">
     <w:nsid w:val="120625E3"/>
     <w:multiLevelType w:val="hybridMultilevel"/>
     <w:tmpl w:val="3EA4A656"/>
@@ -7004,7 +7487,7 @@
       </w:rPr>
     </w:lvl>
   </w:abstractNum>
-  <w:abstractNum w:abstractNumId="7" w15:restartNumberingAfterBreak="0">
+  <w:abstractNum w:abstractNumId="7">
     <w:nsid w:val="147F0F2E"/>
     <w:multiLevelType w:val="hybridMultilevel"/>
     <w:tmpl w:val="295E518E"/>
@@ -7117,7 +7600,7 @@
       </w:rPr>
     </w:lvl>
   </w:abstractNum>
-  <w:abstractNum w:abstractNumId="8" w15:restartNumberingAfterBreak="0">
+  <w:abstractNum w:abstractNumId="8">
     <w:nsid w:val="14A5227C"/>
     <w:multiLevelType w:val="hybridMultilevel"/>
     <w:tmpl w:val="645A7182"/>
@@ -7230,7 +7713,7 @@
       </w:rPr>
     </w:lvl>
   </w:abstractNum>
-  <w:abstractNum w:abstractNumId="9" w15:restartNumberingAfterBreak="0">
+  <w:abstractNum w:abstractNumId="9">
     <w:nsid w:val="17CD5770"/>
     <w:multiLevelType w:val="hybridMultilevel"/>
     <w:tmpl w:val="34309CA2"/>
@@ -7343,7 +7826,7 @@
       </w:rPr>
     </w:lvl>
   </w:abstractNum>
-  <w:abstractNum w:abstractNumId="10" w15:restartNumberingAfterBreak="0">
+  <w:abstractNum w:abstractNumId="10">
     <w:nsid w:val="19395774"/>
     <w:multiLevelType w:val="hybridMultilevel"/>
     <w:tmpl w:val="AAEA3E6A"/>
@@ -7456,7 +7939,7 @@
       </w:rPr>
     </w:lvl>
   </w:abstractNum>
-  <w:abstractNum w:abstractNumId="11" w15:restartNumberingAfterBreak="0">
+  <w:abstractNum w:abstractNumId="11">
     <w:nsid w:val="19517CDF"/>
     <w:multiLevelType w:val="hybridMultilevel"/>
     <w:tmpl w:val="9C7CA99E"/>
@@ -7569,7 +8052,7 @@
       </w:rPr>
     </w:lvl>
   </w:abstractNum>
-  <w:abstractNum w:abstractNumId="12" w15:restartNumberingAfterBreak="0">
+  <w:abstractNum w:abstractNumId="12">
     <w:nsid w:val="1A2D5AAF"/>
     <w:multiLevelType w:val="hybridMultilevel"/>
     <w:tmpl w:val="B8E49070"/>
@@ -7682,7 +8165,7 @@
       </w:rPr>
     </w:lvl>
   </w:abstractNum>
-  <w:abstractNum w:abstractNumId="13" w15:restartNumberingAfterBreak="0">
+  <w:abstractNum w:abstractNumId="13">
     <w:nsid w:val="1C896E9B"/>
     <w:multiLevelType w:val="hybridMultilevel"/>
     <w:tmpl w:val="FF1A2EFE"/>
@@ -7795,7 +8278,7 @@
       </w:rPr>
     </w:lvl>
   </w:abstractNum>
-  <w:abstractNum w:abstractNumId="14" w15:restartNumberingAfterBreak="0">
+  <w:abstractNum w:abstractNumId="14">
     <w:nsid w:val="1D102D58"/>
     <w:multiLevelType w:val="hybridMultilevel"/>
     <w:tmpl w:val="9820AA8E"/>
@@ -7908,7 +8391,7 @@
       </w:rPr>
     </w:lvl>
   </w:abstractNum>
-  <w:abstractNum w:abstractNumId="15" w15:restartNumberingAfterBreak="0">
+  <w:abstractNum w:abstractNumId="15">
     <w:nsid w:val="1F470D3E"/>
     <w:multiLevelType w:val="hybridMultilevel"/>
     <w:tmpl w:val="916C5E4A"/>
@@ -8021,7 +8504,7 @@
       </w:rPr>
     </w:lvl>
   </w:abstractNum>
-  <w:abstractNum w:abstractNumId="16" w15:restartNumberingAfterBreak="0">
+  <w:abstractNum w:abstractNumId="16">
     <w:nsid w:val="22217A57"/>
     <w:multiLevelType w:val="hybridMultilevel"/>
     <w:tmpl w:val="0172F598"/>
@@ -8134,7 +8617,7 @@
       </w:rPr>
     </w:lvl>
   </w:abstractNum>
-  <w:abstractNum w:abstractNumId="17" w15:restartNumberingAfterBreak="0">
+  <w:abstractNum w:abstractNumId="17">
     <w:nsid w:val="23802185"/>
     <w:multiLevelType w:val="hybridMultilevel"/>
     <w:tmpl w:val="53D2179E"/>
@@ -8247,7 +8730,7 @@
       </w:rPr>
     </w:lvl>
   </w:abstractNum>
-  <w:abstractNum w:abstractNumId="18" w15:restartNumberingAfterBreak="0">
+  <w:abstractNum w:abstractNumId="18">
     <w:nsid w:val="2ADE3078"/>
     <w:multiLevelType w:val="hybridMultilevel"/>
     <w:tmpl w:val="52F03ED8"/>
@@ -8360,7 +8843,7 @@
       </w:rPr>
     </w:lvl>
   </w:abstractNum>
-  <w:abstractNum w:abstractNumId="19" w15:restartNumberingAfterBreak="0">
+  <w:abstractNum w:abstractNumId="19">
     <w:nsid w:val="307E7B65"/>
     <w:multiLevelType w:val="hybridMultilevel"/>
     <w:tmpl w:val="3D8EE212"/>
@@ -8473,7 +8956,7 @@
       </w:rPr>
     </w:lvl>
   </w:abstractNum>
-  <w:abstractNum w:abstractNumId="20" w15:restartNumberingAfterBreak="0">
+  <w:abstractNum w:abstractNumId="20">
     <w:nsid w:val="36A64094"/>
     <w:multiLevelType w:val="hybridMultilevel"/>
     <w:tmpl w:val="8312B6A4"/>
@@ -8586,7 +9069,7 @@
       </w:rPr>
     </w:lvl>
   </w:abstractNum>
-  <w:abstractNum w:abstractNumId="21" w15:restartNumberingAfterBreak="0">
+  <w:abstractNum w:abstractNumId="21">
     <w:nsid w:val="37B83C4A"/>
     <w:multiLevelType w:val="hybridMultilevel"/>
     <w:tmpl w:val="34527912"/>
@@ -8699,7 +9182,7 @@
       </w:rPr>
     </w:lvl>
   </w:abstractNum>
-  <w:abstractNum w:abstractNumId="22" w15:restartNumberingAfterBreak="0">
+  <w:abstractNum w:abstractNumId="22">
     <w:nsid w:val="39604A53"/>
     <w:multiLevelType w:val="hybridMultilevel"/>
     <w:tmpl w:val="50064970"/>
@@ -8812,7 +9295,7 @@
       </w:rPr>
     </w:lvl>
   </w:abstractNum>
-  <w:abstractNum w:abstractNumId="23" w15:restartNumberingAfterBreak="0">
+  <w:abstractNum w:abstractNumId="23">
     <w:nsid w:val="39D73A43"/>
     <w:multiLevelType w:val="hybridMultilevel"/>
     <w:tmpl w:val="921A53AE"/>
@@ -8925,7 +9408,7 @@
       </w:rPr>
     </w:lvl>
   </w:abstractNum>
-  <w:abstractNum w:abstractNumId="24" w15:restartNumberingAfterBreak="0">
+  <w:abstractNum w:abstractNumId="24">
     <w:nsid w:val="447B715B"/>
     <w:multiLevelType w:val="hybridMultilevel"/>
     <w:tmpl w:val="1CF0709E"/>
@@ -9038,7 +9521,7 @@
       </w:rPr>
     </w:lvl>
   </w:abstractNum>
-  <w:abstractNum w:abstractNumId="25" w15:restartNumberingAfterBreak="0">
+  <w:abstractNum w:abstractNumId="25">
     <w:nsid w:val="44A230A5"/>
     <w:multiLevelType w:val="hybridMultilevel"/>
     <w:tmpl w:val="4A1EB024"/>
@@ -9151,7 +9634,7 @@
       </w:rPr>
     </w:lvl>
   </w:abstractNum>
-  <w:abstractNum w:abstractNumId="26" w15:restartNumberingAfterBreak="0">
+  <w:abstractNum w:abstractNumId="26">
     <w:nsid w:val="44EB1FA1"/>
     <w:multiLevelType w:val="hybridMultilevel"/>
     <w:tmpl w:val="55BA150A"/>
@@ -9264,7 +9747,7 @@
       </w:rPr>
     </w:lvl>
   </w:abstractNum>
-  <w:abstractNum w:abstractNumId="27" w15:restartNumberingAfterBreak="0">
+  <w:abstractNum w:abstractNumId="27">
     <w:nsid w:val="4B3F64E6"/>
     <w:multiLevelType w:val="hybridMultilevel"/>
     <w:tmpl w:val="2A9E3716"/>
@@ -9377,7 +9860,7 @@
       </w:rPr>
     </w:lvl>
   </w:abstractNum>
-  <w:abstractNum w:abstractNumId="28" w15:restartNumberingAfterBreak="0">
+  <w:abstractNum w:abstractNumId="28">
     <w:nsid w:val="4E640DF9"/>
     <w:multiLevelType w:val="hybridMultilevel"/>
     <w:tmpl w:val="8334D91C"/>
@@ -9490,7 +9973,7 @@
       </w:rPr>
     </w:lvl>
   </w:abstractNum>
-  <w:abstractNum w:abstractNumId="29" w15:restartNumberingAfterBreak="0">
+  <w:abstractNum w:abstractNumId="29">
     <w:nsid w:val="50B731C4"/>
     <w:multiLevelType w:val="hybridMultilevel"/>
     <w:tmpl w:val="2FF07A94"/>
@@ -9603,7 +10086,7 @@
       </w:rPr>
     </w:lvl>
   </w:abstractNum>
-  <w:abstractNum w:abstractNumId="30" w15:restartNumberingAfterBreak="0">
+  <w:abstractNum w:abstractNumId="30">
     <w:nsid w:val="50F807DE"/>
     <w:multiLevelType w:val="hybridMultilevel"/>
     <w:tmpl w:val="1384FB64"/>
@@ -9716,7 +10199,7 @@
       </w:rPr>
     </w:lvl>
   </w:abstractNum>
-  <w:abstractNum w:abstractNumId="31" w15:restartNumberingAfterBreak="0">
+  <w:abstractNum w:abstractNumId="31">
     <w:nsid w:val="5175444C"/>
     <w:multiLevelType w:val="hybridMultilevel"/>
     <w:tmpl w:val="15FA896A"/>
@@ -9829,7 +10312,7 @@
       </w:rPr>
     </w:lvl>
   </w:abstractNum>
-  <w:abstractNum w:abstractNumId="32" w15:restartNumberingAfterBreak="0">
+  <w:abstractNum w:abstractNumId="32">
     <w:nsid w:val="53313EBD"/>
     <w:multiLevelType w:val="hybridMultilevel"/>
     <w:tmpl w:val="19C27CC6"/>
@@ -9942,7 +10425,7 @@
       </w:rPr>
     </w:lvl>
   </w:abstractNum>
-  <w:abstractNum w:abstractNumId="33" w15:restartNumberingAfterBreak="0">
+  <w:abstractNum w:abstractNumId="33">
     <w:nsid w:val="56971527"/>
     <w:multiLevelType w:val="hybridMultilevel"/>
     <w:tmpl w:val="6396FB32"/>
@@ -10055,7 +10538,7 @@
       </w:rPr>
     </w:lvl>
   </w:abstractNum>
-  <w:abstractNum w:abstractNumId="34" w15:restartNumberingAfterBreak="0">
+  <w:abstractNum w:abstractNumId="34">
     <w:nsid w:val="5C12658E"/>
     <w:multiLevelType w:val="hybridMultilevel"/>
     <w:tmpl w:val="3E7C7670"/>
@@ -10168,7 +10651,7 @@
       </w:rPr>
     </w:lvl>
   </w:abstractNum>
-  <w:abstractNum w:abstractNumId="35" w15:restartNumberingAfterBreak="0">
+  <w:abstractNum w:abstractNumId="35">
     <w:nsid w:val="5DAF600E"/>
     <w:multiLevelType w:val="hybridMultilevel"/>
     <w:tmpl w:val="8F2402F8"/>
@@ -10281,7 +10764,7 @@
       </w:rPr>
     </w:lvl>
   </w:abstractNum>
-  <w:abstractNum w:abstractNumId="36" w15:restartNumberingAfterBreak="0">
+  <w:abstractNum w:abstractNumId="36">
     <w:nsid w:val="649F7CF0"/>
     <w:multiLevelType w:val="hybridMultilevel"/>
     <w:tmpl w:val="82520EF8"/>
@@ -10394,7 +10877,7 @@
       </w:rPr>
     </w:lvl>
   </w:abstractNum>
-  <w:abstractNum w:abstractNumId="37" w15:restartNumberingAfterBreak="0">
+  <w:abstractNum w:abstractNumId="37">
     <w:nsid w:val="65374E97"/>
     <w:multiLevelType w:val="hybridMultilevel"/>
     <w:tmpl w:val="AAA8597C"/>
@@ -10507,7 +10990,7 @@
       </w:rPr>
     </w:lvl>
   </w:abstractNum>
-  <w:abstractNum w:abstractNumId="38" w15:restartNumberingAfterBreak="0">
+  <w:abstractNum w:abstractNumId="38">
     <w:nsid w:val="67CA094D"/>
     <w:multiLevelType w:val="hybridMultilevel"/>
     <w:tmpl w:val="FDA8BE46"/>
@@ -10620,7 +11103,7 @@
       </w:rPr>
     </w:lvl>
   </w:abstractNum>
-  <w:abstractNum w:abstractNumId="39" w15:restartNumberingAfterBreak="0">
+  <w:abstractNum w:abstractNumId="39">
     <w:nsid w:val="6A312B7B"/>
     <w:multiLevelType w:val="hybridMultilevel"/>
     <w:tmpl w:val="965E0A02"/>
@@ -10733,7 +11216,7 @@
       </w:rPr>
     </w:lvl>
   </w:abstractNum>
-  <w:abstractNum w:abstractNumId="40" w15:restartNumberingAfterBreak="0">
+  <w:abstractNum w:abstractNumId="40">
     <w:nsid w:val="6DFA672A"/>
     <w:multiLevelType w:val="hybridMultilevel"/>
     <w:tmpl w:val="1F86CC58"/>
@@ -10846,7 +11329,7 @@
       </w:rPr>
     </w:lvl>
   </w:abstractNum>
-  <w:abstractNum w:abstractNumId="41" w15:restartNumberingAfterBreak="0">
+  <w:abstractNum w:abstractNumId="41">
     <w:nsid w:val="6FF9780C"/>
     <w:multiLevelType w:val="hybridMultilevel"/>
     <w:tmpl w:val="49688C46"/>
@@ -10959,7 +11442,7 @@
       </w:rPr>
     </w:lvl>
   </w:abstractNum>
-  <w:abstractNum w:abstractNumId="42" w15:restartNumberingAfterBreak="0">
+  <w:abstractNum w:abstractNumId="42">
     <w:nsid w:val="739F5CB8"/>
     <w:multiLevelType w:val="hybridMultilevel"/>
     <w:tmpl w:val="9E524042"/>
@@ -11072,7 +11555,7 @@
       </w:rPr>
     </w:lvl>
   </w:abstractNum>
-  <w:abstractNum w:abstractNumId="43" w15:restartNumberingAfterBreak="0">
+  <w:abstractNum w:abstractNumId="43">
     <w:nsid w:val="79A15E1B"/>
     <w:multiLevelType w:val="hybridMultilevel"/>
     <w:tmpl w:val="DAE408D6"/>
@@ -11185,7 +11668,7 @@
       </w:rPr>
     </w:lvl>
   </w:abstractNum>
-  <w:abstractNum w:abstractNumId="44" w15:restartNumberingAfterBreak="0">
+  <w:abstractNum w:abstractNumId="44">
     <w:nsid w:val="7E560EFF"/>
     <w:multiLevelType w:val="hybridMultilevel"/>
     <w:tmpl w:val="FF1A2F2A"/>
@@ -11298,7 +11781,7 @@
       </w:rPr>
     </w:lvl>
   </w:abstractNum>
-  <w:abstractNum w:abstractNumId="45" w15:restartNumberingAfterBreak="0">
+  <w:abstractNum w:abstractNumId="45">
     <w:nsid w:val="7FE36C6B"/>
     <w:multiLevelType w:val="hybridMultilevel"/>
     <w:tmpl w:val="1F185284"/>
@@ -11554,7 +12037,7 @@
 </file>
 
 <file path=word/styles.xml><?xml version="1.0" encoding="utf-8"?>
-<w:styles xmlns:mc="http://schemas.openxmlformats.org/markup-compatibility/2006" xmlns:r="http://schemas.openxmlformats.org/officeDocument/2006/relationships" xmlns:w="http://schemas.openxmlformats.org/wordprocessingml/2006/main" xmlns:w14="http://schemas.microsoft.com/office/word/2010/wordml" xmlns:w15="http://schemas.microsoft.com/office/word/2012/wordml" xmlns:w16se="http://schemas.microsoft.com/office/word/2015/wordml/symex" mc:Ignorable="w14 w15 w16se">
+<w:styles xmlns:r="http://schemas.openxmlformats.org/officeDocument/2006/relationships" xmlns:w="http://schemas.openxmlformats.org/wordprocessingml/2006/main">
   <w:docDefaults>
     <w:rPrDefault>
       <w:rPr>
@@ -11570,381 +12053,144 @@
       </w:pPr>
     </w:pPrDefault>
   </w:docDefaults>
-  <w:latentStyles w:defLockedState="0" w:defUIPriority="99" w:defSemiHidden="0" w:defUnhideWhenUsed="0" w:defQFormat="0" w:count="374">
-    <w:lsdException w:name="Normal" w:uiPriority="0" w:qFormat="1"/>
-    <w:lsdException w:name="heading 1" w:uiPriority="9" w:qFormat="1"/>
-    <w:lsdException w:name="heading 2" w:semiHidden="1" w:uiPriority="9" w:unhideWhenUsed="1" w:qFormat="1"/>
-    <w:lsdException w:name="heading 3" w:semiHidden="1" w:uiPriority="9" w:unhideWhenUsed="1" w:qFormat="1"/>
-    <w:lsdException w:name="heading 4" w:semiHidden="1" w:uiPriority="9" w:unhideWhenUsed="1" w:qFormat="1"/>
-    <w:lsdException w:name="heading 5" w:semiHidden="1" w:uiPriority="9" w:unhideWhenUsed="1" w:qFormat="1"/>
-    <w:lsdException w:name="heading 6" w:semiHidden="1" w:uiPriority="9" w:unhideWhenUsed="1" w:qFormat="1"/>
-    <w:lsdException w:name="heading 7" w:semiHidden="1" w:uiPriority="9" w:unhideWhenUsed="1" w:qFormat="1"/>
-    <w:lsdException w:name="heading 8" w:semiHidden="1" w:uiPriority="9" w:unhideWhenUsed="1" w:qFormat="1"/>
-    <w:lsdException w:name="heading 9" w:semiHidden="1" w:uiPriority="9" w:unhideWhenUsed="1" w:qFormat="1"/>
-    <w:lsdException w:name="index 1" w:semiHidden="1" w:unhideWhenUsed="1"/>
-    <w:lsdException w:name="index 2" w:semiHidden="1" w:unhideWhenUsed="1"/>
-    <w:lsdException w:name="index 3" w:semiHidden="1" w:unhideWhenUsed="1"/>
-    <w:lsdException w:name="index 4" w:semiHidden="1" w:unhideWhenUsed="1"/>
-    <w:lsdException w:name="index 5" w:semiHidden="1" w:unhideWhenUsed="1"/>
-    <w:lsdException w:name="index 6" w:semiHidden="1" w:unhideWhenUsed="1"/>
-    <w:lsdException w:name="index 7" w:semiHidden="1" w:unhideWhenUsed="1"/>
-    <w:lsdException w:name="index 8" w:semiHidden="1" w:unhideWhenUsed="1"/>
-    <w:lsdException w:name="index 9" w:semiHidden="1" w:unhideWhenUsed="1"/>
-    <w:lsdException w:name="toc 1" w:semiHidden="1" w:uiPriority="39" w:unhideWhenUsed="1"/>
-    <w:lsdException w:name="toc 2" w:semiHidden="1" w:uiPriority="39" w:unhideWhenUsed="1"/>
-    <w:lsdException w:name="toc 3" w:semiHidden="1" w:uiPriority="39" w:unhideWhenUsed="1"/>
-    <w:lsdException w:name="toc 4" w:semiHidden="1" w:uiPriority="39" w:unhideWhenUsed="1"/>
-    <w:lsdException w:name="toc 5" w:semiHidden="1" w:uiPriority="39" w:unhideWhenUsed="1"/>
-    <w:lsdException w:name="toc 6" w:semiHidden="1" w:uiPriority="39" w:unhideWhenUsed="1"/>
-    <w:lsdException w:name="toc 7" w:semiHidden="1" w:uiPriority="39" w:unhideWhenUsed="1"/>
-    <w:lsdException w:name="toc 8" w:semiHidden="1" w:uiPriority="39" w:unhideWhenUsed="1"/>
-    <w:lsdException w:name="toc 9" w:semiHidden="1" w:uiPriority="39" w:unhideWhenUsed="1"/>
-    <w:lsdException w:name="Normal Indent" w:semiHidden="1" w:unhideWhenUsed="1"/>
-    <w:lsdException w:name="footnote text" w:semiHidden="1" w:unhideWhenUsed="1"/>
-    <w:lsdException w:name="annotation text" w:semiHidden="1" w:unhideWhenUsed="1"/>
-    <w:lsdException w:name="header" w:semiHidden="1" w:unhideWhenUsed="1"/>
-    <w:lsdException w:name="footer" w:semiHidden="1" w:unhideWhenUsed="1"/>
-    <w:lsdException w:name="index heading" w:semiHidden="1" w:unhideWhenUsed="1"/>
-    <w:lsdException w:name="caption" w:semiHidden="1" w:uiPriority="35" w:unhideWhenUsed="1" w:qFormat="1"/>
-    <w:lsdException w:name="table of figures" w:semiHidden="1" w:unhideWhenUsed="1"/>
-    <w:lsdException w:name="envelope address" w:semiHidden="1" w:unhideWhenUsed="1"/>
-    <w:lsdException w:name="envelope return" w:semiHidden="1" w:unhideWhenUsed="1"/>
-    <w:lsdException w:name="footnote reference" w:semiHidden="1" w:unhideWhenUsed="1"/>
-    <w:lsdException w:name="annotation reference" w:semiHidden="1" w:unhideWhenUsed="1"/>
-    <w:lsdException w:name="line number" w:semiHidden="1" w:unhideWhenUsed="1"/>
-    <w:lsdException w:name="page number" w:semiHidden="1" w:unhideWhenUsed="1"/>
-    <w:lsdException w:name="endnote reference" w:semiHidden="1" w:unhideWhenUsed="1"/>
-    <w:lsdException w:name="endnote text" w:semiHidden="1" w:unhideWhenUsed="1"/>
-    <w:lsdException w:name="table of authorities" w:semiHidden="1" w:unhideWhenUsed="1"/>
-    <w:lsdException w:name="macro" w:semiHidden="1" w:unhideWhenUsed="1"/>
-    <w:lsdException w:name="toa heading" w:semiHidden="1" w:unhideWhenUsed="1"/>
-    <w:lsdException w:name="List" w:semiHidden="1" w:unhideWhenUsed="1"/>
-    <w:lsdException w:name="List Bullet" w:semiHidden="1" w:unhideWhenUsed="1"/>
-    <w:lsdException w:name="List Number" w:semiHidden="1" w:unhideWhenUsed="1"/>
-    <w:lsdException w:name="List 2" w:semiHidden="1" w:unhideWhenUsed="1"/>
-    <w:lsdException w:name="List 3" w:semiHidden="1" w:unhideWhenUsed="1"/>
-    <w:lsdException w:name="List 4" w:semiHidden="1" w:unhideWhenUsed="1"/>
-    <w:lsdException w:name="List 5" w:semiHidden="1" w:unhideWhenUsed="1"/>
-    <w:lsdException w:name="List Bullet 2" w:semiHidden="1" w:unhideWhenUsed="1"/>
-    <w:lsdException w:name="List Bullet 3" w:semiHidden="1" w:unhideWhenUsed="1"/>
-    <w:lsdException w:name="List Bullet 4" w:semiHidden="1" w:unhideWhenUsed="1"/>
-    <w:lsdException w:name="List Bullet 5" w:semiHidden="1" w:unhideWhenUsed="1"/>
-    <w:lsdException w:name="List Number 2" w:semiHidden="1" w:unhideWhenUsed="1"/>
-    <w:lsdException w:name="List Number 3" w:semiHidden="1" w:unhideWhenUsed="1"/>
-    <w:lsdException w:name="List Number 4" w:semiHidden="1" w:unhideWhenUsed="1"/>
-    <w:lsdException w:name="List Number 5" w:semiHidden="1" w:unhideWhenUsed="1"/>
-    <w:lsdException w:name="Title" w:uiPriority="10" w:qFormat="1"/>
-    <w:lsdException w:name="Closing" w:semiHidden="1" w:unhideWhenUsed="1"/>
-    <w:lsdException w:name="Signature" w:semiHidden="1" w:unhideWhenUsed="1"/>
-    <w:lsdException w:name="Default Paragraph Font" w:semiHidden="1" w:uiPriority="1" w:unhideWhenUsed="1"/>
-    <w:lsdException w:name="Body Text" w:semiHidden="1" w:unhideWhenUsed="1"/>
-    <w:lsdException w:name="Body Text Indent" w:semiHidden="1" w:unhideWhenUsed="1"/>
-    <w:lsdException w:name="List Continue" w:semiHidden="1" w:unhideWhenUsed="1"/>
-    <w:lsdException w:name="List Continue 2" w:semiHidden="1" w:unhideWhenUsed="1"/>
-    <w:lsdException w:name="List Continue 3" w:semiHidden="1" w:unhideWhenUsed="1"/>
-    <w:lsdException w:name="List Continue 4" w:semiHidden="1" w:unhideWhenUsed="1"/>
-    <w:lsdException w:name="List Continue 5" w:semiHidden="1" w:unhideWhenUsed="1"/>
-    <w:lsdException w:name="Message Header" w:semiHidden="1" w:unhideWhenUsed="1"/>
-    <w:lsdException w:name="Subtitle" w:uiPriority="11" w:qFormat="1"/>
-    <w:lsdException w:name="Salutation" w:semiHidden="1" w:unhideWhenUsed="1"/>
-    <w:lsdException w:name="Date" w:semiHidden="1" w:unhideWhenUsed="1"/>
-    <w:lsdException w:name="Body Text First Indent" w:semiHidden="1" w:unhideWhenUsed="1"/>
-    <w:lsdException w:name="Body Text First Indent 2" w:semiHidden="1" w:unhideWhenUsed="1"/>
-    <w:lsdException w:name="Note Heading" w:semiHidden="1" w:unhideWhenUsed="1"/>
-    <w:lsdException w:name="Body Text 2" w:semiHidden="1" w:unhideWhenUsed="1"/>
-    <w:lsdException w:name="Body Text 3" w:semiHidden="1" w:unhideWhenUsed="1"/>
-    <w:lsdException w:name="Body Text Indent 2" w:semiHidden="1" w:unhideWhenUsed="1"/>
-    <w:lsdException w:name="Body Text Indent 3" w:semiHidden="1" w:unhideWhenUsed="1"/>
-    <w:lsdException w:name="Block Text" w:semiHidden="1" w:unhideWhenUsed="1"/>
-    <w:lsdException w:name="Hyperlink" w:semiHidden="1" w:unhideWhenUsed="1"/>
-    <w:lsdException w:name="FollowedHyperlink" w:semiHidden="1" w:unhideWhenUsed="1"/>
-    <w:lsdException w:name="Strong" w:uiPriority="22" w:qFormat="1"/>
-    <w:lsdException w:name="Emphasis" w:uiPriority="20" w:qFormat="1"/>
-    <w:lsdException w:name="Document Map" w:semiHidden="1" w:unhideWhenUsed="1"/>
-    <w:lsdException w:name="Plain Text" w:semiHidden="1" w:unhideWhenUsed="1"/>
-    <w:lsdException w:name="E-mail Signature" w:semiHidden="1" w:unhideWhenUsed="1"/>
-    <w:lsdException w:name="HTML Top of Form" w:semiHidden="1" w:unhideWhenUsed="1"/>
-    <w:lsdException w:name="HTML Bottom of Form" w:semiHidden="1" w:unhideWhenUsed="1"/>
-    <w:lsdException w:name="Normal (Web)" w:semiHidden="1" w:unhideWhenUsed="1"/>
-    <w:lsdException w:name="HTML Acronym" w:semiHidden="1" w:unhideWhenUsed="1"/>
-    <w:lsdException w:name="HTML Address" w:semiHidden="1" w:unhideWhenUsed="1"/>
-    <w:lsdException w:name="HTML Cite" w:semiHidden="1" w:unhideWhenUsed="1"/>
-    <w:lsdException w:name="HTML Code" w:semiHidden="1" w:unhideWhenUsed="1"/>
-    <w:lsdException w:name="HTML Definition" w:semiHidden="1" w:unhideWhenUsed="1"/>
-    <w:lsdException w:name="HTML Keyboard" w:semiHidden="1" w:unhideWhenUsed="1"/>
-    <w:lsdException w:name="HTML Preformatted" w:semiHidden="1" w:unhideWhenUsed="1"/>
-    <w:lsdException w:name="HTML Sample" w:semiHidden="1" w:unhideWhenUsed="1"/>
-    <w:lsdException w:name="HTML Typewriter" w:semiHidden="1" w:unhideWhenUsed="1"/>
-    <w:lsdException w:name="HTML Variable" w:semiHidden="1" w:unhideWhenUsed="1"/>
-    <w:lsdException w:name="Normal Table" w:semiHidden="1" w:unhideWhenUsed="1"/>
-    <w:lsdException w:name="annotation subject" w:semiHidden="1" w:unhideWhenUsed="1"/>
-    <w:lsdException w:name="No List" w:semiHidden="1" w:unhideWhenUsed="1"/>
-    <w:lsdException w:name="Outline List 1" w:semiHidden="1" w:unhideWhenUsed="1"/>
-    <w:lsdException w:name="Outline List 2" w:semiHidden="1" w:unhideWhenUsed="1"/>
-    <w:lsdException w:name="Outline List 3" w:semiHidden="1" w:unhideWhenUsed="1"/>
-    <w:lsdException w:name="Table Simple 1" w:semiHidden="1" w:unhideWhenUsed="1"/>
-    <w:lsdException w:name="Table Simple 2" w:semiHidden="1" w:unhideWhenUsed="1"/>
-    <w:lsdException w:name="Table Simple 3" w:semiHidden="1" w:unhideWhenUsed="1"/>
-    <w:lsdException w:name="Table Classic 1" w:semiHidden="1" w:unhideWhenUsed="1"/>
-    <w:lsdException w:name="Table Classic 2" w:semiHidden="1" w:unhideWhenUsed="1"/>
-    <w:lsdException w:name="Table Classic 3" w:semiHidden="1" w:unhideWhenUsed="1"/>
-    <w:lsdException w:name="Table Classic 4" w:semiHidden="1" w:unhideWhenUsed="1"/>
-    <w:lsdException w:name="Table Colorful 1" w:semiHidden="1" w:unhideWhenUsed="1"/>
-    <w:lsdException w:name="Table Colorful 2" w:semiHidden="1" w:unhideWhenUsed="1"/>
-    <w:lsdException w:name="Table Colorful 3" w:semiHidden="1" w:unhideWhenUsed="1"/>
-    <w:lsdException w:name="Table Columns 1" w:semiHidden="1" w:unhideWhenUsed="1"/>
-    <w:lsdException w:name="Table Columns 2" w:semiHidden="1" w:unhideWhenUsed="1"/>
-    <w:lsdException w:name="Table Columns 3" w:semiHidden="1" w:unhideWhenUsed="1"/>
-    <w:lsdException w:name="Table Columns 4" w:semiHidden="1" w:unhideWhenUsed="1"/>
-    <w:lsdException w:name="Table Columns 5" w:semiHidden="1" w:unhideWhenUsed="1"/>
-    <w:lsdException w:name="Table Grid 1" w:semiHidden="1" w:unhideWhenUsed="1"/>
-    <w:lsdException w:name="Table Grid 2" w:semiHidden="1" w:unhideWhenUsed="1"/>
-    <w:lsdException w:name="Table Grid 3" w:semiHidden="1" w:unhideWhenUsed="1"/>
-    <w:lsdException w:name="Table Grid 4" w:semiHidden="1" w:unhideWhenUsed="1"/>
-    <w:lsdException w:name="Table Grid 5" w:semiHidden="1" w:unhideWhenUsed="1"/>
-    <w:lsdException w:name="Table Grid 6" w:semiHidden="1" w:unhideWhenUsed="1"/>
-    <w:lsdException w:name="Table Grid 7" w:semiHidden="1" w:unhideWhenUsed="1"/>
-    <w:lsdException w:name="Table Grid 8" w:semiHidden="1" w:unhideWhenUsed="1"/>
-    <w:lsdException w:name="Table List 1" w:semiHidden="1" w:unhideWhenUsed="1"/>
-    <w:lsdException w:name="Table List 2" w:semiHidden="1" w:unhideWhenUsed="1"/>
-    <w:lsdException w:name="Table List 3" w:semiHidden="1" w:unhideWhenUsed="1"/>
-    <w:lsdException w:name="Table List 4" w:semiHidden="1" w:unhideWhenUsed="1"/>
-    <w:lsdException w:name="Table List 5" w:semiHidden="1" w:unhideWhenUsed="1"/>
-    <w:lsdException w:name="Table List 6" w:semiHidden="1" w:unhideWhenUsed="1"/>
-    <w:lsdException w:name="Table List 7" w:semiHidden="1" w:unhideWhenUsed="1"/>
-    <w:lsdException w:name="Table List 8" w:semiHidden="1" w:unhideWhenUsed="1"/>
-    <w:lsdException w:name="Table 3D effects 1" w:semiHidden="1" w:unhideWhenUsed="1"/>
-    <w:lsdException w:name="Table 3D effects 2" w:semiHidden="1" w:unhideWhenUsed="1"/>
-    <w:lsdException w:name="Table 3D effects 3" w:semiHidden="1" w:unhideWhenUsed="1"/>
-    <w:lsdException w:name="Table Contemporary" w:semiHidden="1" w:unhideWhenUsed="1"/>
-    <w:lsdException w:name="Table Elegant" w:semiHidden="1" w:unhideWhenUsed="1"/>
-    <w:lsdException w:name="Table Professional" w:semiHidden="1" w:unhideWhenUsed="1"/>
-    <w:lsdException w:name="Table Subtle 1" w:semiHidden="1" w:unhideWhenUsed="1"/>
-    <w:lsdException w:name="Table Subtle 2" w:semiHidden="1" w:unhideWhenUsed="1"/>
-    <w:lsdException w:name="Table Web 1" w:semiHidden="1" w:unhideWhenUsed="1"/>
-    <w:lsdException w:name="Table Web 2" w:semiHidden="1" w:unhideWhenUsed="1"/>
-    <w:lsdException w:name="Table Web 3" w:semiHidden="1" w:unhideWhenUsed="1"/>
-    <w:lsdException w:name="Balloon Text" w:semiHidden="1" w:unhideWhenUsed="1"/>
-    <w:lsdException w:name="Table Grid" w:semiHidden="1" w:uiPriority="39" w:unhideWhenUsed="1"/>
-    <w:lsdException w:name="Table Theme" w:semiHidden="1" w:unhideWhenUsed="1"/>
-    <w:lsdException w:name="Placeholder Text" w:semiHidden="1"/>
-    <w:lsdException w:name="No Spacing" w:uiPriority="1" w:qFormat="1"/>
-    <w:lsdException w:name="Light Shading" w:uiPriority="60"/>
-    <w:lsdException w:name="Light List" w:uiPriority="61"/>
-    <w:lsdException w:name="Light Grid" w:uiPriority="62"/>
-    <w:lsdException w:name="Medium Shading 1" w:uiPriority="63"/>
-    <w:lsdException w:name="Medium Shading 2" w:uiPriority="64"/>
-    <w:lsdException w:name="Medium List 1" w:uiPriority="65"/>
-    <w:lsdException w:name="Medium List 2" w:uiPriority="66"/>
-    <w:lsdException w:name="Medium Grid 1" w:uiPriority="67"/>
-    <w:lsdException w:name="Medium Grid 2" w:uiPriority="68"/>
-    <w:lsdException w:name="Medium Grid 3" w:uiPriority="69"/>
-    <w:lsdException w:name="Dark List" w:uiPriority="70"/>
-    <w:lsdException w:name="Colorful Shading" w:uiPriority="71"/>
-    <w:lsdException w:name="Colorful List" w:uiPriority="72"/>
-    <w:lsdException w:name="Colorful Grid" w:uiPriority="73"/>
-    <w:lsdException w:name="Light Shading Accent 1" w:uiPriority="60"/>
-    <w:lsdException w:name="Light List Accent 1" w:uiPriority="61"/>
-    <w:lsdException w:name="Light Grid Accent 1" w:uiPriority="62"/>
-    <w:lsdException w:name="Medium Shading 1 Accent 1" w:uiPriority="63"/>
-    <w:lsdException w:name="Medium Shading 2 Accent 1" w:uiPriority="64"/>
-    <w:lsdException w:name="Medium List 1 Accent 1" w:uiPriority="65"/>
-    <w:lsdException w:name="Revision" w:semiHidden="1"/>
-    <w:lsdException w:name="List Paragraph" w:uiPriority="34" w:qFormat="1"/>
-    <w:lsdException w:name="Quote" w:uiPriority="29" w:qFormat="1"/>
-    <w:lsdException w:name="Intense Quote" w:uiPriority="30" w:qFormat="1"/>
-    <w:lsdException w:name="Medium List 2 Accent 1" w:uiPriority="66"/>
-    <w:lsdException w:name="Medium Grid 1 Accent 1" w:uiPriority="67"/>
-    <w:lsdException w:name="Medium Grid 2 Accent 1" w:uiPriority="68"/>
-    <w:lsdException w:name="Medium Grid 3 Accent 1" w:uiPriority="69"/>
-    <w:lsdException w:name="Dark List Accent 1" w:uiPriority="70"/>
-    <w:lsdException w:name="Colorful Shading Accent 1" w:uiPriority="71"/>
-    <w:lsdException w:name="Colorful List Accent 1" w:uiPriority="72"/>
-    <w:lsdException w:name="Colorful Grid Accent 1" w:uiPriority="73"/>
-    <w:lsdException w:name="Light Shading Accent 2" w:uiPriority="60"/>
-    <w:lsdException w:name="Light List Accent 2" w:uiPriority="61"/>
-    <w:lsdException w:name="Light Grid Accent 2" w:uiPriority="62"/>
-    <w:lsdException w:name="Medium Shading 1 Accent 2" w:uiPriority="63"/>
-    <w:lsdException w:name="Medium Shading 2 Accent 2" w:uiPriority="64"/>
-    <w:lsdException w:name="Medium List 1 Accent 2" w:uiPriority="65"/>
-    <w:lsdException w:name="Medium List 2 Accent 2" w:uiPriority="66"/>
-    <w:lsdException w:name="Medium Grid 1 Accent 2" w:uiPriority="67"/>
-    <w:lsdException w:name="Medium Grid 2 Accent 2" w:uiPriority="68"/>
-    <w:lsdException w:name="Medium Grid 3 Accent 2" w:uiPriority="69"/>
-    <w:lsdException w:name="Dark List Accent 2" w:uiPriority="70"/>
-    <w:lsdException w:name="Colorful Shading Accent 2" w:uiPriority="71"/>
-    <w:lsdException w:name="Colorful List Accent 2" w:uiPriority="72"/>
-    <w:lsdException w:name="Colorful Grid Accent 2" w:uiPriority="73"/>
-    <w:lsdException w:name="Light Shading Accent 3" w:uiPriority="60"/>
-    <w:lsdException w:name="Light List Accent 3" w:uiPriority="61"/>
-    <w:lsdException w:name="Light Grid Accent 3" w:uiPriority="62"/>
-    <w:lsdException w:name="Medium Shading 1 Accent 3" w:uiPriority="63"/>
-    <w:lsdException w:name="Medium Shading 2 Accent 3" w:uiPriority="64"/>
-    <w:lsdException w:name="Medium List 1 Accent 3" w:uiPriority="65"/>
-    <w:lsdException w:name="Medium List 2 Accent 3" w:uiPriority="66"/>
-    <w:lsdException w:name="Medium Grid 1 Accent 3" w:uiPriority="67"/>
-    <w:lsdException w:name="Medium Grid 2 Accent 3" w:uiPriority="68"/>
-    <w:lsdException w:name="Medium Grid 3 Accent 3" w:uiPriority="69"/>
-    <w:lsdException w:name="Dark List Accent 3" w:uiPriority="70"/>
-    <w:lsdException w:name="Colorful Shading Accent 3" w:uiPriority="71"/>
-    <w:lsdException w:name="Colorful List Accent 3" w:uiPriority="72"/>
-    <w:lsdException w:name="Colorful Grid Accent 3" w:uiPriority="73"/>
-    <w:lsdException w:name="Light Shading Accent 4" w:uiPriority="60"/>
-    <w:lsdException w:name="Light List Accent 4" w:uiPriority="61"/>
-    <w:lsdException w:name="Light Grid Accent 4" w:uiPriority="62"/>
-    <w:lsdException w:name="Medium Shading 1 Accent 4" w:uiPriority="63"/>
-    <w:lsdException w:name="Medium Shading 2 Accent 4" w:uiPriority="64"/>
-    <w:lsdException w:name="Medium List 1 Accent 4" w:uiPriority="65"/>
-    <w:lsdException w:name="Medium List 2 Accent 4" w:uiPriority="66"/>
-    <w:lsdException w:name="Medium Grid 1 Accent 4" w:uiPriority="67"/>
-    <w:lsdException w:name="Medium Grid 2 Accent 4" w:uiPriority="68"/>
-    <w:lsdException w:name="Medium Grid 3 Accent 4" w:uiPriority="69"/>
-    <w:lsdException w:name="Dark List Accent 4" w:uiPriority="70"/>
-    <w:lsdException w:name="Colorful Shading Accent 4" w:uiPriority="71"/>
-    <w:lsdException w:name="Colorful List Accent 4" w:uiPriority="72"/>
-    <w:lsdException w:name="Colorful Grid Accent 4" w:uiPriority="73"/>
-    <w:lsdException w:name="Light Shading Accent 5" w:uiPriority="60"/>
-    <w:lsdException w:name="Light List Accent 5" w:uiPriority="61"/>
-    <w:lsdException w:name="Light Grid Accent 5" w:uiPriority="62"/>
-    <w:lsdException w:name="Medium Shading 1 Accent 5" w:uiPriority="63"/>
-    <w:lsdException w:name="Medium Shading 2 Accent 5" w:uiPriority="64"/>
-    <w:lsdException w:name="Medium List 1 Accent 5" w:uiPriority="65"/>
-    <w:lsdException w:name="Medium List 2 Accent 5" w:uiPriority="66"/>
-    <w:lsdException w:name="Medium Grid 1 Accent 5" w:uiPriority="67"/>
-    <w:lsdException w:name="Medium Grid 2 Accent 5" w:uiPriority="68"/>
-    <w:lsdException w:name="Medium Grid 3 Accent 5" w:uiPriority="69"/>
-    <w:lsdException w:name="Dark List Accent 5" w:uiPriority="70"/>
-    <w:lsdException w:name="Colorful Shading Accent 5" w:uiPriority="71"/>
-    <w:lsdException w:name="Colorful List Accent 5" w:uiPriority="72"/>
-    <w:lsdException w:name="Colorful Grid Accent 5" w:uiPriority="73"/>
-    <w:lsdException w:name="Light Shading Accent 6" w:uiPriority="60"/>
-    <w:lsdException w:name="Light List Accent 6" w:uiPriority="61"/>
-    <w:lsdException w:name="Light Grid Accent 6" w:uiPriority="62"/>
-    <w:lsdException w:name="Medium Shading 1 Accent 6" w:uiPriority="63"/>
-    <w:lsdException w:name="Medium Shading 2 Accent 6" w:uiPriority="64"/>
-    <w:lsdException w:name="Medium List 1 Accent 6" w:uiPriority="65"/>
-    <w:lsdException w:name="Medium List 2 Accent 6" w:uiPriority="66"/>
-    <w:lsdException w:name="Medium Grid 1 Accent 6" w:uiPriority="67"/>
-    <w:lsdException w:name="Medium Grid 2 Accent 6" w:uiPriority="68"/>
-    <w:lsdException w:name="Medium Grid 3 Accent 6" w:uiPriority="69"/>
-    <w:lsdException w:name="Dark List Accent 6" w:uiPriority="70"/>
-    <w:lsdException w:name="Colorful Shading Accent 6" w:uiPriority="71"/>
-    <w:lsdException w:name="Colorful List Accent 6" w:uiPriority="72"/>
-    <w:lsdException w:name="Colorful Grid Accent 6" w:uiPriority="73"/>
-    <w:lsdException w:name="Subtle Emphasis" w:uiPriority="19" w:qFormat="1"/>
-    <w:lsdException w:name="Intense Emphasis" w:uiPriority="21" w:qFormat="1"/>
-    <w:lsdException w:name="Subtle Reference" w:uiPriority="31" w:qFormat="1"/>
-    <w:lsdException w:name="Intense Reference" w:uiPriority="32" w:qFormat="1"/>
-    <w:lsdException w:name="Book Title" w:uiPriority="33" w:qFormat="1"/>
-    <w:lsdException w:name="Bibliography" w:semiHidden="1" w:uiPriority="37" w:unhideWhenUsed="1"/>
-    <w:lsdException w:name="TOC Heading" w:semiHidden="1" w:uiPriority="39" w:unhideWhenUsed="1" w:qFormat="1"/>
-    <w:lsdException w:name="Plain Table 1" w:uiPriority="41"/>
-    <w:lsdException w:name="Plain Table 2" w:uiPriority="42"/>
-    <w:lsdException w:name="Plain Table 3" w:uiPriority="43"/>
-    <w:lsdException w:name="Plain Table 4" w:uiPriority="44"/>
-    <w:lsdException w:name="Plain Table 5" w:uiPriority="45"/>
-    <w:lsdException w:name="Grid Table Light" w:uiPriority="40"/>
-    <w:lsdException w:name="Grid Table 1 Light" w:uiPriority="46"/>
-    <w:lsdException w:name="Grid Table 2" w:uiPriority="47"/>
-    <w:lsdException w:name="Grid Table 3" w:uiPriority="48"/>
-    <w:lsdException w:name="Grid Table 4" w:uiPriority="49"/>
-    <w:lsdException w:name="Grid Table 5 Dark" w:uiPriority="50"/>
-    <w:lsdException w:name="Grid Table 6 Colorful" w:uiPriority="51"/>
-    <w:lsdException w:name="Grid Table 7 Colorful" w:uiPriority="52"/>
-    <w:lsdException w:name="Grid Table 1 Light Accent 1" w:uiPriority="46"/>
-    <w:lsdException w:name="Grid Table 2 Accent 1" w:uiPriority="47"/>
-    <w:lsdException w:name="Grid Table 3 Accent 1" w:uiPriority="48"/>
-    <w:lsdException w:name="Grid Table 4 Accent 1" w:uiPriority="49"/>
-    <w:lsdException w:name="Grid Table 5 Dark Accent 1" w:uiPriority="50"/>
-    <w:lsdException w:name="Grid Table 6 Colorful Accent 1" w:uiPriority="51"/>
-    <w:lsdException w:name="Grid Table 7 Colorful Accent 1" w:uiPriority="52"/>
-    <w:lsdException w:name="Grid Table 1 Light Accent 2" w:uiPriority="46"/>
-    <w:lsdException w:name="Grid Table 2 Accent 2" w:uiPriority="47"/>
-    <w:lsdException w:name="Grid Table 3 Accent 2" w:uiPriority="48"/>
-    <w:lsdException w:name="Grid Table 4 Accent 2" w:uiPriority="49"/>
-    <w:lsdException w:name="Grid Table 5 Dark Accent 2" w:uiPriority="50"/>
-    <w:lsdException w:name="Grid Table 6 Colorful Accent 2" w:uiPriority="51"/>
-    <w:lsdException w:name="Grid Table 7 Colorful Accent 2" w:uiPriority="52"/>
-    <w:lsdException w:name="Grid Table 1 Light Accent 3" w:uiPriority="46"/>
-    <w:lsdException w:name="Grid Table 2 Accent 3" w:uiPriority="47"/>
-    <w:lsdException w:name="Grid Table 3 Accent 3" w:uiPriority="48"/>
-    <w:lsdException w:name="Grid Table 4 Accent 3" w:uiPriority="49"/>
-    <w:lsdException w:name="Grid Table 5 Dark Accent 3" w:uiPriority="50"/>
-    <w:lsdException w:name="Grid Table 6 Colorful Accent 3" w:uiPriority="51"/>
-    <w:lsdException w:name="Grid Table 7 Colorful Accent 3" w:uiPriority="52"/>
-    <w:lsdException w:name="Grid Table 1 Light Accent 4" w:uiPriority="46"/>
-    <w:lsdException w:name="Grid Table 2 Accent 4" w:uiPriority="47"/>
-    <w:lsdException w:name="Grid Table 3 Accent 4" w:uiPriority="48"/>
-    <w:lsdException w:name="Grid Table 4 Accent 4" w:uiPriority="49"/>
-    <w:lsdException w:name="Grid Table 5 Dark Accent 4" w:uiPriority="50"/>
-    <w:lsdException w:name="Grid Table 6 Colorful Accent 4" w:uiPriority="51"/>
-    <w:lsdException w:name="Grid Table 7 Colorful Accent 4" w:uiPriority="52"/>
-    <w:lsdException w:name="Grid Table 1 Light Accent 5" w:uiPriority="46"/>
-    <w:lsdException w:name="Grid Table 2 Accent 5" w:uiPriority="47"/>
-    <w:lsdException w:name="Grid Table 3 Accent 5" w:uiPriority="48"/>
-    <w:lsdException w:name="Grid Table 4 Accent 5" w:uiPriority="49"/>
-    <w:lsdException w:name="Grid Table 5 Dark Accent 5" w:uiPriority="50"/>
-    <w:lsdException w:name="Grid Table 6 Colorful Accent 5" w:uiPriority="51"/>
-    <w:lsdException w:name="Grid Table 7 Colorful Accent 5" w:uiPriority="52"/>
-    <w:lsdException w:name="Grid Table 1 Light Accent 6" w:uiPriority="46"/>
-    <w:lsdException w:name="Grid Table 2 Accent 6" w:uiPriority="47"/>
-    <w:lsdException w:name="Grid Table 3 Accent 6" w:uiPriority="48"/>
-    <w:lsdException w:name="Grid Table 4 Accent 6" w:uiPriority="49"/>
-    <w:lsdException w:name="Grid Table 5 Dark Accent 6" w:uiPriority="50"/>
-    <w:lsdException w:name="Grid Table 6 Colorful Accent 6" w:uiPriority="51"/>
-    <w:lsdException w:name="Grid Table 7 Colorful Accent 6" w:uiPriority="52"/>
-    <w:lsdException w:name="List Table 1 Light" w:uiPriority="46"/>
-    <w:lsdException w:name="List Table 2" w:uiPriority="47"/>
-    <w:lsdException w:name="List Table 3" w:uiPriority="48"/>
-    <w:lsdException w:name="List Table 4" w:uiPriority="49"/>
-    <w:lsdException w:name="List Table 5 Dark" w:uiPriority="50"/>
-    <w:lsdException w:name="List Table 6 Colorful" w:uiPriority="51"/>
-    <w:lsdException w:name="List Table 7 Colorful" w:uiPriority="52"/>
-    <w:lsdException w:name="List Table 1 Light Accent 1" w:uiPriority="46"/>
-    <w:lsdException w:name="List Table 2 Accent 1" w:uiPriority="47"/>
-    <w:lsdException w:name="List Table 3 Accent 1" w:uiPriority="48"/>
-    <w:lsdException w:name="List Table 4 Accent 1" w:uiPriority="49"/>
-    <w:lsdException w:name="List Table 5 Dark Accent 1" w:uiPriority="50"/>
-    <w:lsdException w:name="List Table 6 Colorful Accent 1" w:uiPriority="51"/>
-    <w:lsdException w:name="List Table 7 Colorful Accent 1" w:uiPriority="52"/>
-    <w:lsdException w:name="List Table 1 Light Accent 2" w:uiPriority="46"/>
-    <w:lsdException w:name="List Table 2 Accent 2" w:uiPriority="47"/>
-    <w:lsdException w:name="List Table 3 Accent 2" w:uiPriority="48"/>
-    <w:lsdException w:name="List Table 4 Accent 2" w:uiPriority="49"/>
-    <w:lsdException w:name="List Table 5 Dark Accent 2" w:uiPriority="50"/>
-    <w:lsdException w:name="List Table 6 Colorful Accent 2" w:uiPriority="51"/>
-    <w:lsdException w:name="List Table 7 Colorful Accent 2" w:uiPriority="52"/>
-    <w:lsdException w:name="List Table 1 Light Accent 3" w:uiPriority="46"/>
-    <w:lsdException w:name="List Table 2 Accent 3" w:uiPriority="47"/>
-    <w:lsdException w:name="List Table 3 Accent 3" w:uiPriority="48"/>
-    <w:lsdException w:name="List Table 4 Accent 3" w:uiPriority="49"/>
-    <w:lsdException w:name="List Table 5 Dark Accent 3" w:uiPriority="50"/>
-    <w:lsdException w:name="List Table 6 Colorful Accent 3" w:uiPriority="51"/>
-    <w:lsdException w:name="List Table 7 Colorful Accent 3" w:uiPriority="52"/>
-    <w:lsdException w:name="List Table 1 Light Accent 4" w:uiPriority="46"/>
-    <w:lsdException w:name="List Table 2 Accent 4" w:uiPriority="47"/>
-    <w:lsdException w:name="List Table 3 Accent 4" w:uiPriority="48"/>
-    <w:lsdException w:name="List Table 4 Accent 4" w:uiPriority="49"/>
-    <w:lsdException w:name="List Table 5 Dark Accent 4" w:uiPriority="50"/>
-    <w:lsdException w:name="List Table 6 Colorful Accent 4" w:uiPriority="51"/>
-    <w:lsdException w:name="List Table 7 Colorful Accent 4" w:uiPriority="52"/>
-    <w:lsdException w:name="List Table 1 Light Accent 5" w:uiPriority="46"/>
-    <w:lsdException w:name="List Table 2 Accent 5" w:uiPriority="47"/>
-    <w:lsdException w:name="List Table 3 Accent 5" w:uiPriority="48"/>
-    <w:lsdException w:name="List Table 4 Accent 5" w:uiPriority="49"/>
-    <w:lsdException w:name="List Table 5 Dark Accent 5" w:uiPriority="50"/>
-    <w:lsdException w:name="List Table 6 Colorful Accent 5" w:uiPriority="51"/>
-    <w:lsdException w:name="List Table 7 Colorful Accent 5" w:uiPriority="52"/>
-    <w:lsdException w:name="List Table 1 Light Accent 6" w:uiPriority="46"/>
-    <w:lsdException w:name="List Table 2 Accent 6" w:uiPriority="47"/>
-    <w:lsdException w:name="List Table 3 Accent 6" w:uiPriority="48"/>
-    <w:lsdException w:name="List Table 4 Accent 6" w:uiPriority="49"/>
-    <w:lsdException w:name="List Table 5 Dark Accent 6" w:uiPriority="50"/>
-    <w:lsdException w:name="List Table 6 Colorful Accent 6" w:uiPriority="51"/>
-    <w:lsdException w:name="List Table 7 Colorful Accent 6" w:uiPriority="52"/>
-    <w:lsdException w:name="Mention" w:semiHidden="1" w:unhideWhenUsed="1"/>
-    <w:lsdException w:name="Smart Hyperlink" w:semiHidden="1" w:unhideWhenUsed="1"/>
-    <w:lsdException w:name="Hashtag" w:semiHidden="1" w:unhideWhenUsed="1"/>
+  <w:latentStyles w:defLockedState="0" w:defUIPriority="99" w:defSemiHidden="1" w:defUnhideWhenUsed="1" w:defQFormat="0" w:count="267">
+    <w:lsdException w:name="Normal" w:semiHidden="0" w:uiPriority="0" w:unhideWhenUsed="0" w:qFormat="1"/>
+    <w:lsdException w:name="heading 1" w:semiHidden="0" w:uiPriority="9" w:unhideWhenUsed="0" w:qFormat="1"/>
+    <w:lsdException w:name="heading 2" w:uiPriority="9" w:qFormat="1"/>
+    <w:lsdException w:name="heading 3" w:uiPriority="9" w:qFormat="1"/>
+    <w:lsdException w:name="heading 4" w:uiPriority="9" w:qFormat="1"/>
+    <w:lsdException w:name="heading 5" w:uiPriority="9" w:qFormat="1"/>
+    <w:lsdException w:name="heading 6" w:uiPriority="9" w:qFormat="1"/>
+    <w:lsdException w:name="heading 7" w:uiPriority="9" w:qFormat="1"/>
+    <w:lsdException w:name="heading 8" w:uiPriority="9" w:qFormat="1"/>
+    <w:lsdException w:name="heading 9" w:uiPriority="9" w:qFormat="1"/>
+    <w:lsdException w:name="toc 1" w:uiPriority="39"/>
+    <w:lsdException w:name="toc 2" w:uiPriority="39"/>
+    <w:lsdException w:name="toc 3" w:uiPriority="39"/>
+    <w:lsdException w:name="toc 4" w:uiPriority="39"/>
+    <w:lsdException w:name="toc 5" w:uiPriority="39"/>
+    <w:lsdException w:name="toc 6" w:uiPriority="39"/>
+    <w:lsdException w:name="toc 7" w:uiPriority="39"/>
+    <w:lsdException w:name="toc 8" w:uiPriority="39"/>
+    <w:lsdException w:name="toc 9" w:uiPriority="39"/>
+    <w:lsdException w:name="caption" w:uiPriority="35" w:qFormat="1"/>
+    <w:lsdException w:name="Title" w:semiHidden="0" w:uiPriority="10" w:unhideWhenUsed="0" w:qFormat="1"/>
+    <w:lsdException w:name="Default Paragraph Font" w:uiPriority="1"/>
+    <w:lsdException w:name="Subtitle" w:semiHidden="0" w:uiPriority="11" w:unhideWhenUsed="0" w:qFormat="1"/>
+    <w:lsdException w:name="Strong" w:semiHidden="0" w:uiPriority="22" w:unhideWhenUsed="0" w:qFormat="1"/>
+    <w:lsdException w:name="Emphasis" w:semiHidden="0" w:uiPriority="20" w:unhideWhenUsed="0" w:qFormat="1"/>
+    <w:lsdException w:name="Table Grid" w:uiPriority="39"/>
+    <w:lsdException w:name="Placeholder Text" w:unhideWhenUsed="0"/>
+    <w:lsdException w:name="No Spacing" w:semiHidden="0" w:uiPriority="1" w:unhideWhenUsed="0" w:qFormat="1"/>
+    <w:lsdException w:name="Light Shading" w:semiHidden="0" w:uiPriority="60" w:unhideWhenUsed="0"/>
+    <w:lsdException w:name="Light List" w:semiHidden="0" w:uiPriority="61" w:unhideWhenUsed="0"/>
+    <w:lsdException w:name="Light Grid" w:semiHidden="0" w:uiPriority="62" w:unhideWhenUsed="0"/>
+    <w:lsdException w:name="Medium Shading 1" w:semiHidden="0" w:uiPriority="63" w:unhideWhenUsed="0"/>
+    <w:lsdException w:name="Medium Shading 2" w:semiHidden="0" w:uiPriority="64" w:unhideWhenUsed="0"/>
+    <w:lsdException w:name="Medium List 1" w:semiHidden="0" w:uiPriority="65" w:unhideWhenUsed="0"/>
+    <w:lsdException w:name="Medium List 2" w:semiHidden="0" w:uiPriority="66" w:unhideWhenUsed="0"/>
+    <w:lsdException w:name="Medium Grid 1" w:semiHidden="0" w:uiPriority="67" w:unhideWhenUsed="0"/>
+    <w:lsdException w:name="Medium Grid 2" w:semiHidden="0" w:uiPriority="68" w:unhideWhenUsed="0"/>
+    <w:lsdException w:name="Medium Grid 3" w:semiHidden="0" w:uiPriority="69" w:unhideWhenUsed="0"/>
+    <w:lsdException w:name="Dark List" w:semiHidden="0" w:uiPriority="70" w:unhideWhenUsed="0"/>
+    <w:lsdException w:name="Colorful Shading" w:semiHidden="0" w:uiPriority="71" w:unhideWhenUsed="0"/>
+    <w:lsdException w:name="Colorful List" w:semiHidden="0" w:uiPriority="72" w:unhideWhenUsed="0"/>
+    <w:lsdException w:name="Colorful Grid" w:semiHidden="0" w:uiPriority="73" w:unhideWhenUsed="0"/>
+    <w:lsdException w:name="Light Shading Accent 1" w:semiHidden="0" w:uiPriority="60" w:unhideWhenUsed="0"/>
+    <w:lsdException w:name="Light List Accent 1" w:semiHidden="0" w:uiPriority="61" w:unhideWhenUsed="0"/>
+    <w:lsdException w:name="Light Grid Accent 1" w:semiHidden="0" w:uiPriority="62" w:unhideWhenUsed="0"/>
+    <w:lsdException w:name="Medium Shading 1 Accent 1" w:semiHidden="0" w:uiPriority="63" w:unhideWhenUsed="0"/>
+    <w:lsdException w:name="Medium Shading 2 Accent 1" w:semiHidden="0" w:uiPriority="64" w:unhideWhenUsed="0"/>
+    <w:lsdException w:name="Medium List 1 Accent 1" w:semiHidden="0" w:uiPriority="65" w:unhideWhenUsed="0"/>
+    <w:lsdException w:name="Revision" w:unhideWhenUsed="0"/>
+    <w:lsdException w:name="List Paragraph" w:semiHidden="0" w:uiPriority="34" w:unhideWhenUsed="0" w:qFormat="1"/>
+    <w:lsdException w:name="Quote" w:semiHidden="0" w:uiPriority="29" w:unhideWhenUsed="0" w:qFormat="1"/>
+    <w:lsdException w:name="Intense Quote" w:semiHidden="0" w:uiPriority="30" w:unhideWhenUsed="0" w:qFormat="1"/>
+    <w:lsdException w:name="Medium List 2 Accent 1" w:semiHidden="0" w:uiPriority="66" w:unhideWhenUsed="0"/>
+    <w:lsdException w:name="Medium Grid 1 Accent 1" w:semiHidden="0" w:uiPriority="67" w:unhideWhenUsed="0"/>
+    <w:lsdException w:name="Medium Grid 2 Accent 1" w:semiHidden="0" w:uiPriority="68" w:unhideWhenUsed="0"/>
+    <w:lsdException w:name="Medium Grid 3 Accent 1" w:semiHidden="0" w:uiPriority="69" w:unhideWhenUsed="0"/>
+    <w:lsdException w:name="Dark List Accent 1" w:semiHidden="0" w:uiPriority="70" w:unhideWhenUsed="0"/>
+    <w:lsdException w:name="Colorful Shading Accent 1" w:semiHidden="0" w:uiPriority="71" w:unhideWhenUsed="0"/>
+    <w:lsdException w:name="Colorful List Accent 1" w:semiHidden="0" w:uiPriority="72" w:unhideWhenUsed="0"/>
+    <w:lsdException w:name="Colorful Grid Accent 1" w:semiHidden="0" w:uiPriority="73" w:unhideWhenUsed="0"/>
+    <w:lsdException w:name="Light Shading Accent 2" w:semiHidden="0" w:uiPriority="60" w:unhideWhenUsed="0"/>
+    <w:lsdException w:name="Light List Accent 2" w:semiHidden="0" w:uiPriority="61" w:unhideWhenUsed="0"/>
+    <w:lsdException w:name="Light Grid Accent 2" w:semiHidden="0" w:uiPriority="62" w:unhideWhenUsed="0"/>
+    <w:lsdException w:name="Medium Shading 1 Accent 2" w:semiHidden="0" w:uiPriority="63" w:unhideWhenUsed="0"/>
+    <w:lsdException w:name="Medium Shading 2 Accent 2" w:semiHidden="0" w:uiPriority="64" w:unhideWhenUsed="0"/>
+    <w:lsdException w:name="Medium List 1 Accent 2" w:semiHidden="0" w:uiPriority="65" w:unhideWhenUsed="0"/>
+    <w:lsdException w:name="Medium List 2 Accent 2" w:semiHidden="0" w:uiPriority="66" w:unhideWhenUsed="0"/>
+    <w:lsdException w:name="Medium Grid 1 Accent 2" w:semiHidden="0" w:uiPriority="67" w:unhideWhenUsed="0"/>
+    <w:lsdException w:name="Medium Grid 2 Accent 2" w:semiHidden="0" w:uiPriority="68" w:unhideWhenUsed="0"/>
+    <w:lsdException w:name="Medium Grid 3 Accent 2" w:semiHidden="0" w:uiPriority="69" w:unhideWhenUsed="0"/>
+    <w:lsdException w:name="Dark List Accent 2" w:semiHidden="0" w:uiPriority="70" w:unhideWhenUsed="0"/>
+    <w:lsdException w:name="Colorful Shading Accent 2" w:semiHidden="0" w:uiPriority="71" w:unhideWhenUsed="0"/>
+    <w:lsdException w:name="Colorful List Accent 2" w:semiHidden="0" w:uiPriority="72" w:unhideWhenUsed="0"/>
+    <w:lsdException w:name="Colorful Grid Accent 2" w:semiHidden="0" w:uiPriority="73" w:unhideWhenUsed="0"/>
+    <w:lsdException w:name="Light Shading Accent 3" w:semiHidden="0" w:uiPriority="60" w:unhideWhenUsed="0"/>
+    <w:lsdException w:name="Light List Accent 3" w:semiHidden="0" w:uiPriority="61" w:unhideWhenUsed="0"/>
+    <w:lsdException w:name="Light Grid Accent 3" w:semiHidden="0" w:uiPriority="62" w:unhideWhenUsed="0"/>
+    <w:lsdException w:name="Medium Shading 1 Accent 3" w:semiHidden="0" w:uiPriority="63" w:unhideWhenUsed="0"/>
+    <w:lsdException w:name="Medium Shading 2 Accent 3" w:semiHidden="0" w:uiPriority="64" w:unhideWhenUsed="0"/>
+    <w:lsdException w:name="Medium List 1 Accent 3" w:semiHidden="0" w:uiPriority="65" w:unhideWhenUsed="0"/>
+    <w:lsdException w:name="Medium List 2 Accent 3" w:semiHidden="0" w:uiPriority="66" w:unhideWhenUsed="0"/>
+    <w:lsdException w:name="Medium Grid 1 Accent 3" w:semiHidden="0" w:uiPriority="67" w:unhideWhenUsed="0"/>
+    <w:lsdException w:name="Medium Grid 2 Accent 3" w:semiHidden="0" w:uiPriority="68" w:unhideWhenUsed="0"/>
+    <w:lsdException w:name="Medium Grid 3 Accent 3" w:semiHidden="0" w:uiPriority="69" w:unhideWhenUsed="0"/>
+    <w:lsdException w:name="Dark List Accent 3" w:semiHidden="0" w:uiPriority="70" w:unhideWhenUsed="0"/>
+    <w:lsdException w:name="Colorful Shading Accent 3" w:semiHidden="0" w:uiPriority="71" w:unhideWhenUsed="0"/>
+    <w:lsdException w:name="Colorful List Accent 3" w:semiHidden="0" w:uiPriority="72" w:unhideWhenUsed="0"/>
+    <w:lsdException w:name="Colorful Grid Accent 3" w:semiHidden="0" w:uiPriority="73" w:unhideWhenUsed="0"/>
+    <w:lsdException w:name="Light Shading Accent 4" w:semiHidden="0" w:uiPriority="60" w:unhideWhenUsed="0"/>
+    <w:lsdException w:name="Light List Accent 4" w:semiHidden="0" w:uiPriority="61" w:unhideWhenUsed="0"/>
+    <w:lsdException w:name="Light Grid Accent 4" w:semiHidden="0" w:uiPriority="62" w:unhideWhenUsed="0"/>
+    <w:lsdException w:name="Medium Shading 1 Accent 4" w:semiHidden="0" w:uiPriority="63" w:unhideWhenUsed="0"/>
+    <w:lsdException w:name="Medium Shading 2 Accent 4" w:semiHidden="0" w:uiPriority="64" w:unhideWhenUsed="0"/>
+    <w:lsdException w:name="Medium List 1 Accent 4" w:semiHidden="0" w:uiPriority="65" w:unhideWhenUsed="0"/>
+    <w:lsdException w:name="Medium List 2 Accent 4" w:semiHidden="0" w:uiPriority="66" w:unhideWhenUsed="0"/>
+    <w:lsdException w:name="Medium Grid 1 Accent 4" w:semiHidden="0" w:uiPriority="67" w:unhideWhenUsed="0"/>
+    <w:lsdException w:name="Medium Grid 2 Accent 4" w:semiHidden="0" w:uiPriority="68" w:unhideWhenUsed="0"/>
+    <w:lsdException w:name="Medium Grid 3 Accent 4" w:semiHidden="0" w:uiPriority="69" w:unhideWhenUsed="0"/>
+    <w:lsdException w:name="Dark List Accent 4" w:semiHidden="0" w:uiPriority="70" w:unhideWhenUsed="0"/>
+    <w:lsdException w:name="Colorful Shading Accent 4" w:semiHidden="0" w:uiPriority="71" w:unhideWhenUsed="0"/>
+    <w:lsdException w:name="Colorful List Accent 4" w:semiHidden="0" w:uiPriority="72" w:unhideWhenUsed="0"/>
+    <w:lsdException w:name="Colorful Grid Accent 4" w:semiHidden="0" w:uiPriority="73" w:unhideWhenUsed="0"/>
+    <w:lsdException w:name="Light Shading Accent 5" w:semiHidden="0" w:uiPriority="60" w:unhideWhenUsed="0"/>
+    <w:lsdException w:name="Light List Accent 5" w:semiHidden="0" w:uiPriority="61" w:unhideWhenUsed="0"/>
+    <w:lsdException w:name="Light Grid Accent 5" w:semiHidden="0" w:uiPriority="62" w:unhideWhenUsed="0"/>
+    <w:lsdException w:name="Medium Shading 1 Accent 5" w:semiHidden="0" w:uiPriority="63" w:unhideWhenUsed="0"/>
+    <w:lsdException w:name="Medium Shading 2 Accent 5" w:semiHidden="0" w:uiPriority="64" w:unhideWhenUsed="0"/>
+    <w:lsdException w:name="Medium List 1 Accent 5" w:semiHidden="0" w:uiPriority="65" w:unhideWhenUsed="0"/>
+    <w:lsdException w:name="Medium List 2 Accent 5" w:semiHidden="0" w:uiPriority="66" w:unhideWhenUsed="0"/>
+    <w:lsdException w:name="Medium Grid 1 Accent 5" w:semiHidden="0" w:uiPriority="67" w:unhideWhenUsed="0"/>
+    <w:lsdException w:name="Medium Grid 2 Accent 5" w:semiHidden="0" w:uiPriority="68" w:unhideWhenUsed="0"/>
+    <w:lsdException w:name="Medium Grid 3 Accent 5" w:semiHidden="0" w:uiPriority="69" w:unhideWhenUsed="0"/>
+    <w:lsdException w:name="Dark List Accent 5" w:semiHidden="0" w:uiPriority="70" w:unhideWhenUsed="0"/>
+    <w:lsdException w:name="Colorful Shading Accent 5" w:semiHidden="0" w:uiPriority="71" w:unhideWhenUsed="0"/>
+    <w:lsdException w:name="Colorful List Accent 5" w:semiHidden="0" w:uiPriority="72" w:unhideWhenUsed="0"/>
+    <w:lsdException w:name="Colorful Grid Accent 5" w:semiHidden="0" w:uiPriority="73" w:unhideWhenUsed="0"/>
+    <w:lsdException w:name="Light Shading Accent 6" w:semiHidden="0" w:uiPriority="60" w:unhideWhenUsed="0"/>
+    <w:lsdException w:name="Light List Accent 6" w:semiHidden="0" w:uiPriority="61" w:unhideWhenUsed="0"/>
+    <w:lsdException w:name="Light Grid Accent 6" w:semiHidden="0" w:uiPriority="62" w:unhideWhenUsed="0"/>
+    <w:lsdException w:name="Medium Shading 1 Accent 6" w:semiHidden="0" w:uiPriority="63" w:unhideWhenUsed="0"/>
+    <w:lsdException w:name="Medium Shading 2 Accent 6" w:semiHidden="0" w:uiPriority="64" w:unhideWhenUsed="0"/>
+    <w:lsdException w:name="Medium List 1 Accent 6" w:semiHidden="0" w:uiPriority="65" w:unhideWhenUsed="0"/>
+    <w:lsdException w:name="Medium List 2 Accent 6" w:semiHidden="0" w:uiPriority="66" w:unhideWhenUsed="0"/>
+    <w:lsdException w:name="Medium Grid 1 Accent 6" w:semiHidden="0" w:uiPriority="67" w:unhideWhenUsed="0"/>
+    <w:lsdException w:name="Medium Grid 2 Accent 6" w:semiHidden="0" w:uiPriority="68" w:unhideWhenUsed="0"/>
+    <w:lsdException w:name="Medium Grid 3 Accent 6" w:semiHidden="0" w:uiPriority="69" w:unhideWhenUsed="0"/>
+    <w:lsdException w:name="Dark List Accent 6" w:semiHidden="0" w:uiPriority="70" w:unhideWhenUsed="0"/>
+    <w:lsdException w:name="Colorful Shading Accent 6" w:semiHidden="0" w:uiPriority="71" w:unhideWhenUsed="0"/>
+    <w:lsdException w:name="Colorful List Accent 6" w:semiHidden="0" w:uiPriority="72" w:unhideWhenUsed="0"/>
+    <w:lsdException w:name="Colorful Grid Accent 6" w:semiHidden="0" w:uiPriority="73" w:unhideWhenUsed="0"/>
+    <w:lsdException w:name="Subtle Emphasis" w:semiHidden="0" w:uiPriority="19" w:unhideWhenUsed="0" w:qFormat="1"/>
+    <w:lsdException w:name="Intense Emphasis" w:semiHidden="0" w:uiPriority="21" w:unhideWhenUsed="0" w:qFormat="1"/>
+    <w:lsdException w:name="Subtle Reference" w:semiHidden="0" w:uiPriority="31" w:unhideWhenUsed="0" w:qFormat="1"/>
+    <w:lsdException w:name="Intense Reference" w:semiHidden="0" w:uiPriority="32" w:unhideWhenUsed="0" w:qFormat="1"/>
+    <w:lsdException w:name="Book Title" w:semiHidden="0" w:uiPriority="33" w:unhideWhenUsed="0" w:qFormat="1"/>
+    <w:lsdException w:name="Bibliography" w:uiPriority="37"/>
+    <w:lsdException w:name="TOC Heading" w:uiPriority="39" w:qFormat="1"/>
   </w:latentStyles>
   <w:style w:type="paragraph" w:default="1" w:styleId="Normal">
     <w:name w:val="Normal"/>
@@ -11962,6 +12208,7 @@
     <w:uiPriority w:val="99"/>
     <w:semiHidden/>
     <w:unhideWhenUsed/>
+    <w:qFormat/>
     <w:tblPr>
       <w:tblInd w:w="0" w:type="dxa"/>
       <w:tblCellMar>
@@ -12247,7 +12494,7 @@
   <a:extraClrSchemeLst/>
   <a:extLst>
     <a:ext uri="{05A4C25C-085E-4340-85A3-A5531E510DB2}">
-      <thm15:themeFamily xmlns:thm15="http://schemas.microsoft.com/office/thememl/2012/main" name="Office Theme" id="{62F939B6-93AF-4DB8-9C6B-D6C7DFDC589F}" vid="{4A3C46E8-61CC-4603-A589-7422A47A8E4A}"/>
+      <thm15:themeFamily xmlns:thm15="http://schemas.microsoft.com/office/thememl/2012/main" xmlns="" name="Office Theme" id="{62F939B6-93AF-4DB8-9C6B-D6C7DFDC589F}" vid="{4A3C46E8-61CC-4603-A589-7422A47A8E4A}"/>
     </a:ext>
   </a:extLst>
 </a:theme>

</xml_diff>

<commit_message>
Added some notes on the HTTP Status Codes - Client and Server Status Codes
</commit_message>
<xml_diff>
--- a/notes.docx
+++ b/notes.docx
@@ -1,6 +1,6 @@
 
 <file path=word/document.xml><?xml version="1.0" encoding="utf-8"?>
-<w:document xmlns:wpc="http://schemas.microsoft.com/office/word/2010/wordprocessingCanvas" xmlns:cx="http://schemas.microsoft.com/office/drawing/2014/chartex" xmlns:cx1="http://schemas.microsoft.com/office/drawing/2015/9/8/chartex" xmlns:cx2="http://schemas.microsoft.com/office/drawing/2015/10/21/chartex" xmlns:cx3="http://schemas.microsoft.com/office/drawing/2016/5/9/chartex" xmlns:cx4="http://schemas.microsoft.com/office/drawing/2016/5/10/chartex" xmlns:cx5="http://schemas.microsoft.com/office/drawing/2016/5/11/chartex" xmlns:mc="http://schemas.openxmlformats.org/markup-compatibility/2006" xmlns:o="urn:schemas-microsoft-com:office:office" xmlns:r="http://schemas.openxmlformats.org/officeDocument/2006/relationships" xmlns:m="http://schemas.openxmlformats.org/officeDocument/2006/math" xmlns:v="urn:schemas-microsoft-com:vml" xmlns:wp14="http://schemas.microsoft.com/office/word/2010/wordprocessingDrawing" xmlns:wp="http://schemas.openxmlformats.org/drawingml/2006/wordprocessingDrawing" xmlns:w10="urn:schemas-microsoft-com:office:word" xmlns:w="http://schemas.openxmlformats.org/wordprocessingml/2006/main" xmlns:w14="http://schemas.microsoft.com/office/word/2010/wordml" xmlns:w15="http://schemas.microsoft.com/office/word/2012/wordml" xmlns:w16se="http://schemas.microsoft.com/office/word/2015/wordml/symex" xmlns:wpg="http://schemas.microsoft.com/office/word/2010/wordprocessingGroup" xmlns:wpi="http://schemas.microsoft.com/office/word/2010/wordprocessingInk" xmlns:wne="http://schemas.microsoft.com/office/word/2006/wordml" xmlns:wps="http://schemas.microsoft.com/office/word/2010/wordprocessingShape" mc:Ignorable="w14 w15 w16se wp14">
+<w:document xmlns:wpc="http://schemas.microsoft.com/office/word/2010/wordprocessingCanvas" xmlns:mc="http://schemas.openxmlformats.org/markup-compatibility/2006" xmlns:o="urn:schemas-microsoft-com:office:office" xmlns:r="http://schemas.openxmlformats.org/officeDocument/2006/relationships" xmlns:m="http://schemas.openxmlformats.org/officeDocument/2006/math" xmlns:v="urn:schemas-microsoft-com:vml" xmlns:wp14="http://schemas.microsoft.com/office/word/2010/wordprocessingDrawing" xmlns:wp="http://schemas.openxmlformats.org/drawingml/2006/wordprocessingDrawing" xmlns:w10="urn:schemas-microsoft-com:office:word" xmlns:w="http://schemas.openxmlformats.org/wordprocessingml/2006/main" xmlns:w14="http://schemas.microsoft.com/office/word/2010/wordml" xmlns:wpg="http://schemas.microsoft.com/office/word/2010/wordprocessingGroup" xmlns:wpi="http://schemas.microsoft.com/office/word/2010/wordprocessingInk" xmlns:wne="http://schemas.microsoft.com/office/word/2006/wordml" xmlns:wps="http://schemas.microsoft.com/office/word/2010/wordprocessingShape" mc:Ignorable="w14 wp14">
   <w:body>
     <w:p>
       <w:pPr>
@@ -374,11 +374,19 @@
           <w:rFonts w:ascii="Century Gothic" w:hAnsi="Century Gothic"/>
         </w:rPr>
       </w:pPr>
-      <w:r>
-        <w:rPr>
-          <w:rFonts w:ascii="Century Gothic" w:hAnsi="Century Gothic"/>
-        </w:rPr>
-        <w:t>IoT- Internet of things</w:t>
+      <w:proofErr w:type="spellStart"/>
+      <w:r>
+        <w:rPr>
+          <w:rFonts w:ascii="Century Gothic" w:hAnsi="Century Gothic"/>
+        </w:rPr>
+        <w:t>IoT</w:t>
+      </w:r>
+      <w:proofErr w:type="spellEnd"/>
+      <w:r>
+        <w:rPr>
+          <w:rFonts w:ascii="Century Gothic" w:hAnsi="Century Gothic"/>
+        </w:rPr>
+        <w:t>- Internet of things</w:t>
       </w:r>
     </w:p>
     <w:p>
@@ -2564,6 +2572,7 @@
           <w:rFonts w:ascii="Century Gothic" w:hAnsi="Century Gothic"/>
         </w:rPr>
       </w:pPr>
+      <w:proofErr w:type="spellStart"/>
       <w:r>
         <w:rPr>
           <w:rFonts w:ascii="Century Gothic" w:hAnsi="Century Gothic"/>
@@ -2571,6 +2580,7 @@
         <w:lastRenderedPageBreak/>
         <w:t>Referer</w:t>
       </w:r>
+      <w:proofErr w:type="spellEnd"/>
     </w:p>
     <w:p>
       <w:pPr>
@@ -2820,11 +2830,19 @@
           <w:rFonts w:ascii="Century Gothic" w:hAnsi="Century Gothic"/>
         </w:rPr>
       </w:pPr>
-      <w:r>
-        <w:rPr>
-          <w:rFonts w:ascii="Century Gothic" w:hAnsi="Century Gothic"/>
-        </w:rPr>
-        <w:t xml:space="preserve">ETag </w:t>
+      <w:proofErr w:type="spellStart"/>
+      <w:r>
+        <w:rPr>
+          <w:rFonts w:ascii="Century Gothic" w:hAnsi="Century Gothic"/>
+        </w:rPr>
+        <w:t>ETag</w:t>
+      </w:r>
+      <w:proofErr w:type="spellEnd"/>
+      <w:r>
+        <w:rPr>
+          <w:rFonts w:ascii="Century Gothic" w:hAnsi="Century Gothic"/>
+        </w:rPr>
+        <w:t xml:space="preserve"> </w:t>
       </w:r>
     </w:p>
     <w:p>
@@ -2952,13 +2970,27 @@
         <w:rPr>
           <w:rFonts w:ascii="Century Gothic" w:hAnsi="Century Gothic"/>
         </w:rPr>
-        <w:t>Server – displays what server</w:t>
-      </w:r>
-      <w:r>
-        <w:rPr>
-          <w:rFonts w:ascii="Century Gothic" w:hAnsi="Century Gothic"/>
-        </w:rPr>
-        <w:t xml:space="preserve"> . </w:t>
+        <w:t xml:space="preserve">Server – displays what </w:t>
+      </w:r>
+      <w:proofErr w:type="gramStart"/>
+      <w:r>
+        <w:rPr>
+          <w:rFonts w:ascii="Century Gothic" w:hAnsi="Century Gothic"/>
+        </w:rPr>
+        <w:t>server</w:t>
+      </w:r>
+      <w:r>
+        <w:rPr>
+          <w:rFonts w:ascii="Century Gothic" w:hAnsi="Century Gothic"/>
+        </w:rPr>
+        <w:t xml:space="preserve"> .</w:t>
+      </w:r>
+      <w:proofErr w:type="gramEnd"/>
+      <w:r>
+        <w:rPr>
+          <w:rFonts w:ascii="Century Gothic" w:hAnsi="Century Gothic"/>
+        </w:rPr>
+        <w:t xml:space="preserve"> </w:t>
       </w:r>
     </w:p>
     <w:p>
@@ -2983,7 +3015,21 @@
         <w:rPr>
           <w:rFonts w:ascii="Century Gothic" w:hAnsi="Century Gothic"/>
         </w:rPr>
-        <w:t xml:space="preserve">Example Apache, Amazon s3 , sffe </w:t>
+        <w:t xml:space="preserve">Example Apache, Amazon s3 , </w:t>
+      </w:r>
+      <w:proofErr w:type="spellStart"/>
+      <w:r>
+        <w:rPr>
+          <w:rFonts w:ascii="Century Gothic" w:hAnsi="Century Gothic"/>
+        </w:rPr>
+        <w:t>sffe</w:t>
+      </w:r>
+      <w:proofErr w:type="spellEnd"/>
+      <w:r>
+        <w:rPr>
+          <w:rFonts w:ascii="Century Gothic" w:hAnsi="Century Gothic"/>
+        </w:rPr>
+        <w:t xml:space="preserve"> </w:t>
       </w:r>
     </w:p>
     <w:p>
@@ -4562,7 +4608,21 @@
         <w:rPr>
           <w:rFonts w:ascii="Century Gothic" w:hAnsi="Century Gothic"/>
         </w:rPr>
-        <w:t>–restricts the content-codings that are acceptable in the response.</w:t>
+        <w:t>–restricts the content-</w:t>
+      </w:r>
+      <w:proofErr w:type="spellStart"/>
+      <w:r>
+        <w:rPr>
+          <w:rFonts w:ascii="Century Gothic" w:hAnsi="Century Gothic"/>
+        </w:rPr>
+        <w:t>codings</w:t>
+      </w:r>
+      <w:proofErr w:type="spellEnd"/>
+      <w:r>
+        <w:rPr>
+          <w:rFonts w:ascii="Century Gothic" w:hAnsi="Century Gothic"/>
+        </w:rPr>
+        <w:t xml:space="preserve"> that are acceptable in the response.</w:t>
       </w:r>
     </w:p>
     <w:p>
@@ -4899,10 +4959,16 @@
         <w:rPr>
           <w:rFonts w:ascii="Century Gothic" w:hAnsi="Century Gothic"/>
         </w:rPr>
-        <w:t>-None-Match – requests the server to perform the requested method only if one of the given value in a tag matches the given entity tags represented by the Etag</w:t>
-      </w:r>
-      <w:bookmarkStart w:id="0" w:name="_GoBack"/>
-      <w:bookmarkEnd w:id="0"/>
+        <w:t xml:space="preserve">-None-Match – requests the server to perform the requested method only if one of the given value in a tag matches the given entity tags represented by the </w:t>
+      </w:r>
+      <w:proofErr w:type="spellStart"/>
+      <w:r>
+        <w:rPr>
+          <w:rFonts w:ascii="Century Gothic" w:hAnsi="Century Gothic"/>
+        </w:rPr>
+        <w:t>Etag</w:t>
+      </w:r>
+      <w:proofErr w:type="spellEnd"/>
     </w:p>
     <w:p>
       <w:pPr>
@@ -5113,11 +5179,19 @@
           <w:rFonts w:ascii="Century Gothic" w:hAnsi="Century Gothic"/>
         </w:rPr>
       </w:pPr>
-      <w:r>
-        <w:rPr>
-          <w:rFonts w:ascii="Century Gothic" w:hAnsi="Century Gothic"/>
-        </w:rPr>
-        <w:t xml:space="preserve">Referer – </w:t>
+      <w:proofErr w:type="spellStart"/>
+      <w:r>
+        <w:rPr>
+          <w:rFonts w:ascii="Century Gothic" w:hAnsi="Century Gothic"/>
+        </w:rPr>
+        <w:t>Referer</w:t>
+      </w:r>
+      <w:proofErr w:type="spellEnd"/>
+      <w:r>
+        <w:rPr>
+          <w:rFonts w:ascii="Century Gothic" w:hAnsi="Century Gothic"/>
+        </w:rPr>
+        <w:t xml:space="preserve"> – </w:t>
       </w:r>
       <w:r>
         <w:rPr>
@@ -5275,11 +5349,19 @@
           <w:rFonts w:ascii="Century Gothic" w:hAnsi="Century Gothic"/>
         </w:rPr>
       </w:pPr>
-      <w:r>
-        <w:rPr>
-          <w:rFonts w:ascii="Century Gothic" w:hAnsi="Century Gothic"/>
-        </w:rPr>
-        <w:t xml:space="preserve">ETag (entity tag) </w:t>
+      <w:proofErr w:type="spellStart"/>
+      <w:r>
+        <w:rPr>
+          <w:rFonts w:ascii="Century Gothic" w:hAnsi="Century Gothic"/>
+        </w:rPr>
+        <w:t>ETag</w:t>
+      </w:r>
+      <w:proofErr w:type="spellEnd"/>
+      <w:r>
+        <w:rPr>
+          <w:rFonts w:ascii="Century Gothic" w:hAnsi="Century Gothic"/>
+        </w:rPr>
+        <w:t xml:space="preserve"> (entity tag) </w:t>
       </w:r>
     </w:p>
     <w:p>
@@ -5550,8 +5632,16 @@
         <w:rPr>
           <w:rFonts w:ascii="Century Gothic" w:hAnsi="Century Gothic"/>
         </w:rPr>
-        <w:t>Expires – for controlling cache access; cache-control; (e.g. max-age = ??)</w:t>
-      </w:r>
+        <w:t xml:space="preserve">Expires – for controlling cache access; cache-control; (e.g. max-age </w:t>
+      </w:r>
+      <w:proofErr w:type="gramStart"/>
+      <w:r>
+        <w:rPr>
+          <w:rFonts w:ascii="Century Gothic" w:hAnsi="Century Gothic"/>
+        </w:rPr>
+        <w:t>= ??)</w:t>
+      </w:r>
+      <w:proofErr w:type="gramEnd"/>
     </w:p>
     <w:p>
       <w:pPr>
@@ -6242,7 +6332,31 @@
           <w:rFonts w:ascii="Century Gothic" w:hAnsi="Century Gothic"/>
         </w:rPr>
         <w:lastRenderedPageBreak/>
-        <w:t>405 – Method Not Allowed</w:t>
+        <w:t xml:space="preserve">405 – Method Not </w:t>
+      </w:r>
+      <w:r>
+        <w:rPr>
+          <w:rFonts w:ascii="Century Gothic" w:hAnsi="Century Gothic"/>
+        </w:rPr>
+        <w:t>allowed</w:t>
+      </w:r>
+      <w:r>
+        <w:rPr>
+          <w:rFonts w:ascii="Century Gothic" w:hAnsi="Century Gothic"/>
+        </w:rPr>
+        <w:t>; a</w:t>
+      </w:r>
+      <w:r>
+        <w:rPr>
+          <w:rFonts w:ascii="Century Gothic" w:hAnsi="Century Gothic"/>
+        </w:rPr>
+        <w:t xml:space="preserve"> request was made of a resource using a request method not supported by that resource</w:t>
+      </w:r>
+      <w:r>
+        <w:rPr>
+          <w:rFonts w:ascii="Century Gothic" w:hAnsi="Century Gothic"/>
+        </w:rPr>
+        <w:t>.</w:t>
       </w:r>
     </w:p>
     <w:p>
@@ -6284,7 +6398,19 @@
         <w:rPr>
           <w:rFonts w:ascii="Century Gothic" w:hAnsi="Century Gothic"/>
         </w:rPr>
-        <w:t>407 – Proxy Authentication Required</w:t>
+        <w:t xml:space="preserve">407 – Proxy Authentication </w:t>
+      </w:r>
+      <w:r>
+        <w:rPr>
+          <w:rFonts w:ascii="Century Gothic" w:hAnsi="Century Gothic"/>
+        </w:rPr>
+        <w:t xml:space="preserve">required; </w:t>
+      </w:r>
+      <w:r>
+        <w:rPr>
+          <w:rFonts w:ascii="Century Gothic" w:hAnsi="Century Gothic"/>
+        </w:rPr>
+        <w:t>the client must first authenticate itself with the proxy.</w:t>
       </w:r>
     </w:p>
     <w:p>
@@ -6472,6 +6598,18 @@
         </w:rPr>
         <w:t>415 – Unsupported Media Type</w:t>
       </w:r>
+      <w:r>
+        <w:rPr>
+          <w:rFonts w:ascii="Century Gothic" w:hAnsi="Century Gothic"/>
+        </w:rPr>
+        <w:t xml:space="preserve">; </w:t>
+      </w:r>
+      <w:r>
+        <w:rPr>
+          <w:rFonts w:ascii="Century Gothic" w:hAnsi="Century Gothic"/>
+        </w:rPr>
+        <w:t>the server is refusing to service the request because the entity of the request is in a format not supported by the requested resource for the requested method.</w:t>
+      </w:r>
     </w:p>
     <w:p>
       <w:pPr>
@@ -6488,7 +6626,35 @@
         <w:rPr>
           <w:rFonts w:ascii="Century Gothic" w:hAnsi="Century Gothic"/>
         </w:rPr>
-        <w:t>416 – Request Range not Satisfiable</w:t>
+        <w:t xml:space="preserve">416 – Request Range not </w:t>
+      </w:r>
+      <w:proofErr w:type="spellStart"/>
+      <w:proofErr w:type="gramStart"/>
+      <w:r>
+        <w:rPr>
+          <w:rFonts w:ascii="Century Gothic" w:hAnsi="Century Gothic"/>
+        </w:rPr>
+        <w:t>Satisfiable</w:t>
+      </w:r>
+      <w:proofErr w:type="spellEnd"/>
+      <w:proofErr w:type="gramEnd"/>
+      <w:r>
+        <w:rPr>
+          <w:rFonts w:ascii="Century Gothic" w:hAnsi="Century Gothic"/>
+        </w:rPr>
+        <w:t xml:space="preserve">; </w:t>
+      </w:r>
+      <w:r>
+        <w:rPr>
+          <w:rFonts w:ascii="Century Gothic" w:hAnsi="Century Gothic"/>
+        </w:rPr>
+        <w:t>The client has asked for a portion of the file, but the se</w:t>
+      </w:r>
+      <w:r>
+        <w:rPr>
+          <w:rFonts w:ascii="Century Gothic" w:hAnsi="Century Gothic"/>
+        </w:rPr>
+        <w:t>rver cannot supply that portion.</w:t>
       </w:r>
     </w:p>
     <w:p>
@@ -6514,6 +6680,18 @@
         </w:rPr>
         <w:t>; server cannot honor request</w:t>
       </w:r>
+      <w:r>
+        <w:rPr>
+          <w:rFonts w:ascii="Century Gothic" w:hAnsi="Century Gothic"/>
+        </w:rPr>
+        <w:t xml:space="preserve">; </w:t>
+      </w:r>
+      <w:r>
+        <w:rPr>
+          <w:rFonts w:ascii="Century Gothic" w:hAnsi="Century Gothic"/>
+        </w:rPr>
+        <w:t>the server cannot meet the requirements of the Expect request-header field.</w:t>
+      </w:r>
     </w:p>
     <w:p>
       <w:pPr>
@@ -6530,7 +6708,39 @@
         <w:rPr>
           <w:rFonts w:ascii="Century Gothic" w:hAnsi="Century Gothic"/>
         </w:rPr>
-        <w:t>426 – Upgraded Required (recently introduced status code)</w:t>
+        <w:t xml:space="preserve">426 – Upgraded </w:t>
+      </w:r>
+      <w:proofErr w:type="gramStart"/>
+      <w:r>
+        <w:rPr>
+          <w:rFonts w:ascii="Century Gothic" w:hAnsi="Century Gothic"/>
+        </w:rPr>
+        <w:t>Required</w:t>
+      </w:r>
+      <w:proofErr w:type="gramEnd"/>
+      <w:r>
+        <w:rPr>
+          <w:rFonts w:ascii="Century Gothic" w:hAnsi="Century Gothic"/>
+        </w:rPr>
+        <w:t xml:space="preserve"> (recently introduced status code)</w:t>
+      </w:r>
+      <w:r>
+        <w:rPr>
+          <w:rFonts w:ascii="Century Gothic" w:hAnsi="Century Gothic"/>
+        </w:rPr>
+        <w:t>; t</w:t>
+      </w:r>
+      <w:r>
+        <w:rPr>
+          <w:rFonts w:ascii="Century Gothic" w:hAnsi="Century Gothic"/>
+        </w:rPr>
+        <w:t>he client should switch to a different protocol</w:t>
+      </w:r>
+      <w:r>
+        <w:rPr>
+          <w:rFonts w:ascii="Century Gothic" w:hAnsi="Century Gothic"/>
+        </w:rPr>
+        <w:t>.</w:t>
       </w:r>
     </w:p>
     <w:p>
@@ -6580,6 +6790,18 @@
         </w:rPr>
         <w:t>, misconfiguration</w:t>
       </w:r>
+      <w:r>
+        <w:rPr>
+          <w:rFonts w:ascii="Century Gothic" w:hAnsi="Century Gothic"/>
+        </w:rPr>
+        <w:t xml:space="preserve">; </w:t>
+      </w:r>
+      <w:r>
+        <w:rPr>
+          <w:rFonts w:ascii="Century Gothic" w:hAnsi="Century Gothic"/>
+        </w:rPr>
+        <w:t>a generic error message, given when no more specific message is suitable.</w:t>
+      </w:r>
     </w:p>
     <w:p>
       <w:pPr>
@@ -6596,14 +6818,34 @@
         <w:rPr>
           <w:rFonts w:ascii="Century Gothic" w:hAnsi="Century Gothic"/>
         </w:rPr>
-        <w:t>501 – Not Implemented</w:t>
-      </w:r>
+        <w:t xml:space="preserve">501 – Not </w:t>
+      </w:r>
+      <w:proofErr w:type="gramStart"/>
+      <w:r>
+        <w:rPr>
+          <w:rFonts w:ascii="Century Gothic" w:hAnsi="Century Gothic"/>
+        </w:rPr>
+        <w:t>Implemented</w:t>
+      </w:r>
+      <w:proofErr w:type="gramEnd"/>
       <w:r>
         <w:rPr>
           <w:rFonts w:ascii="Century Gothic" w:hAnsi="Century Gothic"/>
         </w:rPr>
         <w:t>; method can’t be handled</w:t>
       </w:r>
+      <w:r>
+        <w:rPr>
+          <w:rFonts w:ascii="Century Gothic" w:hAnsi="Century Gothic"/>
+        </w:rPr>
+        <w:t xml:space="preserve">; </w:t>
+      </w:r>
+      <w:r>
+        <w:rPr>
+          <w:rFonts w:ascii="Century Gothic" w:hAnsi="Century Gothic"/>
+        </w:rPr>
+        <w:t>The server does not support the functionality required to fulfill the request.</w:t>
+      </w:r>
     </w:p>
     <w:p>
       <w:pPr>
@@ -6628,6 +6870,18 @@
         </w:rPr>
         <w:t>; gateway machine is having problem</w:t>
       </w:r>
+      <w:r>
+        <w:rPr>
+          <w:rFonts w:ascii="Century Gothic" w:hAnsi="Century Gothic"/>
+        </w:rPr>
+        <w:t xml:space="preserve">; </w:t>
+      </w:r>
+      <w:r>
+        <w:rPr>
+          <w:rFonts w:ascii="Century Gothic" w:hAnsi="Century Gothic"/>
+        </w:rPr>
+        <w:t>the server, while acting as a gateway or proxy, received an invalid response from the upstream server it accessed in attempting to fulfill the request.</w:t>
+      </w:r>
     </w:p>
     <w:p>
       <w:pPr>
@@ -6652,6 +6906,18 @@
         </w:rPr>
         <w:t>; when server is under maintenance</w:t>
       </w:r>
+      <w:r>
+        <w:rPr>
+          <w:rFonts w:ascii="Century Gothic" w:hAnsi="Century Gothic"/>
+        </w:rPr>
+        <w:t xml:space="preserve"> or temporary overloaded</w:t>
+      </w:r>
+      <w:r>
+        <w:rPr>
+          <w:rFonts w:ascii="Century Gothic" w:hAnsi="Century Gothic"/>
+        </w:rPr>
+        <w:t>.</w:t>
+      </w:r>
     </w:p>
     <w:p>
       <w:pPr>
@@ -6670,6 +6936,18 @@
         </w:rPr>
         <w:t>504 – Gateway Timeout</w:t>
       </w:r>
+      <w:r>
+        <w:rPr>
+          <w:rFonts w:ascii="Century Gothic" w:hAnsi="Century Gothic"/>
+        </w:rPr>
+        <w:t xml:space="preserve">; </w:t>
+      </w:r>
+      <w:r>
+        <w:rPr>
+          <w:rFonts w:ascii="Century Gothic" w:hAnsi="Century Gothic"/>
+        </w:rPr>
+        <w:t>the server was acting as a gateway or proxy and did not receive a timely response from the upstream server.</w:t>
+      </w:r>
     </w:p>
     <w:p>
       <w:pPr>
@@ -6686,20 +6964,60 @@
         <w:rPr>
           <w:rFonts w:ascii="Century Gothic" w:hAnsi="Century Gothic"/>
         </w:rPr>
-        <w:t>505 – HTTP Version not Found</w:t>
-      </w:r>
-    </w:p>
-    <w:p>
-      <w:pPr>
-        <w:rPr>
-          <w:rFonts w:ascii="Century Gothic" w:hAnsi="Century Gothic"/>
-        </w:rPr>
-      </w:pPr>
-      <w:r>
-        <w:rPr>
-          <w:rFonts w:ascii="Century Gothic" w:hAnsi="Century Gothic"/>
-        </w:rPr>
-        <w:t xml:space="preserve">If ever need ng definition sa mga </w:t>
+        <w:t xml:space="preserve">505 – HTTP Version not </w:t>
+      </w:r>
+      <w:r>
+        <w:rPr>
+          <w:rFonts w:ascii="Century Gothic" w:hAnsi="Century Gothic"/>
+        </w:rPr>
+        <w:t>found; t</w:t>
+      </w:r>
+      <w:r>
+        <w:rPr>
+          <w:rFonts w:ascii="Century Gothic" w:hAnsi="Century Gothic"/>
+        </w:rPr>
+        <w:t>he server does not support the HTTP protocol version used in the request.</w:t>
+      </w:r>
+    </w:p>
+    <w:p>
+      <w:pPr>
+        <w:rPr>
+          <w:rFonts w:ascii="Century Gothic" w:hAnsi="Century Gothic"/>
+        </w:rPr>
+      </w:pPr>
+      <w:r>
+        <w:rPr>
+          <w:rFonts w:ascii="Century Gothic" w:hAnsi="Century Gothic"/>
+        </w:rPr>
+        <w:t xml:space="preserve">If ever need ng definition </w:t>
+      </w:r>
+      <w:proofErr w:type="spellStart"/>
+      <w:r>
+        <w:rPr>
+          <w:rFonts w:ascii="Century Gothic" w:hAnsi="Century Gothic"/>
+        </w:rPr>
+        <w:t>sa</w:t>
+      </w:r>
+      <w:proofErr w:type="spellEnd"/>
+      <w:r>
+        <w:rPr>
+          <w:rFonts w:ascii="Century Gothic" w:hAnsi="Century Gothic"/>
+        </w:rPr>
+        <w:t xml:space="preserve"> </w:t>
+      </w:r>
+      <w:proofErr w:type="spellStart"/>
+      <w:r>
+        <w:rPr>
+          <w:rFonts w:ascii="Century Gothic" w:hAnsi="Century Gothic"/>
+        </w:rPr>
+        <w:t>mga</w:t>
+      </w:r>
+      <w:proofErr w:type="spellEnd"/>
+      <w:r>
+        <w:rPr>
+          <w:rFonts w:ascii="Century Gothic" w:hAnsi="Century Gothic"/>
+        </w:rPr>
+        <w:t xml:space="preserve"> </w:t>
       </w:r>
       <w:r>
         <w:rPr>
@@ -6711,29 +7029,79 @@
         <w:rPr>
           <w:rFonts w:ascii="Century Gothic" w:hAnsi="Century Gothic"/>
         </w:rPr>
-        <w:t xml:space="preserve">terms, pwede dito :D :) </w:t>
-      </w:r>
-    </w:p>
-    <w:p>
-      <w:pPr>
-        <w:rPr>
-          <w:rFonts w:ascii="Century Gothic" w:hAnsi="Century Gothic"/>
-        </w:rPr>
-      </w:pPr>
-      <w:r>
-        <w:rPr>
-          <w:rFonts w:ascii="Century Gothic" w:hAnsi="Century Gothic"/>
-        </w:rPr>
-        <w:t>HTTP 1.1 RFC 2616 : Header Field Definitions</w:t>
-      </w:r>
-    </w:p>
-    <w:p>
-      <w:pPr>
-        <w:rPr>
-          <w:rFonts w:ascii="Century Gothic" w:hAnsi="Century Gothic"/>
-        </w:rPr>
-      </w:pPr>
-      <w:hyperlink r:id="rId5" w:history="1">
+        <w:t xml:space="preserve">terms, </w:t>
+      </w:r>
+      <w:proofErr w:type="spellStart"/>
+      <w:r>
+        <w:rPr>
+          <w:rFonts w:ascii="Century Gothic" w:hAnsi="Century Gothic"/>
+        </w:rPr>
+        <w:t>pwede</w:t>
+      </w:r>
+      <w:proofErr w:type="spellEnd"/>
+      <w:r>
+        <w:rPr>
+          <w:rFonts w:ascii="Century Gothic" w:hAnsi="Century Gothic"/>
+        </w:rPr>
+        <w:t xml:space="preserve"> </w:t>
+      </w:r>
+      <w:proofErr w:type="spellStart"/>
+      <w:proofErr w:type="gramStart"/>
+      <w:r>
+        <w:rPr>
+          <w:rFonts w:ascii="Century Gothic" w:hAnsi="Century Gothic"/>
+        </w:rPr>
+        <w:t>dito</w:t>
+      </w:r>
+      <w:proofErr w:type="spellEnd"/>
+      <w:r>
+        <w:rPr>
+          <w:rFonts w:ascii="Century Gothic" w:hAnsi="Century Gothic"/>
+        </w:rPr>
+        <w:t xml:space="preserve"> :D</w:t>
+      </w:r>
+      <w:proofErr w:type="gramEnd"/>
+      <w:r>
+        <w:rPr>
+          <w:rFonts w:ascii="Century Gothic" w:hAnsi="Century Gothic"/>
+        </w:rPr>
+        <w:t xml:space="preserve"> :) </w:t>
+      </w:r>
+    </w:p>
+    <w:p>
+      <w:pPr>
+        <w:rPr>
+          <w:rFonts w:ascii="Century Gothic" w:hAnsi="Century Gothic"/>
+        </w:rPr>
+      </w:pPr>
+      <w:r>
+        <w:rPr>
+          <w:rFonts w:ascii="Century Gothic" w:hAnsi="Century Gothic"/>
+        </w:rPr>
+        <w:t xml:space="preserve">HTTP 1.1 RFC </w:t>
+      </w:r>
+      <w:proofErr w:type="gramStart"/>
+      <w:r>
+        <w:rPr>
+          <w:rFonts w:ascii="Century Gothic" w:hAnsi="Century Gothic"/>
+        </w:rPr>
+        <w:t>2616 :</w:t>
+      </w:r>
+      <w:proofErr w:type="gramEnd"/>
+      <w:r>
+        <w:rPr>
+          <w:rFonts w:ascii="Century Gothic" w:hAnsi="Century Gothic"/>
+        </w:rPr>
+        <w:t xml:space="preserve"> Header Field Definitions</w:t>
+      </w:r>
+    </w:p>
+    <w:p>
+      <w:pPr>
+        <w:rPr>
+          <w:rFonts w:ascii="Century Gothic" w:hAnsi="Century Gothic"/>
+        </w:rPr>
+      </w:pPr>
+      <w:hyperlink r:id="rId6" w:history="1">
         <w:r>
           <w:rPr>
             <w:rStyle w:val="Hyperlink"/>
@@ -6749,7 +7117,7 @@
           <w:rFonts w:ascii="Century Gothic" w:hAnsi="Century Gothic"/>
         </w:rPr>
       </w:pPr>
-      <w:hyperlink r:id="rId6" w:history="1">
+      <w:hyperlink r:id="rId7" w:history="1">
         <w:r>
           <w:rPr>
             <w:rStyle w:val="Hyperlink"/>
@@ -6778,6 +7146,14 @@
           <w:rFonts w:ascii="Century Gothic" w:hAnsi="Century Gothic"/>
         </w:rPr>
       </w:pPr>
+      <w:r>
+        <w:rPr>
+          <w:rFonts w:ascii="Century Gothic" w:hAnsi="Century Gothic"/>
+        </w:rPr>
+        <w:t>http://www.restapitutorial.com/httpstatuscodes.html</w:t>
+      </w:r>
+      <w:bookmarkStart w:id="0" w:name="_GoBack"/>
+      <w:bookmarkEnd w:id="0"/>
     </w:p>
     <w:sectPr>
       <w:pgSz w:w="12240" w:h="15840"/>
@@ -6790,8 +7166,8 @@
 </file>
 
 <file path=word/numbering.xml><?xml version="1.0" encoding="utf-8"?>
-<w:numbering xmlns:wpc="http://schemas.microsoft.com/office/word/2010/wordprocessingCanvas" xmlns:cx="http://schemas.microsoft.com/office/drawing/2014/chartex" xmlns:cx1="http://schemas.microsoft.com/office/drawing/2015/9/8/chartex" xmlns:cx2="http://schemas.microsoft.com/office/drawing/2015/10/21/chartex" xmlns:cx3="http://schemas.microsoft.com/office/drawing/2016/5/9/chartex" xmlns:cx4="http://schemas.microsoft.com/office/drawing/2016/5/10/chartex" xmlns:cx5="http://schemas.microsoft.com/office/drawing/2016/5/11/chartex" xmlns:mc="http://schemas.openxmlformats.org/markup-compatibility/2006" xmlns:o="urn:schemas-microsoft-com:office:office" xmlns:r="http://schemas.openxmlformats.org/officeDocument/2006/relationships" xmlns:m="http://schemas.openxmlformats.org/officeDocument/2006/math" xmlns:v="urn:schemas-microsoft-com:vml" xmlns:wp14="http://schemas.microsoft.com/office/word/2010/wordprocessingDrawing" xmlns:wp="http://schemas.openxmlformats.org/drawingml/2006/wordprocessingDrawing" xmlns:w10="urn:schemas-microsoft-com:office:word" xmlns:w="http://schemas.openxmlformats.org/wordprocessingml/2006/main" xmlns:w14="http://schemas.microsoft.com/office/word/2010/wordml" xmlns:w15="http://schemas.microsoft.com/office/word/2012/wordml" xmlns:w16se="http://schemas.microsoft.com/office/word/2015/wordml/symex" xmlns:wpg="http://schemas.microsoft.com/office/word/2010/wordprocessingGroup" xmlns:wpi="http://schemas.microsoft.com/office/word/2010/wordprocessingInk" xmlns:wne="http://schemas.microsoft.com/office/word/2006/wordml" xmlns:wps="http://schemas.microsoft.com/office/word/2010/wordprocessingShape" mc:Ignorable="w14 w15 w16se wp14">
-  <w:abstractNum w:abstractNumId="0" w15:restartNumberingAfterBreak="0">
+<w:numbering xmlns:wpc="http://schemas.microsoft.com/office/word/2010/wordprocessingCanvas" xmlns:mc="http://schemas.openxmlformats.org/markup-compatibility/2006" xmlns:o="urn:schemas-microsoft-com:office:office" xmlns:r="http://schemas.openxmlformats.org/officeDocument/2006/relationships" xmlns:m="http://schemas.openxmlformats.org/officeDocument/2006/math" xmlns:v="urn:schemas-microsoft-com:vml" xmlns:wp14="http://schemas.microsoft.com/office/word/2010/wordprocessingDrawing" xmlns:wp="http://schemas.openxmlformats.org/drawingml/2006/wordprocessingDrawing" xmlns:w10="urn:schemas-microsoft-com:office:word" xmlns:w="http://schemas.openxmlformats.org/wordprocessingml/2006/main" xmlns:w14="http://schemas.microsoft.com/office/word/2010/wordml" xmlns:wpg="http://schemas.microsoft.com/office/word/2010/wordprocessingGroup" xmlns:wpi="http://schemas.microsoft.com/office/word/2010/wordprocessingInk" xmlns:wne="http://schemas.microsoft.com/office/word/2006/wordml" xmlns:wps="http://schemas.microsoft.com/office/word/2010/wordprocessingShape" mc:Ignorable="w14 wp14">
+  <w:abstractNum w:abstractNumId="0">
     <w:nsid w:val="02DD0FDE"/>
     <w:multiLevelType w:val="hybridMultilevel"/>
     <w:tmpl w:val="D7F2FD5A"/>
@@ -6904,7 +7280,7 @@
       </w:rPr>
     </w:lvl>
   </w:abstractNum>
-  <w:abstractNum w:abstractNumId="1" w15:restartNumberingAfterBreak="0">
+  <w:abstractNum w:abstractNumId="1">
     <w:nsid w:val="04AD0C9A"/>
     <w:multiLevelType w:val="hybridMultilevel"/>
     <w:tmpl w:val="63845F86"/>
@@ -7017,7 +7393,7 @@
       </w:rPr>
     </w:lvl>
   </w:abstractNum>
-  <w:abstractNum w:abstractNumId="2" w15:restartNumberingAfterBreak="0">
+  <w:abstractNum w:abstractNumId="2">
     <w:nsid w:val="04FE226F"/>
     <w:multiLevelType w:val="hybridMultilevel"/>
     <w:tmpl w:val="F2B4A954"/>
@@ -7129,7 +7505,7 @@
       </w:rPr>
     </w:lvl>
   </w:abstractNum>
-  <w:abstractNum w:abstractNumId="3" w15:restartNumberingAfterBreak="0">
+  <w:abstractNum w:abstractNumId="3">
     <w:nsid w:val="05A426F1"/>
     <w:multiLevelType w:val="hybridMultilevel"/>
     <w:tmpl w:val="3676B316"/>
@@ -7242,7 +7618,7 @@
       </w:rPr>
     </w:lvl>
   </w:abstractNum>
-  <w:abstractNum w:abstractNumId="4" w15:restartNumberingAfterBreak="0">
+  <w:abstractNum w:abstractNumId="4">
     <w:nsid w:val="0C333DC6"/>
     <w:multiLevelType w:val="hybridMultilevel"/>
     <w:tmpl w:val="1C70484C"/>
@@ -7355,7 +7731,7 @@
       </w:rPr>
     </w:lvl>
   </w:abstractNum>
-  <w:abstractNum w:abstractNumId="5" w15:restartNumberingAfterBreak="0">
+  <w:abstractNum w:abstractNumId="5">
     <w:nsid w:val="105B3819"/>
     <w:multiLevelType w:val="hybridMultilevel"/>
     <w:tmpl w:val="89087F7C"/>
@@ -7468,7 +7844,7 @@
       </w:rPr>
     </w:lvl>
   </w:abstractNum>
-  <w:abstractNum w:abstractNumId="6" w15:restartNumberingAfterBreak="0">
+  <w:abstractNum w:abstractNumId="6">
     <w:nsid w:val="11743BD4"/>
     <w:multiLevelType w:val="hybridMultilevel"/>
     <w:tmpl w:val="ED72AE24"/>
@@ -7581,7 +7957,7 @@
       </w:rPr>
     </w:lvl>
   </w:abstractNum>
-  <w:abstractNum w:abstractNumId="7" w15:restartNumberingAfterBreak="0">
+  <w:abstractNum w:abstractNumId="7">
     <w:nsid w:val="120625E3"/>
     <w:multiLevelType w:val="hybridMultilevel"/>
     <w:tmpl w:val="3EA4A656"/>
@@ -7694,7 +8070,7 @@
       </w:rPr>
     </w:lvl>
   </w:abstractNum>
-  <w:abstractNum w:abstractNumId="8" w15:restartNumberingAfterBreak="0">
+  <w:abstractNum w:abstractNumId="8">
     <w:nsid w:val="147F0F2E"/>
     <w:multiLevelType w:val="hybridMultilevel"/>
     <w:tmpl w:val="295E518E"/>
@@ -7807,7 +8183,7 @@
       </w:rPr>
     </w:lvl>
   </w:abstractNum>
-  <w:abstractNum w:abstractNumId="9" w15:restartNumberingAfterBreak="0">
+  <w:abstractNum w:abstractNumId="9">
     <w:nsid w:val="14A5227C"/>
     <w:multiLevelType w:val="hybridMultilevel"/>
     <w:tmpl w:val="645A7182"/>
@@ -7920,7 +8296,7 @@
       </w:rPr>
     </w:lvl>
   </w:abstractNum>
-  <w:abstractNum w:abstractNumId="10" w15:restartNumberingAfterBreak="0">
+  <w:abstractNum w:abstractNumId="10">
     <w:nsid w:val="17CD5770"/>
     <w:multiLevelType w:val="hybridMultilevel"/>
     <w:tmpl w:val="34309CA2"/>
@@ -8033,7 +8409,7 @@
       </w:rPr>
     </w:lvl>
   </w:abstractNum>
-  <w:abstractNum w:abstractNumId="11" w15:restartNumberingAfterBreak="0">
+  <w:abstractNum w:abstractNumId="11">
     <w:nsid w:val="19395774"/>
     <w:multiLevelType w:val="hybridMultilevel"/>
     <w:tmpl w:val="AAEA3E6A"/>
@@ -8146,7 +8522,7 @@
       </w:rPr>
     </w:lvl>
   </w:abstractNum>
-  <w:abstractNum w:abstractNumId="12" w15:restartNumberingAfterBreak="0">
+  <w:abstractNum w:abstractNumId="12">
     <w:nsid w:val="19517CDF"/>
     <w:multiLevelType w:val="hybridMultilevel"/>
     <w:tmpl w:val="9C7CA99E"/>
@@ -8259,7 +8635,7 @@
       </w:rPr>
     </w:lvl>
   </w:abstractNum>
-  <w:abstractNum w:abstractNumId="13" w15:restartNumberingAfterBreak="0">
+  <w:abstractNum w:abstractNumId="13">
     <w:nsid w:val="1A2D5AAF"/>
     <w:multiLevelType w:val="hybridMultilevel"/>
     <w:tmpl w:val="B8E49070"/>
@@ -8372,7 +8748,7 @@
       </w:rPr>
     </w:lvl>
   </w:abstractNum>
-  <w:abstractNum w:abstractNumId="14" w15:restartNumberingAfterBreak="0">
+  <w:abstractNum w:abstractNumId="14">
     <w:nsid w:val="1C896E9B"/>
     <w:multiLevelType w:val="hybridMultilevel"/>
     <w:tmpl w:val="FF1A2EFE"/>
@@ -8485,7 +8861,7 @@
       </w:rPr>
     </w:lvl>
   </w:abstractNum>
-  <w:abstractNum w:abstractNumId="15" w15:restartNumberingAfterBreak="0">
+  <w:abstractNum w:abstractNumId="15">
     <w:nsid w:val="1D102D58"/>
     <w:multiLevelType w:val="hybridMultilevel"/>
     <w:tmpl w:val="9820AA8E"/>
@@ -8598,7 +8974,7 @@
       </w:rPr>
     </w:lvl>
   </w:abstractNum>
-  <w:abstractNum w:abstractNumId="16" w15:restartNumberingAfterBreak="0">
+  <w:abstractNum w:abstractNumId="16">
     <w:nsid w:val="1F470D3E"/>
     <w:multiLevelType w:val="hybridMultilevel"/>
     <w:tmpl w:val="916C5E4A"/>
@@ -8711,7 +9087,7 @@
       </w:rPr>
     </w:lvl>
   </w:abstractNum>
-  <w:abstractNum w:abstractNumId="17" w15:restartNumberingAfterBreak="0">
+  <w:abstractNum w:abstractNumId="17">
     <w:nsid w:val="22217A57"/>
     <w:multiLevelType w:val="hybridMultilevel"/>
     <w:tmpl w:val="0172F598"/>
@@ -8824,7 +9200,7 @@
       </w:rPr>
     </w:lvl>
   </w:abstractNum>
-  <w:abstractNum w:abstractNumId="18" w15:restartNumberingAfterBreak="0">
+  <w:abstractNum w:abstractNumId="18">
     <w:nsid w:val="2247457A"/>
     <w:multiLevelType w:val="hybridMultilevel"/>
     <w:tmpl w:val="1FF436F8"/>
@@ -8936,7 +9312,7 @@
       </w:rPr>
     </w:lvl>
   </w:abstractNum>
-  <w:abstractNum w:abstractNumId="19" w15:restartNumberingAfterBreak="0">
+  <w:abstractNum w:abstractNumId="19">
     <w:nsid w:val="23802185"/>
     <w:multiLevelType w:val="hybridMultilevel"/>
     <w:tmpl w:val="53D2179E"/>
@@ -9049,7 +9425,7 @@
       </w:rPr>
     </w:lvl>
   </w:abstractNum>
-  <w:abstractNum w:abstractNumId="20" w15:restartNumberingAfterBreak="0">
+  <w:abstractNum w:abstractNumId="20">
     <w:nsid w:val="2ADE3078"/>
     <w:multiLevelType w:val="hybridMultilevel"/>
     <w:tmpl w:val="52F03ED8"/>
@@ -9162,7 +9538,7 @@
       </w:rPr>
     </w:lvl>
   </w:abstractNum>
-  <w:abstractNum w:abstractNumId="21" w15:restartNumberingAfterBreak="0">
+  <w:abstractNum w:abstractNumId="21">
     <w:nsid w:val="307E7B65"/>
     <w:multiLevelType w:val="hybridMultilevel"/>
     <w:tmpl w:val="3D8EE212"/>
@@ -9275,7 +9651,7 @@
       </w:rPr>
     </w:lvl>
   </w:abstractNum>
-  <w:abstractNum w:abstractNumId="22" w15:restartNumberingAfterBreak="0">
+  <w:abstractNum w:abstractNumId="22">
     <w:nsid w:val="36A64094"/>
     <w:multiLevelType w:val="hybridMultilevel"/>
     <w:tmpl w:val="8312B6A4"/>
@@ -9388,7 +9764,7 @@
       </w:rPr>
     </w:lvl>
   </w:abstractNum>
-  <w:abstractNum w:abstractNumId="23" w15:restartNumberingAfterBreak="0">
+  <w:abstractNum w:abstractNumId="23">
     <w:nsid w:val="37B83C4A"/>
     <w:multiLevelType w:val="hybridMultilevel"/>
     <w:tmpl w:val="34527912"/>
@@ -9501,7 +9877,7 @@
       </w:rPr>
     </w:lvl>
   </w:abstractNum>
-  <w:abstractNum w:abstractNumId="24" w15:restartNumberingAfterBreak="0">
+  <w:abstractNum w:abstractNumId="24">
     <w:nsid w:val="39604A53"/>
     <w:multiLevelType w:val="hybridMultilevel"/>
     <w:tmpl w:val="50064970"/>
@@ -9614,7 +9990,7 @@
       </w:rPr>
     </w:lvl>
   </w:abstractNum>
-  <w:abstractNum w:abstractNumId="25" w15:restartNumberingAfterBreak="0">
+  <w:abstractNum w:abstractNumId="25">
     <w:nsid w:val="39D73A43"/>
     <w:multiLevelType w:val="hybridMultilevel"/>
     <w:tmpl w:val="921A53AE"/>
@@ -9727,7 +10103,7 @@
       </w:rPr>
     </w:lvl>
   </w:abstractNum>
-  <w:abstractNum w:abstractNumId="26" w15:restartNumberingAfterBreak="0">
+  <w:abstractNum w:abstractNumId="26">
     <w:nsid w:val="447B715B"/>
     <w:multiLevelType w:val="hybridMultilevel"/>
     <w:tmpl w:val="1CF0709E"/>
@@ -9840,7 +10216,7 @@
       </w:rPr>
     </w:lvl>
   </w:abstractNum>
-  <w:abstractNum w:abstractNumId="27" w15:restartNumberingAfterBreak="0">
+  <w:abstractNum w:abstractNumId="27">
     <w:nsid w:val="44A230A5"/>
     <w:multiLevelType w:val="hybridMultilevel"/>
     <w:tmpl w:val="4A1EB024"/>
@@ -9953,7 +10329,7 @@
       </w:rPr>
     </w:lvl>
   </w:abstractNum>
-  <w:abstractNum w:abstractNumId="28" w15:restartNumberingAfterBreak="0">
+  <w:abstractNum w:abstractNumId="28">
     <w:nsid w:val="44EB1FA1"/>
     <w:multiLevelType w:val="hybridMultilevel"/>
     <w:tmpl w:val="55BA150A"/>
@@ -10066,7 +10442,7 @@
       </w:rPr>
     </w:lvl>
   </w:abstractNum>
-  <w:abstractNum w:abstractNumId="29" w15:restartNumberingAfterBreak="0">
+  <w:abstractNum w:abstractNumId="29">
     <w:nsid w:val="4B3F64E6"/>
     <w:multiLevelType w:val="hybridMultilevel"/>
     <w:tmpl w:val="2A9E3716"/>
@@ -10179,7 +10555,7 @@
       </w:rPr>
     </w:lvl>
   </w:abstractNum>
-  <w:abstractNum w:abstractNumId="30" w15:restartNumberingAfterBreak="0">
+  <w:abstractNum w:abstractNumId="30">
     <w:nsid w:val="4E640DF9"/>
     <w:multiLevelType w:val="hybridMultilevel"/>
     <w:tmpl w:val="8334D91C"/>
@@ -10292,7 +10668,7 @@
       </w:rPr>
     </w:lvl>
   </w:abstractNum>
-  <w:abstractNum w:abstractNumId="31" w15:restartNumberingAfterBreak="0">
+  <w:abstractNum w:abstractNumId="31">
     <w:nsid w:val="50B731C4"/>
     <w:multiLevelType w:val="hybridMultilevel"/>
     <w:tmpl w:val="2FF07A94"/>
@@ -10405,7 +10781,7 @@
       </w:rPr>
     </w:lvl>
   </w:abstractNum>
-  <w:abstractNum w:abstractNumId="32" w15:restartNumberingAfterBreak="0">
+  <w:abstractNum w:abstractNumId="32">
     <w:nsid w:val="50F807DE"/>
     <w:multiLevelType w:val="hybridMultilevel"/>
     <w:tmpl w:val="1384FB64"/>
@@ -10518,7 +10894,7 @@
       </w:rPr>
     </w:lvl>
   </w:abstractNum>
-  <w:abstractNum w:abstractNumId="33" w15:restartNumberingAfterBreak="0">
+  <w:abstractNum w:abstractNumId="33">
     <w:nsid w:val="5175444C"/>
     <w:multiLevelType w:val="hybridMultilevel"/>
     <w:tmpl w:val="15FA896A"/>
@@ -10631,7 +11007,7 @@
       </w:rPr>
     </w:lvl>
   </w:abstractNum>
-  <w:abstractNum w:abstractNumId="34" w15:restartNumberingAfterBreak="0">
+  <w:abstractNum w:abstractNumId="34">
     <w:nsid w:val="53313EBD"/>
     <w:multiLevelType w:val="hybridMultilevel"/>
     <w:tmpl w:val="19C27CC6"/>
@@ -10744,7 +11120,7 @@
       </w:rPr>
     </w:lvl>
   </w:abstractNum>
-  <w:abstractNum w:abstractNumId="35" w15:restartNumberingAfterBreak="0">
+  <w:abstractNum w:abstractNumId="35">
     <w:nsid w:val="56971527"/>
     <w:multiLevelType w:val="hybridMultilevel"/>
     <w:tmpl w:val="6396FB32"/>
@@ -10857,7 +11233,7 @@
       </w:rPr>
     </w:lvl>
   </w:abstractNum>
-  <w:abstractNum w:abstractNumId="36" w15:restartNumberingAfterBreak="0">
+  <w:abstractNum w:abstractNumId="36">
     <w:nsid w:val="5C12658E"/>
     <w:multiLevelType w:val="hybridMultilevel"/>
     <w:tmpl w:val="3E7C7670"/>
@@ -10970,7 +11346,7 @@
       </w:rPr>
     </w:lvl>
   </w:abstractNum>
-  <w:abstractNum w:abstractNumId="37" w15:restartNumberingAfterBreak="0">
+  <w:abstractNum w:abstractNumId="37">
     <w:nsid w:val="5DAF600E"/>
     <w:multiLevelType w:val="hybridMultilevel"/>
     <w:tmpl w:val="8F2402F8"/>
@@ -11083,7 +11459,7 @@
       </w:rPr>
     </w:lvl>
   </w:abstractNum>
-  <w:abstractNum w:abstractNumId="38" w15:restartNumberingAfterBreak="0">
+  <w:abstractNum w:abstractNumId="38">
     <w:nsid w:val="649F7CF0"/>
     <w:multiLevelType w:val="hybridMultilevel"/>
     <w:tmpl w:val="82520EF8"/>
@@ -11196,7 +11572,7 @@
       </w:rPr>
     </w:lvl>
   </w:abstractNum>
-  <w:abstractNum w:abstractNumId="39" w15:restartNumberingAfterBreak="0">
+  <w:abstractNum w:abstractNumId="39">
     <w:nsid w:val="64DA3968"/>
     <w:multiLevelType w:val="hybridMultilevel"/>
     <w:tmpl w:val="6088A4B0"/>
@@ -11308,7 +11684,7 @@
       </w:rPr>
     </w:lvl>
   </w:abstractNum>
-  <w:abstractNum w:abstractNumId="40" w15:restartNumberingAfterBreak="0">
+  <w:abstractNum w:abstractNumId="40">
     <w:nsid w:val="65374E97"/>
     <w:multiLevelType w:val="hybridMultilevel"/>
     <w:tmpl w:val="AAA8597C"/>
@@ -11421,7 +11797,7 @@
       </w:rPr>
     </w:lvl>
   </w:abstractNum>
-  <w:abstractNum w:abstractNumId="41" w15:restartNumberingAfterBreak="0">
+  <w:abstractNum w:abstractNumId="41">
     <w:nsid w:val="67CA094D"/>
     <w:multiLevelType w:val="hybridMultilevel"/>
     <w:tmpl w:val="FDA8BE46"/>
@@ -11534,7 +11910,7 @@
       </w:rPr>
     </w:lvl>
   </w:abstractNum>
-  <w:abstractNum w:abstractNumId="42" w15:restartNumberingAfterBreak="0">
+  <w:abstractNum w:abstractNumId="42">
     <w:nsid w:val="69F822F9"/>
     <w:multiLevelType w:val="hybridMultilevel"/>
     <w:tmpl w:val="4C640EB2"/>
@@ -11646,7 +12022,7 @@
       </w:rPr>
     </w:lvl>
   </w:abstractNum>
-  <w:abstractNum w:abstractNumId="43" w15:restartNumberingAfterBreak="0">
+  <w:abstractNum w:abstractNumId="43">
     <w:nsid w:val="6A312B7B"/>
     <w:multiLevelType w:val="hybridMultilevel"/>
     <w:tmpl w:val="965E0A02"/>
@@ -11759,7 +12135,7 @@
       </w:rPr>
     </w:lvl>
   </w:abstractNum>
-  <w:abstractNum w:abstractNumId="44" w15:restartNumberingAfterBreak="0">
+  <w:abstractNum w:abstractNumId="44">
     <w:nsid w:val="6DFA672A"/>
     <w:multiLevelType w:val="hybridMultilevel"/>
     <w:tmpl w:val="1F86CC58"/>
@@ -11872,7 +12248,7 @@
       </w:rPr>
     </w:lvl>
   </w:abstractNum>
-  <w:abstractNum w:abstractNumId="45" w15:restartNumberingAfterBreak="0">
+  <w:abstractNum w:abstractNumId="45">
     <w:nsid w:val="6FF9780C"/>
     <w:multiLevelType w:val="hybridMultilevel"/>
     <w:tmpl w:val="49688C46"/>
@@ -11985,7 +12361,7 @@
       </w:rPr>
     </w:lvl>
   </w:abstractNum>
-  <w:abstractNum w:abstractNumId="46" w15:restartNumberingAfterBreak="0">
+  <w:abstractNum w:abstractNumId="46">
     <w:nsid w:val="739F5CB8"/>
     <w:multiLevelType w:val="hybridMultilevel"/>
     <w:tmpl w:val="9E524042"/>
@@ -12098,7 +12474,7 @@
       </w:rPr>
     </w:lvl>
   </w:abstractNum>
-  <w:abstractNum w:abstractNumId="47" w15:restartNumberingAfterBreak="0">
+  <w:abstractNum w:abstractNumId="47">
     <w:nsid w:val="79A15E1B"/>
     <w:multiLevelType w:val="hybridMultilevel"/>
     <w:tmpl w:val="DAE408D6"/>
@@ -12211,7 +12587,7 @@
       </w:rPr>
     </w:lvl>
   </w:abstractNum>
-  <w:abstractNum w:abstractNumId="48" w15:restartNumberingAfterBreak="0">
+  <w:abstractNum w:abstractNumId="48">
     <w:nsid w:val="7E560EFF"/>
     <w:multiLevelType w:val="hybridMultilevel"/>
     <w:tmpl w:val="FF1A2F2A"/>
@@ -12324,7 +12700,7 @@
       </w:rPr>
     </w:lvl>
   </w:abstractNum>
-  <w:abstractNum w:abstractNumId="49" w15:restartNumberingAfterBreak="0">
+  <w:abstractNum w:abstractNumId="49">
     <w:nsid w:val="7FE36C6B"/>
     <w:multiLevelType w:val="hybridMultilevel"/>
     <w:tmpl w:val="1F185284"/>
@@ -12592,7 +12968,7 @@
 </file>
 
 <file path=word/styles.xml><?xml version="1.0" encoding="utf-8"?>
-<w:styles xmlns:mc="http://schemas.openxmlformats.org/markup-compatibility/2006" xmlns:r="http://schemas.openxmlformats.org/officeDocument/2006/relationships" xmlns:w="http://schemas.openxmlformats.org/wordprocessingml/2006/main" xmlns:w14="http://schemas.microsoft.com/office/word/2010/wordml" xmlns:w15="http://schemas.microsoft.com/office/word/2012/wordml" xmlns:w16se="http://schemas.microsoft.com/office/word/2015/wordml/symex" mc:Ignorable="w14 w15 w16se">
+<w:styles xmlns:mc="http://schemas.openxmlformats.org/markup-compatibility/2006" xmlns:r="http://schemas.openxmlformats.org/officeDocument/2006/relationships" xmlns:w="http://schemas.openxmlformats.org/wordprocessingml/2006/main" xmlns:w14="http://schemas.microsoft.com/office/word/2010/wordml" mc:Ignorable="w14">
   <w:docDefaults>
     <w:rPrDefault>
       <w:rPr>
@@ -12608,381 +12984,144 @@
       </w:pPr>
     </w:pPrDefault>
   </w:docDefaults>
-  <w:latentStyles w:defLockedState="0" w:defUIPriority="99" w:defSemiHidden="0" w:defUnhideWhenUsed="0" w:defQFormat="0" w:count="374">
-    <w:lsdException w:name="Normal" w:uiPriority="0" w:qFormat="1"/>
-    <w:lsdException w:name="heading 1" w:uiPriority="9" w:qFormat="1"/>
-    <w:lsdException w:name="heading 2" w:semiHidden="1" w:uiPriority="9" w:unhideWhenUsed="1" w:qFormat="1"/>
-    <w:lsdException w:name="heading 3" w:semiHidden="1" w:uiPriority="9" w:unhideWhenUsed="1" w:qFormat="1"/>
-    <w:lsdException w:name="heading 4" w:semiHidden="1" w:uiPriority="9" w:unhideWhenUsed="1" w:qFormat="1"/>
-    <w:lsdException w:name="heading 5" w:semiHidden="1" w:uiPriority="9" w:unhideWhenUsed="1" w:qFormat="1"/>
-    <w:lsdException w:name="heading 6" w:semiHidden="1" w:uiPriority="9" w:unhideWhenUsed="1" w:qFormat="1"/>
-    <w:lsdException w:name="heading 7" w:semiHidden="1" w:uiPriority="9" w:unhideWhenUsed="1" w:qFormat="1"/>
-    <w:lsdException w:name="heading 8" w:semiHidden="1" w:uiPriority="9" w:unhideWhenUsed="1" w:qFormat="1"/>
-    <w:lsdException w:name="heading 9" w:semiHidden="1" w:uiPriority="9" w:unhideWhenUsed="1" w:qFormat="1"/>
-    <w:lsdException w:name="index 1" w:semiHidden="1" w:unhideWhenUsed="1"/>
-    <w:lsdException w:name="index 2" w:semiHidden="1" w:unhideWhenUsed="1"/>
-    <w:lsdException w:name="index 3" w:semiHidden="1" w:unhideWhenUsed="1"/>
-    <w:lsdException w:name="index 4" w:semiHidden="1" w:unhideWhenUsed="1"/>
-    <w:lsdException w:name="index 5" w:semiHidden="1" w:unhideWhenUsed="1"/>
-    <w:lsdException w:name="index 6" w:semiHidden="1" w:unhideWhenUsed="1"/>
-    <w:lsdException w:name="index 7" w:semiHidden="1" w:unhideWhenUsed="1"/>
-    <w:lsdException w:name="index 8" w:semiHidden="1" w:unhideWhenUsed="1"/>
-    <w:lsdException w:name="index 9" w:semiHidden="1" w:unhideWhenUsed="1"/>
-    <w:lsdException w:name="toc 1" w:semiHidden="1" w:uiPriority="39" w:unhideWhenUsed="1"/>
-    <w:lsdException w:name="toc 2" w:semiHidden="1" w:uiPriority="39" w:unhideWhenUsed="1"/>
-    <w:lsdException w:name="toc 3" w:semiHidden="1" w:uiPriority="39" w:unhideWhenUsed="1"/>
-    <w:lsdException w:name="toc 4" w:semiHidden="1" w:uiPriority="39" w:unhideWhenUsed="1"/>
-    <w:lsdException w:name="toc 5" w:semiHidden="1" w:uiPriority="39" w:unhideWhenUsed="1"/>
-    <w:lsdException w:name="toc 6" w:semiHidden="1" w:uiPriority="39" w:unhideWhenUsed="1"/>
-    <w:lsdException w:name="toc 7" w:semiHidden="1" w:uiPriority="39" w:unhideWhenUsed="1"/>
-    <w:lsdException w:name="toc 8" w:semiHidden="1" w:uiPriority="39" w:unhideWhenUsed="1"/>
-    <w:lsdException w:name="toc 9" w:semiHidden="1" w:uiPriority="39" w:unhideWhenUsed="1"/>
-    <w:lsdException w:name="Normal Indent" w:semiHidden="1" w:unhideWhenUsed="1"/>
-    <w:lsdException w:name="footnote text" w:semiHidden="1" w:unhideWhenUsed="1"/>
-    <w:lsdException w:name="annotation text" w:semiHidden="1" w:unhideWhenUsed="1"/>
-    <w:lsdException w:name="header" w:semiHidden="1" w:unhideWhenUsed="1"/>
-    <w:lsdException w:name="footer" w:semiHidden="1" w:unhideWhenUsed="1"/>
-    <w:lsdException w:name="index heading" w:semiHidden="1" w:unhideWhenUsed="1"/>
-    <w:lsdException w:name="caption" w:semiHidden="1" w:uiPriority="35" w:unhideWhenUsed="1" w:qFormat="1"/>
-    <w:lsdException w:name="table of figures" w:semiHidden="1" w:unhideWhenUsed="1"/>
-    <w:lsdException w:name="envelope address" w:semiHidden="1" w:unhideWhenUsed="1"/>
-    <w:lsdException w:name="envelope return" w:semiHidden="1" w:unhideWhenUsed="1"/>
-    <w:lsdException w:name="footnote reference" w:semiHidden="1" w:unhideWhenUsed="1"/>
-    <w:lsdException w:name="annotation reference" w:semiHidden="1" w:unhideWhenUsed="1"/>
-    <w:lsdException w:name="line number" w:semiHidden="1" w:unhideWhenUsed="1"/>
-    <w:lsdException w:name="page number" w:semiHidden="1" w:unhideWhenUsed="1"/>
-    <w:lsdException w:name="endnote reference" w:semiHidden="1" w:unhideWhenUsed="1"/>
-    <w:lsdException w:name="endnote text" w:semiHidden="1" w:unhideWhenUsed="1"/>
-    <w:lsdException w:name="table of authorities" w:semiHidden="1" w:unhideWhenUsed="1"/>
-    <w:lsdException w:name="macro" w:semiHidden="1" w:unhideWhenUsed="1"/>
-    <w:lsdException w:name="toa heading" w:semiHidden="1" w:unhideWhenUsed="1"/>
-    <w:lsdException w:name="List" w:semiHidden="1" w:unhideWhenUsed="1"/>
-    <w:lsdException w:name="List Bullet" w:semiHidden="1" w:unhideWhenUsed="1"/>
-    <w:lsdException w:name="List Number" w:semiHidden="1" w:unhideWhenUsed="1"/>
-    <w:lsdException w:name="List 2" w:semiHidden="1" w:unhideWhenUsed="1"/>
-    <w:lsdException w:name="List 3" w:semiHidden="1" w:unhideWhenUsed="1"/>
-    <w:lsdException w:name="List 4" w:semiHidden="1" w:unhideWhenUsed="1"/>
-    <w:lsdException w:name="List 5" w:semiHidden="1" w:unhideWhenUsed="1"/>
-    <w:lsdException w:name="List Bullet 2" w:semiHidden="1" w:unhideWhenUsed="1"/>
-    <w:lsdException w:name="List Bullet 3" w:semiHidden="1" w:unhideWhenUsed="1"/>
-    <w:lsdException w:name="List Bullet 4" w:semiHidden="1" w:unhideWhenUsed="1"/>
-    <w:lsdException w:name="List Bullet 5" w:semiHidden="1" w:unhideWhenUsed="1"/>
-    <w:lsdException w:name="List Number 2" w:semiHidden="1" w:unhideWhenUsed="1"/>
-    <w:lsdException w:name="List Number 3" w:semiHidden="1" w:unhideWhenUsed="1"/>
-    <w:lsdException w:name="List Number 4" w:semiHidden="1" w:unhideWhenUsed="1"/>
-    <w:lsdException w:name="List Number 5" w:semiHidden="1" w:unhideWhenUsed="1"/>
-    <w:lsdException w:name="Title" w:uiPriority="10" w:qFormat="1"/>
-    <w:lsdException w:name="Closing" w:semiHidden="1" w:unhideWhenUsed="1"/>
-    <w:lsdException w:name="Signature" w:semiHidden="1" w:unhideWhenUsed="1"/>
-    <w:lsdException w:name="Default Paragraph Font" w:semiHidden="1" w:uiPriority="1" w:unhideWhenUsed="1"/>
-    <w:lsdException w:name="Body Text" w:semiHidden="1" w:unhideWhenUsed="1"/>
-    <w:lsdException w:name="Body Text Indent" w:semiHidden="1" w:unhideWhenUsed="1"/>
-    <w:lsdException w:name="List Continue" w:semiHidden="1" w:unhideWhenUsed="1"/>
-    <w:lsdException w:name="List Continue 2" w:semiHidden="1" w:unhideWhenUsed="1"/>
-    <w:lsdException w:name="List Continue 3" w:semiHidden="1" w:unhideWhenUsed="1"/>
-    <w:lsdException w:name="List Continue 4" w:semiHidden="1" w:unhideWhenUsed="1"/>
-    <w:lsdException w:name="List Continue 5" w:semiHidden="1" w:unhideWhenUsed="1"/>
-    <w:lsdException w:name="Message Header" w:semiHidden="1" w:unhideWhenUsed="1"/>
-    <w:lsdException w:name="Subtitle" w:uiPriority="11" w:qFormat="1"/>
-    <w:lsdException w:name="Salutation" w:semiHidden="1" w:unhideWhenUsed="1"/>
-    <w:lsdException w:name="Date" w:semiHidden="1" w:unhideWhenUsed="1"/>
-    <w:lsdException w:name="Body Text First Indent" w:semiHidden="1" w:unhideWhenUsed="1"/>
-    <w:lsdException w:name="Body Text First Indent 2" w:semiHidden="1" w:unhideWhenUsed="1"/>
-    <w:lsdException w:name="Note Heading" w:semiHidden="1" w:unhideWhenUsed="1"/>
-    <w:lsdException w:name="Body Text 2" w:semiHidden="1" w:unhideWhenUsed="1"/>
-    <w:lsdException w:name="Body Text 3" w:semiHidden="1" w:unhideWhenUsed="1"/>
-    <w:lsdException w:name="Body Text Indent 2" w:semiHidden="1" w:unhideWhenUsed="1"/>
-    <w:lsdException w:name="Body Text Indent 3" w:semiHidden="1" w:unhideWhenUsed="1"/>
-    <w:lsdException w:name="Block Text" w:semiHidden="1" w:unhideWhenUsed="1"/>
-    <w:lsdException w:name="Hyperlink" w:semiHidden="1" w:unhideWhenUsed="1"/>
-    <w:lsdException w:name="FollowedHyperlink" w:semiHidden="1" w:unhideWhenUsed="1"/>
-    <w:lsdException w:name="Strong" w:uiPriority="22" w:qFormat="1"/>
-    <w:lsdException w:name="Emphasis" w:uiPriority="20" w:qFormat="1"/>
-    <w:lsdException w:name="Document Map" w:semiHidden="1" w:unhideWhenUsed="1"/>
-    <w:lsdException w:name="Plain Text" w:semiHidden="1" w:unhideWhenUsed="1"/>
-    <w:lsdException w:name="E-mail Signature" w:semiHidden="1" w:unhideWhenUsed="1"/>
-    <w:lsdException w:name="HTML Top of Form" w:semiHidden="1" w:unhideWhenUsed="1"/>
-    <w:lsdException w:name="HTML Bottom of Form" w:semiHidden="1" w:unhideWhenUsed="1"/>
-    <w:lsdException w:name="Normal (Web)" w:semiHidden="1" w:unhideWhenUsed="1"/>
-    <w:lsdException w:name="HTML Acronym" w:semiHidden="1" w:unhideWhenUsed="1"/>
-    <w:lsdException w:name="HTML Address" w:semiHidden="1" w:unhideWhenUsed="1"/>
-    <w:lsdException w:name="HTML Cite" w:semiHidden="1" w:unhideWhenUsed="1"/>
-    <w:lsdException w:name="HTML Code" w:semiHidden="1" w:unhideWhenUsed="1"/>
-    <w:lsdException w:name="HTML Definition" w:semiHidden="1" w:unhideWhenUsed="1"/>
-    <w:lsdException w:name="HTML Keyboard" w:semiHidden="1" w:unhideWhenUsed="1"/>
-    <w:lsdException w:name="HTML Preformatted" w:semiHidden="1" w:unhideWhenUsed="1"/>
-    <w:lsdException w:name="HTML Sample" w:semiHidden="1" w:unhideWhenUsed="1"/>
-    <w:lsdException w:name="HTML Typewriter" w:semiHidden="1" w:unhideWhenUsed="1"/>
-    <w:lsdException w:name="HTML Variable" w:semiHidden="1" w:unhideWhenUsed="1"/>
-    <w:lsdException w:name="Normal Table" w:semiHidden="1" w:unhideWhenUsed="1"/>
-    <w:lsdException w:name="annotation subject" w:semiHidden="1" w:unhideWhenUsed="1"/>
-    <w:lsdException w:name="No List" w:semiHidden="1" w:unhideWhenUsed="1"/>
-    <w:lsdException w:name="Outline List 1" w:semiHidden="1" w:unhideWhenUsed="1"/>
-    <w:lsdException w:name="Outline List 2" w:semiHidden="1" w:unhideWhenUsed="1"/>
-    <w:lsdException w:name="Outline List 3" w:semiHidden="1" w:unhideWhenUsed="1"/>
-    <w:lsdException w:name="Table Simple 1" w:semiHidden="1" w:unhideWhenUsed="1"/>
-    <w:lsdException w:name="Table Simple 2" w:semiHidden="1" w:unhideWhenUsed="1"/>
-    <w:lsdException w:name="Table Simple 3" w:semiHidden="1" w:unhideWhenUsed="1"/>
-    <w:lsdException w:name="Table Classic 1" w:semiHidden="1" w:unhideWhenUsed="1"/>
-    <w:lsdException w:name="Table Classic 2" w:semiHidden="1" w:unhideWhenUsed="1"/>
-    <w:lsdException w:name="Table Classic 3" w:semiHidden="1" w:unhideWhenUsed="1"/>
-    <w:lsdException w:name="Table Classic 4" w:semiHidden="1" w:unhideWhenUsed="1"/>
-    <w:lsdException w:name="Table Colorful 1" w:semiHidden="1" w:unhideWhenUsed="1"/>
-    <w:lsdException w:name="Table Colorful 2" w:semiHidden="1" w:unhideWhenUsed="1"/>
-    <w:lsdException w:name="Table Colorful 3" w:semiHidden="1" w:unhideWhenUsed="1"/>
-    <w:lsdException w:name="Table Columns 1" w:semiHidden="1" w:unhideWhenUsed="1"/>
-    <w:lsdException w:name="Table Columns 2" w:semiHidden="1" w:unhideWhenUsed="1"/>
-    <w:lsdException w:name="Table Columns 3" w:semiHidden="1" w:unhideWhenUsed="1"/>
-    <w:lsdException w:name="Table Columns 4" w:semiHidden="1" w:unhideWhenUsed="1"/>
-    <w:lsdException w:name="Table Columns 5" w:semiHidden="1" w:unhideWhenUsed="1"/>
-    <w:lsdException w:name="Table Grid 1" w:semiHidden="1" w:unhideWhenUsed="1"/>
-    <w:lsdException w:name="Table Grid 2" w:semiHidden="1" w:unhideWhenUsed="1"/>
-    <w:lsdException w:name="Table Grid 3" w:semiHidden="1" w:unhideWhenUsed="1"/>
-    <w:lsdException w:name="Table Grid 4" w:semiHidden="1" w:unhideWhenUsed="1"/>
-    <w:lsdException w:name="Table Grid 5" w:semiHidden="1" w:unhideWhenUsed="1"/>
-    <w:lsdException w:name="Table Grid 6" w:semiHidden="1" w:unhideWhenUsed="1"/>
-    <w:lsdException w:name="Table Grid 7" w:semiHidden="1" w:unhideWhenUsed="1"/>
-    <w:lsdException w:name="Table Grid 8" w:semiHidden="1" w:unhideWhenUsed="1"/>
-    <w:lsdException w:name="Table List 1" w:semiHidden="1" w:unhideWhenUsed="1"/>
-    <w:lsdException w:name="Table List 2" w:semiHidden="1" w:unhideWhenUsed="1"/>
-    <w:lsdException w:name="Table List 3" w:semiHidden="1" w:unhideWhenUsed="1"/>
-    <w:lsdException w:name="Table List 4" w:semiHidden="1" w:unhideWhenUsed="1"/>
-    <w:lsdException w:name="Table List 5" w:semiHidden="1" w:unhideWhenUsed="1"/>
-    <w:lsdException w:name="Table List 6" w:semiHidden="1" w:unhideWhenUsed="1"/>
-    <w:lsdException w:name="Table List 7" w:semiHidden="1" w:unhideWhenUsed="1"/>
-    <w:lsdException w:name="Table List 8" w:semiHidden="1" w:unhideWhenUsed="1"/>
-    <w:lsdException w:name="Table 3D effects 1" w:semiHidden="1" w:unhideWhenUsed="1"/>
-    <w:lsdException w:name="Table 3D effects 2" w:semiHidden="1" w:unhideWhenUsed="1"/>
-    <w:lsdException w:name="Table 3D effects 3" w:semiHidden="1" w:unhideWhenUsed="1"/>
-    <w:lsdException w:name="Table Contemporary" w:semiHidden="1" w:unhideWhenUsed="1"/>
-    <w:lsdException w:name="Table Elegant" w:semiHidden="1" w:unhideWhenUsed="1"/>
-    <w:lsdException w:name="Table Professional" w:semiHidden="1" w:unhideWhenUsed="1"/>
-    <w:lsdException w:name="Table Subtle 1" w:semiHidden="1" w:unhideWhenUsed="1"/>
-    <w:lsdException w:name="Table Subtle 2" w:semiHidden="1" w:unhideWhenUsed="1"/>
-    <w:lsdException w:name="Table Web 1" w:semiHidden="1" w:unhideWhenUsed="1"/>
-    <w:lsdException w:name="Table Web 2" w:semiHidden="1" w:unhideWhenUsed="1"/>
-    <w:lsdException w:name="Table Web 3" w:semiHidden="1" w:unhideWhenUsed="1"/>
-    <w:lsdException w:name="Balloon Text" w:semiHidden="1" w:unhideWhenUsed="1"/>
-    <w:lsdException w:name="Table Grid" w:uiPriority="39"/>
-    <w:lsdException w:name="Table Theme" w:semiHidden="1" w:unhideWhenUsed="1"/>
-    <w:lsdException w:name="Placeholder Text" w:semiHidden="1"/>
-    <w:lsdException w:name="No Spacing" w:uiPriority="1" w:qFormat="1"/>
-    <w:lsdException w:name="Light Shading" w:uiPriority="60"/>
-    <w:lsdException w:name="Light List" w:uiPriority="61"/>
-    <w:lsdException w:name="Light Grid" w:uiPriority="62"/>
-    <w:lsdException w:name="Medium Shading 1" w:uiPriority="63"/>
-    <w:lsdException w:name="Medium Shading 2" w:uiPriority="64"/>
-    <w:lsdException w:name="Medium List 1" w:uiPriority="65"/>
-    <w:lsdException w:name="Medium List 2" w:uiPriority="66"/>
-    <w:lsdException w:name="Medium Grid 1" w:uiPriority="67"/>
-    <w:lsdException w:name="Medium Grid 2" w:uiPriority="68"/>
-    <w:lsdException w:name="Medium Grid 3" w:uiPriority="69"/>
-    <w:lsdException w:name="Dark List" w:uiPriority="70"/>
-    <w:lsdException w:name="Colorful Shading" w:uiPriority="71"/>
-    <w:lsdException w:name="Colorful List" w:uiPriority="72"/>
-    <w:lsdException w:name="Colorful Grid" w:uiPriority="73"/>
-    <w:lsdException w:name="Light Shading Accent 1" w:uiPriority="60"/>
-    <w:lsdException w:name="Light List Accent 1" w:uiPriority="61"/>
-    <w:lsdException w:name="Light Grid Accent 1" w:uiPriority="62"/>
-    <w:lsdException w:name="Medium Shading 1 Accent 1" w:uiPriority="63"/>
-    <w:lsdException w:name="Medium Shading 2 Accent 1" w:uiPriority="64"/>
-    <w:lsdException w:name="Medium List 1 Accent 1" w:uiPriority="65"/>
-    <w:lsdException w:name="Revision" w:semiHidden="1"/>
-    <w:lsdException w:name="List Paragraph" w:uiPriority="34" w:qFormat="1"/>
-    <w:lsdException w:name="Quote" w:uiPriority="29" w:qFormat="1"/>
-    <w:lsdException w:name="Intense Quote" w:uiPriority="30" w:qFormat="1"/>
-    <w:lsdException w:name="Medium List 2 Accent 1" w:uiPriority="66"/>
-    <w:lsdException w:name="Medium Grid 1 Accent 1" w:uiPriority="67"/>
-    <w:lsdException w:name="Medium Grid 2 Accent 1" w:uiPriority="68"/>
-    <w:lsdException w:name="Medium Grid 3 Accent 1" w:uiPriority="69"/>
-    <w:lsdException w:name="Dark List Accent 1" w:uiPriority="70"/>
-    <w:lsdException w:name="Colorful Shading Accent 1" w:uiPriority="71"/>
-    <w:lsdException w:name="Colorful List Accent 1" w:uiPriority="72"/>
-    <w:lsdException w:name="Colorful Grid Accent 1" w:uiPriority="73"/>
-    <w:lsdException w:name="Light Shading Accent 2" w:uiPriority="60"/>
-    <w:lsdException w:name="Light List Accent 2" w:uiPriority="61"/>
-    <w:lsdException w:name="Light Grid Accent 2" w:uiPriority="62"/>
-    <w:lsdException w:name="Medium Shading 1 Accent 2" w:uiPriority="63"/>
-    <w:lsdException w:name="Medium Shading 2 Accent 2" w:uiPriority="64"/>
-    <w:lsdException w:name="Medium List 1 Accent 2" w:uiPriority="65"/>
-    <w:lsdException w:name="Medium List 2 Accent 2" w:uiPriority="66"/>
-    <w:lsdException w:name="Medium Grid 1 Accent 2" w:uiPriority="67"/>
-    <w:lsdException w:name="Medium Grid 2 Accent 2" w:uiPriority="68"/>
-    <w:lsdException w:name="Medium Grid 3 Accent 2" w:uiPriority="69"/>
-    <w:lsdException w:name="Dark List Accent 2" w:uiPriority="70"/>
-    <w:lsdException w:name="Colorful Shading Accent 2" w:uiPriority="71"/>
-    <w:lsdException w:name="Colorful List Accent 2" w:uiPriority="72"/>
-    <w:lsdException w:name="Colorful Grid Accent 2" w:uiPriority="73"/>
-    <w:lsdException w:name="Light Shading Accent 3" w:uiPriority="60"/>
-    <w:lsdException w:name="Light List Accent 3" w:uiPriority="61"/>
-    <w:lsdException w:name="Light Grid Accent 3" w:uiPriority="62"/>
-    <w:lsdException w:name="Medium Shading 1 Accent 3" w:uiPriority="63"/>
-    <w:lsdException w:name="Medium Shading 2 Accent 3" w:uiPriority="64"/>
-    <w:lsdException w:name="Medium List 1 Accent 3" w:uiPriority="65"/>
-    <w:lsdException w:name="Medium List 2 Accent 3" w:uiPriority="66"/>
-    <w:lsdException w:name="Medium Grid 1 Accent 3" w:uiPriority="67"/>
-    <w:lsdException w:name="Medium Grid 2 Accent 3" w:uiPriority="68"/>
-    <w:lsdException w:name="Medium Grid 3 Accent 3" w:uiPriority="69"/>
-    <w:lsdException w:name="Dark List Accent 3" w:uiPriority="70"/>
-    <w:lsdException w:name="Colorful Shading Accent 3" w:uiPriority="71"/>
-    <w:lsdException w:name="Colorful List Accent 3" w:uiPriority="72"/>
-    <w:lsdException w:name="Colorful Grid Accent 3" w:uiPriority="73"/>
-    <w:lsdException w:name="Light Shading Accent 4" w:uiPriority="60"/>
-    <w:lsdException w:name="Light List Accent 4" w:uiPriority="61"/>
-    <w:lsdException w:name="Light Grid Accent 4" w:uiPriority="62"/>
-    <w:lsdException w:name="Medium Shading 1 Accent 4" w:uiPriority="63"/>
-    <w:lsdException w:name="Medium Shading 2 Accent 4" w:uiPriority="64"/>
-    <w:lsdException w:name="Medium List 1 Accent 4" w:uiPriority="65"/>
-    <w:lsdException w:name="Medium List 2 Accent 4" w:uiPriority="66"/>
-    <w:lsdException w:name="Medium Grid 1 Accent 4" w:uiPriority="67"/>
-    <w:lsdException w:name="Medium Grid 2 Accent 4" w:uiPriority="68"/>
-    <w:lsdException w:name="Medium Grid 3 Accent 4" w:uiPriority="69"/>
-    <w:lsdException w:name="Dark List Accent 4" w:uiPriority="70"/>
-    <w:lsdException w:name="Colorful Shading Accent 4" w:uiPriority="71"/>
-    <w:lsdException w:name="Colorful List Accent 4" w:uiPriority="72"/>
-    <w:lsdException w:name="Colorful Grid Accent 4" w:uiPriority="73"/>
-    <w:lsdException w:name="Light Shading Accent 5" w:uiPriority="60"/>
-    <w:lsdException w:name="Light List Accent 5" w:uiPriority="61"/>
-    <w:lsdException w:name="Light Grid Accent 5" w:uiPriority="62"/>
-    <w:lsdException w:name="Medium Shading 1 Accent 5" w:uiPriority="63"/>
-    <w:lsdException w:name="Medium Shading 2 Accent 5" w:uiPriority="64"/>
-    <w:lsdException w:name="Medium List 1 Accent 5" w:uiPriority="65"/>
-    <w:lsdException w:name="Medium List 2 Accent 5" w:uiPriority="66"/>
-    <w:lsdException w:name="Medium Grid 1 Accent 5" w:uiPriority="67"/>
-    <w:lsdException w:name="Medium Grid 2 Accent 5" w:uiPriority="68"/>
-    <w:lsdException w:name="Medium Grid 3 Accent 5" w:uiPriority="69"/>
-    <w:lsdException w:name="Dark List Accent 5" w:uiPriority="70"/>
-    <w:lsdException w:name="Colorful Shading Accent 5" w:uiPriority="71"/>
-    <w:lsdException w:name="Colorful List Accent 5" w:uiPriority="72"/>
-    <w:lsdException w:name="Colorful Grid Accent 5" w:uiPriority="73"/>
-    <w:lsdException w:name="Light Shading Accent 6" w:uiPriority="60"/>
-    <w:lsdException w:name="Light List Accent 6" w:uiPriority="61"/>
-    <w:lsdException w:name="Light Grid Accent 6" w:uiPriority="62"/>
-    <w:lsdException w:name="Medium Shading 1 Accent 6" w:uiPriority="63"/>
-    <w:lsdException w:name="Medium Shading 2 Accent 6" w:uiPriority="64"/>
-    <w:lsdException w:name="Medium List 1 Accent 6" w:uiPriority="65"/>
-    <w:lsdException w:name="Medium List 2 Accent 6" w:uiPriority="66"/>
-    <w:lsdException w:name="Medium Grid 1 Accent 6" w:uiPriority="67"/>
-    <w:lsdException w:name="Medium Grid 2 Accent 6" w:uiPriority="68"/>
-    <w:lsdException w:name="Medium Grid 3 Accent 6" w:uiPriority="69"/>
-    <w:lsdException w:name="Dark List Accent 6" w:uiPriority="70"/>
-    <w:lsdException w:name="Colorful Shading Accent 6" w:uiPriority="71"/>
-    <w:lsdException w:name="Colorful List Accent 6" w:uiPriority="72"/>
-    <w:lsdException w:name="Colorful Grid Accent 6" w:uiPriority="73"/>
-    <w:lsdException w:name="Subtle Emphasis" w:uiPriority="19" w:qFormat="1"/>
-    <w:lsdException w:name="Intense Emphasis" w:uiPriority="21" w:qFormat="1"/>
-    <w:lsdException w:name="Subtle Reference" w:uiPriority="31" w:qFormat="1"/>
-    <w:lsdException w:name="Intense Reference" w:uiPriority="32" w:qFormat="1"/>
-    <w:lsdException w:name="Book Title" w:uiPriority="33" w:qFormat="1"/>
-    <w:lsdException w:name="Bibliography" w:semiHidden="1" w:uiPriority="37" w:unhideWhenUsed="1"/>
-    <w:lsdException w:name="TOC Heading" w:semiHidden="1" w:uiPriority="39" w:unhideWhenUsed="1" w:qFormat="1"/>
-    <w:lsdException w:name="Plain Table 1" w:uiPriority="41"/>
-    <w:lsdException w:name="Plain Table 2" w:uiPriority="42"/>
-    <w:lsdException w:name="Plain Table 3" w:uiPriority="43"/>
-    <w:lsdException w:name="Plain Table 4" w:uiPriority="44"/>
-    <w:lsdException w:name="Plain Table 5" w:uiPriority="45"/>
-    <w:lsdException w:name="Grid Table Light" w:uiPriority="40"/>
-    <w:lsdException w:name="Grid Table 1 Light" w:uiPriority="46"/>
-    <w:lsdException w:name="Grid Table 2" w:uiPriority="47"/>
-    <w:lsdException w:name="Grid Table 3" w:uiPriority="48"/>
-    <w:lsdException w:name="Grid Table 4" w:uiPriority="49"/>
-    <w:lsdException w:name="Grid Table 5 Dark" w:uiPriority="50"/>
-    <w:lsdException w:name="Grid Table 6 Colorful" w:uiPriority="51"/>
-    <w:lsdException w:name="Grid Table 7 Colorful" w:uiPriority="52"/>
-    <w:lsdException w:name="Grid Table 1 Light Accent 1" w:uiPriority="46"/>
-    <w:lsdException w:name="Grid Table 2 Accent 1" w:uiPriority="47"/>
-    <w:lsdException w:name="Grid Table 3 Accent 1" w:uiPriority="48"/>
-    <w:lsdException w:name="Grid Table 4 Accent 1" w:uiPriority="49"/>
-    <w:lsdException w:name="Grid Table 5 Dark Accent 1" w:uiPriority="50"/>
-    <w:lsdException w:name="Grid Table 6 Colorful Accent 1" w:uiPriority="51"/>
-    <w:lsdException w:name="Grid Table 7 Colorful Accent 1" w:uiPriority="52"/>
-    <w:lsdException w:name="Grid Table 1 Light Accent 2" w:uiPriority="46"/>
-    <w:lsdException w:name="Grid Table 2 Accent 2" w:uiPriority="47"/>
-    <w:lsdException w:name="Grid Table 3 Accent 2" w:uiPriority="48"/>
-    <w:lsdException w:name="Grid Table 4 Accent 2" w:uiPriority="49"/>
-    <w:lsdException w:name="Grid Table 5 Dark Accent 2" w:uiPriority="50"/>
-    <w:lsdException w:name="Grid Table 6 Colorful Accent 2" w:uiPriority="51"/>
-    <w:lsdException w:name="Grid Table 7 Colorful Accent 2" w:uiPriority="52"/>
-    <w:lsdException w:name="Grid Table 1 Light Accent 3" w:uiPriority="46"/>
-    <w:lsdException w:name="Grid Table 2 Accent 3" w:uiPriority="47"/>
-    <w:lsdException w:name="Grid Table 3 Accent 3" w:uiPriority="48"/>
-    <w:lsdException w:name="Grid Table 4 Accent 3" w:uiPriority="49"/>
-    <w:lsdException w:name="Grid Table 5 Dark Accent 3" w:uiPriority="50"/>
-    <w:lsdException w:name="Grid Table 6 Colorful Accent 3" w:uiPriority="51"/>
-    <w:lsdException w:name="Grid Table 7 Colorful Accent 3" w:uiPriority="52"/>
-    <w:lsdException w:name="Grid Table 1 Light Accent 4" w:uiPriority="46"/>
-    <w:lsdException w:name="Grid Table 2 Accent 4" w:uiPriority="47"/>
-    <w:lsdException w:name="Grid Table 3 Accent 4" w:uiPriority="48"/>
-    <w:lsdException w:name="Grid Table 4 Accent 4" w:uiPriority="49"/>
-    <w:lsdException w:name="Grid Table 5 Dark Accent 4" w:uiPriority="50"/>
-    <w:lsdException w:name="Grid Table 6 Colorful Accent 4" w:uiPriority="51"/>
-    <w:lsdException w:name="Grid Table 7 Colorful Accent 4" w:uiPriority="52"/>
-    <w:lsdException w:name="Grid Table 1 Light Accent 5" w:uiPriority="46"/>
-    <w:lsdException w:name="Grid Table 2 Accent 5" w:uiPriority="47"/>
-    <w:lsdException w:name="Grid Table 3 Accent 5" w:uiPriority="48"/>
-    <w:lsdException w:name="Grid Table 4 Accent 5" w:uiPriority="49"/>
-    <w:lsdException w:name="Grid Table 5 Dark Accent 5" w:uiPriority="50"/>
-    <w:lsdException w:name="Grid Table 6 Colorful Accent 5" w:uiPriority="51"/>
-    <w:lsdException w:name="Grid Table 7 Colorful Accent 5" w:uiPriority="52"/>
-    <w:lsdException w:name="Grid Table 1 Light Accent 6" w:uiPriority="46"/>
-    <w:lsdException w:name="Grid Table 2 Accent 6" w:uiPriority="47"/>
-    <w:lsdException w:name="Grid Table 3 Accent 6" w:uiPriority="48"/>
-    <w:lsdException w:name="Grid Table 4 Accent 6" w:uiPriority="49"/>
-    <w:lsdException w:name="Grid Table 5 Dark Accent 6" w:uiPriority="50"/>
-    <w:lsdException w:name="Grid Table 6 Colorful Accent 6" w:uiPriority="51"/>
-    <w:lsdException w:name="Grid Table 7 Colorful Accent 6" w:uiPriority="52"/>
-    <w:lsdException w:name="List Table 1 Light" w:uiPriority="46"/>
-    <w:lsdException w:name="List Table 2" w:uiPriority="47"/>
-    <w:lsdException w:name="List Table 3" w:uiPriority="48"/>
-    <w:lsdException w:name="List Table 4" w:uiPriority="49"/>
-    <w:lsdException w:name="List Table 5 Dark" w:uiPriority="50"/>
-    <w:lsdException w:name="List Table 6 Colorful" w:uiPriority="51"/>
-    <w:lsdException w:name="List Table 7 Colorful" w:uiPriority="52"/>
-    <w:lsdException w:name="List Table 1 Light Accent 1" w:uiPriority="46"/>
-    <w:lsdException w:name="List Table 2 Accent 1" w:uiPriority="47"/>
-    <w:lsdException w:name="List Table 3 Accent 1" w:uiPriority="48"/>
-    <w:lsdException w:name="List Table 4 Accent 1" w:uiPriority="49"/>
-    <w:lsdException w:name="List Table 5 Dark Accent 1" w:uiPriority="50"/>
-    <w:lsdException w:name="List Table 6 Colorful Accent 1" w:uiPriority="51"/>
-    <w:lsdException w:name="List Table 7 Colorful Accent 1" w:uiPriority="52"/>
-    <w:lsdException w:name="List Table 1 Light Accent 2" w:uiPriority="46"/>
-    <w:lsdException w:name="List Table 2 Accent 2" w:uiPriority="47"/>
-    <w:lsdException w:name="List Table 3 Accent 2" w:uiPriority="48"/>
-    <w:lsdException w:name="List Table 4 Accent 2" w:uiPriority="49"/>
-    <w:lsdException w:name="List Table 5 Dark Accent 2" w:uiPriority="50"/>
-    <w:lsdException w:name="List Table 6 Colorful Accent 2" w:uiPriority="51"/>
-    <w:lsdException w:name="List Table 7 Colorful Accent 2" w:uiPriority="52"/>
-    <w:lsdException w:name="List Table 1 Light Accent 3" w:uiPriority="46"/>
-    <w:lsdException w:name="List Table 2 Accent 3" w:uiPriority="47"/>
-    <w:lsdException w:name="List Table 3 Accent 3" w:uiPriority="48"/>
-    <w:lsdException w:name="List Table 4 Accent 3" w:uiPriority="49"/>
-    <w:lsdException w:name="List Table 5 Dark Accent 3" w:uiPriority="50"/>
-    <w:lsdException w:name="List Table 6 Colorful Accent 3" w:uiPriority="51"/>
-    <w:lsdException w:name="List Table 7 Colorful Accent 3" w:uiPriority="52"/>
-    <w:lsdException w:name="List Table 1 Light Accent 4" w:uiPriority="46"/>
-    <w:lsdException w:name="List Table 2 Accent 4" w:uiPriority="47"/>
-    <w:lsdException w:name="List Table 3 Accent 4" w:uiPriority="48"/>
-    <w:lsdException w:name="List Table 4 Accent 4" w:uiPriority="49"/>
-    <w:lsdException w:name="List Table 5 Dark Accent 4" w:uiPriority="50"/>
-    <w:lsdException w:name="List Table 6 Colorful Accent 4" w:uiPriority="51"/>
-    <w:lsdException w:name="List Table 7 Colorful Accent 4" w:uiPriority="52"/>
-    <w:lsdException w:name="List Table 1 Light Accent 5" w:uiPriority="46"/>
-    <w:lsdException w:name="List Table 2 Accent 5" w:uiPriority="47"/>
-    <w:lsdException w:name="List Table 3 Accent 5" w:uiPriority="48"/>
-    <w:lsdException w:name="List Table 4 Accent 5" w:uiPriority="49"/>
-    <w:lsdException w:name="List Table 5 Dark Accent 5" w:uiPriority="50"/>
-    <w:lsdException w:name="List Table 6 Colorful Accent 5" w:uiPriority="51"/>
-    <w:lsdException w:name="List Table 7 Colorful Accent 5" w:uiPriority="52"/>
-    <w:lsdException w:name="List Table 1 Light Accent 6" w:uiPriority="46"/>
-    <w:lsdException w:name="List Table 2 Accent 6" w:uiPriority="47"/>
-    <w:lsdException w:name="List Table 3 Accent 6" w:uiPriority="48"/>
-    <w:lsdException w:name="List Table 4 Accent 6" w:uiPriority="49"/>
-    <w:lsdException w:name="List Table 5 Dark Accent 6" w:uiPriority="50"/>
-    <w:lsdException w:name="List Table 6 Colorful Accent 6" w:uiPriority="51"/>
-    <w:lsdException w:name="List Table 7 Colorful Accent 6" w:uiPriority="52"/>
-    <w:lsdException w:name="Mention" w:semiHidden="1" w:unhideWhenUsed="1"/>
-    <w:lsdException w:name="Smart Hyperlink" w:semiHidden="1" w:unhideWhenUsed="1"/>
-    <w:lsdException w:name="Hashtag" w:semiHidden="1" w:unhideWhenUsed="1"/>
+  <w:latentStyles w:defLockedState="0" w:defUIPriority="99" w:defSemiHidden="1" w:defUnhideWhenUsed="1" w:defQFormat="0" w:count="267">
+    <w:lsdException w:name="Normal" w:semiHidden="0" w:uiPriority="0" w:unhideWhenUsed="0" w:qFormat="1"/>
+    <w:lsdException w:name="heading 1" w:semiHidden="0" w:uiPriority="9" w:unhideWhenUsed="0" w:qFormat="1"/>
+    <w:lsdException w:name="heading 2" w:uiPriority="9" w:qFormat="1"/>
+    <w:lsdException w:name="heading 3" w:uiPriority="9" w:qFormat="1"/>
+    <w:lsdException w:name="heading 4" w:uiPriority="9" w:qFormat="1"/>
+    <w:lsdException w:name="heading 5" w:uiPriority="9" w:qFormat="1"/>
+    <w:lsdException w:name="heading 6" w:uiPriority="9" w:qFormat="1"/>
+    <w:lsdException w:name="heading 7" w:uiPriority="9" w:qFormat="1"/>
+    <w:lsdException w:name="heading 8" w:uiPriority="9" w:qFormat="1"/>
+    <w:lsdException w:name="heading 9" w:uiPriority="9" w:qFormat="1"/>
+    <w:lsdException w:name="toc 1" w:uiPriority="39"/>
+    <w:lsdException w:name="toc 2" w:uiPriority="39"/>
+    <w:lsdException w:name="toc 3" w:uiPriority="39"/>
+    <w:lsdException w:name="toc 4" w:uiPriority="39"/>
+    <w:lsdException w:name="toc 5" w:uiPriority="39"/>
+    <w:lsdException w:name="toc 6" w:uiPriority="39"/>
+    <w:lsdException w:name="toc 7" w:uiPriority="39"/>
+    <w:lsdException w:name="toc 8" w:uiPriority="39"/>
+    <w:lsdException w:name="toc 9" w:uiPriority="39"/>
+    <w:lsdException w:name="caption" w:uiPriority="35" w:qFormat="1"/>
+    <w:lsdException w:name="Title" w:semiHidden="0" w:uiPriority="10" w:unhideWhenUsed="0" w:qFormat="1"/>
+    <w:lsdException w:name="Default Paragraph Font" w:uiPriority="1"/>
+    <w:lsdException w:name="Subtitle" w:semiHidden="0" w:uiPriority="11" w:unhideWhenUsed="0" w:qFormat="1"/>
+    <w:lsdException w:name="Strong" w:semiHidden="0" w:uiPriority="22" w:unhideWhenUsed="0" w:qFormat="1"/>
+    <w:lsdException w:name="Emphasis" w:semiHidden="0" w:uiPriority="20" w:unhideWhenUsed="0" w:qFormat="1"/>
+    <w:lsdException w:name="Table Grid" w:semiHidden="0" w:uiPriority="39" w:unhideWhenUsed="0"/>
+    <w:lsdException w:name="Placeholder Text" w:unhideWhenUsed="0"/>
+    <w:lsdException w:name="No Spacing" w:semiHidden="0" w:uiPriority="1" w:unhideWhenUsed="0" w:qFormat="1"/>
+    <w:lsdException w:name="Light Shading" w:semiHidden="0" w:uiPriority="60" w:unhideWhenUsed="0"/>
+    <w:lsdException w:name="Light List" w:semiHidden="0" w:uiPriority="61" w:unhideWhenUsed="0"/>
+    <w:lsdException w:name="Light Grid" w:semiHidden="0" w:uiPriority="62" w:unhideWhenUsed="0"/>
+    <w:lsdException w:name="Medium Shading 1" w:semiHidden="0" w:uiPriority="63" w:unhideWhenUsed="0"/>
+    <w:lsdException w:name="Medium Shading 2" w:semiHidden="0" w:uiPriority="64" w:unhideWhenUsed="0"/>
+    <w:lsdException w:name="Medium List 1" w:semiHidden="0" w:uiPriority="65" w:unhideWhenUsed="0"/>
+    <w:lsdException w:name="Medium List 2" w:semiHidden="0" w:uiPriority="66" w:unhideWhenUsed="0"/>
+    <w:lsdException w:name="Medium Grid 1" w:semiHidden="0" w:uiPriority="67" w:unhideWhenUsed="0"/>
+    <w:lsdException w:name="Medium Grid 2" w:semiHidden="0" w:uiPriority="68" w:unhideWhenUsed="0"/>
+    <w:lsdException w:name="Medium Grid 3" w:semiHidden="0" w:uiPriority="69" w:unhideWhenUsed="0"/>
+    <w:lsdException w:name="Dark List" w:semiHidden="0" w:uiPriority="70" w:unhideWhenUsed="0"/>
+    <w:lsdException w:name="Colorful Shading" w:semiHidden="0" w:uiPriority="71" w:unhideWhenUsed="0"/>
+    <w:lsdException w:name="Colorful List" w:semiHidden="0" w:uiPriority="72" w:unhideWhenUsed="0"/>
+    <w:lsdException w:name="Colorful Grid" w:semiHidden="0" w:uiPriority="73" w:unhideWhenUsed="0"/>
+    <w:lsdException w:name="Light Shading Accent 1" w:semiHidden="0" w:uiPriority="60" w:unhideWhenUsed="0"/>
+    <w:lsdException w:name="Light List Accent 1" w:semiHidden="0" w:uiPriority="61" w:unhideWhenUsed="0"/>
+    <w:lsdException w:name="Light Grid Accent 1" w:semiHidden="0" w:uiPriority="62" w:unhideWhenUsed="0"/>
+    <w:lsdException w:name="Medium Shading 1 Accent 1" w:semiHidden="0" w:uiPriority="63" w:unhideWhenUsed="0"/>
+    <w:lsdException w:name="Medium Shading 2 Accent 1" w:semiHidden="0" w:uiPriority="64" w:unhideWhenUsed="0"/>
+    <w:lsdException w:name="Medium List 1 Accent 1" w:semiHidden="0" w:uiPriority="65" w:unhideWhenUsed="0"/>
+    <w:lsdException w:name="Revision" w:unhideWhenUsed="0"/>
+    <w:lsdException w:name="List Paragraph" w:semiHidden="0" w:uiPriority="34" w:unhideWhenUsed="0" w:qFormat="1"/>
+    <w:lsdException w:name="Quote" w:semiHidden="0" w:uiPriority="29" w:unhideWhenUsed="0" w:qFormat="1"/>
+    <w:lsdException w:name="Intense Quote" w:semiHidden="0" w:uiPriority="30" w:unhideWhenUsed="0" w:qFormat="1"/>
+    <w:lsdException w:name="Medium List 2 Accent 1" w:semiHidden="0" w:uiPriority="66" w:unhideWhenUsed="0"/>
+    <w:lsdException w:name="Medium Grid 1 Accent 1" w:semiHidden="0" w:uiPriority="67" w:unhideWhenUsed="0"/>
+    <w:lsdException w:name="Medium Grid 2 Accent 1" w:semiHidden="0" w:uiPriority="68" w:unhideWhenUsed="0"/>
+    <w:lsdException w:name="Medium Grid 3 Accent 1" w:semiHidden="0" w:uiPriority="69" w:unhideWhenUsed="0"/>
+    <w:lsdException w:name="Dark List Accent 1" w:semiHidden="0" w:uiPriority="70" w:unhideWhenUsed="0"/>
+    <w:lsdException w:name="Colorful Shading Accent 1" w:semiHidden="0" w:uiPriority="71" w:unhideWhenUsed="0"/>
+    <w:lsdException w:name="Colorful List Accent 1" w:semiHidden="0" w:uiPriority="72" w:unhideWhenUsed="0"/>
+    <w:lsdException w:name="Colorful Grid Accent 1" w:semiHidden="0" w:uiPriority="73" w:unhideWhenUsed="0"/>
+    <w:lsdException w:name="Light Shading Accent 2" w:semiHidden="0" w:uiPriority="60" w:unhideWhenUsed="0"/>
+    <w:lsdException w:name="Light List Accent 2" w:semiHidden="0" w:uiPriority="61" w:unhideWhenUsed="0"/>
+    <w:lsdException w:name="Light Grid Accent 2" w:semiHidden="0" w:uiPriority="62" w:unhideWhenUsed="0"/>
+    <w:lsdException w:name="Medium Shading 1 Accent 2" w:semiHidden="0" w:uiPriority="63" w:unhideWhenUsed="0"/>
+    <w:lsdException w:name="Medium Shading 2 Accent 2" w:semiHidden="0" w:uiPriority="64" w:unhideWhenUsed="0"/>
+    <w:lsdException w:name="Medium List 1 Accent 2" w:semiHidden="0" w:uiPriority="65" w:unhideWhenUsed="0"/>
+    <w:lsdException w:name="Medium List 2 Accent 2" w:semiHidden="0" w:uiPriority="66" w:unhideWhenUsed="0"/>
+    <w:lsdException w:name="Medium Grid 1 Accent 2" w:semiHidden="0" w:uiPriority="67" w:unhideWhenUsed="0"/>
+    <w:lsdException w:name="Medium Grid 2 Accent 2" w:semiHidden="0" w:uiPriority="68" w:unhideWhenUsed="0"/>
+    <w:lsdException w:name="Medium Grid 3 Accent 2" w:semiHidden="0" w:uiPriority="69" w:unhideWhenUsed="0"/>
+    <w:lsdException w:name="Dark List Accent 2" w:semiHidden="0" w:uiPriority="70" w:unhideWhenUsed="0"/>
+    <w:lsdException w:name="Colorful Shading Accent 2" w:semiHidden="0" w:uiPriority="71" w:unhideWhenUsed="0"/>
+    <w:lsdException w:name="Colorful List Accent 2" w:semiHidden="0" w:uiPriority="72" w:unhideWhenUsed="0"/>
+    <w:lsdException w:name="Colorful Grid Accent 2" w:semiHidden="0" w:uiPriority="73" w:unhideWhenUsed="0"/>
+    <w:lsdException w:name="Light Shading Accent 3" w:semiHidden="0" w:uiPriority="60" w:unhideWhenUsed="0"/>
+    <w:lsdException w:name="Light List Accent 3" w:semiHidden="0" w:uiPriority="61" w:unhideWhenUsed="0"/>
+    <w:lsdException w:name="Light Grid Accent 3" w:semiHidden="0" w:uiPriority="62" w:unhideWhenUsed="0"/>
+    <w:lsdException w:name="Medium Shading 1 Accent 3" w:semiHidden="0" w:uiPriority="63" w:unhideWhenUsed="0"/>
+    <w:lsdException w:name="Medium Shading 2 Accent 3" w:semiHidden="0" w:uiPriority="64" w:unhideWhenUsed="0"/>
+    <w:lsdException w:name="Medium List 1 Accent 3" w:semiHidden="0" w:uiPriority="65" w:unhideWhenUsed="0"/>
+    <w:lsdException w:name="Medium List 2 Accent 3" w:semiHidden="0" w:uiPriority="66" w:unhideWhenUsed="0"/>
+    <w:lsdException w:name="Medium Grid 1 Accent 3" w:semiHidden="0" w:uiPriority="67" w:unhideWhenUsed="0"/>
+    <w:lsdException w:name="Medium Grid 2 Accent 3" w:semiHidden="0" w:uiPriority="68" w:unhideWhenUsed="0"/>
+    <w:lsdException w:name="Medium Grid 3 Accent 3" w:semiHidden="0" w:uiPriority="69" w:unhideWhenUsed="0"/>
+    <w:lsdException w:name="Dark List Accent 3" w:semiHidden="0" w:uiPriority="70" w:unhideWhenUsed="0"/>
+    <w:lsdException w:name="Colorful Shading Accent 3" w:semiHidden="0" w:uiPriority="71" w:unhideWhenUsed="0"/>
+    <w:lsdException w:name="Colorful List Accent 3" w:semiHidden="0" w:uiPriority="72" w:unhideWhenUsed="0"/>
+    <w:lsdException w:name="Colorful Grid Accent 3" w:semiHidden="0" w:uiPriority="73" w:unhideWhenUsed="0"/>
+    <w:lsdException w:name="Light Shading Accent 4" w:semiHidden="0" w:uiPriority="60" w:unhideWhenUsed="0"/>
+    <w:lsdException w:name="Light List Accent 4" w:semiHidden="0" w:uiPriority="61" w:unhideWhenUsed="0"/>
+    <w:lsdException w:name="Light Grid Accent 4" w:semiHidden="0" w:uiPriority="62" w:unhideWhenUsed="0"/>
+    <w:lsdException w:name="Medium Shading 1 Accent 4" w:semiHidden="0" w:uiPriority="63" w:unhideWhenUsed="0"/>
+    <w:lsdException w:name="Medium Shading 2 Accent 4" w:semiHidden="0" w:uiPriority="64" w:unhideWhenUsed="0"/>
+    <w:lsdException w:name="Medium List 1 Accent 4" w:semiHidden="0" w:uiPriority="65" w:unhideWhenUsed="0"/>
+    <w:lsdException w:name="Medium List 2 Accent 4" w:semiHidden="0" w:uiPriority="66" w:unhideWhenUsed="0"/>
+    <w:lsdException w:name="Medium Grid 1 Accent 4" w:semiHidden="0" w:uiPriority="67" w:unhideWhenUsed="0"/>
+    <w:lsdException w:name="Medium Grid 2 Accent 4" w:semiHidden="0" w:uiPriority="68" w:unhideWhenUsed="0"/>
+    <w:lsdException w:name="Medium Grid 3 Accent 4" w:semiHidden="0" w:uiPriority="69" w:unhideWhenUsed="0"/>
+    <w:lsdException w:name="Dark List Accent 4" w:semiHidden="0" w:uiPriority="70" w:unhideWhenUsed="0"/>
+    <w:lsdException w:name="Colorful Shading Accent 4" w:semiHidden="0" w:uiPriority="71" w:unhideWhenUsed="0"/>
+    <w:lsdException w:name="Colorful List Accent 4" w:semiHidden="0" w:uiPriority="72" w:unhideWhenUsed="0"/>
+    <w:lsdException w:name="Colorful Grid Accent 4" w:semiHidden="0" w:uiPriority="73" w:unhideWhenUsed="0"/>
+    <w:lsdException w:name="Light Shading Accent 5" w:semiHidden="0" w:uiPriority="60" w:unhideWhenUsed="0"/>
+    <w:lsdException w:name="Light List Accent 5" w:semiHidden="0" w:uiPriority="61" w:unhideWhenUsed="0"/>
+    <w:lsdException w:name="Light Grid Accent 5" w:semiHidden="0" w:uiPriority="62" w:unhideWhenUsed="0"/>
+    <w:lsdException w:name="Medium Shading 1 Accent 5" w:semiHidden="0" w:uiPriority="63" w:unhideWhenUsed="0"/>
+    <w:lsdException w:name="Medium Shading 2 Accent 5" w:semiHidden="0" w:uiPriority="64" w:unhideWhenUsed="0"/>
+    <w:lsdException w:name="Medium List 1 Accent 5" w:semiHidden="0" w:uiPriority="65" w:unhideWhenUsed="0"/>
+    <w:lsdException w:name="Medium List 2 Accent 5" w:semiHidden="0" w:uiPriority="66" w:unhideWhenUsed="0"/>
+    <w:lsdException w:name="Medium Grid 1 Accent 5" w:semiHidden="0" w:uiPriority="67" w:unhideWhenUsed="0"/>
+    <w:lsdException w:name="Medium Grid 2 Accent 5" w:semiHidden="0" w:uiPriority="68" w:unhideWhenUsed="0"/>
+    <w:lsdException w:name="Medium Grid 3 Accent 5" w:semiHidden="0" w:uiPriority="69" w:unhideWhenUsed="0"/>
+    <w:lsdException w:name="Dark List Accent 5" w:semiHidden="0" w:uiPriority="70" w:unhideWhenUsed="0"/>
+    <w:lsdException w:name="Colorful Shading Accent 5" w:semiHidden="0" w:uiPriority="71" w:unhideWhenUsed="0"/>
+    <w:lsdException w:name="Colorful List Accent 5" w:semiHidden="0" w:uiPriority="72" w:unhideWhenUsed="0"/>
+    <w:lsdException w:name="Colorful Grid Accent 5" w:semiHidden="0" w:uiPriority="73" w:unhideWhenUsed="0"/>
+    <w:lsdException w:name="Light Shading Accent 6" w:semiHidden="0" w:uiPriority="60" w:unhideWhenUsed="0"/>
+    <w:lsdException w:name="Light List Accent 6" w:semiHidden="0" w:uiPriority="61" w:unhideWhenUsed="0"/>
+    <w:lsdException w:name="Light Grid Accent 6" w:semiHidden="0" w:uiPriority="62" w:unhideWhenUsed="0"/>
+    <w:lsdException w:name="Medium Shading 1 Accent 6" w:semiHidden="0" w:uiPriority="63" w:unhideWhenUsed="0"/>
+    <w:lsdException w:name="Medium Shading 2 Accent 6" w:semiHidden="0" w:uiPriority="64" w:unhideWhenUsed="0"/>
+    <w:lsdException w:name="Medium List 1 Accent 6" w:semiHidden="0" w:uiPriority="65" w:unhideWhenUsed="0"/>
+    <w:lsdException w:name="Medium List 2 Accent 6" w:semiHidden="0" w:uiPriority="66" w:unhideWhenUsed="0"/>
+    <w:lsdException w:name="Medium Grid 1 Accent 6" w:semiHidden="0" w:uiPriority="67" w:unhideWhenUsed="0"/>
+    <w:lsdException w:name="Medium Grid 2 Accent 6" w:semiHidden="0" w:uiPriority="68" w:unhideWhenUsed="0"/>
+    <w:lsdException w:name="Medium Grid 3 Accent 6" w:semiHidden="0" w:uiPriority="69" w:unhideWhenUsed="0"/>
+    <w:lsdException w:name="Dark List Accent 6" w:semiHidden="0" w:uiPriority="70" w:unhideWhenUsed="0"/>
+    <w:lsdException w:name="Colorful Shading Accent 6" w:semiHidden="0" w:uiPriority="71" w:unhideWhenUsed="0"/>
+    <w:lsdException w:name="Colorful List Accent 6" w:semiHidden="0" w:uiPriority="72" w:unhideWhenUsed="0"/>
+    <w:lsdException w:name="Colorful Grid Accent 6" w:semiHidden="0" w:uiPriority="73" w:unhideWhenUsed="0"/>
+    <w:lsdException w:name="Subtle Emphasis" w:semiHidden="0" w:uiPriority="19" w:unhideWhenUsed="0" w:qFormat="1"/>
+    <w:lsdException w:name="Intense Emphasis" w:semiHidden="0" w:uiPriority="21" w:unhideWhenUsed="0" w:qFormat="1"/>
+    <w:lsdException w:name="Subtle Reference" w:semiHidden="0" w:uiPriority="31" w:unhideWhenUsed="0" w:qFormat="1"/>
+    <w:lsdException w:name="Intense Reference" w:semiHidden="0" w:uiPriority="32" w:unhideWhenUsed="0" w:qFormat="1"/>
+    <w:lsdException w:name="Book Title" w:semiHidden="0" w:uiPriority="33" w:unhideWhenUsed="0" w:qFormat="1"/>
+    <w:lsdException w:name="Bibliography" w:uiPriority="37"/>
+    <w:lsdException w:name="TOC Heading" w:uiPriority="39" w:qFormat="1"/>
   </w:latentStyles>
   <w:style w:type="paragraph" w:default="1" w:styleId="Normal">
     <w:name w:val="Normal"/>
@@ -13038,7 +13177,7 @@
       <w:u w:val="single"/>
     </w:rPr>
   </w:style>
-  <w:style w:type="character" w:styleId="Mention">
+  <w:style w:type="character" w:customStyle="1" w:styleId="Mention">
     <w:name w:val="Mention"/>
     <w:basedOn w:val="DefaultParagraphFont"/>
     <w:uiPriority w:val="99"/>
@@ -13049,6 +13188,196 @@
       <w:color w:val="2B579A"/>
       <w:shd w:val="clear" w:color="auto" w:fill="E6E6E6"/>
     </w:rPr>
+  </w:style>
+</w:styles>
+</file>
+
+<file path=word/stylesWithEffects.xml><?xml version="1.0" encoding="utf-8"?>
+<w:styles xmlns:wpc="http://schemas.microsoft.com/office/word/2010/wordprocessingCanvas" xmlns:mc="http://schemas.openxmlformats.org/markup-compatibility/2006" xmlns:o="urn:schemas-microsoft-com:office:office" xmlns:r="http://schemas.openxmlformats.org/officeDocument/2006/relationships" xmlns:m="http://schemas.openxmlformats.org/officeDocument/2006/math" xmlns:v="urn:schemas-microsoft-com:vml" xmlns:wp14="http://schemas.microsoft.com/office/word/2010/wordprocessingDrawing" xmlns:wp="http://schemas.openxmlformats.org/drawingml/2006/wordprocessingDrawing" xmlns:w10="urn:schemas-microsoft-com:office:word" xmlns:w="http://schemas.openxmlformats.org/wordprocessingml/2006/main" xmlns:w14="http://schemas.microsoft.com/office/word/2010/wordml" xmlns:wpg="http://schemas.microsoft.com/office/word/2010/wordprocessingGroup" xmlns:wpi="http://schemas.microsoft.com/office/word/2010/wordprocessingInk" xmlns:wne="http://schemas.microsoft.com/office/word/2006/wordml" xmlns:wps="http://schemas.microsoft.com/office/word/2010/wordprocessingShape" mc:Ignorable="w14 wp14">
+  <w:docDefaults>
+    <w:rPrDefault>
+      <w:rPr>
+        <w:rFonts w:asciiTheme="minorHAnsi" w:eastAsiaTheme="minorEastAsia" w:hAnsiTheme="minorHAnsi" w:cstheme="minorBidi"/>
+        <w:sz w:val="22"/>
+        <w:szCs w:val="22"/>
+        <w:lang w:val="en-US" w:eastAsia="ja-JP" w:bidi="ar-SA"/>
+      </w:rPr>
+    </w:rPrDefault>
+    <w:pPrDefault>
+      <w:pPr>
+        <w:spacing w:after="200" w:line="276" w:lineRule="auto"/>
+      </w:pPr>
+    </w:pPrDefault>
+  </w:docDefaults>
+  <w:latentStyles w:defLockedState="0" w:defUIPriority="99" w:defSemiHidden="1" w:defUnhideWhenUsed="1" w:defQFormat="0" w:count="267">
+    <w:lsdException w:name="Normal" w:semiHidden="0" w:uiPriority="0" w:unhideWhenUsed="0" w:qFormat="1"/>
+    <w:lsdException w:name="heading 1" w:semiHidden="0" w:uiPriority="9" w:unhideWhenUsed="0" w:qFormat="1"/>
+    <w:lsdException w:name="heading 2" w:uiPriority="9" w:qFormat="1"/>
+    <w:lsdException w:name="heading 3" w:uiPriority="9" w:qFormat="1"/>
+    <w:lsdException w:name="heading 4" w:uiPriority="9" w:qFormat="1"/>
+    <w:lsdException w:name="heading 5" w:uiPriority="9" w:qFormat="1"/>
+    <w:lsdException w:name="heading 6" w:uiPriority="9" w:qFormat="1"/>
+    <w:lsdException w:name="heading 7" w:uiPriority="9" w:qFormat="1"/>
+    <w:lsdException w:name="heading 8" w:uiPriority="9" w:qFormat="1"/>
+    <w:lsdException w:name="heading 9" w:uiPriority="9" w:qFormat="1"/>
+    <w:lsdException w:name="toc 1" w:uiPriority="39"/>
+    <w:lsdException w:name="toc 2" w:uiPriority="39"/>
+    <w:lsdException w:name="toc 3" w:uiPriority="39"/>
+    <w:lsdException w:name="toc 4" w:uiPriority="39"/>
+    <w:lsdException w:name="toc 5" w:uiPriority="39"/>
+    <w:lsdException w:name="toc 6" w:uiPriority="39"/>
+    <w:lsdException w:name="toc 7" w:uiPriority="39"/>
+    <w:lsdException w:name="toc 8" w:uiPriority="39"/>
+    <w:lsdException w:name="toc 9" w:uiPriority="39"/>
+    <w:lsdException w:name="caption" w:uiPriority="35" w:qFormat="1"/>
+    <w:lsdException w:name="Title" w:semiHidden="0" w:uiPriority="10" w:unhideWhenUsed="0" w:qFormat="1"/>
+    <w:lsdException w:name="Default Paragraph Font" w:uiPriority="1"/>
+    <w:lsdException w:name="Subtitle" w:semiHidden="0" w:uiPriority="11" w:unhideWhenUsed="0" w:qFormat="1"/>
+    <w:lsdException w:name="Strong" w:semiHidden="0" w:uiPriority="22" w:unhideWhenUsed="0" w:qFormat="1"/>
+    <w:lsdException w:name="Emphasis" w:semiHidden="0" w:uiPriority="20" w:unhideWhenUsed="0" w:qFormat="1"/>
+    <w:lsdException w:name="Table Grid" w:semiHidden="0" w:uiPriority="59" w:unhideWhenUsed="0"/>
+    <w:lsdException w:name="Placeholder Text" w:unhideWhenUsed="0"/>
+    <w:lsdException w:name="No Spacing" w:semiHidden="0" w:uiPriority="1" w:unhideWhenUsed="0" w:qFormat="1"/>
+    <w:lsdException w:name="Light Shading" w:semiHidden="0" w:uiPriority="60" w:unhideWhenUsed="0"/>
+    <w:lsdException w:name="Light List" w:semiHidden="0" w:uiPriority="61" w:unhideWhenUsed="0"/>
+    <w:lsdException w:name="Light Grid" w:semiHidden="0" w:uiPriority="62" w:unhideWhenUsed="0"/>
+    <w:lsdException w:name="Medium Shading 1" w:semiHidden="0" w:uiPriority="63" w:unhideWhenUsed="0"/>
+    <w:lsdException w:name="Medium Shading 2" w:semiHidden="0" w:uiPriority="64" w:unhideWhenUsed="0"/>
+    <w:lsdException w:name="Medium List 1" w:semiHidden="0" w:uiPriority="65" w:unhideWhenUsed="0"/>
+    <w:lsdException w:name="Medium List 2" w:semiHidden="0" w:uiPriority="66" w:unhideWhenUsed="0"/>
+    <w:lsdException w:name="Medium Grid 1" w:semiHidden="0" w:uiPriority="67" w:unhideWhenUsed="0"/>
+    <w:lsdException w:name="Medium Grid 2" w:semiHidden="0" w:uiPriority="68" w:unhideWhenUsed="0"/>
+    <w:lsdException w:name="Medium Grid 3" w:semiHidden="0" w:uiPriority="69" w:unhideWhenUsed="0"/>
+    <w:lsdException w:name="Dark List" w:semiHidden="0" w:uiPriority="70" w:unhideWhenUsed="0"/>
+    <w:lsdException w:name="Colorful Shading" w:semiHidden="0" w:uiPriority="71" w:unhideWhenUsed="0"/>
+    <w:lsdException w:name="Colorful List" w:semiHidden="0" w:uiPriority="72" w:unhideWhenUsed="0"/>
+    <w:lsdException w:name="Colorful Grid" w:semiHidden="0" w:uiPriority="73" w:unhideWhenUsed="0"/>
+    <w:lsdException w:name="Light Shading Accent 1" w:semiHidden="0" w:uiPriority="60" w:unhideWhenUsed="0"/>
+    <w:lsdException w:name="Light List Accent 1" w:semiHidden="0" w:uiPriority="61" w:unhideWhenUsed="0"/>
+    <w:lsdException w:name="Light Grid Accent 1" w:semiHidden="0" w:uiPriority="62" w:unhideWhenUsed="0"/>
+    <w:lsdException w:name="Medium Shading 1 Accent 1" w:semiHidden="0" w:uiPriority="63" w:unhideWhenUsed="0"/>
+    <w:lsdException w:name="Medium Shading 2 Accent 1" w:semiHidden="0" w:uiPriority="64" w:unhideWhenUsed="0"/>
+    <w:lsdException w:name="Medium List 1 Accent 1" w:semiHidden="0" w:uiPriority="65" w:unhideWhenUsed="0"/>
+    <w:lsdException w:name="Revision" w:unhideWhenUsed="0"/>
+    <w:lsdException w:name="List Paragraph" w:semiHidden="0" w:uiPriority="34" w:unhideWhenUsed="0" w:qFormat="1"/>
+    <w:lsdException w:name="Quote" w:semiHidden="0" w:uiPriority="29" w:unhideWhenUsed="0" w:qFormat="1"/>
+    <w:lsdException w:name="Intense Quote" w:semiHidden="0" w:uiPriority="30" w:unhideWhenUsed="0" w:qFormat="1"/>
+    <w:lsdException w:name="Medium List 2 Accent 1" w:semiHidden="0" w:uiPriority="66" w:unhideWhenUsed="0"/>
+    <w:lsdException w:name="Medium Grid 1 Accent 1" w:semiHidden="0" w:uiPriority="67" w:unhideWhenUsed="0"/>
+    <w:lsdException w:name="Medium Grid 2 Accent 1" w:semiHidden="0" w:uiPriority="68" w:unhideWhenUsed="0"/>
+    <w:lsdException w:name="Medium Grid 3 Accent 1" w:semiHidden="0" w:uiPriority="69" w:unhideWhenUsed="0"/>
+    <w:lsdException w:name="Dark List Accent 1" w:semiHidden="0" w:uiPriority="70" w:unhideWhenUsed="0"/>
+    <w:lsdException w:name="Colorful Shading Accent 1" w:semiHidden="0" w:uiPriority="71" w:unhideWhenUsed="0"/>
+    <w:lsdException w:name="Colorful List Accent 1" w:semiHidden="0" w:uiPriority="72" w:unhideWhenUsed="0"/>
+    <w:lsdException w:name="Colorful Grid Accent 1" w:semiHidden="0" w:uiPriority="73" w:unhideWhenUsed="0"/>
+    <w:lsdException w:name="Light Shading Accent 2" w:semiHidden="0" w:uiPriority="60" w:unhideWhenUsed="0"/>
+    <w:lsdException w:name="Light List Accent 2" w:semiHidden="0" w:uiPriority="61" w:unhideWhenUsed="0"/>
+    <w:lsdException w:name="Light Grid Accent 2" w:semiHidden="0" w:uiPriority="62" w:unhideWhenUsed="0"/>
+    <w:lsdException w:name="Medium Shading 1 Accent 2" w:semiHidden="0" w:uiPriority="63" w:unhideWhenUsed="0"/>
+    <w:lsdException w:name="Medium Shading 2 Accent 2" w:semiHidden="0" w:uiPriority="64" w:unhideWhenUsed="0"/>
+    <w:lsdException w:name="Medium List 1 Accent 2" w:semiHidden="0" w:uiPriority="65" w:unhideWhenUsed="0"/>
+    <w:lsdException w:name="Medium List 2 Accent 2" w:semiHidden="0" w:uiPriority="66" w:unhideWhenUsed="0"/>
+    <w:lsdException w:name="Medium Grid 1 Accent 2" w:semiHidden="0" w:uiPriority="67" w:unhideWhenUsed="0"/>
+    <w:lsdException w:name="Medium Grid 2 Accent 2" w:semiHidden="0" w:uiPriority="68" w:unhideWhenUsed="0"/>
+    <w:lsdException w:name="Medium Grid 3 Accent 2" w:semiHidden="0" w:uiPriority="69" w:unhideWhenUsed="0"/>
+    <w:lsdException w:name="Dark List Accent 2" w:semiHidden="0" w:uiPriority="70" w:unhideWhenUsed="0"/>
+    <w:lsdException w:name="Colorful Shading Accent 2" w:semiHidden="0" w:uiPriority="71" w:unhideWhenUsed="0"/>
+    <w:lsdException w:name="Colorful List Accent 2" w:semiHidden="0" w:uiPriority="72" w:unhideWhenUsed="0"/>
+    <w:lsdException w:name="Colorful Grid Accent 2" w:semiHidden="0" w:uiPriority="73" w:unhideWhenUsed="0"/>
+    <w:lsdException w:name="Light Shading Accent 3" w:semiHidden="0" w:uiPriority="60" w:unhideWhenUsed="0"/>
+    <w:lsdException w:name="Light List Accent 3" w:semiHidden="0" w:uiPriority="61" w:unhideWhenUsed="0"/>
+    <w:lsdException w:name="Light Grid Accent 3" w:semiHidden="0" w:uiPriority="62" w:unhideWhenUsed="0"/>
+    <w:lsdException w:name="Medium Shading 1 Accent 3" w:semiHidden="0" w:uiPriority="63" w:unhideWhenUsed="0"/>
+    <w:lsdException w:name="Medium Shading 2 Accent 3" w:semiHidden="0" w:uiPriority="64" w:unhideWhenUsed="0"/>
+    <w:lsdException w:name="Medium List 1 Accent 3" w:semiHidden="0" w:uiPriority="65" w:unhideWhenUsed="0"/>
+    <w:lsdException w:name="Medium List 2 Accent 3" w:semiHidden="0" w:uiPriority="66" w:unhideWhenUsed="0"/>
+    <w:lsdException w:name="Medium Grid 1 Accent 3" w:semiHidden="0" w:uiPriority="67" w:unhideWhenUsed="0"/>
+    <w:lsdException w:name="Medium Grid 2 Accent 3" w:semiHidden="0" w:uiPriority="68" w:unhideWhenUsed="0"/>
+    <w:lsdException w:name="Medium Grid 3 Accent 3" w:semiHidden="0" w:uiPriority="69" w:unhideWhenUsed="0"/>
+    <w:lsdException w:name="Dark List Accent 3" w:semiHidden="0" w:uiPriority="70" w:unhideWhenUsed="0"/>
+    <w:lsdException w:name="Colorful Shading Accent 3" w:semiHidden="0" w:uiPriority="71" w:unhideWhenUsed="0"/>
+    <w:lsdException w:name="Colorful List Accent 3" w:semiHidden="0" w:uiPriority="72" w:unhideWhenUsed="0"/>
+    <w:lsdException w:name="Colorful Grid Accent 3" w:semiHidden="0" w:uiPriority="73" w:unhideWhenUsed="0"/>
+    <w:lsdException w:name="Light Shading Accent 4" w:semiHidden="0" w:uiPriority="60" w:unhideWhenUsed="0"/>
+    <w:lsdException w:name="Light List Accent 4" w:semiHidden="0" w:uiPriority="61" w:unhideWhenUsed="0"/>
+    <w:lsdException w:name="Light Grid Accent 4" w:semiHidden="0" w:uiPriority="62" w:unhideWhenUsed="0"/>
+    <w:lsdException w:name="Medium Shading 1 Accent 4" w:semiHidden="0" w:uiPriority="63" w:unhideWhenUsed="0"/>
+    <w:lsdException w:name="Medium Shading 2 Accent 4" w:semiHidden="0" w:uiPriority="64" w:unhideWhenUsed="0"/>
+    <w:lsdException w:name="Medium List 1 Accent 4" w:semiHidden="0" w:uiPriority="65" w:unhideWhenUsed="0"/>
+    <w:lsdException w:name="Medium List 2 Accent 4" w:semiHidden="0" w:uiPriority="66" w:unhideWhenUsed="0"/>
+    <w:lsdException w:name="Medium Grid 1 Accent 4" w:semiHidden="0" w:uiPriority="67" w:unhideWhenUsed="0"/>
+    <w:lsdException w:name="Medium Grid 2 Accent 4" w:semiHidden="0" w:uiPriority="68" w:unhideWhenUsed="0"/>
+    <w:lsdException w:name="Medium Grid 3 Accent 4" w:semiHidden="0" w:uiPriority="69" w:unhideWhenUsed="0"/>
+    <w:lsdException w:name="Dark List Accent 4" w:semiHidden="0" w:uiPriority="70" w:unhideWhenUsed="0"/>
+    <w:lsdException w:name="Colorful Shading Accent 4" w:semiHidden="0" w:uiPriority="71" w:unhideWhenUsed="0"/>
+    <w:lsdException w:name="Colorful List Accent 4" w:semiHidden="0" w:uiPriority="72" w:unhideWhenUsed="0"/>
+    <w:lsdException w:name="Colorful Grid Accent 4" w:semiHidden="0" w:uiPriority="73" w:unhideWhenUsed="0"/>
+    <w:lsdException w:name="Light Shading Accent 5" w:semiHidden="0" w:uiPriority="60" w:unhideWhenUsed="0"/>
+    <w:lsdException w:name="Light List Accent 5" w:semiHidden="0" w:uiPriority="61" w:unhideWhenUsed="0"/>
+    <w:lsdException w:name="Light Grid Accent 5" w:semiHidden="0" w:uiPriority="62" w:unhideWhenUsed="0"/>
+    <w:lsdException w:name="Medium Shading 1 Accent 5" w:semiHidden="0" w:uiPriority="63" w:unhideWhenUsed="0"/>
+    <w:lsdException w:name="Medium Shading 2 Accent 5" w:semiHidden="0" w:uiPriority="64" w:unhideWhenUsed="0"/>
+    <w:lsdException w:name="Medium List 1 Accent 5" w:semiHidden="0" w:uiPriority="65" w:unhideWhenUsed="0"/>
+    <w:lsdException w:name="Medium List 2 Accent 5" w:semiHidden="0" w:uiPriority="66" w:unhideWhenUsed="0"/>
+    <w:lsdException w:name="Medium Grid 1 Accent 5" w:semiHidden="0" w:uiPriority="67" w:unhideWhenUsed="0"/>
+    <w:lsdException w:name="Medium Grid 2 Accent 5" w:semiHidden="0" w:uiPriority="68" w:unhideWhenUsed="0"/>
+    <w:lsdException w:name="Medium Grid 3 Accent 5" w:semiHidden="0" w:uiPriority="69" w:unhideWhenUsed="0"/>
+    <w:lsdException w:name="Dark List Accent 5" w:semiHidden="0" w:uiPriority="70" w:unhideWhenUsed="0"/>
+    <w:lsdException w:name="Colorful Shading Accent 5" w:semiHidden="0" w:uiPriority="71" w:unhideWhenUsed="0"/>
+    <w:lsdException w:name="Colorful List Accent 5" w:semiHidden="0" w:uiPriority="72" w:unhideWhenUsed="0"/>
+    <w:lsdException w:name="Colorful Grid Accent 5" w:semiHidden="0" w:uiPriority="73" w:unhideWhenUsed="0"/>
+    <w:lsdException w:name="Light Shading Accent 6" w:semiHidden="0" w:uiPriority="60" w:unhideWhenUsed="0"/>
+    <w:lsdException w:name="Light List Accent 6" w:semiHidden="0" w:uiPriority="61" w:unhideWhenUsed="0"/>
+    <w:lsdException w:name="Light Grid Accent 6" w:semiHidden="0" w:uiPriority="62" w:unhideWhenUsed="0"/>
+    <w:lsdException w:name="Medium Shading 1 Accent 6" w:semiHidden="0" w:uiPriority="63" w:unhideWhenUsed="0"/>
+    <w:lsdException w:name="Medium Shading 2 Accent 6" w:semiHidden="0" w:uiPriority="64" w:unhideWhenUsed="0"/>
+    <w:lsdException w:name="Medium List 1 Accent 6" w:semiHidden="0" w:uiPriority="65" w:unhideWhenUsed="0"/>
+    <w:lsdException w:name="Medium List 2 Accent 6" w:semiHidden="0" w:uiPriority="66" w:unhideWhenUsed="0"/>
+    <w:lsdException w:name="Medium Grid 1 Accent 6" w:semiHidden="0" w:uiPriority="67" w:unhideWhenUsed="0"/>
+    <w:lsdException w:name="Medium Grid 2 Accent 6" w:semiHidden="0" w:uiPriority="68" w:unhideWhenUsed="0"/>
+    <w:lsdException w:name="Medium Grid 3 Accent 6" w:semiHidden="0" w:uiPriority="69" w:unhideWhenUsed="0"/>
+    <w:lsdException w:name="Dark List Accent 6" w:semiHidden="0" w:uiPriority="70" w:unhideWhenUsed="0"/>
+    <w:lsdException w:name="Colorful Shading Accent 6" w:semiHidden="0" w:uiPriority="71" w:unhideWhenUsed="0"/>
+    <w:lsdException w:name="Colorful List Accent 6" w:semiHidden="0" w:uiPriority="72" w:unhideWhenUsed="0"/>
+    <w:lsdException w:name="Colorful Grid Accent 6" w:semiHidden="0" w:uiPriority="73" w:unhideWhenUsed="0"/>
+    <w:lsdException w:name="Subtle Emphasis" w:semiHidden="0" w:uiPriority="19" w:unhideWhenUsed="0" w:qFormat="1"/>
+    <w:lsdException w:name="Intense Emphasis" w:semiHidden="0" w:uiPriority="21" w:unhideWhenUsed="0" w:qFormat="1"/>
+    <w:lsdException w:name="Subtle Reference" w:semiHidden="0" w:uiPriority="31" w:unhideWhenUsed="0" w:qFormat="1"/>
+    <w:lsdException w:name="Intense Reference" w:semiHidden="0" w:uiPriority="32" w:unhideWhenUsed="0" w:qFormat="1"/>
+    <w:lsdException w:name="Book Title" w:semiHidden="0" w:uiPriority="33" w:unhideWhenUsed="0" w:qFormat="1"/>
+    <w:lsdException w:name="Bibliography" w:uiPriority="37"/>
+    <w:lsdException w:name="TOC Heading" w:uiPriority="39" w:qFormat="1"/>
+  </w:latentStyles>
+  <w:style w:type="paragraph" w:default="1" w:styleId="Normal">
+    <w:name w:val="Normal"/>
+    <w:qFormat/>
+  </w:style>
+  <w:style w:type="character" w:default="1" w:styleId="DefaultParagraphFont">
+    <w:name w:val="Default Paragraph Font"/>
+    <w:uiPriority w:val="1"/>
+    <w:semiHidden/>
+    <w:unhideWhenUsed/>
+  </w:style>
+  <w:style w:type="table" w:default="1" w:styleId="TableNormal">
+    <w:name w:val="Normal Table"/>
+    <w:uiPriority w:val="99"/>
+    <w:semiHidden/>
+    <w:unhideWhenUsed/>
+    <w:tblPr>
+      <w:tblInd w:w="0" w:type="dxa"/>
+      <w:tblCellMar>
+        <w:top w:w="0" w:type="dxa"/>
+        <w:left w:w="108" w:type="dxa"/>
+        <w:bottom w:w="0" w:type="dxa"/>
+        <w:right w:w="108" w:type="dxa"/>
+      </w:tblCellMar>
+    </w:tblPr>
+  </w:style>
+  <w:style w:type="numbering" w:default="1" w:styleId="NoList">
+    <w:name w:val="No List"/>
+    <w:uiPriority w:val="99"/>
+    <w:semiHidden/>
+    <w:unhideWhenUsed/>
   </w:style>
 </w:styles>
 </file>
@@ -13308,7 +13637,7 @@
   <a:extraClrSchemeLst/>
   <a:extLst>
     <a:ext uri="{05A4C25C-085E-4340-85A3-A5531E510DB2}">
-      <thm15:themeFamily xmlns:thm15="http://schemas.microsoft.com/office/thememl/2012/main" name="Office Theme" id="{62F939B6-93AF-4DB8-9C6B-D6C7DFDC589F}" vid="{4A3C46E8-61CC-4603-A589-7422A47A8E4A}"/>
+      <thm15:themeFamily xmlns:thm15="http://schemas.microsoft.com/office/thememl/2012/main" xmlns="" name="Office Theme" id="{62F939B6-93AF-4DB8-9C6B-D6C7DFDC589F}" vid="{4A3C46E8-61CC-4603-A589-7422A47A8E4A}"/>
     </a:ext>
   </a:extLst>
 </a:theme>

</xml_diff>

<commit_message>
add some items in notes.docx and add a file HTTP Status Codes (Informational, Success and Redirection).docx
</commit_message>
<xml_diff>
--- a/notes.docx
+++ b/notes.docx
@@ -1,6 +1,6 @@
 
 <file path=word/document.xml><?xml version="1.0" encoding="utf-8"?>
-<w:document xmlns:wpc="http://schemas.microsoft.com/office/word/2010/wordprocessingCanvas" xmlns:mc="http://schemas.openxmlformats.org/markup-compatibility/2006" xmlns:o="urn:schemas-microsoft-com:office:office" xmlns:r="http://schemas.openxmlformats.org/officeDocument/2006/relationships" xmlns:m="http://schemas.openxmlformats.org/officeDocument/2006/math" xmlns:v="urn:schemas-microsoft-com:vml" xmlns:wp14="http://schemas.microsoft.com/office/word/2010/wordprocessingDrawing" xmlns:wp="http://schemas.openxmlformats.org/drawingml/2006/wordprocessingDrawing" xmlns:w10="urn:schemas-microsoft-com:office:word" xmlns:w="http://schemas.openxmlformats.org/wordprocessingml/2006/main" xmlns:w14="http://schemas.microsoft.com/office/word/2010/wordml" xmlns:wpg="http://schemas.microsoft.com/office/word/2010/wordprocessingGroup" xmlns:wpi="http://schemas.microsoft.com/office/word/2010/wordprocessingInk" xmlns:wne="http://schemas.microsoft.com/office/word/2006/wordml" xmlns:wps="http://schemas.microsoft.com/office/word/2010/wordprocessingShape" mc:Ignorable="w14 wp14">
+<w:document xmlns:ve="http://schemas.openxmlformats.org/markup-compatibility/2006" xmlns:o="urn:schemas-microsoft-com:office:office" xmlns:r="http://schemas.openxmlformats.org/officeDocument/2006/relationships" xmlns:m="http://schemas.openxmlformats.org/officeDocument/2006/math" xmlns:v="urn:schemas-microsoft-com:vml" xmlns:wp="http://schemas.openxmlformats.org/drawingml/2006/wordprocessingDrawing" xmlns:w10="urn:schemas-microsoft-com:office:word" xmlns:w="http://schemas.openxmlformats.org/wordprocessingml/2006/main" xmlns:wne="http://schemas.microsoft.com/office/word/2006/wordml">
   <w:body>
     <w:p>
       <w:pPr>
@@ -2844,6 +2844,12 @@
         </w:rPr>
         <w:t xml:space="preserve"> </w:t>
       </w:r>
+      <w:r>
+        <w:rPr>
+          <w:rFonts w:ascii="Century Gothic" w:hAnsi="Century Gothic"/>
+        </w:rPr>
+        <w:t>-an identifier</w:t>
+      </w:r>
     </w:p>
     <w:p>
       <w:pPr>
@@ -2884,13 +2890,19 @@
         <w:rPr>
           <w:rFonts w:ascii="Century Gothic" w:hAnsi="Century Gothic"/>
         </w:rPr>
-        <w:t>Proxy Certificate</w:t>
-      </w:r>
-      <w:r>
-        <w:rPr>
-          <w:rFonts w:ascii="Century Gothic" w:hAnsi="Century Gothic"/>
-        </w:rPr>
-        <w:t xml:space="preserve"> - </w:t>
+        <w:t>Proxy authentication</w:t>
+      </w:r>
+      <w:r>
+        <w:rPr>
+          <w:rFonts w:ascii="Century Gothic" w:hAnsi="Century Gothic"/>
+        </w:rPr>
+        <w:t xml:space="preserve">- </w:t>
+      </w:r>
+      <w:r>
+        <w:rPr>
+          <w:rFonts w:ascii="Century Gothic" w:hAnsi="Century Gothic"/>
+        </w:rPr>
+        <w:t xml:space="preserve"> authentication to access a proxy</w:t>
       </w:r>
     </w:p>
     <w:p>
@@ -2933,7 +2945,19 @@
           <w:rFonts w:ascii="Century Gothic" w:hAnsi="Century Gothic"/>
         </w:rPr>
         <w:tab/>
-        <w:t xml:space="preserve">- indicate currently not available </w:t>
+        <w:t>- indicate</w:t>
+      </w:r>
+      <w:r>
+        <w:rPr>
+          <w:rFonts w:ascii="Century Gothic" w:hAnsi="Century Gothic"/>
+        </w:rPr>
+        <w:t xml:space="preserve"> to a client that the server is</w:t>
+      </w:r>
+      <w:r>
+        <w:rPr>
+          <w:rFonts w:ascii="Century Gothic" w:hAnsi="Century Gothic"/>
+        </w:rPr>
+        <w:t xml:space="preserve"> currently not available </w:t>
       </w:r>
     </w:p>
     <w:p>
@@ -2952,7 +2976,19 @@
           <w:rFonts w:ascii="Century Gothic" w:hAnsi="Century Gothic"/>
         </w:rPr>
         <w:tab/>
-        <w:t>-503 Service no Available</w:t>
+        <w:t>-503 Service no</w:t>
+      </w:r>
+      <w:r>
+        <w:rPr>
+          <w:rFonts w:ascii="Century Gothic" w:hAnsi="Century Gothic"/>
+        </w:rPr>
+        <w:t>t</w:t>
+      </w:r>
+      <w:r>
+        <w:rPr>
+          <w:rFonts w:ascii="Century Gothic" w:hAnsi="Century Gothic"/>
+        </w:rPr>
+        <w:t xml:space="preserve"> Available</w:t>
       </w:r>
     </w:p>
     <w:p>
@@ -2970,27 +3006,13 @@
         <w:rPr>
           <w:rFonts w:ascii="Century Gothic" w:hAnsi="Century Gothic"/>
         </w:rPr>
-        <w:t xml:space="preserve">Server – displays what </w:t>
-      </w:r>
-      <w:proofErr w:type="gramStart"/>
-      <w:r>
-        <w:rPr>
-          <w:rFonts w:ascii="Century Gothic" w:hAnsi="Century Gothic"/>
-        </w:rPr>
-        <w:t>server</w:t>
-      </w:r>
-      <w:r>
-        <w:rPr>
-          <w:rFonts w:ascii="Century Gothic" w:hAnsi="Century Gothic"/>
-        </w:rPr>
-        <w:t xml:space="preserve"> .</w:t>
-      </w:r>
-      <w:proofErr w:type="gramEnd"/>
-      <w:r>
-        <w:rPr>
-          <w:rFonts w:ascii="Century Gothic" w:hAnsi="Century Gothic"/>
-        </w:rPr>
-        <w:t xml:space="preserve"> </w:t>
+        <w:t>Server – displays what server</w:t>
+      </w:r>
+      <w:r>
+        <w:rPr>
+          <w:rFonts w:ascii="Century Gothic" w:hAnsi="Century Gothic"/>
+        </w:rPr>
+        <w:t xml:space="preserve"> . </w:t>
       </w:r>
     </w:p>
     <w:p>
@@ -3049,6 +3071,12 @@
         </w:rPr>
         <w:t>Vary – changing header values</w:t>
       </w:r>
+      <w:r>
+        <w:rPr>
+          <w:rFonts w:ascii="Century Gothic" w:hAnsi="Century Gothic"/>
+        </w:rPr>
+        <w:t>. Used in content negotiations.</w:t>
+      </w:r>
     </w:p>
     <w:p>
       <w:pPr>
@@ -3072,6 +3100,12 @@
           <w:rFonts w:ascii="Century Gothic" w:hAnsi="Century Gothic"/>
         </w:rPr>
         <w:t xml:space="preserve"> -</w:t>
+      </w:r>
+      <w:r>
+        <w:rPr>
+          <w:rFonts w:ascii="Century Gothic" w:hAnsi="Century Gothic"/>
+        </w:rPr>
+        <w:t xml:space="preserve"> authentication to access a site</w:t>
       </w:r>
     </w:p>
     <w:p>
@@ -5632,16 +5666,8 @@
         <w:rPr>
           <w:rFonts w:ascii="Century Gothic" w:hAnsi="Century Gothic"/>
         </w:rPr>
-        <w:t xml:space="preserve">Expires – for controlling cache access; cache-control; (e.g. max-age </w:t>
-      </w:r>
-      <w:proofErr w:type="gramStart"/>
-      <w:r>
-        <w:rPr>
-          <w:rFonts w:ascii="Century Gothic" w:hAnsi="Century Gothic"/>
-        </w:rPr>
-        <w:t>= ??)</w:t>
-      </w:r>
-      <w:proofErr w:type="gramEnd"/>
+        <w:t>Expires – for controlling cache access; cache-control; (e.g. max-age = ??)</w:t>
+      </w:r>
     </w:p>
     <w:p>
       <w:pPr>
@@ -5676,6 +5702,19 @@
     </w:p>
     <w:p>
       <w:pPr>
+        <w:rPr>
+          <w:rFonts w:ascii="Century Gothic" w:hAnsi="Century Gothic"/>
+        </w:rPr>
+      </w:pPr>
+      <w:r>
+        <w:rPr>
+          <w:rFonts w:ascii="Century Gothic" w:hAnsi="Century Gothic"/>
+        </w:rPr>
+        <w:t>-return values and its corresponding description</w:t>
+      </w:r>
+    </w:p>
+    <w:p>
+      <w:pPr>
         <w:pStyle w:val="ListParagraph"/>
         <w:numPr>
           <w:ilvl w:val="0"/>
@@ -5745,6 +5784,12 @@
         </w:rPr>
         <w:t>101 – switching protocol</w:t>
       </w:r>
+      <w:r>
+        <w:rPr>
+          <w:rFonts w:ascii="Century Gothic" w:hAnsi="Century Gothic"/>
+        </w:rPr>
+        <w:t>. When the client request a switch to different protocol using upgrade header</w:t>
+      </w:r>
     </w:p>
     <w:p>
       <w:pPr>
@@ -5781,6 +5826,12 @@
         </w:rPr>
         <w:t>200 – OK</w:t>
       </w:r>
+      <w:r>
+        <w:rPr>
+          <w:rFonts w:ascii="Century Gothic" w:hAnsi="Century Gothic"/>
+        </w:rPr>
+        <w:t>. Request is successful</w:t>
+      </w:r>
     </w:p>
     <w:p>
       <w:pPr>
@@ -5799,6 +5850,12 @@
         </w:rPr>
         <w:t>201 – Created</w:t>
       </w:r>
+      <w:r>
+        <w:rPr>
+          <w:rFonts w:ascii="Century Gothic" w:hAnsi="Century Gothic"/>
+        </w:rPr>
+        <w:t>. New resources has been created.</w:t>
+      </w:r>
     </w:p>
     <w:p>
       <w:pPr>
@@ -5859,6 +5916,12 @@
         </w:rPr>
         <w:t>Non-Authoritative Information; some are not from the origin server.</w:t>
       </w:r>
+      <w:r>
+        <w:rPr>
+          <w:rFonts w:ascii="Century Gothic" w:hAnsi="Century Gothic"/>
+        </w:rPr>
+        <w:t xml:space="preserve"> Something has been added while going through a proxy</w:t>
+      </w:r>
     </w:p>
     <w:p>
       <w:pPr>
@@ -5881,7 +5944,25 @@
         <w:rPr>
           <w:rFonts w:ascii="Century Gothic" w:hAnsi="Century Gothic"/>
         </w:rPr>
-        <w:t>; not returning anything but success</w:t>
+        <w:t>;</w:t>
+      </w:r>
+      <w:r>
+        <w:rPr>
+          <w:rFonts w:ascii="Century Gothic" w:hAnsi="Century Gothic"/>
+        </w:rPr>
+        <w:t xml:space="preserve"> successful but </w:t>
+      </w:r>
+      <w:r>
+        <w:rPr>
+          <w:rFonts w:ascii="Century Gothic" w:hAnsi="Century Gothic"/>
+        </w:rPr>
+        <w:t xml:space="preserve"> no</w:t>
+      </w:r>
+      <w:r>
+        <w:rPr>
+          <w:rFonts w:ascii="Century Gothic" w:hAnsi="Century Gothic"/>
+        </w:rPr>
+        <w:t>t returning anything.</w:t>
       </w:r>
     </w:p>
     <w:p>
@@ -6015,6 +6096,26 @@
         </w:rPr>
         <w:t>; resource is no longer here and location must be changed</w:t>
       </w:r>
+      <w:r>
+        <w:rPr>
+          <w:rFonts w:ascii="Century Gothic" w:hAnsi="Century Gothic"/>
+        </w:rPr>
+        <w:t xml:space="preserve">. Example </w:t>
+      </w:r>
+      <w:proofErr w:type="spellStart"/>
+      <w:r>
+        <w:rPr>
+          <w:rFonts w:ascii="Century Gothic" w:hAnsi="Century Gothic"/>
+        </w:rPr>
+        <w:t>pdf</w:t>
+      </w:r>
+      <w:proofErr w:type="spellEnd"/>
+      <w:r>
+        <w:rPr>
+          <w:rFonts w:ascii="Century Gothic" w:hAnsi="Century Gothic"/>
+        </w:rPr>
+        <w:t>, java, html, text file, etc..</w:t>
+      </w:r>
     </w:p>
     <w:p>
       <w:pPr>
@@ -6063,6 +6164,12 @@
         </w:rPr>
         <w:t>; same as 302</w:t>
       </w:r>
+      <w:r>
+        <w:rPr>
+          <w:rFonts w:ascii="Century Gothic" w:hAnsi="Century Gothic"/>
+        </w:rPr>
+        <w:t>. can be found somewhere.</w:t>
+      </w:r>
     </w:p>
     <w:p>
       <w:pPr>
@@ -6111,6 +6218,12 @@
         </w:rPr>
         <w:t>; access through proxy</w:t>
       </w:r>
+      <w:r>
+        <w:rPr>
+          <w:rFonts w:ascii="Century Gothic" w:hAnsi="Century Gothic"/>
+        </w:rPr>
+        <w:t>. Not directly accessing origin, it is either for validation, filtering or authorization.</w:t>
+      </w:r>
     </w:p>
     <w:p>
       <w:pPr>
@@ -6153,6 +6266,12 @@
         </w:rPr>
         <w:t>code)</w:t>
       </w:r>
+      <w:r>
+        <w:rPr>
+          <w:rFonts w:ascii="Century Gothic" w:hAnsi="Century Gothic"/>
+        </w:rPr>
+        <w:t>. Used by earlier version.</w:t>
+      </w:r>
     </w:p>
     <w:p>
       <w:pPr>
@@ -6177,6 +6296,12 @@
         </w:rPr>
         <w:t>; like 301 but location must not be changed</w:t>
       </w:r>
+      <w:r>
+        <w:rPr>
+          <w:rFonts w:ascii="Century Gothic" w:hAnsi="Century Gothic"/>
+        </w:rPr>
+        <w:t>. Possibility in using when the site is in maintenance or crashed.</w:t>
+      </w:r>
     </w:p>
     <w:p>
       <w:pPr>
@@ -6235,6 +6360,7 @@
         <w:rPr>
           <w:rFonts w:ascii="Century Gothic" w:hAnsi="Century Gothic"/>
         </w:rPr>
+        <w:lastRenderedPageBreak/>
         <w:t>401 – Unauthorized</w:t>
       </w:r>
       <w:r>
@@ -6331,665 +6457,655 @@
         <w:rPr>
           <w:rFonts w:ascii="Century Gothic" w:hAnsi="Century Gothic"/>
         </w:rPr>
+        <w:t xml:space="preserve">405 – Method Not </w:t>
+      </w:r>
+      <w:r>
+        <w:rPr>
+          <w:rFonts w:ascii="Century Gothic" w:hAnsi="Century Gothic"/>
+        </w:rPr>
+        <w:t>allowed</w:t>
+      </w:r>
+      <w:r>
+        <w:rPr>
+          <w:rFonts w:ascii="Century Gothic" w:hAnsi="Century Gothic"/>
+        </w:rPr>
+        <w:t>; a</w:t>
+      </w:r>
+      <w:r>
+        <w:rPr>
+          <w:rFonts w:ascii="Century Gothic" w:hAnsi="Century Gothic"/>
+        </w:rPr>
+        <w:t xml:space="preserve"> request was made of a resource using a request method not supported by that resource</w:t>
+      </w:r>
+      <w:r>
+        <w:rPr>
+          <w:rFonts w:ascii="Century Gothic" w:hAnsi="Century Gothic"/>
+        </w:rPr>
+        <w:t>.</w:t>
+      </w:r>
+    </w:p>
+    <w:p>
+      <w:pPr>
+        <w:pStyle w:val="ListParagraph"/>
+        <w:numPr>
+          <w:ilvl w:val="0"/>
+          <w:numId w:val="30"/>
+        </w:numPr>
+        <w:rPr>
+          <w:rFonts w:ascii="Century Gothic" w:hAnsi="Century Gothic"/>
+        </w:rPr>
+      </w:pPr>
+      <w:r>
+        <w:rPr>
+          <w:rFonts w:ascii="Century Gothic" w:hAnsi="Century Gothic"/>
+        </w:rPr>
+        <w:t>406 – not Acceptable</w:t>
+      </w:r>
+      <w:r>
+        <w:rPr>
+          <w:rFonts w:ascii="Century Gothic" w:hAnsi="Century Gothic"/>
+        </w:rPr>
+        <w:t>; server won’t do it</w:t>
+      </w:r>
+    </w:p>
+    <w:p>
+      <w:pPr>
+        <w:pStyle w:val="ListParagraph"/>
+        <w:numPr>
+          <w:ilvl w:val="0"/>
+          <w:numId w:val="30"/>
+        </w:numPr>
+        <w:rPr>
+          <w:rFonts w:ascii="Century Gothic" w:hAnsi="Century Gothic"/>
+        </w:rPr>
+      </w:pPr>
+      <w:r>
+        <w:rPr>
+          <w:rFonts w:ascii="Century Gothic" w:hAnsi="Century Gothic"/>
+        </w:rPr>
+        <w:t xml:space="preserve">407 – Proxy Authentication </w:t>
+      </w:r>
+      <w:r>
+        <w:rPr>
+          <w:rFonts w:ascii="Century Gothic" w:hAnsi="Century Gothic"/>
+        </w:rPr>
+        <w:t xml:space="preserve">required; </w:t>
+      </w:r>
+      <w:r>
+        <w:rPr>
+          <w:rFonts w:ascii="Century Gothic" w:hAnsi="Century Gothic"/>
+        </w:rPr>
+        <w:t>the client must first authenticate itself with the proxy.</w:t>
+      </w:r>
+    </w:p>
+    <w:p>
+      <w:pPr>
+        <w:pStyle w:val="ListParagraph"/>
+        <w:numPr>
+          <w:ilvl w:val="0"/>
+          <w:numId w:val="30"/>
+        </w:numPr>
+        <w:rPr>
+          <w:rFonts w:ascii="Century Gothic" w:hAnsi="Century Gothic"/>
+        </w:rPr>
+      </w:pPr>
+      <w:r>
+        <w:rPr>
+          <w:rFonts w:ascii="Century Gothic" w:hAnsi="Century Gothic"/>
+        </w:rPr>
+        <w:t>408 – Request Time-out</w:t>
+      </w:r>
+      <w:r>
+        <w:rPr>
+          <w:rFonts w:ascii="Century Gothic" w:hAnsi="Century Gothic"/>
+        </w:rPr>
+        <w:t>; request taking too long to process the request</w:t>
+      </w:r>
+    </w:p>
+    <w:p>
+      <w:pPr>
+        <w:pStyle w:val="ListParagraph"/>
+        <w:numPr>
+          <w:ilvl w:val="0"/>
+          <w:numId w:val="30"/>
+        </w:numPr>
+        <w:rPr>
+          <w:rFonts w:ascii="Century Gothic" w:hAnsi="Century Gothic"/>
+        </w:rPr>
+      </w:pPr>
+      <w:r>
+        <w:rPr>
+          <w:rFonts w:ascii="Century Gothic" w:hAnsi="Century Gothic"/>
+        </w:rPr>
+        <w:t>409 – Conflict</w:t>
+      </w:r>
+      <w:r>
+        <w:rPr>
+          <w:rFonts w:ascii="Century Gothic" w:hAnsi="Century Gothic"/>
+        </w:rPr>
+        <w:t xml:space="preserve">; request can’t be done because state of resources can be compromised </w:t>
+      </w:r>
+    </w:p>
+    <w:p>
+      <w:pPr>
+        <w:pStyle w:val="ListParagraph"/>
+        <w:numPr>
+          <w:ilvl w:val="0"/>
+          <w:numId w:val="30"/>
+        </w:numPr>
+        <w:rPr>
+          <w:rFonts w:ascii="Century Gothic" w:hAnsi="Century Gothic"/>
+        </w:rPr>
+      </w:pPr>
+      <w:r>
+        <w:rPr>
+          <w:rFonts w:ascii="Century Gothic" w:hAnsi="Century Gothic"/>
+        </w:rPr>
+        <w:t>410 – Gone</w:t>
+      </w:r>
+      <w:r>
+        <w:rPr>
+          <w:rFonts w:ascii="Century Gothic" w:hAnsi="Century Gothic"/>
+        </w:rPr>
+        <w:t>; no forwarding address, no longer there, purposely removed</w:t>
+      </w:r>
+    </w:p>
+    <w:p>
+      <w:pPr>
+        <w:pStyle w:val="ListParagraph"/>
+        <w:numPr>
+          <w:ilvl w:val="0"/>
+          <w:numId w:val="30"/>
+        </w:numPr>
+        <w:rPr>
+          <w:rFonts w:ascii="Century Gothic" w:hAnsi="Century Gothic"/>
+        </w:rPr>
+      </w:pPr>
+      <w:r>
+        <w:rPr>
+          <w:rFonts w:ascii="Century Gothic" w:hAnsi="Century Gothic"/>
+        </w:rPr>
+        <w:t>411 – Length Required</w:t>
+      </w:r>
+      <w:r>
+        <w:rPr>
+          <w:rFonts w:ascii="Century Gothic" w:hAnsi="Century Gothic"/>
+        </w:rPr>
+        <w:t>; specify content length</w:t>
+      </w:r>
+    </w:p>
+    <w:p>
+      <w:pPr>
+        <w:pStyle w:val="ListParagraph"/>
+        <w:numPr>
+          <w:ilvl w:val="0"/>
+          <w:numId w:val="30"/>
+        </w:numPr>
+        <w:rPr>
+          <w:rFonts w:ascii="Century Gothic" w:hAnsi="Century Gothic"/>
+        </w:rPr>
+      </w:pPr>
+      <w:r>
+        <w:rPr>
+          <w:rFonts w:ascii="Century Gothic" w:hAnsi="Century Gothic"/>
+        </w:rPr>
+        <w:t>412 – Precondition Failed</w:t>
+      </w:r>
+      <w:r>
+        <w:rPr>
+          <w:rFonts w:ascii="Century Gothic" w:hAnsi="Century Gothic"/>
+        </w:rPr>
+        <w:t>; condition has failed</w:t>
+      </w:r>
+    </w:p>
+    <w:p>
+      <w:pPr>
+        <w:pStyle w:val="ListParagraph"/>
+        <w:numPr>
+          <w:ilvl w:val="0"/>
+          <w:numId w:val="30"/>
+        </w:numPr>
+        <w:rPr>
+          <w:rFonts w:ascii="Century Gothic" w:hAnsi="Century Gothic"/>
+        </w:rPr>
+      </w:pPr>
+      <w:r>
+        <w:rPr>
+          <w:rFonts w:ascii="Century Gothic" w:hAnsi="Century Gothic"/>
+        </w:rPr>
+        <w:t>413 – Request Entity Too Large</w:t>
+      </w:r>
+      <w:r>
+        <w:rPr>
+          <w:rFonts w:ascii="Century Gothic" w:hAnsi="Century Gothic"/>
+        </w:rPr>
+        <w:t>; payload is too big</w:t>
+      </w:r>
+    </w:p>
+    <w:p>
+      <w:pPr>
+        <w:pStyle w:val="ListParagraph"/>
+        <w:numPr>
+          <w:ilvl w:val="0"/>
+          <w:numId w:val="30"/>
+        </w:numPr>
+        <w:rPr>
+          <w:rFonts w:ascii="Century Gothic" w:hAnsi="Century Gothic"/>
+        </w:rPr>
+      </w:pPr>
+      <w:r>
+        <w:rPr>
+          <w:rFonts w:ascii="Century Gothic" w:hAnsi="Century Gothic"/>
+        </w:rPr>
+        <w:t>414 – Request-URI Too Large</w:t>
+      </w:r>
+      <w:r>
+        <w:rPr>
+          <w:rFonts w:ascii="Century Gothic" w:hAnsi="Century Gothic"/>
+        </w:rPr>
+        <w:t>; URI is too long</w:t>
+      </w:r>
+    </w:p>
+    <w:p>
+      <w:pPr>
+        <w:pStyle w:val="ListParagraph"/>
+        <w:numPr>
+          <w:ilvl w:val="0"/>
+          <w:numId w:val="30"/>
+        </w:numPr>
+        <w:rPr>
+          <w:rFonts w:ascii="Century Gothic" w:hAnsi="Century Gothic"/>
+        </w:rPr>
+      </w:pPr>
+      <w:r>
+        <w:rPr>
+          <w:rFonts w:ascii="Century Gothic" w:hAnsi="Century Gothic"/>
+        </w:rPr>
+        <w:t>415 – Unsupported Media Type</w:t>
+      </w:r>
+      <w:r>
+        <w:rPr>
+          <w:rFonts w:ascii="Century Gothic" w:hAnsi="Century Gothic"/>
+        </w:rPr>
+        <w:t xml:space="preserve">; </w:t>
+      </w:r>
+      <w:r>
+        <w:rPr>
+          <w:rFonts w:ascii="Century Gothic" w:hAnsi="Century Gothic"/>
+        </w:rPr>
+        <w:t>the server is refusing to service the request because the entity of the request is in a format not supported by the requested resource for the requested method.</w:t>
+      </w:r>
+    </w:p>
+    <w:p>
+      <w:pPr>
+        <w:pStyle w:val="ListParagraph"/>
+        <w:numPr>
+          <w:ilvl w:val="0"/>
+          <w:numId w:val="30"/>
+        </w:numPr>
+        <w:rPr>
+          <w:rFonts w:ascii="Century Gothic" w:hAnsi="Century Gothic"/>
+        </w:rPr>
+      </w:pPr>
+      <w:r>
+        <w:rPr>
+          <w:rFonts w:ascii="Century Gothic" w:hAnsi="Century Gothic"/>
+        </w:rPr>
+        <w:t xml:space="preserve">416 – Request Range not </w:t>
+      </w:r>
+      <w:proofErr w:type="spellStart"/>
+      <w:r>
+        <w:rPr>
+          <w:rFonts w:ascii="Century Gothic" w:hAnsi="Century Gothic"/>
+        </w:rPr>
+        <w:t>Satisfiable</w:t>
+      </w:r>
+      <w:proofErr w:type="spellEnd"/>
+      <w:r>
+        <w:rPr>
+          <w:rFonts w:ascii="Century Gothic" w:hAnsi="Century Gothic"/>
+        </w:rPr>
+        <w:t xml:space="preserve">; </w:t>
+      </w:r>
+      <w:r>
+        <w:rPr>
+          <w:rFonts w:ascii="Century Gothic" w:hAnsi="Century Gothic"/>
+        </w:rPr>
+        <w:t>The client has asked for a portion of the file, but the se</w:t>
+      </w:r>
+      <w:r>
+        <w:rPr>
+          <w:rFonts w:ascii="Century Gothic" w:hAnsi="Century Gothic"/>
+        </w:rPr>
+        <w:t>rver cannot supply that portion.</w:t>
+      </w:r>
+    </w:p>
+    <w:p>
+      <w:pPr>
+        <w:pStyle w:val="ListParagraph"/>
+        <w:numPr>
+          <w:ilvl w:val="0"/>
+          <w:numId w:val="30"/>
+        </w:numPr>
+        <w:rPr>
+          <w:rFonts w:ascii="Century Gothic" w:hAnsi="Century Gothic"/>
+        </w:rPr>
+      </w:pPr>
+      <w:r>
+        <w:rPr>
+          <w:rFonts w:ascii="Century Gothic" w:hAnsi="Century Gothic"/>
+        </w:rPr>
+        <w:t>417 – Expectation Failed</w:t>
+      </w:r>
+      <w:r>
+        <w:rPr>
+          <w:rFonts w:ascii="Century Gothic" w:hAnsi="Century Gothic"/>
+        </w:rPr>
+        <w:t>; server cannot honor request</w:t>
+      </w:r>
+      <w:r>
+        <w:rPr>
+          <w:rFonts w:ascii="Century Gothic" w:hAnsi="Century Gothic"/>
+        </w:rPr>
+        <w:t xml:space="preserve">; </w:t>
+      </w:r>
+      <w:r>
+        <w:rPr>
+          <w:rFonts w:ascii="Century Gothic" w:hAnsi="Century Gothic"/>
+        </w:rPr>
+        <w:t>the server cannot meet the requirements of the Expect request-header field.</w:t>
+      </w:r>
+    </w:p>
+    <w:p>
+      <w:pPr>
+        <w:pStyle w:val="ListParagraph"/>
+        <w:numPr>
+          <w:ilvl w:val="0"/>
+          <w:numId w:val="30"/>
+        </w:numPr>
+        <w:rPr>
+          <w:rFonts w:ascii="Century Gothic" w:hAnsi="Century Gothic"/>
+        </w:rPr>
+      </w:pPr>
+      <w:r>
+        <w:rPr>
+          <w:rFonts w:ascii="Century Gothic" w:hAnsi="Century Gothic"/>
+        </w:rPr>
+        <w:t>426 – Upgraded Required (recently introduced status code)</w:t>
+      </w:r>
+      <w:r>
+        <w:rPr>
+          <w:rFonts w:ascii="Century Gothic" w:hAnsi="Century Gothic"/>
+        </w:rPr>
+        <w:t>; t</w:t>
+      </w:r>
+      <w:r>
+        <w:rPr>
+          <w:rFonts w:ascii="Century Gothic" w:hAnsi="Century Gothic"/>
+        </w:rPr>
+        <w:t>he client should switch to a different protocol</w:t>
+      </w:r>
+      <w:r>
+        <w:rPr>
+          <w:rFonts w:ascii="Century Gothic" w:hAnsi="Century Gothic"/>
+        </w:rPr>
+        <w:t>.</w:t>
+      </w:r>
+    </w:p>
+    <w:p>
+      <w:pPr>
+        <w:pStyle w:val="ListParagraph"/>
+        <w:numPr>
+          <w:ilvl w:val="0"/>
+          <w:numId w:val="26"/>
+        </w:numPr>
+        <w:rPr>
+          <w:rFonts w:ascii="Century Gothic" w:hAnsi="Century Gothic"/>
+        </w:rPr>
+      </w:pPr>
+      <w:r>
+        <w:rPr>
+          <w:rFonts w:ascii="Century Gothic" w:hAnsi="Century Gothic"/>
+        </w:rPr>
+        <w:t>Server Error (5xx)</w:t>
+      </w:r>
+    </w:p>
+    <w:p>
+      <w:pPr>
+        <w:pStyle w:val="ListParagraph"/>
+        <w:numPr>
+          <w:ilvl w:val="0"/>
+          <w:numId w:val="31"/>
+        </w:numPr>
+        <w:rPr>
+          <w:rFonts w:ascii="Century Gothic" w:hAnsi="Century Gothic"/>
+        </w:rPr>
+      </w:pPr>
+      <w:r>
+        <w:rPr>
+          <w:rFonts w:ascii="Century Gothic" w:hAnsi="Century Gothic"/>
+        </w:rPr>
+        <w:t>500 – Internal Server error</w:t>
+      </w:r>
+      <w:r>
+        <w:rPr>
+          <w:rFonts w:ascii="Century Gothic" w:hAnsi="Century Gothic"/>
+        </w:rPr>
+        <w:t>; server’s fault</w:t>
+      </w:r>
+      <w:r>
+        <w:rPr>
+          <w:rFonts w:ascii="Century Gothic" w:hAnsi="Century Gothic"/>
+        </w:rPr>
+        <w:t>, misconfiguration</w:t>
+      </w:r>
+      <w:r>
+        <w:rPr>
+          <w:rFonts w:ascii="Century Gothic" w:hAnsi="Century Gothic"/>
+        </w:rPr>
+        <w:t xml:space="preserve">; </w:t>
+      </w:r>
+      <w:r>
+        <w:rPr>
+          <w:rFonts w:ascii="Century Gothic" w:hAnsi="Century Gothic"/>
+        </w:rPr>
+        <w:t>a generic error message, given when no more specific message is suitable.</w:t>
+      </w:r>
+    </w:p>
+    <w:p>
+      <w:pPr>
+        <w:pStyle w:val="ListParagraph"/>
+        <w:numPr>
+          <w:ilvl w:val="0"/>
+          <w:numId w:val="31"/>
+        </w:numPr>
+        <w:rPr>
+          <w:rFonts w:ascii="Century Gothic" w:hAnsi="Century Gothic"/>
+        </w:rPr>
+      </w:pPr>
+      <w:r>
+        <w:rPr>
+          <w:rFonts w:ascii="Century Gothic" w:hAnsi="Century Gothic"/>
+        </w:rPr>
+        <w:t>501 – Not Implemented</w:t>
+      </w:r>
+      <w:r>
+        <w:rPr>
+          <w:rFonts w:ascii="Century Gothic" w:hAnsi="Century Gothic"/>
+        </w:rPr>
+        <w:t>; method can’t be handled</w:t>
+      </w:r>
+      <w:r>
+        <w:rPr>
+          <w:rFonts w:ascii="Century Gothic" w:hAnsi="Century Gothic"/>
+        </w:rPr>
+        <w:t xml:space="preserve">; </w:t>
+      </w:r>
+      <w:r>
+        <w:rPr>
+          <w:rFonts w:ascii="Century Gothic" w:hAnsi="Century Gothic"/>
+        </w:rPr>
+        <w:t>The server does not support the functionality required to fulfill the request.</w:t>
+      </w:r>
+    </w:p>
+    <w:p>
+      <w:pPr>
+        <w:pStyle w:val="ListParagraph"/>
+        <w:numPr>
+          <w:ilvl w:val="0"/>
+          <w:numId w:val="31"/>
+        </w:numPr>
+        <w:rPr>
+          <w:rFonts w:ascii="Century Gothic" w:hAnsi="Century Gothic"/>
+        </w:rPr>
+      </w:pPr>
+      <w:r>
+        <w:rPr>
+          <w:rFonts w:ascii="Century Gothic" w:hAnsi="Century Gothic"/>
+        </w:rPr>
+        <w:t>502 – Bad Gateway</w:t>
+      </w:r>
+      <w:r>
+        <w:rPr>
+          <w:rFonts w:ascii="Century Gothic" w:hAnsi="Century Gothic"/>
+        </w:rPr>
+        <w:t>; gateway machine is having problem</w:t>
+      </w:r>
+      <w:r>
+        <w:rPr>
+          <w:rFonts w:ascii="Century Gothic" w:hAnsi="Century Gothic"/>
+        </w:rPr>
+        <w:t xml:space="preserve">; </w:t>
+      </w:r>
+      <w:r>
+        <w:rPr>
+          <w:rFonts w:ascii="Century Gothic" w:hAnsi="Century Gothic"/>
+        </w:rPr>
+        <w:t>the server, while acting as a gateway or proxy, received an invalid response from the upstream server it accessed in attempting to fulfill the request.</w:t>
+      </w:r>
+    </w:p>
+    <w:p>
+      <w:pPr>
+        <w:pStyle w:val="ListParagraph"/>
+        <w:numPr>
+          <w:ilvl w:val="0"/>
+          <w:numId w:val="31"/>
+        </w:numPr>
+        <w:rPr>
+          <w:rFonts w:ascii="Century Gothic" w:hAnsi="Century Gothic"/>
+        </w:rPr>
+      </w:pPr>
+      <w:r>
+        <w:rPr>
+          <w:rFonts w:ascii="Century Gothic" w:hAnsi="Century Gothic"/>
+        </w:rPr>
+        <w:t>503 – Service Unavailable</w:t>
+      </w:r>
+      <w:r>
+        <w:rPr>
+          <w:rFonts w:ascii="Century Gothic" w:hAnsi="Century Gothic"/>
+        </w:rPr>
+        <w:t>; when server is under maintenance</w:t>
+      </w:r>
+      <w:r>
+        <w:rPr>
+          <w:rFonts w:ascii="Century Gothic" w:hAnsi="Century Gothic"/>
+        </w:rPr>
+        <w:t xml:space="preserve"> or temporary overloaded</w:t>
+      </w:r>
+      <w:r>
+        <w:rPr>
+          <w:rFonts w:ascii="Century Gothic" w:hAnsi="Century Gothic"/>
+        </w:rPr>
+        <w:t>.</w:t>
+      </w:r>
+    </w:p>
+    <w:p>
+      <w:pPr>
+        <w:pStyle w:val="ListParagraph"/>
+        <w:numPr>
+          <w:ilvl w:val="0"/>
+          <w:numId w:val="31"/>
+        </w:numPr>
+        <w:rPr>
+          <w:rFonts w:ascii="Century Gothic" w:hAnsi="Century Gothic"/>
+        </w:rPr>
+      </w:pPr>
+      <w:r>
+        <w:rPr>
+          <w:rFonts w:ascii="Century Gothic" w:hAnsi="Century Gothic"/>
+        </w:rPr>
+        <w:t>504 – Gateway Timeout</w:t>
+      </w:r>
+      <w:r>
+        <w:rPr>
+          <w:rFonts w:ascii="Century Gothic" w:hAnsi="Century Gothic"/>
+        </w:rPr>
+        <w:t xml:space="preserve">; </w:t>
+      </w:r>
+      <w:r>
+        <w:rPr>
+          <w:rFonts w:ascii="Century Gothic" w:hAnsi="Century Gothic"/>
+        </w:rPr>
+        <w:t>the server was acting as a gateway or proxy and did not receive a timely response from the upstream server.</w:t>
+      </w:r>
+    </w:p>
+    <w:p>
+      <w:pPr>
+        <w:pStyle w:val="ListParagraph"/>
+        <w:numPr>
+          <w:ilvl w:val="0"/>
+          <w:numId w:val="31"/>
+        </w:numPr>
+        <w:rPr>
+          <w:rFonts w:ascii="Century Gothic" w:hAnsi="Century Gothic"/>
+        </w:rPr>
+      </w:pPr>
+      <w:r>
+        <w:rPr>
+          <w:rFonts w:ascii="Century Gothic" w:hAnsi="Century Gothic"/>
+        </w:rPr>
         <w:lastRenderedPageBreak/>
-        <w:t xml:space="preserve">405 – Method Not </w:t>
-      </w:r>
-      <w:r>
-        <w:rPr>
-          <w:rFonts w:ascii="Century Gothic" w:hAnsi="Century Gothic"/>
-        </w:rPr>
-        <w:t>allowed</w:t>
-      </w:r>
-      <w:r>
-        <w:rPr>
-          <w:rFonts w:ascii="Century Gothic" w:hAnsi="Century Gothic"/>
-        </w:rPr>
-        <w:t>; a</w:t>
-      </w:r>
-      <w:r>
-        <w:rPr>
-          <w:rFonts w:ascii="Century Gothic" w:hAnsi="Century Gothic"/>
-        </w:rPr>
-        <w:t xml:space="preserve"> request was made of a resource using a request method not supported by that resource</w:t>
-      </w:r>
-      <w:r>
-        <w:rPr>
-          <w:rFonts w:ascii="Century Gothic" w:hAnsi="Century Gothic"/>
-        </w:rPr>
-        <w:t>.</w:t>
-      </w:r>
-    </w:p>
-    <w:p>
-      <w:pPr>
-        <w:pStyle w:val="ListParagraph"/>
-        <w:numPr>
-          <w:ilvl w:val="0"/>
-          <w:numId w:val="30"/>
-        </w:numPr>
-        <w:rPr>
-          <w:rFonts w:ascii="Century Gothic" w:hAnsi="Century Gothic"/>
-        </w:rPr>
-      </w:pPr>
-      <w:r>
-        <w:rPr>
-          <w:rFonts w:ascii="Century Gothic" w:hAnsi="Century Gothic"/>
-        </w:rPr>
-        <w:t>406 – not Acceptable</w:t>
-      </w:r>
-      <w:r>
-        <w:rPr>
-          <w:rFonts w:ascii="Century Gothic" w:hAnsi="Century Gothic"/>
-        </w:rPr>
-        <w:t>; server won’t do it</w:t>
-      </w:r>
-    </w:p>
-    <w:p>
-      <w:pPr>
-        <w:pStyle w:val="ListParagraph"/>
-        <w:numPr>
-          <w:ilvl w:val="0"/>
-          <w:numId w:val="30"/>
-        </w:numPr>
-        <w:rPr>
-          <w:rFonts w:ascii="Century Gothic" w:hAnsi="Century Gothic"/>
-        </w:rPr>
-      </w:pPr>
-      <w:r>
-        <w:rPr>
-          <w:rFonts w:ascii="Century Gothic" w:hAnsi="Century Gothic"/>
-        </w:rPr>
-        <w:t xml:space="preserve">407 – Proxy Authentication </w:t>
-      </w:r>
-      <w:r>
-        <w:rPr>
-          <w:rFonts w:ascii="Century Gothic" w:hAnsi="Century Gothic"/>
-        </w:rPr>
-        <w:t xml:space="preserve">required; </w:t>
-      </w:r>
-      <w:r>
-        <w:rPr>
-          <w:rFonts w:ascii="Century Gothic" w:hAnsi="Century Gothic"/>
-        </w:rPr>
-        <w:t>the client must first authenticate itself with the proxy.</w:t>
-      </w:r>
-    </w:p>
-    <w:p>
-      <w:pPr>
-        <w:pStyle w:val="ListParagraph"/>
-        <w:numPr>
-          <w:ilvl w:val="0"/>
-          <w:numId w:val="30"/>
-        </w:numPr>
-        <w:rPr>
-          <w:rFonts w:ascii="Century Gothic" w:hAnsi="Century Gothic"/>
-        </w:rPr>
-      </w:pPr>
-      <w:r>
-        <w:rPr>
-          <w:rFonts w:ascii="Century Gothic" w:hAnsi="Century Gothic"/>
-        </w:rPr>
-        <w:t>408 – Request Time-out</w:t>
-      </w:r>
-      <w:r>
-        <w:rPr>
-          <w:rFonts w:ascii="Century Gothic" w:hAnsi="Century Gothic"/>
-        </w:rPr>
-        <w:t>; request taking too long to process the request</w:t>
-      </w:r>
-    </w:p>
-    <w:p>
-      <w:pPr>
-        <w:pStyle w:val="ListParagraph"/>
-        <w:numPr>
-          <w:ilvl w:val="0"/>
-          <w:numId w:val="30"/>
-        </w:numPr>
-        <w:rPr>
-          <w:rFonts w:ascii="Century Gothic" w:hAnsi="Century Gothic"/>
-        </w:rPr>
-      </w:pPr>
-      <w:r>
-        <w:rPr>
-          <w:rFonts w:ascii="Century Gothic" w:hAnsi="Century Gothic"/>
-        </w:rPr>
-        <w:t>409 – Conflict</w:t>
-      </w:r>
-      <w:r>
-        <w:rPr>
-          <w:rFonts w:ascii="Century Gothic" w:hAnsi="Century Gothic"/>
-        </w:rPr>
-        <w:t xml:space="preserve">; request can’t be done because state of resources can be compromised </w:t>
-      </w:r>
-    </w:p>
-    <w:p>
-      <w:pPr>
-        <w:pStyle w:val="ListParagraph"/>
-        <w:numPr>
-          <w:ilvl w:val="0"/>
-          <w:numId w:val="30"/>
-        </w:numPr>
-        <w:rPr>
-          <w:rFonts w:ascii="Century Gothic" w:hAnsi="Century Gothic"/>
-        </w:rPr>
-      </w:pPr>
-      <w:r>
-        <w:rPr>
-          <w:rFonts w:ascii="Century Gothic" w:hAnsi="Century Gothic"/>
-        </w:rPr>
-        <w:t>410 – Gone</w:t>
-      </w:r>
-      <w:r>
-        <w:rPr>
-          <w:rFonts w:ascii="Century Gothic" w:hAnsi="Century Gothic"/>
-        </w:rPr>
-        <w:t>; no forwarding address, no longer there, purposely removed</w:t>
-      </w:r>
-    </w:p>
-    <w:p>
-      <w:pPr>
-        <w:pStyle w:val="ListParagraph"/>
-        <w:numPr>
-          <w:ilvl w:val="0"/>
-          <w:numId w:val="30"/>
-        </w:numPr>
-        <w:rPr>
-          <w:rFonts w:ascii="Century Gothic" w:hAnsi="Century Gothic"/>
-        </w:rPr>
-      </w:pPr>
-      <w:r>
-        <w:rPr>
-          <w:rFonts w:ascii="Century Gothic" w:hAnsi="Century Gothic"/>
-        </w:rPr>
-        <w:t>411 – Length Required</w:t>
-      </w:r>
-      <w:r>
-        <w:rPr>
-          <w:rFonts w:ascii="Century Gothic" w:hAnsi="Century Gothic"/>
-        </w:rPr>
-        <w:t>; specify content length</w:t>
-      </w:r>
-    </w:p>
-    <w:p>
-      <w:pPr>
-        <w:pStyle w:val="ListParagraph"/>
-        <w:numPr>
-          <w:ilvl w:val="0"/>
-          <w:numId w:val="30"/>
-        </w:numPr>
-        <w:rPr>
-          <w:rFonts w:ascii="Century Gothic" w:hAnsi="Century Gothic"/>
-        </w:rPr>
-      </w:pPr>
-      <w:r>
-        <w:rPr>
-          <w:rFonts w:ascii="Century Gothic" w:hAnsi="Century Gothic"/>
-        </w:rPr>
-        <w:t>412 – Precondition Failed</w:t>
-      </w:r>
-      <w:r>
-        <w:rPr>
-          <w:rFonts w:ascii="Century Gothic" w:hAnsi="Century Gothic"/>
-        </w:rPr>
-        <w:t>; condition has failed</w:t>
-      </w:r>
-    </w:p>
-    <w:p>
-      <w:pPr>
-        <w:pStyle w:val="ListParagraph"/>
-        <w:numPr>
-          <w:ilvl w:val="0"/>
-          <w:numId w:val="30"/>
-        </w:numPr>
-        <w:rPr>
-          <w:rFonts w:ascii="Century Gothic" w:hAnsi="Century Gothic"/>
-        </w:rPr>
-      </w:pPr>
-      <w:r>
-        <w:rPr>
-          <w:rFonts w:ascii="Century Gothic" w:hAnsi="Century Gothic"/>
-        </w:rPr>
-        <w:t>413 – Request Entity Too Large</w:t>
-      </w:r>
-      <w:r>
-        <w:rPr>
-          <w:rFonts w:ascii="Century Gothic" w:hAnsi="Century Gothic"/>
-        </w:rPr>
-        <w:t>; payload is too big</w:t>
-      </w:r>
-    </w:p>
-    <w:p>
-      <w:pPr>
-        <w:pStyle w:val="ListParagraph"/>
-        <w:numPr>
-          <w:ilvl w:val="0"/>
-          <w:numId w:val="30"/>
-        </w:numPr>
-        <w:rPr>
-          <w:rFonts w:ascii="Century Gothic" w:hAnsi="Century Gothic"/>
-        </w:rPr>
-      </w:pPr>
-      <w:r>
-        <w:rPr>
-          <w:rFonts w:ascii="Century Gothic" w:hAnsi="Century Gothic"/>
-        </w:rPr>
-        <w:t>414 – Request-URI Too Large</w:t>
-      </w:r>
-      <w:r>
-        <w:rPr>
-          <w:rFonts w:ascii="Century Gothic" w:hAnsi="Century Gothic"/>
-        </w:rPr>
-        <w:t>; URI is too long</w:t>
-      </w:r>
-    </w:p>
-    <w:p>
-      <w:pPr>
-        <w:pStyle w:val="ListParagraph"/>
-        <w:numPr>
-          <w:ilvl w:val="0"/>
-          <w:numId w:val="30"/>
-        </w:numPr>
-        <w:rPr>
-          <w:rFonts w:ascii="Century Gothic" w:hAnsi="Century Gothic"/>
-        </w:rPr>
-      </w:pPr>
-      <w:r>
-        <w:rPr>
-          <w:rFonts w:ascii="Century Gothic" w:hAnsi="Century Gothic"/>
-        </w:rPr>
-        <w:t>415 – Unsupported Media Type</w:t>
-      </w:r>
-      <w:r>
-        <w:rPr>
-          <w:rFonts w:ascii="Century Gothic" w:hAnsi="Century Gothic"/>
-        </w:rPr>
-        <w:t xml:space="preserve">; </w:t>
-      </w:r>
-      <w:r>
-        <w:rPr>
-          <w:rFonts w:ascii="Century Gothic" w:hAnsi="Century Gothic"/>
-        </w:rPr>
-        <w:t>the server is refusing to service the request because the entity of the request is in a format not supported by the requested resource for the requested method.</w:t>
-      </w:r>
-    </w:p>
-    <w:p>
-      <w:pPr>
-        <w:pStyle w:val="ListParagraph"/>
-        <w:numPr>
-          <w:ilvl w:val="0"/>
-          <w:numId w:val="30"/>
-        </w:numPr>
-        <w:rPr>
-          <w:rFonts w:ascii="Century Gothic" w:hAnsi="Century Gothic"/>
-        </w:rPr>
-      </w:pPr>
-      <w:r>
-        <w:rPr>
-          <w:rFonts w:ascii="Century Gothic" w:hAnsi="Century Gothic"/>
-        </w:rPr>
-        <w:t xml:space="preserve">416 – Request Range not </w:t>
+        <w:t xml:space="preserve">505 – HTTP Version not </w:t>
+      </w:r>
+      <w:r>
+        <w:rPr>
+          <w:rFonts w:ascii="Century Gothic" w:hAnsi="Century Gothic"/>
+        </w:rPr>
+        <w:t>found; t</w:t>
+      </w:r>
+      <w:r>
+        <w:rPr>
+          <w:rFonts w:ascii="Century Gothic" w:hAnsi="Century Gothic"/>
+        </w:rPr>
+        <w:t>he server does not support the HTTP protocol version used in the request.</w:t>
+      </w:r>
+    </w:p>
+    <w:p>
+      <w:pPr>
+        <w:rPr>
+          <w:rFonts w:ascii="Century Gothic" w:hAnsi="Century Gothic"/>
+        </w:rPr>
+      </w:pPr>
+      <w:r>
+        <w:rPr>
+          <w:rFonts w:ascii="Century Gothic" w:hAnsi="Century Gothic"/>
+        </w:rPr>
+        <w:t xml:space="preserve">If ever need </w:t>
       </w:r>
       <w:proofErr w:type="spellStart"/>
-      <w:proofErr w:type="gramStart"/>
-      <w:r>
-        <w:rPr>
-          <w:rFonts w:ascii="Century Gothic" w:hAnsi="Century Gothic"/>
-        </w:rPr>
-        <w:t>Satisfiable</w:t>
+      <w:r>
+        <w:rPr>
+          <w:rFonts w:ascii="Century Gothic" w:hAnsi="Century Gothic"/>
+        </w:rPr>
+        <w:t>ng</w:t>
       </w:r>
       <w:proofErr w:type="spellEnd"/>
-      <w:proofErr w:type="gramEnd"/>
-      <w:r>
-        <w:rPr>
-          <w:rFonts w:ascii="Century Gothic" w:hAnsi="Century Gothic"/>
-        </w:rPr>
-        <w:t xml:space="preserve">; </w:t>
-      </w:r>
-      <w:r>
-        <w:rPr>
-          <w:rFonts w:ascii="Century Gothic" w:hAnsi="Century Gothic"/>
-        </w:rPr>
-        <w:t>The client has asked for a portion of the file, but the se</w:t>
-      </w:r>
-      <w:r>
-        <w:rPr>
-          <w:rFonts w:ascii="Century Gothic" w:hAnsi="Century Gothic"/>
-        </w:rPr>
-        <w:t>rver cannot supply that portion.</w:t>
-      </w:r>
-    </w:p>
-    <w:p>
-      <w:pPr>
-        <w:pStyle w:val="ListParagraph"/>
-        <w:numPr>
-          <w:ilvl w:val="0"/>
-          <w:numId w:val="30"/>
-        </w:numPr>
-        <w:rPr>
-          <w:rFonts w:ascii="Century Gothic" w:hAnsi="Century Gothic"/>
-        </w:rPr>
-      </w:pPr>
-      <w:r>
-        <w:rPr>
-          <w:rFonts w:ascii="Century Gothic" w:hAnsi="Century Gothic"/>
-        </w:rPr>
-        <w:t>417 – Expectation Failed</w:t>
-      </w:r>
-      <w:r>
-        <w:rPr>
-          <w:rFonts w:ascii="Century Gothic" w:hAnsi="Century Gothic"/>
-        </w:rPr>
-        <w:t>; server cannot honor request</w:t>
-      </w:r>
-      <w:r>
-        <w:rPr>
-          <w:rFonts w:ascii="Century Gothic" w:hAnsi="Century Gothic"/>
-        </w:rPr>
-        <w:t xml:space="preserve">; </w:t>
-      </w:r>
-      <w:r>
-        <w:rPr>
-          <w:rFonts w:ascii="Century Gothic" w:hAnsi="Century Gothic"/>
-        </w:rPr>
-        <w:t>the server cannot meet the requirements of the Expect request-header field.</w:t>
-      </w:r>
-    </w:p>
-    <w:p>
-      <w:pPr>
-        <w:pStyle w:val="ListParagraph"/>
-        <w:numPr>
-          <w:ilvl w:val="0"/>
-          <w:numId w:val="30"/>
-        </w:numPr>
-        <w:rPr>
-          <w:rFonts w:ascii="Century Gothic" w:hAnsi="Century Gothic"/>
-        </w:rPr>
-      </w:pPr>
-      <w:r>
-        <w:rPr>
-          <w:rFonts w:ascii="Century Gothic" w:hAnsi="Century Gothic"/>
-        </w:rPr>
-        <w:t xml:space="preserve">426 – Upgraded </w:t>
-      </w:r>
-      <w:proofErr w:type="gramStart"/>
-      <w:r>
-        <w:rPr>
-          <w:rFonts w:ascii="Century Gothic" w:hAnsi="Century Gothic"/>
-        </w:rPr>
-        <w:t>Required</w:t>
-      </w:r>
-      <w:proofErr w:type="gramEnd"/>
-      <w:r>
-        <w:rPr>
-          <w:rFonts w:ascii="Century Gothic" w:hAnsi="Century Gothic"/>
-        </w:rPr>
-        <w:t xml:space="preserve"> (recently introduced status code)</w:t>
-      </w:r>
-      <w:r>
-        <w:rPr>
-          <w:rFonts w:ascii="Century Gothic" w:hAnsi="Century Gothic"/>
-        </w:rPr>
-        <w:t>; t</w:t>
-      </w:r>
-      <w:r>
-        <w:rPr>
-          <w:rFonts w:ascii="Century Gothic" w:hAnsi="Century Gothic"/>
-        </w:rPr>
-        <w:t>he client should switch to a different protocol</w:t>
-      </w:r>
-      <w:r>
-        <w:rPr>
-          <w:rFonts w:ascii="Century Gothic" w:hAnsi="Century Gothic"/>
-        </w:rPr>
-        <w:t>.</w:t>
-      </w:r>
-    </w:p>
-    <w:p>
-      <w:pPr>
-        <w:pStyle w:val="ListParagraph"/>
-        <w:numPr>
-          <w:ilvl w:val="0"/>
-          <w:numId w:val="26"/>
-        </w:numPr>
-        <w:rPr>
-          <w:rFonts w:ascii="Century Gothic" w:hAnsi="Century Gothic"/>
-        </w:rPr>
-      </w:pPr>
-      <w:r>
-        <w:rPr>
-          <w:rFonts w:ascii="Century Gothic" w:hAnsi="Century Gothic"/>
-        </w:rPr>
-        <w:t>Server Error (5xx)</w:t>
-      </w:r>
-    </w:p>
-    <w:p>
-      <w:pPr>
-        <w:pStyle w:val="ListParagraph"/>
-        <w:numPr>
-          <w:ilvl w:val="0"/>
-          <w:numId w:val="31"/>
-        </w:numPr>
-        <w:rPr>
-          <w:rFonts w:ascii="Century Gothic" w:hAnsi="Century Gothic"/>
-        </w:rPr>
-      </w:pPr>
-      <w:r>
-        <w:rPr>
-          <w:rFonts w:ascii="Century Gothic" w:hAnsi="Century Gothic"/>
-        </w:rPr>
-        <w:t>500 – Internal Server error</w:t>
-      </w:r>
-      <w:r>
-        <w:rPr>
-          <w:rFonts w:ascii="Century Gothic" w:hAnsi="Century Gothic"/>
-        </w:rPr>
-        <w:t>; server’s fault</w:t>
-      </w:r>
-      <w:r>
-        <w:rPr>
-          <w:rFonts w:ascii="Century Gothic" w:hAnsi="Century Gothic"/>
-        </w:rPr>
-        <w:t>, misconfiguration</w:t>
-      </w:r>
-      <w:r>
-        <w:rPr>
-          <w:rFonts w:ascii="Century Gothic" w:hAnsi="Century Gothic"/>
-        </w:rPr>
-        <w:t xml:space="preserve">; </w:t>
-      </w:r>
-      <w:r>
-        <w:rPr>
-          <w:rFonts w:ascii="Century Gothic" w:hAnsi="Century Gothic"/>
-        </w:rPr>
-        <w:t>a generic error message, given when no more specific message is suitable.</w:t>
-      </w:r>
-    </w:p>
-    <w:p>
-      <w:pPr>
-        <w:pStyle w:val="ListParagraph"/>
-        <w:numPr>
-          <w:ilvl w:val="0"/>
-          <w:numId w:val="31"/>
-        </w:numPr>
-        <w:rPr>
-          <w:rFonts w:ascii="Century Gothic" w:hAnsi="Century Gothic"/>
-        </w:rPr>
-      </w:pPr>
-      <w:r>
-        <w:rPr>
-          <w:rFonts w:ascii="Century Gothic" w:hAnsi="Century Gothic"/>
-        </w:rPr>
-        <w:t xml:space="preserve">501 – Not </w:t>
-      </w:r>
-      <w:proofErr w:type="gramStart"/>
-      <w:r>
-        <w:rPr>
-          <w:rFonts w:ascii="Century Gothic" w:hAnsi="Century Gothic"/>
-        </w:rPr>
-        <w:t>Implemented</w:t>
-      </w:r>
-      <w:proofErr w:type="gramEnd"/>
-      <w:r>
-        <w:rPr>
-          <w:rFonts w:ascii="Century Gothic" w:hAnsi="Century Gothic"/>
-        </w:rPr>
-        <w:t>; method can’t be handled</w:t>
-      </w:r>
-      <w:r>
-        <w:rPr>
-          <w:rFonts w:ascii="Century Gothic" w:hAnsi="Century Gothic"/>
-        </w:rPr>
-        <w:t xml:space="preserve">; </w:t>
-      </w:r>
-      <w:r>
-        <w:rPr>
-          <w:rFonts w:ascii="Century Gothic" w:hAnsi="Century Gothic"/>
-        </w:rPr>
-        <w:t>The server does not support the functionality required to fulfill the request.</w:t>
-      </w:r>
-    </w:p>
-    <w:p>
-      <w:pPr>
-        <w:pStyle w:val="ListParagraph"/>
-        <w:numPr>
-          <w:ilvl w:val="0"/>
-          <w:numId w:val="31"/>
-        </w:numPr>
-        <w:rPr>
-          <w:rFonts w:ascii="Century Gothic" w:hAnsi="Century Gothic"/>
-        </w:rPr>
-      </w:pPr>
-      <w:r>
-        <w:rPr>
-          <w:rFonts w:ascii="Century Gothic" w:hAnsi="Century Gothic"/>
-        </w:rPr>
-        <w:t>502 – Bad Gateway</w:t>
-      </w:r>
-      <w:r>
-        <w:rPr>
-          <w:rFonts w:ascii="Century Gothic" w:hAnsi="Century Gothic"/>
-        </w:rPr>
-        <w:t>; gateway machine is having problem</w:t>
-      </w:r>
-      <w:r>
-        <w:rPr>
-          <w:rFonts w:ascii="Century Gothic" w:hAnsi="Century Gothic"/>
-        </w:rPr>
-        <w:t xml:space="preserve">; </w:t>
-      </w:r>
-      <w:r>
-        <w:rPr>
-          <w:rFonts w:ascii="Century Gothic" w:hAnsi="Century Gothic"/>
-        </w:rPr>
-        <w:t>the server, while acting as a gateway or proxy, received an invalid response from the upstream server it accessed in attempting to fulfill the request.</w:t>
-      </w:r>
-    </w:p>
-    <w:p>
-      <w:pPr>
-        <w:pStyle w:val="ListParagraph"/>
-        <w:numPr>
-          <w:ilvl w:val="0"/>
-          <w:numId w:val="31"/>
-        </w:numPr>
-        <w:rPr>
-          <w:rFonts w:ascii="Century Gothic" w:hAnsi="Century Gothic"/>
-        </w:rPr>
-      </w:pPr>
-      <w:r>
-        <w:rPr>
-          <w:rFonts w:ascii="Century Gothic" w:hAnsi="Century Gothic"/>
-        </w:rPr>
-        <w:t>503 – Service Unavailable</w:t>
-      </w:r>
-      <w:r>
-        <w:rPr>
-          <w:rFonts w:ascii="Century Gothic" w:hAnsi="Century Gothic"/>
-        </w:rPr>
-        <w:t>; when server is under maintenance</w:t>
-      </w:r>
-      <w:r>
-        <w:rPr>
-          <w:rFonts w:ascii="Century Gothic" w:hAnsi="Century Gothic"/>
-        </w:rPr>
-        <w:t xml:space="preserve"> or temporary overloaded</w:t>
-      </w:r>
-      <w:r>
-        <w:rPr>
-          <w:rFonts w:ascii="Century Gothic" w:hAnsi="Century Gothic"/>
-        </w:rPr>
-        <w:t>.</w:t>
-      </w:r>
-    </w:p>
-    <w:p>
-      <w:pPr>
-        <w:pStyle w:val="ListParagraph"/>
-        <w:numPr>
-          <w:ilvl w:val="0"/>
-          <w:numId w:val="31"/>
-        </w:numPr>
-        <w:rPr>
-          <w:rFonts w:ascii="Century Gothic" w:hAnsi="Century Gothic"/>
-        </w:rPr>
-      </w:pPr>
-      <w:r>
-        <w:rPr>
-          <w:rFonts w:ascii="Century Gothic" w:hAnsi="Century Gothic"/>
-        </w:rPr>
-        <w:t>504 – Gateway Timeout</w:t>
-      </w:r>
-      <w:r>
-        <w:rPr>
-          <w:rFonts w:ascii="Century Gothic" w:hAnsi="Century Gothic"/>
-        </w:rPr>
-        <w:t xml:space="preserve">; </w:t>
-      </w:r>
-      <w:r>
-        <w:rPr>
-          <w:rFonts w:ascii="Century Gothic" w:hAnsi="Century Gothic"/>
-        </w:rPr>
-        <w:t>the server was acting as a gateway or proxy and did not receive a timely response from the upstream server.</w:t>
-      </w:r>
-    </w:p>
-    <w:p>
-      <w:pPr>
-        <w:pStyle w:val="ListParagraph"/>
-        <w:numPr>
-          <w:ilvl w:val="0"/>
-          <w:numId w:val="31"/>
-        </w:numPr>
-        <w:rPr>
-          <w:rFonts w:ascii="Century Gothic" w:hAnsi="Century Gothic"/>
-        </w:rPr>
-      </w:pPr>
-      <w:r>
-        <w:rPr>
-          <w:rFonts w:ascii="Century Gothic" w:hAnsi="Century Gothic"/>
-        </w:rPr>
-        <w:t xml:space="preserve">505 – HTTP Version not </w:t>
-      </w:r>
-      <w:r>
-        <w:rPr>
-          <w:rFonts w:ascii="Century Gothic" w:hAnsi="Century Gothic"/>
-        </w:rPr>
-        <w:t>found; t</w:t>
-      </w:r>
-      <w:r>
-        <w:rPr>
-          <w:rFonts w:ascii="Century Gothic" w:hAnsi="Century Gothic"/>
-        </w:rPr>
-        <w:t>he server does not support the HTTP protocol version used in the request.</w:t>
-      </w:r>
-    </w:p>
-    <w:p>
-      <w:pPr>
-        <w:rPr>
-          <w:rFonts w:ascii="Century Gothic" w:hAnsi="Century Gothic"/>
-        </w:rPr>
-      </w:pPr>
-      <w:r>
-        <w:rPr>
-          <w:rFonts w:ascii="Century Gothic" w:hAnsi="Century Gothic"/>
-        </w:rPr>
-        <w:t xml:space="preserve">If ever need ng definition </w:t>
+      <w:r>
+        <w:rPr>
+          <w:rFonts w:ascii="Century Gothic" w:hAnsi="Century Gothic"/>
+        </w:rPr>
+        <w:t xml:space="preserve"> definition </w:t>
       </w:r>
       <w:proofErr w:type="spellStart"/>
       <w:r>
@@ -7046,7 +7162,6 @@
         <w:t xml:space="preserve"> </w:t>
       </w:r>
       <w:proofErr w:type="spellStart"/>
-      <w:proofErr w:type="gramStart"/>
       <w:r>
         <w:rPr>
           <w:rFonts w:ascii="Century Gothic" w:hAnsi="Century Gothic"/>
@@ -7058,50 +7173,29 @@
         <w:rPr>
           <w:rFonts w:ascii="Century Gothic" w:hAnsi="Century Gothic"/>
         </w:rPr>
-        <w:t xml:space="preserve"> :D</w:t>
-      </w:r>
-      <w:proofErr w:type="gramEnd"/>
-      <w:r>
-        <w:rPr>
-          <w:rFonts w:ascii="Century Gothic" w:hAnsi="Century Gothic"/>
-        </w:rPr>
-        <w:t xml:space="preserve"> :) </w:t>
-      </w:r>
-    </w:p>
-    <w:p>
-      <w:pPr>
-        <w:rPr>
-          <w:rFonts w:ascii="Century Gothic" w:hAnsi="Century Gothic"/>
-        </w:rPr>
-      </w:pPr>
-      <w:r>
-        <w:rPr>
-          <w:rFonts w:ascii="Century Gothic" w:hAnsi="Century Gothic"/>
-        </w:rPr>
-        <w:t xml:space="preserve">HTTP 1.1 RFC </w:t>
-      </w:r>
-      <w:proofErr w:type="gramStart"/>
-      <w:r>
-        <w:rPr>
-          <w:rFonts w:ascii="Century Gothic" w:hAnsi="Century Gothic"/>
-        </w:rPr>
-        <w:t>2616 :</w:t>
-      </w:r>
-      <w:proofErr w:type="gramEnd"/>
-      <w:r>
-        <w:rPr>
-          <w:rFonts w:ascii="Century Gothic" w:hAnsi="Century Gothic"/>
-        </w:rPr>
-        <w:t xml:space="preserve"> Header Field Definitions</w:t>
-      </w:r>
-    </w:p>
-    <w:p>
-      <w:pPr>
-        <w:rPr>
-          <w:rFonts w:ascii="Century Gothic" w:hAnsi="Century Gothic"/>
-        </w:rPr>
-      </w:pPr>
-      <w:hyperlink r:id="rId6" w:history="1">
+        <w:t xml:space="preserve"> :D :) </w:t>
+      </w:r>
+    </w:p>
+    <w:p>
+      <w:pPr>
+        <w:rPr>
+          <w:rFonts w:ascii="Century Gothic" w:hAnsi="Century Gothic"/>
+        </w:rPr>
+      </w:pPr>
+      <w:r>
+        <w:rPr>
+          <w:rFonts w:ascii="Century Gothic" w:hAnsi="Century Gothic"/>
+        </w:rPr>
+        <w:t>HTTP 1.1 RFC 2616 : Header Field Definitions</w:t>
+      </w:r>
+    </w:p>
+    <w:p>
+      <w:pPr>
+        <w:rPr>
+          <w:rFonts w:ascii="Century Gothic" w:hAnsi="Century Gothic"/>
+        </w:rPr>
+      </w:pPr>
+      <w:hyperlink r:id="rId5" w:history="1">
         <w:r>
           <w:rPr>
             <w:rStyle w:val="Hyperlink"/>
@@ -7117,7 +7211,7 @@
           <w:rFonts w:ascii="Century Gothic" w:hAnsi="Century Gothic"/>
         </w:rPr>
       </w:pPr>
-      <w:hyperlink r:id="rId7" w:history="1">
+      <w:hyperlink r:id="rId6" w:history="1">
         <w:r>
           <w:rPr>
             <w:rStyle w:val="Hyperlink"/>
@@ -7166,7 +7260,7 @@
 </file>
 
 <file path=word/numbering.xml><?xml version="1.0" encoding="utf-8"?>
-<w:numbering xmlns:wpc="http://schemas.microsoft.com/office/word/2010/wordprocessingCanvas" xmlns:mc="http://schemas.openxmlformats.org/markup-compatibility/2006" xmlns:o="urn:schemas-microsoft-com:office:office" xmlns:r="http://schemas.openxmlformats.org/officeDocument/2006/relationships" xmlns:m="http://schemas.openxmlformats.org/officeDocument/2006/math" xmlns:v="urn:schemas-microsoft-com:vml" xmlns:wp14="http://schemas.microsoft.com/office/word/2010/wordprocessingDrawing" xmlns:wp="http://schemas.openxmlformats.org/drawingml/2006/wordprocessingDrawing" xmlns:w10="urn:schemas-microsoft-com:office:word" xmlns:w="http://schemas.openxmlformats.org/wordprocessingml/2006/main" xmlns:w14="http://schemas.microsoft.com/office/word/2010/wordml" xmlns:wpg="http://schemas.microsoft.com/office/word/2010/wordprocessingGroup" xmlns:wpi="http://schemas.microsoft.com/office/word/2010/wordprocessingInk" xmlns:wne="http://schemas.microsoft.com/office/word/2006/wordml" xmlns:wps="http://schemas.microsoft.com/office/word/2010/wordprocessingShape" mc:Ignorable="w14 wp14">
+<w:numbering xmlns:ve="http://schemas.openxmlformats.org/markup-compatibility/2006" xmlns:o="urn:schemas-microsoft-com:office:office" xmlns:r="http://schemas.openxmlformats.org/officeDocument/2006/relationships" xmlns:m="http://schemas.openxmlformats.org/officeDocument/2006/math" xmlns:v="urn:schemas-microsoft-com:vml" xmlns:wp="http://schemas.openxmlformats.org/drawingml/2006/wordprocessingDrawing" xmlns:w10="urn:schemas-microsoft-com:office:word" xmlns:w="http://schemas.openxmlformats.org/wordprocessingml/2006/main" xmlns:wne="http://schemas.microsoft.com/office/word/2006/wordml">
   <w:abstractNum w:abstractNumId="0">
     <w:nsid w:val="02DD0FDE"/>
     <w:multiLevelType w:val="hybridMultilevel"/>
@@ -12968,7 +13062,7 @@
 </file>
 
 <file path=word/styles.xml><?xml version="1.0" encoding="utf-8"?>
-<w:styles xmlns:mc="http://schemas.openxmlformats.org/markup-compatibility/2006" xmlns:r="http://schemas.openxmlformats.org/officeDocument/2006/relationships" xmlns:w="http://schemas.openxmlformats.org/wordprocessingml/2006/main" xmlns:w14="http://schemas.microsoft.com/office/word/2010/wordml" mc:Ignorable="w14">
+<w:styles xmlns:r="http://schemas.openxmlformats.org/officeDocument/2006/relationships" xmlns:w="http://schemas.openxmlformats.org/wordprocessingml/2006/main">
   <w:docDefaults>
     <w:rPrDefault>
       <w:rPr>
@@ -13139,6 +13233,7 @@
     <w:uiPriority w:val="99"/>
     <w:semiHidden/>
     <w:unhideWhenUsed/>
+    <w:qFormat/>
     <w:tblPr>
       <w:tblInd w:w="0" w:type="dxa"/>
       <w:tblCellMar>
@@ -13637,7 +13732,7 @@
   <a:extraClrSchemeLst/>
   <a:extLst>
     <a:ext uri="{05A4C25C-085E-4340-85A3-A5531E510DB2}">
-      <thm15:themeFamily xmlns:thm15="http://schemas.microsoft.com/office/thememl/2012/main" xmlns="" name="Office Theme" id="{62F939B6-93AF-4DB8-9C6B-D6C7DFDC589F}" vid="{4A3C46E8-61CC-4603-A589-7422A47A8E4A}"/>
+      <thm15:themeFamily xmlns="" xmlns:thm15="http://schemas.microsoft.com/office/thememl/2012/main" name="Office Theme" id="{62F939B6-93AF-4DB8-9C6B-D6C7DFDC589F}" vid="{4A3C46E8-61CC-4603-A589-7422A47A8E4A}"/>
     </a:ext>
   </a:extLst>
 </a:theme>

</xml_diff>